<commit_message>
:construction: Zusammenfassung construct pushed
</commit_message>
<xml_diff>
--- a/Zusammenfassung.docx
+++ b/Zusammenfassung.docx
@@ -45,6 +45,14 @@
     </w:p>
     <w:sdt>
       <w:sdtPr>
+        <w:rPr>
+          <w:rFonts w:ascii="Times New Roman" w:eastAsia="Times New Roman" w:hAnsi="Times New Roman" w:cs="Times New Roman"/>
+          <w:b w:val="0"/>
+          <w:bCs w:val="0"/>
+          <w:color w:val="auto"/>
+          <w:sz w:val="24"/>
+          <w:szCs w:val="24"/>
+        </w:rPr>
         <w:id w:val="729270771"/>
         <w:docPartObj>
           <w:docPartGallery w:val="Table of Contents"/>
@@ -53,11 +61,7 @@
       </w:sdtPr>
       <w:sdtEndPr>
         <w:rPr>
-          <w:rFonts w:ascii="Times New Roman" w:eastAsia="Times New Roman" w:hAnsi="Times New Roman" w:cs="Times New Roman"/>
           <w:noProof/>
-          <w:color w:val="auto"/>
-          <w:sz w:val="24"/>
-          <w:szCs w:val="24"/>
         </w:rPr>
       </w:sdtEndPr>
       <w:sdtContent>
@@ -76,24 +80,11 @@
           </w:r>
         </w:p>
         <w:p>
-          <w:pPr>
-            <w:pStyle w:val="Verzeichnis1"/>
-            <w:tabs>
-              <w:tab w:val="right" w:leader="dot" w:pos="9056"/>
-            </w:tabs>
-            <w:rPr>
-              <w:rFonts w:eastAsiaTheme="minorEastAsia" w:cstheme="minorBidi"/>
-              <w:b w:val="0"/>
-              <w:bCs w:val="0"/>
-              <w:noProof/>
-              <w:sz w:val="24"/>
-              <w:szCs w:val="24"/>
-            </w:rPr>
-          </w:pPr>
           <w:r>
             <w:rPr>
-              <w:b w:val="0"/>
-              <w:bCs w:val="0"/>
+              <w:rFonts w:asciiTheme="minorHAnsi" w:hAnsiTheme="minorHAnsi" w:cstheme="minorHAnsi"/>
+              <w:sz w:val="20"/>
+              <w:szCs w:val="20"/>
             </w:rPr>
             <w:fldChar w:fldCharType="begin"/>
           </w:r>
@@ -102,145 +93,23 @@
           </w:r>
           <w:r>
             <w:rPr>
-              <w:b w:val="0"/>
-              <w:bCs w:val="0"/>
+              <w:rFonts w:asciiTheme="minorHAnsi" w:hAnsiTheme="minorHAnsi" w:cstheme="minorHAnsi"/>
+              <w:sz w:val="20"/>
+              <w:szCs w:val="20"/>
             </w:rPr>
             <w:fldChar w:fldCharType="separate"/>
           </w:r>
-          <w:hyperlink w:anchor="_Toc42158776" w:history="1">
-            <w:r>
-              <w:rPr>
-                <w:rStyle w:val="Hyperlink"/>
-                <w:rFonts w:eastAsiaTheme="majorEastAsia"/>
-                <w:noProof/>
-              </w:rPr>
-              <w:t>Sdf</w:t>
-            </w:r>
-            <w:r>
-              <w:rPr>
-                <w:noProof/>
-                <w:webHidden/>
-              </w:rPr>
-              <w:tab/>
-            </w:r>
-            <w:r>
-              <w:rPr>
-                <w:noProof/>
-                <w:webHidden/>
-              </w:rPr>
-              <w:fldChar w:fldCharType="begin"/>
-            </w:r>
-            <w:r>
-              <w:rPr>
-                <w:noProof/>
-                <w:webHidden/>
-              </w:rPr>
-              <w:instrText xml:space="preserve"> PAGEREF _Toc42158776 \h </w:instrText>
-            </w:r>
-            <w:r>
-              <w:rPr>
-                <w:noProof/>
-                <w:webHidden/>
-              </w:rPr>
-            </w:r>
-            <w:r>
-              <w:rPr>
-                <w:noProof/>
-                <w:webHidden/>
-              </w:rPr>
-              <w:fldChar w:fldCharType="separate"/>
-            </w:r>
-            <w:r>
-              <w:rPr>
-                <w:noProof/>
-                <w:webHidden/>
-              </w:rPr>
-              <w:t>3</w:t>
-            </w:r>
-            <w:r>
-              <w:rPr>
-                <w:noProof/>
-                <w:webHidden/>
-              </w:rPr>
-              <w:fldChar w:fldCharType="end"/>
-            </w:r>
-          </w:hyperlink>
-        </w:p>
-        <w:p>
-          <w:pPr>
-            <w:pStyle w:val="Verzeichnis2"/>
-            <w:tabs>
-              <w:tab w:val="right" w:leader="dot" w:pos="9056"/>
-            </w:tabs>
+          <w:r>
             <w:rPr>
-              <w:rFonts w:eastAsiaTheme="minorEastAsia" w:cstheme="minorBidi"/>
-              <w:i w:val="0"/>
-              <w:iCs w:val="0"/>
+              <w:rFonts w:asciiTheme="minorHAnsi" w:hAnsiTheme="minorHAnsi" w:cstheme="minorHAnsi"/>
+              <w:b/>
+              <w:bCs/>
               <w:noProof/>
-              <w:sz w:val="24"/>
-              <w:szCs w:val="24"/>
+              <w:sz w:val="20"/>
+              <w:szCs w:val="20"/>
             </w:rPr>
-          </w:pPr>
-          <w:hyperlink w:anchor="_Toc42158777" w:history="1">
-            <w:r>
-              <w:rPr>
-                <w:rStyle w:val="Hyperlink"/>
-                <w:rFonts w:eastAsiaTheme="majorEastAsia"/>
-                <w:noProof/>
-              </w:rPr>
-              <w:t>sdf</w:t>
-            </w:r>
-            <w:r>
-              <w:rPr>
-                <w:noProof/>
-                <w:webHidden/>
-              </w:rPr>
-              <w:tab/>
-            </w:r>
-            <w:r>
-              <w:rPr>
-                <w:noProof/>
-                <w:webHidden/>
-              </w:rPr>
-              <w:fldChar w:fldCharType="begin"/>
-            </w:r>
-            <w:r>
-              <w:rPr>
-                <w:noProof/>
-                <w:webHidden/>
-              </w:rPr>
-              <w:instrText xml:space="preserve"> PAGEREF _Toc42158777 \h </w:instrText>
-            </w:r>
-            <w:r>
-              <w:rPr>
-                <w:noProof/>
-                <w:webHidden/>
-              </w:rPr>
-            </w:r>
-            <w:r>
-              <w:rPr>
-                <w:noProof/>
-                <w:webHidden/>
-              </w:rPr>
-              <w:fldChar w:fldCharType="separate"/>
-            </w:r>
-            <w:r>
-              <w:rPr>
-                <w:noProof/>
-                <w:webHidden/>
-              </w:rPr>
-              <w:t>3</w:t>
-            </w:r>
-            <w:r>
-              <w:rPr>
-                <w:noProof/>
-                <w:webHidden/>
-              </w:rPr>
-              <w:fldChar w:fldCharType="end"/>
-            </w:r>
-          </w:hyperlink>
-        </w:p>
-        <w:p>
+            <w:t>Es wurden keine Einträge für das Inhaltsverzeichnis gefunden.</w:t>
+          </w:r>
           <w:r>
             <w:rPr>
               <w:b/>
@@ -259,11 +128,6 @@
       <w:r>
         <w:br w:type="page"/>
       </w:r>
-    </w:p>
-    <w:p>
-      <w:pPr>
-        <w:pStyle w:val="berschrift2"/>
-      </w:pPr>
     </w:p>
     <w:sectPr>
       <w:headerReference w:type="default" r:id="rId6"/>
@@ -323,25 +187,51 @@
     <w:r>
       <w:t xml:space="preserve">Algorithmen und Komplexität von </w:t>
     </w:r>
-    <w:fldSimple w:instr=" AUTHOR  \* MERGEFORMAT ">
-      <w:r>
-        <w:rPr>
-          <w:noProof/>
-        </w:rPr>
-        <w:t>Noah Wollenhaupt</w:t>
-      </w:r>
-    </w:fldSimple>
+    <w:r>
+      <w:fldChar w:fldCharType="begin"/>
+    </w:r>
+    <w:r>
+      <w:instrText xml:space="preserve"> AUTHOR  \* MERGEFORMAT </w:instrText>
+    </w:r>
+    <w:r>
+      <w:fldChar w:fldCharType="separate"/>
+    </w:r>
+    <w:r>
+      <w:rPr>
+        <w:noProof/>
+      </w:rPr>
+      <w:t>Noah Wollenhaupt</w:t>
+    </w:r>
+    <w:r>
+      <w:rPr>
+        <w:noProof/>
+      </w:rPr>
+      <w:fldChar w:fldCharType="end"/>
+    </w:r>
     <w:r>
       <w:tab/>
     </w:r>
-    <w:fldSimple w:instr=" DATE  \* MERGEFORMAT ">
-      <w:r>
-        <w:rPr>
-          <w:noProof/>
-        </w:rPr>
-        <w:t>04.06.20</w:t>
-      </w:r>
-    </w:fldSimple>
+    <w:r>
+      <w:fldChar w:fldCharType="begin"/>
+    </w:r>
+    <w:r>
+      <w:instrText xml:space="preserve"> DATE  \* MERGEFORMAT </w:instrText>
+    </w:r>
+    <w:r>
+      <w:fldChar w:fldCharType="separate"/>
+    </w:r>
+    <w:r>
+      <w:rPr>
+        <w:noProof/>
+      </w:rPr>
+      <w:t>04.06.20</w:t>
+    </w:r>
+    <w:r>
+      <w:rPr>
+        <w:noProof/>
+      </w:rPr>
+      <w:fldChar w:fldCharType="end"/>
+    </w:r>
   </w:p>
 </w:hdr>
 </file>

</xml_diff>

<commit_message>
🚧  edited Big o Notation
</commit_message>
<xml_diff>
--- a/Zusammenfassung.docx
+++ b/Zusammenfassung.docx
@@ -19,7 +19,7 @@
     <w:p/>
     <w:p>
       <w:pPr>
-        <w:pStyle w:val="Titel"/>
+        <w:pStyle w:val="Title"/>
         <w:jc w:val="center"/>
       </w:pPr>
       <w:r>
@@ -28,7 +28,7 @@
     </w:p>
     <w:p>
       <w:pPr>
-        <w:pStyle w:val="Untertitel"/>
+        <w:pStyle w:val="Subtitle"/>
         <w:jc w:val="center"/>
       </w:pPr>
       <w:r>
@@ -67,7 +67,7 @@
       <w:sdtContent>
         <w:p>
           <w:pPr>
-            <w:pStyle w:val="Inhaltsverzeichnisberschrift"/>
+            <w:pStyle w:val="TOCHeading"/>
             <w:rPr>
               <w:color w:val="000000" w:themeColor="text1"/>
             </w:rPr>
@@ -123,20 +123,19 @@
     </w:sdt>
     <w:p>
       <w:pPr>
-        <w:pStyle w:val="berschrift1"/>
+        <w:pStyle w:val="Heading1"/>
       </w:pPr>
       <w:r>
         <w:br w:type="page"/>
       </w:r>
       <w:r>
-        <w:lastRenderedPageBreak/>
         <w:t>Überblick</w:t>
       </w:r>
     </w:p>
     <w:p/>
     <w:p>
       <w:pPr>
-        <w:pStyle w:val="Listenabsatz"/>
+        <w:pStyle w:val="ListParagraph"/>
         <w:numPr>
           <w:ilvl w:val="0"/>
           <w:numId w:val="1"/>
@@ -148,7 +147,7 @@
     </w:p>
     <w:p>
       <w:pPr>
-        <w:pStyle w:val="Listenabsatz"/>
+        <w:pStyle w:val="ListParagraph"/>
         <w:numPr>
           <w:ilvl w:val="0"/>
           <w:numId w:val="2"/>
@@ -160,7 +159,7 @@
     </w:p>
     <w:p>
       <w:pPr>
-        <w:pStyle w:val="Listenabsatz"/>
+        <w:pStyle w:val="ListParagraph"/>
         <w:numPr>
           <w:ilvl w:val="0"/>
           <w:numId w:val="1"/>
@@ -172,7 +171,7 @@
     </w:p>
     <w:p>
       <w:pPr>
-        <w:pStyle w:val="Listenabsatz"/>
+        <w:pStyle w:val="ListParagraph"/>
         <w:numPr>
           <w:ilvl w:val="0"/>
           <w:numId w:val="2"/>
@@ -184,7 +183,7 @@
     </w:p>
     <w:p>
       <w:pPr>
-        <w:pStyle w:val="Listenabsatz"/>
+        <w:pStyle w:val="ListParagraph"/>
         <w:numPr>
           <w:ilvl w:val="0"/>
           <w:numId w:val="1"/>
@@ -196,7 +195,7 @@
     </w:p>
     <w:p>
       <w:pPr>
-        <w:pStyle w:val="Listenabsatz"/>
+        <w:pStyle w:val="ListParagraph"/>
         <w:numPr>
           <w:ilvl w:val="0"/>
           <w:numId w:val="2"/>
@@ -208,7 +207,7 @@
     </w:p>
     <w:p>
       <w:pPr>
-        <w:pStyle w:val="Listenabsatz"/>
+        <w:pStyle w:val="ListParagraph"/>
         <w:numPr>
           <w:ilvl w:val="0"/>
           <w:numId w:val="2"/>
@@ -223,7 +222,7 @@
     </w:p>
     <w:p>
       <w:pPr>
-        <w:pStyle w:val="Listenabsatz"/>
+        <w:pStyle w:val="ListParagraph"/>
         <w:numPr>
           <w:ilvl w:val="0"/>
           <w:numId w:val="2"/>
@@ -238,7 +237,7 @@
     </w:p>
     <w:p>
       <w:pPr>
-        <w:pStyle w:val="Listenabsatz"/>
+        <w:pStyle w:val="ListParagraph"/>
         <w:numPr>
           <w:ilvl w:val="0"/>
           <w:numId w:val="2"/>
@@ -252,7 +251,7 @@
     </w:p>
     <w:p>
       <w:pPr>
-        <w:pStyle w:val="Listenabsatz"/>
+        <w:pStyle w:val="ListParagraph"/>
         <w:numPr>
           <w:ilvl w:val="0"/>
           <w:numId w:val="2"/>
@@ -264,7 +263,7 @@
     </w:p>
     <w:p>
       <w:pPr>
-        <w:pStyle w:val="Listenabsatz"/>
+        <w:pStyle w:val="ListParagraph"/>
         <w:numPr>
           <w:ilvl w:val="0"/>
           <w:numId w:val="2"/>
@@ -278,7 +277,7 @@
     </w:p>
     <w:p>
       <w:pPr>
-        <w:pStyle w:val="Listenabsatz"/>
+        <w:pStyle w:val="ListParagraph"/>
         <w:numPr>
           <w:ilvl w:val="0"/>
           <w:numId w:val="1"/>
@@ -290,7 +289,7 @@
     </w:p>
     <w:p>
       <w:pPr>
-        <w:pStyle w:val="Listenabsatz"/>
+        <w:pStyle w:val="ListParagraph"/>
         <w:numPr>
           <w:ilvl w:val="0"/>
           <w:numId w:val="1"/>
@@ -305,7 +304,7 @@
     </w:p>
     <w:p>
       <w:pPr>
-        <w:pStyle w:val="Listenabsatz"/>
+        <w:pStyle w:val="ListParagraph"/>
         <w:numPr>
           <w:ilvl w:val="0"/>
           <w:numId w:val="2"/>
@@ -317,7 +316,7 @@
     </w:p>
     <w:p>
       <w:pPr>
-        <w:pStyle w:val="Listenabsatz"/>
+        <w:pStyle w:val="ListParagraph"/>
         <w:numPr>
           <w:ilvl w:val="0"/>
           <w:numId w:val="2"/>
@@ -332,7 +331,7 @@
     </w:p>
     <w:p>
       <w:pPr>
-        <w:pStyle w:val="Listenabsatz"/>
+        <w:pStyle w:val="ListParagraph"/>
         <w:numPr>
           <w:ilvl w:val="0"/>
           <w:numId w:val="2"/>
@@ -344,7 +343,7 @@
     </w:p>
     <w:p>
       <w:pPr>
-        <w:pStyle w:val="Listenabsatz"/>
+        <w:pStyle w:val="ListParagraph"/>
         <w:numPr>
           <w:ilvl w:val="0"/>
           <w:numId w:val="2"/>
@@ -356,7 +355,7 @@
     </w:p>
     <w:p>
       <w:pPr>
-        <w:pStyle w:val="Listenabsatz"/>
+        <w:pStyle w:val="ListParagraph"/>
         <w:numPr>
           <w:ilvl w:val="0"/>
           <w:numId w:val="1"/>
@@ -368,7 +367,7 @@
     </w:p>
     <w:p>
       <w:pPr>
-        <w:pStyle w:val="Listenabsatz"/>
+        <w:pStyle w:val="ListParagraph"/>
         <w:numPr>
           <w:ilvl w:val="0"/>
           <w:numId w:val="1"/>
@@ -413,7 +412,7 @@
     </w:p>
     <w:p>
       <w:pPr>
-        <w:pStyle w:val="Listenabsatz"/>
+        <w:pStyle w:val="ListParagraph"/>
         <w:numPr>
           <w:ilvl w:val="0"/>
           <w:numId w:val="4"/>
@@ -434,7 +433,7 @@
     </w:p>
     <w:p>
       <w:pPr>
-        <w:pStyle w:val="Listenabsatz"/>
+        <w:pStyle w:val="ListParagraph"/>
         <w:numPr>
           <w:ilvl w:val="0"/>
           <w:numId w:val="4"/>
@@ -458,7 +457,7 @@
     </w:p>
     <w:p>
       <w:pPr>
-        <w:pStyle w:val="Listenabsatz"/>
+        <w:pStyle w:val="ListParagraph"/>
         <w:numPr>
           <w:ilvl w:val="0"/>
           <w:numId w:val="4"/>
@@ -487,21 +486,20 @@
     </w:p>
     <w:p>
       <w:pPr>
-        <w:pStyle w:val="berschrift1"/>
-      </w:pPr>
-      <w:r>
-        <w:lastRenderedPageBreak/>
+        <w:pStyle w:val="Heading1"/>
+      </w:pPr>
+      <w:r>
         <w:t>Groß-O-Notation</w:t>
       </w:r>
     </w:p>
     <w:p>
       <w:pPr>
-        <w:pStyle w:val="berschrift2"/>
-      </w:pPr>
-    </w:p>
-    <w:p>
-      <w:pPr>
-        <w:pStyle w:val="berschrift2"/>
+        <w:pStyle w:val="Heading2"/>
+      </w:pPr>
+    </w:p>
+    <w:p>
+      <w:pPr>
+        <w:pStyle w:val="Heading2"/>
       </w:pPr>
       <w:r>
         <w:t>Motivation</w:t>
@@ -517,7 +515,7 @@
     </w:p>
     <w:p>
       <w:pPr>
-        <w:pStyle w:val="Listenabsatz"/>
+        <w:pStyle w:val="ListParagraph"/>
         <w:numPr>
           <w:ilvl w:val="0"/>
           <w:numId w:val="3"/>
@@ -535,7 +533,7 @@
     </w:p>
     <w:p>
       <w:pPr>
-        <w:pStyle w:val="Listenabsatz"/>
+        <w:pStyle w:val="ListParagraph"/>
         <w:numPr>
           <w:ilvl w:val="0"/>
           <w:numId w:val="3"/>
@@ -550,7 +548,7 @@
     </w:p>
     <w:p>
       <w:pPr>
-        <w:pStyle w:val="Listenabsatz"/>
+        <w:pStyle w:val="ListParagraph"/>
         <w:numPr>
           <w:ilvl w:val="0"/>
           <w:numId w:val="3"/>
@@ -568,7 +566,7 @@
     </w:p>
     <w:p>
       <w:pPr>
-        <w:pStyle w:val="Listenabsatz"/>
+        <w:pStyle w:val="ListParagraph"/>
         <w:numPr>
           <w:ilvl w:val="0"/>
           <w:numId w:val="3"/>
@@ -581,58 +579,191 @@
     <w:p/>
     <w:p>
       <w:r>
-        <w:t xml:space="preserve">Die Groß-O-Notation ist </w:t>
-      </w:r>
-      <w:r>
-        <w:t>eine abstrakte Möglichkeit, die das W</w:t>
-      </w:r>
-      <w:r>
-        <w:t xml:space="preserve">achstum </w:t>
-      </w:r>
-      <w:r>
-        <w:t xml:space="preserve">der Rechenzeit in Abhängigkeit </w:t>
-      </w:r>
-      <w:r>
-        <w:t xml:space="preserve">von der Größe der Eingabe beschreiben. </w:t>
-      </w:r>
-      <w:r>
-        <w:t xml:space="preserve">Die O-Notation soll von konstanten Faktoren </w:t>
-      </w:r>
-      <w:r>
-        <w:t>und unwesentlichen Termen</w:t>
-      </w:r>
-      <w:r>
-        <w:t xml:space="preserve"> abstrahieren.</w:t>
-      </w:r>
-    </w:p>
-    <w:p/>
-    <w:p>
-      <w:pPr>
-        <w:pStyle w:val="berschrift3"/>
-      </w:pPr>
-      <w:r>
-        <w:t>Definition der Groß-O-Notation</w:t>
-      </w:r>
-    </w:p>
-    <w:p>
-      <w:pPr>
-        <w:jc w:val="center"/>
-      </w:pPr>
-      <w:r>
         <w:rPr>
-          <w:rFonts w:ascii="Helvetica Neue" w:hAnsi="Helvetica Neue" w:cs="Helvetica Neue"/>
           <w:noProof/>
-          <w:color w:val="000000"/>
-          <w:position w:val="-7"/>
-          <w:sz w:val="22"/>
-          <w:szCs w:val="22"/>
-          <w:lang w:eastAsia="en-US"/>
         </w:rPr>
+        <mc:AlternateContent>
+          <mc:Choice Requires="wps">
+            <w:drawing>
+              <wp:anchor distT="0" distB="0" distL="114300" distR="114300" simplePos="0" relativeHeight="251663368" behindDoc="0" locked="0" layoutInCell="1" allowOverlap="1" wp14:anchorId="3E8D6F64" wp14:editId="4434A4B2">
+                <wp:simplePos x="0" y="0"/>
+                <wp:positionH relativeFrom="column">
+                  <wp:posOffset>5206365</wp:posOffset>
+                </wp:positionH>
+                <wp:positionV relativeFrom="paragraph">
+                  <wp:posOffset>72390</wp:posOffset>
+                </wp:positionV>
+                <wp:extent cx="27940" cy="1701800"/>
+                <wp:effectExtent l="0" t="0" r="22860" b="12700"/>
+                <wp:wrapNone/>
+                <wp:docPr id="12" name="Gerade Verbindung 12"/>
+                <wp:cNvGraphicFramePr/>
+                <a:graphic xmlns:a="http://schemas.openxmlformats.org/drawingml/2006/main">
+                  <a:graphicData uri="http://schemas.microsoft.com/office/word/2010/wordprocessingShape">
+                    <wps:wsp>
+                      <wps:cNvCnPr/>
+                      <wps:spPr>
+                        <a:xfrm flipV="1">
+                          <a:off x="0" y="0"/>
+                          <a:ext cx="27940" cy="1701800"/>
+                        </a:xfrm>
+                        <a:prstGeom prst="line">
+                          <a:avLst/>
+                        </a:prstGeom>
+                      </wps:spPr>
+                      <wps:style>
+                        <a:lnRef idx="1">
+                          <a:schemeClr val="dk1"/>
+                        </a:lnRef>
+                        <a:fillRef idx="0">
+                          <a:schemeClr val="dk1"/>
+                        </a:fillRef>
+                        <a:effectRef idx="0">
+                          <a:schemeClr val="dk1"/>
+                        </a:effectRef>
+                        <a:fontRef idx="minor">
+                          <a:schemeClr val="tx1"/>
+                        </a:fontRef>
+                      </wps:style>
+                      <wps:bodyPr/>
+                    </wps:wsp>
+                  </a:graphicData>
+                </a:graphic>
+              </wp:anchor>
+            </w:drawing>
+          </mc:Choice>
+          <mc:Fallback>
+            <w:pict>
+              <v:line w14:anchorId="0184F0A2" id="Gerade Verbindung 12" o:spid="_x0000_s1026" style="position:absolute;flip:y;z-index:251663368;visibility:visible;mso-wrap-style:square;mso-wrap-distance-left:9pt;mso-wrap-distance-top:0;mso-wrap-distance-right:9pt;mso-wrap-distance-bottom:0;mso-position-horizontal:absolute;mso-position-horizontal-relative:text;mso-position-vertical:absolute;mso-position-vertical-relative:text" from="409.95pt,5.7pt" to="412.15pt,139.7pt" o:gfxdata="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" strokecolor="black [3200]" strokeweight=".5pt">
+                <v:stroke joinstyle="miter"/>
+              </v:line>
+            </w:pict>
+          </mc:Fallback>
+        </mc:AlternateContent>
+      </w:r>
+      <w:r>
+        <w:rPr>
+          <w:noProof/>
+        </w:rPr>
+        <mc:AlternateContent>
+          <mc:Choice Requires="wpi">
+            <w:drawing>
+              <wp:anchor distT="0" distB="0" distL="114300" distR="114300" simplePos="0" relativeHeight="251658248" behindDoc="0" locked="0" layoutInCell="1" allowOverlap="1" wp14:anchorId="7287934B" wp14:editId="2F373A4F">
+                <wp:simplePos x="0" y="0"/>
+                <wp:positionH relativeFrom="column">
+                  <wp:posOffset>5384800</wp:posOffset>
+                </wp:positionH>
+                <wp:positionV relativeFrom="paragraph">
+                  <wp:posOffset>318135</wp:posOffset>
+                </wp:positionV>
+                <wp:extent cx="249405" cy="156845"/>
+                <wp:effectExtent l="38100" t="25400" r="30480" b="33655"/>
+                <wp:wrapNone/>
+                <wp:docPr id="47" name="Freihand 47"/>
+                <wp:cNvGraphicFramePr/>
+                <a:graphic xmlns:a="http://schemas.openxmlformats.org/drawingml/2006/main">
+                  <a:graphicData uri="http://schemas.microsoft.com/office/word/2010/wordprocessingInk">
+                    <w14:contentPart bwMode="auto" r:id="rId7">
+                      <w14:nvContentPartPr>
+                        <w14:cNvContentPartPr/>
+                      </w14:nvContentPartPr>
+                      <w14:xfrm>
+                        <a:off x="0" y="0"/>
+                        <a:ext cx="248920" cy="156845"/>
+                      </w14:xfrm>
+                    </w14:contentPart>
+                  </a:graphicData>
+                </a:graphic>
+              </wp:anchor>
+            </w:drawing>
+          </mc:Choice>
+          <mc:Fallback>
+            <w:pict>
+              <v:shapetype w14:anchorId="28D64C5A" id="_x0000_t75" coordsize="21600,21600" o:spt="75" o:preferrelative="t" path="m@4@5l@4@11@9@11@9@5xe" filled="f" stroked="f">
+                <v:stroke joinstyle="miter"/>
+                <v:formulas>
+                  <v:f eqn="if lineDrawn pixelLineWidth 0"/>
+                  <v:f eqn="sum @0 1 0"/>
+                  <v:f eqn="sum 0 0 @1"/>
+                  <v:f eqn="prod @2 1 2"/>
+                  <v:f eqn="prod @3 21600 pixelWidth"/>
+                  <v:f eqn="prod @3 21600 pixelHeight"/>
+                  <v:f eqn="sum @0 0 1"/>
+                  <v:f eqn="prod @6 1 2"/>
+                  <v:f eqn="prod @7 21600 pixelWidth"/>
+                  <v:f eqn="sum @8 21600 0"/>
+                  <v:f eqn="prod @7 21600 pixelHeight"/>
+                  <v:f eqn="sum @10 21600 0"/>
+                </v:formulas>
+                <v:path o:extrusionok="f" gradientshapeok="t" o:connecttype="rect"/>
+                <o:lock v:ext="edit" aspectratio="t"/>
+              </v:shapetype>
+              <v:shape id="Freihand 47" o:spid="_x0000_s1026" type="#_x0000_t75" style="position:absolute;margin-left:423.4pt;margin-top:24.45pt;width:20.85pt;height:13.55pt;z-index:251658248;visibility:visible;mso-wrap-style:square;mso-wrap-distance-left:9pt;mso-wrap-distance-top:0;mso-wrap-distance-right:9pt;mso-wrap-distance-bottom:0;mso-position-horizontal:absolute;mso-position-horizontal-relative:text;mso-position-vertical:absolute;mso-position-vertical-relative:text" o:gfxdata="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">
+                <v:imagedata r:id="rId8" o:title=""/>
+              </v:shape>
+            </w:pict>
+          </mc:Fallback>
+        </mc:AlternateContent>
+      </w:r>
+      <w:r>
+        <w:rPr>
+          <w:noProof/>
+        </w:rPr>
+        <mc:AlternateContent>
+          <mc:Choice Requires="wpi">
+            <w:drawing>
+              <wp:anchor distT="0" distB="0" distL="114300" distR="114300" simplePos="0" relativeHeight="251658243" behindDoc="0" locked="0" layoutInCell="1" allowOverlap="1" wp14:anchorId="7B49878F" wp14:editId="7373BF0A">
+                <wp:simplePos x="0" y="0"/>
+                <wp:positionH relativeFrom="column">
+                  <wp:posOffset>5159234</wp:posOffset>
+                </wp:positionH>
+                <wp:positionV relativeFrom="paragraph">
+                  <wp:posOffset>85272</wp:posOffset>
+                </wp:positionV>
+                <wp:extent cx="318960" cy="769320"/>
+                <wp:effectExtent l="38100" t="25400" r="36830" b="31115"/>
+                <wp:wrapNone/>
+                <wp:docPr id="27" name="Freihand 27"/>
+                <wp:cNvGraphicFramePr/>
+                <a:graphic xmlns:a="http://schemas.openxmlformats.org/drawingml/2006/main">
+                  <a:graphicData uri="http://schemas.microsoft.com/office/word/2010/wordprocessingInk">
+                    <w14:contentPart bwMode="auto" r:id="rId9">
+                      <w14:nvContentPartPr>
+                        <w14:cNvContentPartPr/>
+                      </w14:nvContentPartPr>
+                      <w14:xfrm>
+                        <a:off x="0" y="0"/>
+                        <a:ext cx="318770" cy="768985"/>
+                      </w14:xfrm>
+                    </w14:contentPart>
+                  </a:graphicData>
+                </a:graphic>
+              </wp:anchor>
+            </w:drawing>
+          </mc:Choice>
+          <mc:Fallback>
+            <w:pict>
+              <v:shape w14:anchorId="4A4C8A16" id="Freihand 27" o:spid="_x0000_s1026" type="#_x0000_t75" style="position:absolute;margin-left:405.65pt;margin-top:6.1pt;width:26.3pt;height:61.8pt;z-index:251658243;visibility:visible;mso-wrap-style:square;mso-wrap-distance-left:9pt;mso-wrap-distance-top:0;mso-wrap-distance-right:9pt;mso-wrap-distance-bottom:0;mso-position-horizontal:absolute;mso-position-horizontal-relative:text;mso-position-vertical:absolute;mso-position-vertical-relative:text" o:gfxdata="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">
+                <v:imagedata r:id="rId10" o:title=""/>
+              </v:shape>
+            </w:pict>
+          </mc:Fallback>
+        </mc:AlternateContent>
+      </w:r>
+      <w:r>
         <w:drawing>
-          <wp:inline distT="0" distB="0" distL="0" distR="0" wp14:anchorId="78ED7170" wp14:editId="3D7A5DBA">
-            <wp:extent cx="4291965" cy="153670"/>
-            <wp:effectExtent l="0" t="0" r="635" b="0"/>
-            <wp:docPr id="1" name="Grafik 1"/>
+          <wp:anchor distT="0" distB="0" distL="114300" distR="114300" simplePos="0" relativeHeight="251658240" behindDoc="0" locked="0" layoutInCell="1" allowOverlap="1" wp14:anchorId="612D65AA" wp14:editId="7AEA7748">
+            <wp:simplePos x="0" y="0"/>
+            <wp:positionH relativeFrom="column">
+              <wp:posOffset>4078605</wp:posOffset>
+            </wp:positionH>
+            <wp:positionV relativeFrom="paragraph">
+              <wp:posOffset>42934</wp:posOffset>
+            </wp:positionV>
+            <wp:extent cx="1941830" cy="1825625"/>
+            <wp:effectExtent l="0" t="0" r="1270" b="3175"/>
+            <wp:wrapSquare wrapText="bothSides"/>
+            <wp:docPr id="7" name="Grafik 7" descr="Ein Bild, das Karte enthält.&#10;&#10;Automatisch generierte Beschreibung"/>
             <wp:cNvGraphicFramePr>
               <a:graphicFrameLocks xmlns:a="http://schemas.openxmlformats.org/drawingml/2006/main" noChangeAspect="1"/>
             </wp:cNvGraphicFramePr>
@@ -640,13 +771,325 @@
               <a:graphicData uri="http://schemas.openxmlformats.org/drawingml/2006/picture">
                 <pic:pic xmlns:pic="http://schemas.openxmlformats.org/drawingml/2006/picture">
                   <pic:nvPicPr>
-                    <pic:cNvPr id="0" name="Picture 1"/>
+                    <pic:cNvPr id="1" name=""/>
+                    <pic:cNvPicPr/>
+                  </pic:nvPicPr>
+                  <pic:blipFill>
+                    <a:blip r:embed="rId11" cstate="print">
+                      <a:extLst>
+                        <a:ext uri="{28A0092B-C50C-407E-A947-70E740481C1C}">
+                          <a14:useLocalDpi xmlns:a14="http://schemas.microsoft.com/office/drawing/2010/main" val="0"/>
+                        </a:ext>
+                      </a:extLst>
+                    </a:blip>
+                    <a:stretch>
+                      <a:fillRect/>
+                    </a:stretch>
+                  </pic:blipFill>
+                  <pic:spPr>
+                    <a:xfrm>
+                      <a:off x="0" y="0"/>
+                      <a:ext cx="1941830" cy="1825625"/>
+                    </a:xfrm>
+                    <a:prstGeom prst="rect">
+                      <a:avLst/>
+                    </a:prstGeom>
+                  </pic:spPr>
+                </pic:pic>
+              </a:graphicData>
+            </a:graphic>
+            <wp14:sizeRelH relativeFrom="page">
+              <wp14:pctWidth>0</wp14:pctWidth>
+            </wp14:sizeRelH>
+            <wp14:sizeRelV relativeFrom="page">
+              <wp14:pctHeight>0</wp14:pctHeight>
+            </wp14:sizeRelV>
+          </wp:anchor>
+        </w:drawing>
+      </w:r>
+      <w:r>
+        <w:t xml:space="preserve">Die Groß-O-Notation ist </w:t>
+      </w:r>
+      <w:r>
+        <w:t>eine abstrakte Möglichkeit, die das W</w:t>
+      </w:r>
+      <w:r>
+        <w:t xml:space="preserve">achstum </w:t>
+      </w:r>
+      <w:r>
+        <w:t xml:space="preserve">der Rechenzeit in Abhängigkeit </w:t>
+      </w:r>
+      <w:r>
+        <w:t xml:space="preserve">von der Größe der Eingabe beschreiben. </w:t>
+      </w:r>
+      <w:r>
+        <w:t xml:space="preserve">Die O-Notation soll von konstanten Faktoren </w:t>
+      </w:r>
+      <w:r>
+        <w:t>und unwesentlichen Termen</w:t>
+      </w:r>
+      <w:r>
+        <w:t xml:space="preserve"> abstrahieren.</w:t>
+      </w:r>
+    </w:p>
+    <w:p>
+      <w:r>
+        <w:rPr>
+          <w:noProof/>
+        </w:rPr>
+        <mc:AlternateContent>
+          <mc:Choice Requires="wpi">
+            <w:drawing>
+              <wp:anchor distT="0" distB="0" distL="114300" distR="114300" simplePos="0" relativeHeight="251658247" behindDoc="0" locked="0" layoutInCell="1" allowOverlap="1" wp14:anchorId="3BD10C80" wp14:editId="32F130FD">
+                <wp:simplePos x="0" y="0"/>
+                <wp:positionH relativeFrom="column">
+                  <wp:posOffset>5613400</wp:posOffset>
+                </wp:positionH>
+                <wp:positionV relativeFrom="paragraph">
+                  <wp:posOffset>208280</wp:posOffset>
+                </wp:positionV>
+                <wp:extent cx="210705" cy="177800"/>
+                <wp:effectExtent l="38100" t="38100" r="18415" b="38100"/>
+                <wp:wrapNone/>
+                <wp:docPr id="39" name="Freihand 39"/>
+                <wp:cNvGraphicFramePr/>
+                <a:graphic xmlns:a="http://schemas.openxmlformats.org/drawingml/2006/main">
+                  <a:graphicData uri="http://schemas.microsoft.com/office/word/2010/wordprocessingInk">
+                    <w14:contentPart bwMode="auto" r:id="rId12">
+                      <w14:nvContentPartPr>
+                        <w14:cNvContentPartPr/>
+                      </w14:nvContentPartPr>
+                      <w14:xfrm>
+                        <a:off x="0" y="0"/>
+                        <a:ext cx="210185" cy="177800"/>
+                      </w14:xfrm>
+                    </w14:contentPart>
+                  </a:graphicData>
+                </a:graphic>
+              </wp:anchor>
+            </w:drawing>
+          </mc:Choice>
+          <mc:Fallback>
+            <w:pict>
+              <v:shape w14:anchorId="1B23AE8A" id="Freihand 39" o:spid="_x0000_s1026" type="#_x0000_t75" style="position:absolute;margin-left:441.4pt;margin-top:15.8pt;width:17.8pt;height:15.2pt;z-index:251658247;visibility:visible;mso-wrap-style:square;mso-wrap-distance-left:9pt;mso-wrap-distance-top:0;mso-wrap-distance-right:9pt;mso-wrap-distance-bottom:0;mso-position-horizontal:absolute;mso-position-horizontal-relative:text;mso-position-vertical:absolute;mso-position-vertical-relative:text" o:gfxdata="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">
+                <v:imagedata r:id="rId13" o:title=""/>
+              </v:shape>
+            </w:pict>
+          </mc:Fallback>
+        </mc:AlternateContent>
+      </w:r>
+      <w:r>
+        <w:rPr>
+          <w:noProof/>
+        </w:rPr>
+        <mc:AlternateContent>
+          <mc:Choice Requires="wpi">
+            <w:drawing>
+              <wp:anchor distT="0" distB="0" distL="114300" distR="114300" simplePos="0" relativeHeight="251658246" behindDoc="0" locked="0" layoutInCell="1" allowOverlap="1" wp14:anchorId="2F8AC2B7" wp14:editId="04CA0CC4">
+                <wp:simplePos x="0" y="0"/>
+                <wp:positionH relativeFrom="column">
+                  <wp:posOffset>5043674</wp:posOffset>
+                </wp:positionH>
+                <wp:positionV relativeFrom="paragraph">
+                  <wp:posOffset>63192</wp:posOffset>
+                </wp:positionV>
+                <wp:extent cx="928440" cy="469080"/>
+                <wp:effectExtent l="25400" t="38100" r="24130" b="39370"/>
+                <wp:wrapNone/>
+                <wp:docPr id="33" name="Freihand 33"/>
+                <wp:cNvGraphicFramePr/>
+                <a:graphic xmlns:a="http://schemas.openxmlformats.org/drawingml/2006/main">
+                  <a:graphicData uri="http://schemas.microsoft.com/office/word/2010/wordprocessingInk">
+                    <w14:contentPart bwMode="auto" r:id="rId14">
+                      <w14:nvContentPartPr>
+                        <w14:cNvContentPartPr/>
+                      </w14:nvContentPartPr>
+                      <w14:xfrm>
+                        <a:off x="0" y="0"/>
+                        <a:ext cx="928370" cy="468630"/>
+                      </w14:xfrm>
+                    </w14:contentPart>
+                  </a:graphicData>
+                </a:graphic>
+              </wp:anchor>
+            </w:drawing>
+          </mc:Choice>
+          <mc:Fallback>
+            <w:pict>
+              <v:shape w14:anchorId="53A4A0A5" id="Freihand 33" o:spid="_x0000_s1026" type="#_x0000_t75" style="position:absolute;margin-left:396.55pt;margin-top:4.4pt;width:74.3pt;height:38.15pt;z-index:251658246;visibility:visible;mso-wrap-style:square;mso-wrap-distance-left:9pt;mso-wrap-distance-top:0;mso-wrap-distance-right:9pt;mso-wrap-distance-bottom:0;mso-position-horizontal:absolute;mso-position-horizontal-relative:text;mso-position-vertical:absolute;mso-position-vertical-relative:text" o:gfxdata="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">
+                <v:imagedata r:id="rId15" o:title=""/>
+              </v:shape>
+            </w:pict>
+          </mc:Fallback>
+        </mc:AlternateContent>
+      </w:r>
+      <w:r>
+        <w:rPr>
+          <w:noProof/>
+        </w:rPr>
+        <mc:AlternateContent>
+          <mc:Choice Requires="wpi">
+            <w:drawing>
+              <wp:anchor distT="0" distB="0" distL="114300" distR="114300" simplePos="0" relativeHeight="251658244" behindDoc="0" locked="0" layoutInCell="1" allowOverlap="1" wp14:anchorId="7ED29B5C" wp14:editId="3C47B8AA">
+                <wp:simplePos x="0" y="0"/>
+                <wp:positionH relativeFrom="column">
+                  <wp:posOffset>4203065</wp:posOffset>
+                </wp:positionH>
+                <wp:positionV relativeFrom="paragraph">
+                  <wp:posOffset>136525</wp:posOffset>
+                </wp:positionV>
+                <wp:extent cx="958215" cy="841655"/>
+                <wp:effectExtent l="38100" t="38100" r="32385" b="47625"/>
+                <wp:wrapNone/>
+                <wp:docPr id="31" name="Freihand 31"/>
+                <wp:cNvGraphicFramePr/>
+                <a:graphic xmlns:a="http://schemas.openxmlformats.org/drawingml/2006/main">
+                  <a:graphicData uri="http://schemas.microsoft.com/office/word/2010/wordprocessingInk">
+                    <w14:contentPart bwMode="auto" r:id="rId16">
+                      <w14:nvContentPartPr>
+                        <w14:cNvContentPartPr/>
+                      </w14:nvContentPartPr>
+                      <w14:xfrm>
+                        <a:off x="0" y="0"/>
+                        <a:ext cx="958215" cy="841375"/>
+                      </w14:xfrm>
+                    </w14:contentPart>
+                  </a:graphicData>
+                </a:graphic>
+              </wp:anchor>
+            </w:drawing>
+          </mc:Choice>
+          <mc:Fallback>
+            <w:pict>
+              <v:shape w14:anchorId="39266CEE" id="Freihand 31" o:spid="_x0000_s1026" type="#_x0000_t75" style="position:absolute;margin-left:330.35pt;margin-top:10.15pt;width:76.65pt;height:67.45pt;z-index:251658244;visibility:visible;mso-wrap-style:square;mso-wrap-distance-left:9pt;mso-wrap-distance-top:0;mso-wrap-distance-right:9pt;mso-wrap-distance-bottom:0;mso-position-horizontal:absolute;mso-position-horizontal-relative:text;mso-position-vertical:absolute;mso-position-vertical-relative:text" o:gfxdata="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">
+                <v:imagedata r:id="rId17" o:title=""/>
+              </v:shape>
+            </w:pict>
+          </mc:Fallback>
+        </mc:AlternateContent>
+      </w:r>
+      <w:r>
+        <w:rPr>
+          <w:noProof/>
+        </w:rPr>
+        <mc:AlternateContent>
+          <mc:Choice Requires="wpi">
+            <w:drawing>
+              <wp:anchor distT="0" distB="0" distL="114300" distR="114300" simplePos="0" relativeHeight="251658242" behindDoc="0" locked="0" layoutInCell="1" allowOverlap="1" wp14:anchorId="32B18BBC" wp14:editId="6E6D6EEC">
+                <wp:simplePos x="0" y="0"/>
+                <wp:positionH relativeFrom="column">
+                  <wp:posOffset>5366594</wp:posOffset>
+                </wp:positionH>
+                <wp:positionV relativeFrom="paragraph">
+                  <wp:posOffset>566974</wp:posOffset>
+                </wp:positionV>
+                <wp:extent cx="344520" cy="235800"/>
+                <wp:effectExtent l="38100" t="25400" r="24130" b="31115"/>
+                <wp:wrapNone/>
+                <wp:docPr id="25" name="Freihand 25"/>
+                <wp:cNvGraphicFramePr/>
+                <a:graphic xmlns:a="http://schemas.openxmlformats.org/drawingml/2006/main">
+                  <a:graphicData uri="http://schemas.microsoft.com/office/word/2010/wordprocessingInk">
+                    <w14:contentPart bwMode="auto" r:id="rId18">
+                      <w14:nvContentPartPr>
+                        <w14:cNvContentPartPr/>
+                      </w14:nvContentPartPr>
+                      <w14:xfrm>
+                        <a:off x="0" y="0"/>
+                        <a:ext cx="344170" cy="235585"/>
+                      </w14:xfrm>
+                    </w14:contentPart>
+                  </a:graphicData>
+                </a:graphic>
+              </wp:anchor>
+            </w:drawing>
+          </mc:Choice>
+          <mc:Fallback>
+            <w:pict>
+              <v:shape w14:anchorId="1745DCFD" id="Freihand 25" o:spid="_x0000_s1026" type="#_x0000_t75" style="position:absolute;margin-left:421.95pt;margin-top:44.05pt;width:28.35pt;height:19.75pt;z-index:251658242;visibility:visible;mso-wrap-style:square;mso-wrap-distance-left:9pt;mso-wrap-distance-top:0;mso-wrap-distance-right:9pt;mso-wrap-distance-bottom:0;mso-position-horizontal:absolute;mso-position-horizontal-relative:text;mso-position-vertical:absolute;mso-position-vertical-relative:text" o:gfxdata="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">
+                <v:imagedata r:id="rId19" o:title=""/>
+              </v:shape>
+            </w:pict>
+          </mc:Fallback>
+        </mc:AlternateContent>
+      </w:r>
+      <w:r>
+        <w:rPr>
+          <w:noProof/>
+        </w:rPr>
+        <mc:AlternateContent>
+          <mc:Choice Requires="wpi">
+            <w:drawing>
+              <wp:anchor distT="0" distB="0" distL="114300" distR="114300" simplePos="0" relativeHeight="251658241" behindDoc="0" locked="0" layoutInCell="1" allowOverlap="1" wp14:anchorId="40B92F11" wp14:editId="3ABD866E">
+                <wp:simplePos x="0" y="0"/>
+                <wp:positionH relativeFrom="column">
+                  <wp:posOffset>5489354</wp:posOffset>
+                </wp:positionH>
+                <wp:positionV relativeFrom="paragraph">
+                  <wp:posOffset>580294</wp:posOffset>
+                </wp:positionV>
+                <wp:extent cx="143640" cy="74160"/>
+                <wp:effectExtent l="25400" t="38100" r="34290" b="27940"/>
+                <wp:wrapNone/>
+                <wp:docPr id="24" name="Freihand 24"/>
+                <wp:cNvGraphicFramePr/>
+                <a:graphic xmlns:a="http://schemas.openxmlformats.org/drawingml/2006/main">
+                  <a:graphicData uri="http://schemas.microsoft.com/office/word/2010/wordprocessingInk">
+                    <w14:contentPart bwMode="auto" r:id="rId20">
+                      <w14:nvContentPartPr>
+                        <w14:cNvContentPartPr/>
+                      </w14:nvContentPartPr>
+                      <w14:xfrm>
+                        <a:off x="0" y="0"/>
+                        <a:ext cx="143510" cy="73660"/>
+                      </w14:xfrm>
+                    </w14:contentPart>
+                  </a:graphicData>
+                </a:graphic>
+              </wp:anchor>
+            </w:drawing>
+          </mc:Choice>
+          <mc:Fallback>
+            <w:pict>
+              <v:shape w14:anchorId="3C502050" id="Freihand 24" o:spid="_x0000_s1026" type="#_x0000_t75" style="position:absolute;margin-left:431.65pt;margin-top:45.1pt;width:12.5pt;height:7.05pt;z-index:251658241;visibility:visible;mso-wrap-style:square;mso-wrap-distance-left:9pt;mso-wrap-distance-top:0;mso-wrap-distance-right:9pt;mso-wrap-distance-bottom:0;mso-position-horizontal:absolute;mso-position-horizontal-relative:text;mso-position-vertical:absolute;mso-position-vertical-relative:text" o:gfxdata="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">
+                <v:imagedata r:id="rId21" o:title=""/>
+              </v:shape>
+            </w:pict>
+          </mc:Fallback>
+        </mc:AlternateContent>
+      </w:r>
+      <w:r>
+        <w:t xml:space="preserve">Man definiert einen X-Wert (k), ab dem die Funktion </w:t>
+      </w:r>
+      <w:r>
+        <w:rPr>
+          <w:rFonts w:ascii="Helvetica Neue" w:hAnsi="Helvetica Neue" w:cs="Helvetica Neue"/>
+          <w:noProof/>
+          <w:color w:val="000000"/>
+          <w:position w:val="-5"/>
+          <w:sz w:val="22"/>
+          <w:szCs w:val="22"/>
+          <w:lang w:eastAsia="en-US"/>
+        </w:rPr>
+        <w:drawing>
+          <wp:inline distT="0" distB="0" distL="0" distR="0" wp14:anchorId="38801661" wp14:editId="6479CD9F">
+            <wp:extent cx="240030" cy="127000"/>
+            <wp:effectExtent l="0" t="0" r="1270" b="0"/>
+            <wp:docPr id="10" name="Grafik 10"/>
+            <wp:cNvGraphicFramePr>
+              <a:graphicFrameLocks xmlns:a="http://schemas.openxmlformats.org/drawingml/2006/main" noChangeAspect="1"/>
+            </wp:cNvGraphicFramePr>
+            <a:graphic xmlns:a="http://schemas.openxmlformats.org/drawingml/2006/main">
+              <a:graphicData uri="http://schemas.openxmlformats.org/drawingml/2006/picture">
+                <pic:pic xmlns:pic="http://schemas.openxmlformats.org/drawingml/2006/picture">
+                  <pic:nvPicPr>
+                    <pic:cNvPr id="0" name="Picture 15"/>
                     <pic:cNvPicPr>
                       <a:picLocks noChangeAspect="1" noChangeArrowheads="1"/>
                     </pic:cNvPicPr>
                   </pic:nvPicPr>
                   <pic:blipFill>
-                    <a:blip r:embed="rId7">
+                    <a:blip r:embed="rId22">
                       <a:extLst>
                         <a:ext uri="{28A0092B-C50C-407E-A947-70E740481C1C}">
                           <a14:useLocalDpi xmlns:a14="http://schemas.microsoft.com/office/drawing/2010/main" val="0"/>
@@ -661,7 +1104,7 @@
                   <pic:spPr bwMode="auto">
                     <a:xfrm>
                       <a:off x="0" y="0"/>
-                      <a:ext cx="4291965" cy="153670"/>
+                      <a:ext cx="240030" cy="127000"/>
                     </a:xfrm>
                     <a:prstGeom prst="rect">
                       <a:avLst/>
@@ -677,15 +1120,2093 @@
           </wp:inline>
         </w:drawing>
       </w:r>
+      <w:r>
+        <w:t xml:space="preserve"> </w:t>
+      </w:r>
+      <w:r>
+        <w:t>(</w:t>
+      </w:r>
+      <w:r>
+        <w:t xml:space="preserve">rot) immer unter </w:t>
+      </w:r>
+      <w:r>
+        <w:rPr>
+          <w:rFonts w:ascii="Helvetica Neue" w:hAnsi="Helvetica Neue" w:cs="Helvetica Neue"/>
+          <w:noProof/>
+          <w:color w:val="000000"/>
+          <w:position w:val="-5"/>
+          <w:sz w:val="22"/>
+          <w:szCs w:val="22"/>
+          <w:lang w:eastAsia="en-US"/>
+        </w:rPr>
+        <w:drawing>
+          <wp:inline distT="0" distB="0" distL="0" distR="0" wp14:anchorId="3302C44D" wp14:editId="2E65D80F">
+            <wp:extent cx="407035" cy="127000"/>
+            <wp:effectExtent l="0" t="0" r="0" b="0"/>
+            <wp:docPr id="8" name="Grafik 8"/>
+            <wp:cNvGraphicFramePr>
+              <a:graphicFrameLocks xmlns:a="http://schemas.openxmlformats.org/drawingml/2006/main" noChangeAspect="1"/>
+            </wp:cNvGraphicFramePr>
+            <a:graphic xmlns:a="http://schemas.openxmlformats.org/drawingml/2006/main">
+              <a:graphicData uri="http://schemas.openxmlformats.org/drawingml/2006/picture">
+                <pic:pic xmlns:pic="http://schemas.openxmlformats.org/drawingml/2006/picture">
+                  <pic:nvPicPr>
+                    <pic:cNvPr id="0" name="Picture 11"/>
+                    <pic:cNvPicPr>
+                      <a:picLocks noChangeAspect="1" noChangeArrowheads="1"/>
+                    </pic:cNvPicPr>
+                  </pic:nvPicPr>
+                  <pic:blipFill>
+                    <a:blip r:embed="rId23">
+                      <a:extLst>
+                        <a:ext uri="{28A0092B-C50C-407E-A947-70E740481C1C}">
+                          <a14:useLocalDpi xmlns:a14="http://schemas.microsoft.com/office/drawing/2010/main" val="0"/>
+                        </a:ext>
+                      </a:extLst>
+                    </a:blip>
+                    <a:srcRect/>
+                    <a:stretch>
+                      <a:fillRect/>
+                    </a:stretch>
+                  </pic:blipFill>
+                  <pic:spPr bwMode="auto">
+                    <a:xfrm>
+                      <a:off x="0" y="0"/>
+                      <a:ext cx="407035" cy="127000"/>
+                    </a:xfrm>
+                    <a:prstGeom prst="rect">
+                      <a:avLst/>
+                    </a:prstGeom>
+                    <a:noFill/>
+                    <a:ln>
+                      <a:noFill/>
+                    </a:ln>
+                  </pic:spPr>
+                </pic:pic>
+              </a:graphicData>
+            </a:graphic>
+          </wp:inline>
+        </w:drawing>
+      </w:r>
+      <w:r>
+        <w:t xml:space="preserve"> liegt. Das c muss ebenfalls definiert werden und gibt einen Faktor der Funktion g(x) (blau) an, für welche dann das Wachstum von </w:t>
+      </w:r>
+      <w:r>
+        <w:rPr>
+          <w:rFonts w:ascii="Helvetica Neue" w:hAnsi="Helvetica Neue" w:cs="Helvetica Neue"/>
+          <w:noProof/>
+          <w:color w:val="000000"/>
+          <w:position w:val="-5"/>
+          <w:sz w:val="22"/>
+          <w:szCs w:val="22"/>
+          <w:lang w:eastAsia="en-US"/>
+        </w:rPr>
+        <w:drawing>
+          <wp:inline distT="0" distB="0" distL="0" distR="0" wp14:anchorId="177A3F12" wp14:editId="731BE3EC">
+            <wp:extent cx="240030" cy="127000"/>
+            <wp:effectExtent l="0" t="0" r="1270" b="0"/>
+            <wp:docPr id="11" name="Grafik 11"/>
+            <wp:cNvGraphicFramePr>
+              <a:graphicFrameLocks xmlns:a="http://schemas.openxmlformats.org/drawingml/2006/main" noChangeAspect="1"/>
+            </wp:cNvGraphicFramePr>
+            <a:graphic xmlns:a="http://schemas.openxmlformats.org/drawingml/2006/main">
+              <a:graphicData uri="http://schemas.openxmlformats.org/drawingml/2006/picture">
+                <pic:pic xmlns:pic="http://schemas.openxmlformats.org/drawingml/2006/picture">
+                  <pic:nvPicPr>
+                    <pic:cNvPr id="0" name="Picture 17"/>
+                    <pic:cNvPicPr>
+                      <a:picLocks noChangeAspect="1" noChangeArrowheads="1"/>
+                    </pic:cNvPicPr>
+                  </pic:nvPicPr>
+                  <pic:blipFill>
+                    <a:blip r:embed="rId22">
+                      <a:extLst>
+                        <a:ext uri="{28A0092B-C50C-407E-A947-70E740481C1C}">
+                          <a14:useLocalDpi xmlns:a14="http://schemas.microsoft.com/office/drawing/2010/main" val="0"/>
+                        </a:ext>
+                      </a:extLst>
+                    </a:blip>
+                    <a:srcRect/>
+                    <a:stretch>
+                      <a:fillRect/>
+                    </a:stretch>
+                  </pic:blipFill>
+                  <pic:spPr bwMode="auto">
+                    <a:xfrm>
+                      <a:off x="0" y="0"/>
+                      <a:ext cx="240030" cy="127000"/>
+                    </a:xfrm>
+                    <a:prstGeom prst="rect">
+                      <a:avLst/>
+                    </a:prstGeom>
+                    <a:noFill/>
+                    <a:ln>
+                      <a:noFill/>
+                    </a:ln>
+                  </pic:spPr>
+                </pic:pic>
+              </a:graphicData>
+            </a:graphic>
+          </wp:inline>
+        </w:drawing>
+      </w:r>
+      <w:r>
+        <w:t xml:space="preserve"> ab k immer unterhalb von </w:t>
+      </w:r>
+      <w:r>
+        <w:rPr>
+          <w:rFonts w:ascii="Helvetica Neue" w:hAnsi="Helvetica Neue" w:cs="Helvetica Neue"/>
+          <w:noProof/>
+          <w:color w:val="000000"/>
+          <w:position w:val="-5"/>
+          <w:sz w:val="22"/>
+          <w:szCs w:val="22"/>
+          <w:lang w:eastAsia="en-US"/>
+        </w:rPr>
+        <w:drawing>
+          <wp:inline distT="0" distB="0" distL="0" distR="0" wp14:anchorId="7B62C93B" wp14:editId="3D73760B">
+            <wp:extent cx="407035" cy="127000"/>
+            <wp:effectExtent l="0" t="0" r="0" b="0"/>
+            <wp:docPr id="9" name="Grafik 9"/>
+            <wp:cNvGraphicFramePr>
+              <a:graphicFrameLocks xmlns:a="http://schemas.openxmlformats.org/drawingml/2006/main" noChangeAspect="1"/>
+            </wp:cNvGraphicFramePr>
+            <a:graphic xmlns:a="http://schemas.openxmlformats.org/drawingml/2006/main">
+              <a:graphicData uri="http://schemas.openxmlformats.org/drawingml/2006/picture">
+                <pic:pic xmlns:pic="http://schemas.openxmlformats.org/drawingml/2006/picture">
+                  <pic:nvPicPr>
+                    <pic:cNvPr id="0" name="Picture 13"/>
+                    <pic:cNvPicPr>
+                      <a:picLocks noChangeAspect="1" noChangeArrowheads="1"/>
+                    </pic:cNvPicPr>
+                  </pic:nvPicPr>
+                  <pic:blipFill>
+                    <a:blip r:embed="rId23">
+                      <a:extLst>
+                        <a:ext uri="{28A0092B-C50C-407E-A947-70E740481C1C}">
+                          <a14:useLocalDpi xmlns:a14="http://schemas.microsoft.com/office/drawing/2010/main" val="0"/>
+                        </a:ext>
+                      </a:extLst>
+                    </a:blip>
+                    <a:srcRect/>
+                    <a:stretch>
+                      <a:fillRect/>
+                    </a:stretch>
+                  </pic:blipFill>
+                  <pic:spPr bwMode="auto">
+                    <a:xfrm>
+                      <a:off x="0" y="0"/>
+                      <a:ext cx="407035" cy="127000"/>
+                    </a:xfrm>
+                    <a:prstGeom prst="rect">
+                      <a:avLst/>
+                    </a:prstGeom>
+                    <a:noFill/>
+                    <a:ln>
+                      <a:noFill/>
+                    </a:ln>
+                  </pic:spPr>
+                </pic:pic>
+              </a:graphicData>
+            </a:graphic>
+          </wp:inline>
+        </w:drawing>
+      </w:r>
+      <w:r>
+        <w:t xml:space="preserve"> verläuft.</w:t>
+      </w:r>
+    </w:p>
+    <w:p>
+      <w:r>
+        <w:rPr>
+          <w:noProof/>
+        </w:rPr>
+        <mc:AlternateContent>
+          <mc:Choice Requires="wps">
+            <w:drawing>
+              <wp:anchor distT="0" distB="0" distL="114300" distR="114300" simplePos="0" relativeHeight="251662344" behindDoc="0" locked="0" layoutInCell="1" allowOverlap="1" wp14:anchorId="6D46E6D1" wp14:editId="4EF046C1">
+                <wp:simplePos x="0" y="0"/>
+                <wp:positionH relativeFrom="column">
+                  <wp:posOffset>5157470</wp:posOffset>
+                </wp:positionH>
+                <wp:positionV relativeFrom="paragraph">
+                  <wp:posOffset>116840</wp:posOffset>
+                </wp:positionV>
+                <wp:extent cx="222885" cy="236220"/>
+                <wp:effectExtent l="0" t="0" r="18415" b="17780"/>
+                <wp:wrapNone/>
+                <wp:docPr id="14" name="Textfeld 14"/>
+                <wp:cNvGraphicFramePr/>
+                <a:graphic xmlns:a="http://schemas.openxmlformats.org/drawingml/2006/main">
+                  <a:graphicData uri="http://schemas.microsoft.com/office/word/2010/wordprocessingShape">
+                    <wps:wsp>
+                      <wps:cNvSpPr txBox="1"/>
+                      <wps:spPr>
+                        <a:xfrm>
+                          <a:off x="0" y="0"/>
+                          <a:ext cx="222885" cy="236220"/>
+                        </a:xfrm>
+                        <a:prstGeom prst="rect">
+                          <a:avLst/>
+                        </a:prstGeom>
+                        <a:ln>
+                          <a:solidFill>
+                            <a:schemeClr val="bg1"/>
+                          </a:solidFill>
+                        </a:ln>
+                      </wps:spPr>
+                      <wps:style>
+                        <a:lnRef idx="2">
+                          <a:schemeClr val="dk1"/>
+                        </a:lnRef>
+                        <a:fillRef idx="1">
+                          <a:schemeClr val="lt1"/>
+                        </a:fillRef>
+                        <a:effectRef idx="0">
+                          <a:schemeClr val="dk1"/>
+                        </a:effectRef>
+                        <a:fontRef idx="minor">
+                          <a:schemeClr val="dk1"/>
+                        </a:fontRef>
+                      </wps:style>
+                      <wps:txbx>
+                        <w:txbxContent>
+                          <w:p>
+                            <w:pPr>
+                              <w:rPr>
+                                <w:sz w:val="20"/>
+                                <w:szCs w:val="20"/>
+                              </w:rPr>
+                            </w:pPr>
+                            <w:r>
+                              <w:rPr>
+                                <w:sz w:val="20"/>
+                                <w:szCs w:val="20"/>
+                              </w:rPr>
+                              <w:t>k</w:t>
+                            </w:r>
+                          </w:p>
+                        </w:txbxContent>
+                      </wps:txbx>
+                      <wps:bodyPr rot="0" spcFirstLastPara="0" vertOverflow="overflow" horzOverflow="overflow" vert="horz" wrap="square" lIns="91440" tIns="45720" rIns="91440" bIns="45720" numCol="1" spcCol="0" rtlCol="0" fromWordArt="0" anchor="t" anchorCtr="0" forceAA="0" compatLnSpc="1">
+                        <a:prstTxWarp prst="textNoShape">
+                          <a:avLst/>
+                        </a:prstTxWarp>
+                        <a:noAutofit/>
+                      </wps:bodyPr>
+                    </wps:wsp>
+                  </a:graphicData>
+                </a:graphic>
+                <wp14:sizeRelH relativeFrom="margin">
+                  <wp14:pctWidth>0</wp14:pctWidth>
+                </wp14:sizeRelH>
+                <wp14:sizeRelV relativeFrom="margin">
+                  <wp14:pctHeight>0</wp14:pctHeight>
+                </wp14:sizeRelV>
+              </wp:anchor>
+            </w:drawing>
+          </mc:Choice>
+          <mc:Fallback>
+            <w:pict>
+              <v:shapetype w14:anchorId="6D46E6D1" id="_x0000_t202" coordsize="21600,21600" o:spt="202" path="m,l,21600r21600,l21600,xe">
+                <v:stroke joinstyle="miter"/>
+                <v:path gradientshapeok="t" o:connecttype="rect"/>
+              </v:shapetype>
+              <v:shape id="Textfeld 14" o:spid="_x0000_s1026" type="#_x0000_t202" style="position:absolute;left:0;text-align:left;margin-left:406.1pt;margin-top:9.2pt;width:17.55pt;height:18.6pt;z-index:251662344;visibility:visible;mso-wrap-style:square;mso-width-percent:0;mso-height-percent:0;mso-wrap-distance-left:9pt;mso-wrap-distance-top:0;mso-wrap-distance-right:9pt;mso-wrap-distance-bottom:0;mso-position-horizontal:absolute;mso-position-horizontal-relative:text;mso-position-vertical:absolute;mso-position-vertical-relative:text;mso-width-percent:0;mso-height-percent:0;mso-width-relative:margin;mso-height-relative:margin;v-text-anchor:top" o:gfxdata="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" fillcolor="white [3201]" strokecolor="white [3212]" strokeweight="1pt">
+                <v:textbox>
+                  <w:txbxContent>
+                    <w:p>
+                      <w:pPr>
+                        <w:rPr>
+                          <w:sz w:val="20"/>
+                          <w:szCs w:val="20"/>
+                        </w:rPr>
+                      </w:pPr>
+                      <w:r>
+                        <w:rPr>
+                          <w:sz w:val="20"/>
+                          <w:szCs w:val="20"/>
+                        </w:rPr>
+                        <w:t>k</w:t>
+                      </w:r>
+                    </w:p>
+                  </w:txbxContent>
+                </v:textbox>
+              </v:shape>
+            </w:pict>
+          </mc:Fallback>
+        </mc:AlternateContent>
+      </w:r>
+      <w:r>
+        <w:rPr>
+          <w:noProof/>
+        </w:rPr>
+        <mc:AlternateContent>
+          <mc:Choice Requires="wpi">
+            <w:drawing>
+              <wp:anchor distT="0" distB="0" distL="114300" distR="114300" simplePos="0" relativeHeight="251658245" behindDoc="0" locked="0" layoutInCell="1" allowOverlap="1" wp14:anchorId="27938A2D" wp14:editId="01D1CBCB">
+                <wp:simplePos x="0" y="0"/>
+                <wp:positionH relativeFrom="column">
+                  <wp:posOffset>4196234</wp:posOffset>
+                </wp:positionH>
+                <wp:positionV relativeFrom="paragraph">
+                  <wp:posOffset>-280008</wp:posOffset>
+                </wp:positionV>
+                <wp:extent cx="845640" cy="605520"/>
+                <wp:effectExtent l="38100" t="38100" r="5715" b="29845"/>
+                <wp:wrapNone/>
+                <wp:docPr id="32" name="Freihand 32"/>
+                <wp:cNvGraphicFramePr/>
+                <a:graphic xmlns:a="http://schemas.openxmlformats.org/drawingml/2006/main">
+                  <a:graphicData uri="http://schemas.microsoft.com/office/word/2010/wordprocessingInk">
+                    <w14:contentPart bwMode="auto" r:id="rId24">
+                      <w14:nvContentPartPr>
+                        <w14:cNvContentPartPr/>
+                      </w14:nvContentPartPr>
+                      <w14:xfrm>
+                        <a:off x="0" y="0"/>
+                        <a:ext cx="845185" cy="605155"/>
+                      </w14:xfrm>
+                    </w14:contentPart>
+                  </a:graphicData>
+                </a:graphic>
+              </wp:anchor>
+            </w:drawing>
+          </mc:Choice>
+          <mc:Fallback>
+            <w:pict>
+              <v:shape w14:anchorId="3F5AA440" id="Freihand 32" o:spid="_x0000_s1026" type="#_x0000_t75" style="position:absolute;margin-left:329.8pt;margin-top:-22.65pt;width:67.8pt;height:48.9pt;z-index:251658245;visibility:visible;mso-wrap-style:square;mso-wrap-distance-left:9pt;mso-wrap-distance-top:0;mso-wrap-distance-right:9pt;mso-wrap-distance-bottom:0;mso-position-horizontal:absolute;mso-position-horizontal-relative:text;mso-position-vertical:absolute;mso-position-vertical-relative:text" o:gfxdata="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">
+                <v:imagedata r:id="rId25" o:title=""/>
+              </v:shape>
+            </w:pict>
+          </mc:Fallback>
+        </mc:AlternateContent>
+      </w:r>
+    </w:p>
+    <w:p>
+      <w:r>
+        <w:rPr>
+          <w:noProof/>
+        </w:rPr>
+        <mc:AlternateContent>
+          <mc:Choice Requires="wps">
+            <w:drawing>
+              <wp:anchor distT="0" distB="0" distL="114300" distR="114300" simplePos="0" relativeHeight="251660296" behindDoc="0" locked="0" layoutInCell="1" allowOverlap="1" wp14:anchorId="7D7CC855" wp14:editId="5EBAC1A7">
+                <wp:simplePos x="0" y="0"/>
+                <wp:positionH relativeFrom="column">
+                  <wp:posOffset>5161280</wp:posOffset>
+                </wp:positionH>
+                <wp:positionV relativeFrom="paragraph">
+                  <wp:posOffset>101600</wp:posOffset>
+                </wp:positionV>
+                <wp:extent cx="73025" cy="74930"/>
+                <wp:effectExtent l="0" t="0" r="15875" b="13970"/>
+                <wp:wrapNone/>
+                <wp:docPr id="13" name="Rechteck 13"/>
+                <wp:cNvGraphicFramePr/>
+                <a:graphic xmlns:a="http://schemas.openxmlformats.org/drawingml/2006/main">
+                  <a:graphicData uri="http://schemas.microsoft.com/office/word/2010/wordprocessingShape">
+                    <wps:wsp>
+                      <wps:cNvSpPr/>
+                      <wps:spPr>
+                        <a:xfrm>
+                          <a:off x="0" y="0"/>
+                          <a:ext cx="73025" cy="74930"/>
+                        </a:xfrm>
+                        <a:prstGeom prst="rect">
+                          <a:avLst/>
+                        </a:prstGeom>
+                        <a:ln>
+                          <a:solidFill>
+                            <a:schemeClr val="bg1"/>
+                          </a:solidFill>
+                        </a:ln>
+                      </wps:spPr>
+                      <wps:style>
+                        <a:lnRef idx="2">
+                          <a:schemeClr val="accent6"/>
+                        </a:lnRef>
+                        <a:fillRef idx="1">
+                          <a:schemeClr val="lt1"/>
+                        </a:fillRef>
+                        <a:effectRef idx="0">
+                          <a:schemeClr val="accent6"/>
+                        </a:effectRef>
+                        <a:fontRef idx="minor">
+                          <a:schemeClr val="dk1"/>
+                        </a:fontRef>
+                      </wps:style>
+                      <wps:bodyPr rot="0" spcFirstLastPara="0" vertOverflow="overflow" horzOverflow="overflow" vert="horz" wrap="square" lIns="91440" tIns="45720" rIns="91440" bIns="45720" numCol="1" spcCol="0" rtlCol="0" fromWordArt="0" anchor="ctr" anchorCtr="0" forceAA="0" compatLnSpc="1">
+                        <a:prstTxWarp prst="textNoShape">
+                          <a:avLst/>
+                        </a:prstTxWarp>
+                        <a:noAutofit/>
+                      </wps:bodyPr>
+                    </wps:wsp>
+                  </a:graphicData>
+                </a:graphic>
+              </wp:anchor>
+            </w:drawing>
+          </mc:Choice>
+          <mc:Fallback>
+            <w:pict>
+              <v:rect w14:anchorId="5F5AD9CD" id="Rechteck 13" o:spid="_x0000_s1026" style="position:absolute;margin-left:406.4pt;margin-top:8pt;width:5.75pt;height:5.9pt;z-index:251660296;visibility:visible;mso-wrap-style:square;mso-wrap-distance-left:9pt;mso-wrap-distance-top:0;mso-wrap-distance-right:9pt;mso-wrap-distance-bottom:0;mso-position-horizontal:absolute;mso-position-horizontal-relative:text;mso-position-vertical:absolute;mso-position-vertical-relative:text;v-text-anchor:middle" o:gfxdata="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" fillcolor="white [3201]" strokecolor="white [3212]" strokeweight="1pt"/>
+            </w:pict>
+          </mc:Fallback>
+        </mc:AlternateContent>
+      </w:r>
+    </w:p>
+    <w:p/>
+    <w:p>
+      <w:pPr>
+        <w:pStyle w:val="Heading3"/>
+      </w:pPr>
+      <w:r>
+        <w:t>Definition der Groß-O-Notation</w:t>
+      </w:r>
+    </w:p>
+    <w:p>
+      <w:r>
+        <w:tab/>
+      </w:r>
+      <w:r>
+        <w:rPr>
+          <w:rFonts w:ascii="Helvetica Neue" w:hAnsi="Helvetica Neue" w:cs="Helvetica Neue"/>
+          <w:noProof/>
+          <w:color w:val="000000"/>
+          <w:position w:val="-7"/>
+          <w:sz w:val="22"/>
+          <w:szCs w:val="22"/>
+          <w:lang w:eastAsia="en-US"/>
+        </w:rPr>
+        <w:drawing>
+          <wp:inline distT="0" distB="0" distL="0" distR="0" wp14:anchorId="7BDD4EFE" wp14:editId="51E340BA">
+            <wp:extent cx="4279265" cy="154305"/>
+            <wp:effectExtent l="0" t="0" r="635" b="0"/>
+            <wp:docPr id="34" name="Grafik 34"/>
+            <wp:cNvGraphicFramePr>
+              <a:graphicFrameLocks xmlns:a="http://schemas.openxmlformats.org/drawingml/2006/main" noChangeAspect="1"/>
+            </wp:cNvGraphicFramePr>
+            <a:graphic xmlns:a="http://schemas.openxmlformats.org/drawingml/2006/main">
+              <a:graphicData uri="http://schemas.openxmlformats.org/drawingml/2006/picture">
+                <pic:pic xmlns:pic="http://schemas.openxmlformats.org/drawingml/2006/picture">
+                  <pic:nvPicPr>
+                    <pic:cNvPr id="0" name="Picture 25"/>
+                    <pic:cNvPicPr>
+                      <a:picLocks noChangeAspect="1" noChangeArrowheads="1"/>
+                    </pic:cNvPicPr>
+                  </pic:nvPicPr>
+                  <pic:blipFill>
+                    <a:blip r:embed="rId26">
+                      <a:extLst>
+                        <a:ext uri="{28A0092B-C50C-407E-A947-70E740481C1C}">
+                          <a14:useLocalDpi xmlns:a14="http://schemas.microsoft.com/office/drawing/2010/main" val="0"/>
+                        </a:ext>
+                      </a:extLst>
+                    </a:blip>
+                    <a:srcRect/>
+                    <a:stretch>
+                      <a:fillRect/>
+                    </a:stretch>
+                  </pic:blipFill>
+                  <pic:spPr bwMode="auto">
+                    <a:xfrm>
+                      <a:off x="0" y="0"/>
+                      <a:ext cx="4279265" cy="154305"/>
+                    </a:xfrm>
+                    <a:prstGeom prst="rect">
+                      <a:avLst/>
+                    </a:prstGeom>
+                    <a:noFill/>
+                    <a:ln>
+                      <a:noFill/>
+                    </a:ln>
+                  </pic:spPr>
+                </pic:pic>
+              </a:graphicData>
+            </a:graphic>
+          </wp:inline>
+        </w:drawing>
+      </w:r>
     </w:p>
     <w:p>
       <w:pPr>
         <w:jc w:val="center"/>
       </w:pPr>
     </w:p>
+    <w:p>
+      <w:pPr>
+        <w:pStyle w:val="Heading2"/>
+      </w:pPr>
+      <w:proofErr w:type="gramStart"/>
+      <w:r>
+        <w:t>Aussagen</w:t>
+      </w:r>
+      <w:proofErr w:type="gramEnd"/>
+      <w:r>
+        <w:t xml:space="preserve"> der Groß-O-Notation</w:t>
+      </w:r>
+    </w:p>
     <w:p/>
+    <w:p>
+      <w:pPr>
+        <w:pStyle w:val="Heading3"/>
+      </w:pPr>
+      <w:r>
+        <w:t xml:space="preserve">Reflexivität der </w:t>
+      </w:r>
+      <w:r>
+        <w:t>Groß-O-Notation</w:t>
+      </w:r>
+    </w:p>
+    <w:p>
+      <w:r>
+        <w:t xml:space="preserve">Für alle Funktionen </w:t>
+      </w:r>
+      <w:r>
+        <w:rPr>
+          <w:rFonts w:ascii="Helvetica Neue" w:hAnsi="Helvetica Neue" w:cs="Helvetica Neue"/>
+          <w:noProof/>
+          <w:color w:val="000000"/>
+          <w:position w:val="-7"/>
+          <w:sz w:val="22"/>
+          <w:szCs w:val="22"/>
+          <w:lang w:eastAsia="en-US"/>
+        </w:rPr>
+        <w:drawing>
+          <wp:inline distT="0" distB="0" distL="0" distR="0" wp14:anchorId="137D8491" wp14:editId="039EF195">
+            <wp:extent cx="674370" cy="140335"/>
+            <wp:effectExtent l="0" t="0" r="0" b="0"/>
+            <wp:docPr id="2" name="Grafik 2"/>
+            <wp:cNvGraphicFramePr>
+              <a:graphicFrameLocks xmlns:a="http://schemas.openxmlformats.org/drawingml/2006/main" noChangeAspect="1"/>
+            </wp:cNvGraphicFramePr>
+            <a:graphic xmlns:a="http://schemas.openxmlformats.org/drawingml/2006/main">
+              <a:graphicData uri="http://schemas.openxmlformats.org/drawingml/2006/picture">
+                <pic:pic xmlns:pic="http://schemas.openxmlformats.org/drawingml/2006/picture">
+                  <pic:nvPicPr>
+                    <pic:cNvPr id="0" name="Picture 1"/>
+                    <pic:cNvPicPr>
+                      <a:picLocks noChangeAspect="1" noChangeArrowheads="1"/>
+                    </pic:cNvPicPr>
+                  </pic:nvPicPr>
+                  <pic:blipFill>
+                    <a:blip r:embed="rId27">
+                      <a:extLst>
+                        <a:ext uri="{28A0092B-C50C-407E-A947-70E740481C1C}">
+                          <a14:useLocalDpi xmlns:a14="http://schemas.microsoft.com/office/drawing/2010/main" val="0"/>
+                        </a:ext>
+                      </a:extLst>
+                    </a:blip>
+                    <a:srcRect/>
+                    <a:stretch>
+                      <a:fillRect/>
+                    </a:stretch>
+                  </pic:blipFill>
+                  <pic:spPr bwMode="auto">
+                    <a:xfrm>
+                      <a:off x="0" y="0"/>
+                      <a:ext cx="674370" cy="140335"/>
+                    </a:xfrm>
+                    <a:prstGeom prst="rect">
+                      <a:avLst/>
+                    </a:prstGeom>
+                    <a:noFill/>
+                    <a:ln>
+                      <a:noFill/>
+                    </a:ln>
+                  </pic:spPr>
+                </pic:pic>
+              </a:graphicData>
+            </a:graphic>
+          </wp:inline>
+        </w:drawing>
+      </w:r>
+      <w:r>
+        <w:t xml:space="preserve"> </w:t>
+      </w:r>
+      <w:r>
+        <w:t xml:space="preserve">gilt: </w:t>
+      </w:r>
+      <w:r>
+        <w:rPr>
+          <w:rFonts w:ascii="Helvetica Neue" w:hAnsi="Helvetica Neue" w:cs="Helvetica Neue"/>
+          <w:noProof/>
+          <w:color w:val="000000"/>
+          <w:position w:val="-5"/>
+          <w:sz w:val="22"/>
+          <w:szCs w:val="22"/>
+          <w:lang w:eastAsia="en-US"/>
+        </w:rPr>
+        <w:drawing>
+          <wp:inline distT="0" distB="0" distL="0" distR="0" wp14:anchorId="4D68B0C8" wp14:editId="6E9DF9E4">
+            <wp:extent cx="547370" cy="127000"/>
+            <wp:effectExtent l="0" t="0" r="0" b="0"/>
+            <wp:docPr id="3" name="Grafik 3"/>
+            <wp:cNvGraphicFramePr>
+              <a:graphicFrameLocks xmlns:a="http://schemas.openxmlformats.org/drawingml/2006/main" noChangeAspect="1"/>
+            </wp:cNvGraphicFramePr>
+            <a:graphic xmlns:a="http://schemas.openxmlformats.org/drawingml/2006/main">
+              <a:graphicData uri="http://schemas.openxmlformats.org/drawingml/2006/picture">
+                <pic:pic xmlns:pic="http://schemas.openxmlformats.org/drawingml/2006/picture">
+                  <pic:nvPicPr>
+                    <pic:cNvPr id="0" name="Picture 3"/>
+                    <pic:cNvPicPr>
+                      <a:picLocks noChangeAspect="1" noChangeArrowheads="1"/>
+                    </pic:cNvPicPr>
+                  </pic:nvPicPr>
+                  <pic:blipFill>
+                    <a:blip r:embed="rId28">
+                      <a:extLst>
+                        <a:ext uri="{28A0092B-C50C-407E-A947-70E740481C1C}">
+                          <a14:useLocalDpi xmlns:a14="http://schemas.microsoft.com/office/drawing/2010/main" val="0"/>
+                        </a:ext>
+                      </a:extLst>
+                    </a:blip>
+                    <a:srcRect/>
+                    <a:stretch>
+                      <a:fillRect/>
+                    </a:stretch>
+                  </pic:blipFill>
+                  <pic:spPr bwMode="auto">
+                    <a:xfrm>
+                      <a:off x="0" y="0"/>
+                      <a:ext cx="547370" cy="127000"/>
+                    </a:xfrm>
+                    <a:prstGeom prst="rect">
+                      <a:avLst/>
+                    </a:prstGeom>
+                    <a:noFill/>
+                    <a:ln>
+                      <a:noFill/>
+                    </a:ln>
+                  </pic:spPr>
+                </pic:pic>
+              </a:graphicData>
+            </a:graphic>
+          </wp:inline>
+        </w:drawing>
+      </w:r>
+    </w:p>
+    <w:p>
+      <w:pPr>
+        <w:ind w:left="1416" w:hanging="1416"/>
+      </w:pPr>
+      <w:r>
+        <w:rPr>
+          <w:u w:val="single"/>
+        </w:rPr>
+        <w:t>Beweis:</w:t>
+      </w:r>
+      <w:r>
+        <w:t xml:space="preserve"> </w:t>
+      </w:r>
+      <w:r>
+        <w:tab/>
+      </w:r>
+      <w:r>
+        <w:t>Sei</w:t>
+      </w:r>
+      <w:r>
+        <w:t>en</w:t>
+      </w:r>
+      <w:r>
+        <w:t xml:space="preserve"> </w:t>
+      </w:r>
+      <w:r>
+        <w:rPr>
+          <w:rFonts w:ascii="Helvetica Neue" w:hAnsi="Helvetica Neue" w:cs="Helvetica Neue"/>
+          <w:noProof/>
+          <w:color w:val="000000"/>
+          <w:position w:val="-1"/>
+          <w:sz w:val="22"/>
+          <w:szCs w:val="22"/>
+          <w:lang w:eastAsia="en-US"/>
+        </w:rPr>
+        <w:drawing>
+          <wp:inline distT="0" distB="0" distL="0" distR="0" wp14:anchorId="4197CCFE" wp14:editId="524C637A">
+            <wp:extent cx="353695" cy="100330"/>
+            <wp:effectExtent l="0" t="0" r="1905" b="1270"/>
+            <wp:docPr id="4" name="Grafik 4"/>
+            <wp:cNvGraphicFramePr>
+              <a:graphicFrameLocks xmlns:a="http://schemas.openxmlformats.org/drawingml/2006/main" noChangeAspect="1"/>
+            </wp:cNvGraphicFramePr>
+            <a:graphic xmlns:a="http://schemas.openxmlformats.org/drawingml/2006/main">
+              <a:graphicData uri="http://schemas.openxmlformats.org/drawingml/2006/picture">
+                <pic:pic xmlns:pic="http://schemas.openxmlformats.org/drawingml/2006/picture">
+                  <pic:nvPicPr>
+                    <pic:cNvPr id="0" name="Picture 5"/>
+                    <pic:cNvPicPr>
+                      <a:picLocks noChangeAspect="1" noChangeArrowheads="1"/>
+                    </pic:cNvPicPr>
+                  </pic:nvPicPr>
+                  <pic:blipFill>
+                    <a:blip r:embed="rId29">
+                      <a:extLst>
+                        <a:ext uri="{28A0092B-C50C-407E-A947-70E740481C1C}">
+                          <a14:useLocalDpi xmlns:a14="http://schemas.microsoft.com/office/drawing/2010/main" val="0"/>
+                        </a:ext>
+                      </a:extLst>
+                    </a:blip>
+                    <a:srcRect/>
+                    <a:stretch>
+                      <a:fillRect/>
+                    </a:stretch>
+                  </pic:blipFill>
+                  <pic:spPr bwMode="auto">
+                    <a:xfrm>
+                      <a:off x="0" y="0"/>
+                      <a:ext cx="353695" cy="100330"/>
+                    </a:xfrm>
+                    <a:prstGeom prst="rect">
+                      <a:avLst/>
+                    </a:prstGeom>
+                    <a:noFill/>
+                    <a:ln>
+                      <a:noFill/>
+                    </a:ln>
+                  </pic:spPr>
+                </pic:pic>
+              </a:graphicData>
+            </a:graphic>
+          </wp:inline>
+        </w:drawing>
+      </w:r>
+      <w:r>
+        <w:t xml:space="preserve"> und </w:t>
+      </w:r>
+      <w:r>
+        <w:rPr>
+          <w:rFonts w:ascii="Helvetica Neue" w:hAnsi="Helvetica Neue" w:cs="Helvetica Neue"/>
+          <w:noProof/>
+          <w:color w:val="000000"/>
+          <w:position w:val="-1"/>
+          <w:sz w:val="22"/>
+          <w:szCs w:val="22"/>
+          <w:lang w:eastAsia="en-US"/>
+        </w:rPr>
+        <w:drawing>
+          <wp:inline distT="0" distB="0" distL="0" distR="0" wp14:anchorId="4CF09AD2" wp14:editId="4BCD4C46">
+            <wp:extent cx="327025" cy="100330"/>
+            <wp:effectExtent l="0" t="0" r="3175" b="1270"/>
+            <wp:docPr id="5" name="Grafik 5"/>
+            <wp:cNvGraphicFramePr>
+              <a:graphicFrameLocks xmlns:a="http://schemas.openxmlformats.org/drawingml/2006/main" noChangeAspect="1"/>
+            </wp:cNvGraphicFramePr>
+            <a:graphic xmlns:a="http://schemas.openxmlformats.org/drawingml/2006/main">
+              <a:graphicData uri="http://schemas.openxmlformats.org/drawingml/2006/picture">
+                <pic:pic xmlns:pic="http://schemas.openxmlformats.org/drawingml/2006/picture">
+                  <pic:nvPicPr>
+                    <pic:cNvPr id="0" name="Picture 7"/>
+                    <pic:cNvPicPr>
+                      <a:picLocks noChangeAspect="1" noChangeArrowheads="1"/>
+                    </pic:cNvPicPr>
+                  </pic:nvPicPr>
+                  <pic:blipFill>
+                    <a:blip r:embed="rId30">
+                      <a:extLst>
+                        <a:ext uri="{28A0092B-C50C-407E-A947-70E740481C1C}">
+                          <a14:useLocalDpi xmlns:a14="http://schemas.microsoft.com/office/drawing/2010/main" val="0"/>
+                        </a:ext>
+                      </a:extLst>
+                    </a:blip>
+                    <a:srcRect/>
+                    <a:stretch>
+                      <a:fillRect/>
+                    </a:stretch>
+                  </pic:blipFill>
+                  <pic:spPr bwMode="auto">
+                    <a:xfrm>
+                      <a:off x="0" y="0"/>
+                      <a:ext cx="327025" cy="100330"/>
+                    </a:xfrm>
+                    <a:prstGeom prst="rect">
+                      <a:avLst/>
+                    </a:prstGeom>
+                    <a:noFill/>
+                    <a:ln>
+                      <a:noFill/>
+                    </a:ln>
+                  </pic:spPr>
+                </pic:pic>
+              </a:graphicData>
+            </a:graphic>
+          </wp:inline>
+        </w:drawing>
+      </w:r>
+      <w:r>
+        <w:t xml:space="preserve"> definiert, dann folgt die Behau</w:t>
+      </w:r>
+      <w:r>
+        <w:t>ptung direkt aus der Ungleichung:</w:t>
+      </w:r>
+    </w:p>
+    <w:p>
+      <w:pPr>
+        <w:ind w:left="1416" w:hanging="1416"/>
+      </w:pPr>
+      <w:r>
+        <w:tab/>
+      </w:r>
+      <w:r>
+        <w:tab/>
+      </w:r>
+      <w:r>
+        <w:tab/>
+      </w:r>
+      <w:r>
+        <w:rPr>
+          <w:rFonts w:ascii="Helvetica Neue" w:hAnsi="Helvetica Neue" w:cs="Helvetica Neue"/>
+          <w:noProof/>
+          <w:color w:val="000000"/>
+          <w:position w:val="-5"/>
+          <w:sz w:val="22"/>
+          <w:szCs w:val="22"/>
+          <w:lang w:eastAsia="en-US"/>
+        </w:rPr>
+        <w:drawing>
+          <wp:inline distT="0" distB="0" distL="0" distR="0" wp14:anchorId="58955367" wp14:editId="4F81CA4B">
+            <wp:extent cx="1207770" cy="127000"/>
+            <wp:effectExtent l="0" t="0" r="0" b="0"/>
+            <wp:docPr id="6" name="Grafik 6"/>
+            <wp:cNvGraphicFramePr>
+              <a:graphicFrameLocks xmlns:a="http://schemas.openxmlformats.org/drawingml/2006/main" noChangeAspect="1"/>
+            </wp:cNvGraphicFramePr>
+            <a:graphic xmlns:a="http://schemas.openxmlformats.org/drawingml/2006/main">
+              <a:graphicData uri="http://schemas.openxmlformats.org/drawingml/2006/picture">
+                <pic:pic xmlns:pic="http://schemas.openxmlformats.org/drawingml/2006/picture">
+                  <pic:nvPicPr>
+                    <pic:cNvPr id="0" name="Picture 9"/>
+                    <pic:cNvPicPr>
+                      <a:picLocks noChangeAspect="1" noChangeArrowheads="1"/>
+                    </pic:cNvPicPr>
+                  </pic:nvPicPr>
+                  <pic:blipFill>
+                    <a:blip r:embed="rId31">
+                      <a:extLst>
+                        <a:ext uri="{28A0092B-C50C-407E-A947-70E740481C1C}">
+                          <a14:useLocalDpi xmlns:a14="http://schemas.microsoft.com/office/drawing/2010/main" val="0"/>
+                        </a:ext>
+                      </a:extLst>
+                    </a:blip>
+                    <a:srcRect/>
+                    <a:stretch>
+                      <a:fillRect/>
+                    </a:stretch>
+                  </pic:blipFill>
+                  <pic:spPr bwMode="auto">
+                    <a:xfrm>
+                      <a:off x="0" y="0"/>
+                      <a:ext cx="1207770" cy="127000"/>
+                    </a:xfrm>
+                    <a:prstGeom prst="rect">
+                      <a:avLst/>
+                    </a:prstGeom>
+                    <a:noFill/>
+                    <a:ln>
+                      <a:noFill/>
+                    </a:ln>
+                  </pic:spPr>
+                </pic:pic>
+              </a:graphicData>
+            </a:graphic>
+          </wp:inline>
+        </w:drawing>
+      </w:r>
+    </w:p>
+    <w:p>
+      <w:pPr>
+        <w:ind w:left="1416" w:hanging="1416"/>
+      </w:pPr>
+    </w:p>
+    <w:p>
+      <w:pPr>
+        <w:pStyle w:val="Heading3"/>
+      </w:pPr>
+      <w:r>
+        <w:t>Multiplikation von Konstanten</w:t>
+      </w:r>
+    </w:p>
+    <w:p>
+      <w:r>
+        <w:t xml:space="preserve">Angenommen man hat die Funktionen </w:t>
+      </w:r>
+      <w:r>
+        <w:rPr>
+          <w:rFonts w:ascii="Helvetica Neue" w:hAnsi="Helvetica Neue" w:cs="Helvetica Neue"/>
+          <w:noProof/>
+          <w:color w:val="000000"/>
+          <w:position w:val="-7"/>
+          <w:sz w:val="22"/>
+          <w:szCs w:val="22"/>
+          <w:lang w:eastAsia="en-US"/>
+        </w:rPr>
+        <w:drawing>
+          <wp:inline distT="0" distB="0" distL="0" distR="0" wp14:anchorId="07200324" wp14:editId="4836AE2B">
+            <wp:extent cx="786130" cy="138430"/>
+            <wp:effectExtent l="0" t="0" r="1270" b="1270"/>
+            <wp:docPr id="28" name="Grafik 28"/>
+            <wp:cNvGraphicFramePr>
+              <a:graphicFrameLocks xmlns:a="http://schemas.openxmlformats.org/drawingml/2006/main" noChangeAspect="1"/>
+            </wp:cNvGraphicFramePr>
+            <a:graphic xmlns:a="http://schemas.openxmlformats.org/drawingml/2006/main">
+              <a:graphicData uri="http://schemas.openxmlformats.org/drawingml/2006/picture">
+                <pic:pic xmlns:pic="http://schemas.openxmlformats.org/drawingml/2006/picture">
+                  <pic:nvPicPr>
+                    <pic:cNvPr id="0" name="Picture 19"/>
+                    <pic:cNvPicPr>
+                      <a:picLocks noChangeAspect="1" noChangeArrowheads="1"/>
+                    </pic:cNvPicPr>
+                  </pic:nvPicPr>
+                  <pic:blipFill>
+                    <a:blip r:embed="rId32">
+                      <a:extLst>
+                        <a:ext uri="{28A0092B-C50C-407E-A947-70E740481C1C}">
+                          <a14:useLocalDpi xmlns:a14="http://schemas.microsoft.com/office/drawing/2010/main" val="0"/>
+                        </a:ext>
+                      </a:extLst>
+                    </a:blip>
+                    <a:srcRect/>
+                    <a:stretch>
+                      <a:fillRect/>
+                    </a:stretch>
+                  </pic:blipFill>
+                  <pic:spPr bwMode="auto">
+                    <a:xfrm>
+                      <a:off x="0" y="0"/>
+                      <a:ext cx="786130" cy="138430"/>
+                    </a:xfrm>
+                    <a:prstGeom prst="rect">
+                      <a:avLst/>
+                    </a:prstGeom>
+                    <a:noFill/>
+                    <a:ln>
+                      <a:noFill/>
+                    </a:ln>
+                  </pic:spPr>
+                </pic:pic>
+              </a:graphicData>
+            </a:graphic>
+          </wp:inline>
+        </w:drawing>
+      </w:r>
+      <w:r>
+        <w:t xml:space="preserve"> </w:t>
+      </w:r>
+      <w:r>
+        <w:t>und eine</w:t>
+      </w:r>
+      <w:r>
+        <w:t xml:space="preserve"> Zahl</w:t>
+      </w:r>
+      <w:r>
+        <w:t xml:space="preserve"> </w:t>
+      </w:r>
+      <w:r>
+        <w:rPr>
+          <w:rFonts w:ascii="Helvetica Neue" w:hAnsi="Helvetica Neue" w:cs="Helvetica Neue"/>
+          <w:noProof/>
+          <w:color w:val="000000"/>
+          <w:position w:val="-7"/>
+          <w:sz w:val="22"/>
+          <w:szCs w:val="22"/>
+          <w:lang w:eastAsia="en-US"/>
+        </w:rPr>
+        <w:drawing>
+          <wp:inline distT="0" distB="0" distL="0" distR="0" wp14:anchorId="5DB6BA8E" wp14:editId="32C41718">
+            <wp:extent cx="421005" cy="138430"/>
+            <wp:effectExtent l="0" t="0" r="0" b="1270"/>
+            <wp:docPr id="29" name="Grafik 29"/>
+            <wp:cNvGraphicFramePr>
+              <a:graphicFrameLocks xmlns:a="http://schemas.openxmlformats.org/drawingml/2006/main" noChangeAspect="1"/>
+            </wp:cNvGraphicFramePr>
+            <a:graphic xmlns:a="http://schemas.openxmlformats.org/drawingml/2006/main">
+              <a:graphicData uri="http://schemas.openxmlformats.org/drawingml/2006/picture">
+                <pic:pic xmlns:pic="http://schemas.openxmlformats.org/drawingml/2006/picture">
+                  <pic:nvPicPr>
+                    <pic:cNvPr id="0" name="Picture 21"/>
+                    <pic:cNvPicPr>
+                      <a:picLocks noChangeAspect="1" noChangeArrowheads="1"/>
+                    </pic:cNvPicPr>
+                  </pic:nvPicPr>
+                  <pic:blipFill>
+                    <a:blip r:embed="rId33">
+                      <a:extLst>
+                        <a:ext uri="{28A0092B-C50C-407E-A947-70E740481C1C}">
+                          <a14:useLocalDpi xmlns:a14="http://schemas.microsoft.com/office/drawing/2010/main" val="0"/>
+                        </a:ext>
+                      </a:extLst>
+                    </a:blip>
+                    <a:srcRect/>
+                    <a:stretch>
+                      <a:fillRect/>
+                    </a:stretch>
+                  </pic:blipFill>
+                  <pic:spPr bwMode="auto">
+                    <a:xfrm>
+                      <a:off x="0" y="0"/>
+                      <a:ext cx="421005" cy="138430"/>
+                    </a:xfrm>
+                    <a:prstGeom prst="rect">
+                      <a:avLst/>
+                    </a:prstGeom>
+                    <a:noFill/>
+                    <a:ln>
+                      <a:noFill/>
+                    </a:ln>
+                  </pic:spPr>
+                </pic:pic>
+              </a:graphicData>
+            </a:graphic>
+          </wp:inline>
+        </w:drawing>
+      </w:r>
+      <w:r>
+        <w:t>. Dann hat man auch</w:t>
+      </w:r>
+    </w:p>
+    <w:p>
+      <w:r>
+        <w:tab/>
+      </w:r>
+      <w:r>
+        <w:rPr>
+          <w:rFonts w:ascii="Helvetica Neue" w:hAnsi="Helvetica Neue" w:cs="Helvetica Neue"/>
+          <w:noProof/>
+          <w:color w:val="000000"/>
+          <w:position w:val="-5"/>
+          <w:sz w:val="22"/>
+          <w:szCs w:val="22"/>
+          <w:lang w:eastAsia="en-US"/>
+        </w:rPr>
+        <w:drawing>
+          <wp:inline distT="0" distB="0" distL="0" distR="0" wp14:anchorId="36B428A1" wp14:editId="038365B9">
+            <wp:extent cx="1484630" cy="128270"/>
+            <wp:effectExtent l="0" t="0" r="1270" b="0"/>
+            <wp:docPr id="30" name="Grafik 30"/>
+            <wp:cNvGraphicFramePr>
+              <a:graphicFrameLocks xmlns:a="http://schemas.openxmlformats.org/drawingml/2006/main" noChangeAspect="1"/>
+            </wp:cNvGraphicFramePr>
+            <a:graphic xmlns:a="http://schemas.openxmlformats.org/drawingml/2006/main">
+              <a:graphicData uri="http://schemas.openxmlformats.org/drawingml/2006/picture">
+                <pic:pic xmlns:pic="http://schemas.openxmlformats.org/drawingml/2006/picture">
+                  <pic:nvPicPr>
+                    <pic:cNvPr id="0" name="Picture 23"/>
+                    <pic:cNvPicPr>
+                      <a:picLocks noChangeAspect="1" noChangeArrowheads="1"/>
+                    </pic:cNvPicPr>
+                  </pic:nvPicPr>
+                  <pic:blipFill>
+                    <a:blip r:embed="rId34">
+                      <a:extLst>
+                        <a:ext uri="{28A0092B-C50C-407E-A947-70E740481C1C}">
+                          <a14:useLocalDpi xmlns:a14="http://schemas.microsoft.com/office/drawing/2010/main" val="0"/>
+                        </a:ext>
+                      </a:extLst>
+                    </a:blip>
+                    <a:srcRect/>
+                    <a:stretch>
+                      <a:fillRect/>
+                    </a:stretch>
+                  </pic:blipFill>
+                  <pic:spPr bwMode="auto">
+                    <a:xfrm>
+                      <a:off x="0" y="0"/>
+                      <a:ext cx="1484630" cy="128270"/>
+                    </a:xfrm>
+                    <a:prstGeom prst="rect">
+                      <a:avLst/>
+                    </a:prstGeom>
+                    <a:noFill/>
+                    <a:ln>
+                      <a:noFill/>
+                    </a:ln>
+                  </pic:spPr>
+                </pic:pic>
+              </a:graphicData>
+            </a:graphic>
+          </wp:inline>
+        </w:drawing>
+      </w:r>
+    </w:p>
+    <w:p>
+      <w:pPr>
+        <w:ind w:left="1420" w:hanging="1420"/>
+      </w:pPr>
+      <w:r>
+        <w:rPr>
+          <w:u w:val="single"/>
+        </w:rPr>
+        <w:t>Beweis:</w:t>
+      </w:r>
+      <w:r>
+        <w:t xml:space="preserve"> </w:t>
+      </w:r>
+      <w:r>
+        <w:tab/>
+      </w:r>
+      <w:r>
+        <w:t xml:space="preserve">Die Prämisse </w:t>
+      </w:r>
+      <w:r>
+        <w:rPr>
+          <w:rFonts w:ascii="Helvetica Neue" w:hAnsi="Helvetica Neue" w:cs="Helvetica Neue"/>
+          <w:noProof/>
+          <w:color w:val="000000"/>
+          <w:position w:val="-5"/>
+          <w:sz w:val="22"/>
+          <w:szCs w:val="22"/>
+          <w:lang w:eastAsia="en-US"/>
+        </w:rPr>
+        <w:drawing>
+          <wp:inline distT="0" distB="0" distL="0" distR="0" wp14:anchorId="4F31BC90" wp14:editId="633C745D">
+            <wp:extent cx="544830" cy="128270"/>
+            <wp:effectExtent l="0" t="0" r="1270" b="0"/>
+            <wp:docPr id="35" name="Grafik 35"/>
+            <wp:cNvGraphicFramePr>
+              <a:graphicFrameLocks xmlns:a="http://schemas.openxmlformats.org/drawingml/2006/main" noChangeAspect="1"/>
+            </wp:cNvGraphicFramePr>
+            <a:graphic xmlns:a="http://schemas.openxmlformats.org/drawingml/2006/main">
+              <a:graphicData uri="http://schemas.openxmlformats.org/drawingml/2006/picture">
+                <pic:pic xmlns:pic="http://schemas.openxmlformats.org/drawingml/2006/picture">
+                  <pic:nvPicPr>
+                    <pic:cNvPr id="0" name="Picture 27"/>
+                    <pic:cNvPicPr>
+                      <a:picLocks noChangeAspect="1" noChangeArrowheads="1"/>
+                    </pic:cNvPicPr>
+                  </pic:nvPicPr>
+                  <pic:blipFill>
+                    <a:blip r:embed="rId35">
+                      <a:extLst>
+                        <a:ext uri="{28A0092B-C50C-407E-A947-70E740481C1C}">
+                          <a14:useLocalDpi xmlns:a14="http://schemas.microsoft.com/office/drawing/2010/main" val="0"/>
+                        </a:ext>
+                      </a:extLst>
+                    </a:blip>
+                    <a:srcRect/>
+                    <a:stretch>
+                      <a:fillRect/>
+                    </a:stretch>
+                  </pic:blipFill>
+                  <pic:spPr bwMode="auto">
+                    <a:xfrm>
+                      <a:off x="0" y="0"/>
+                      <a:ext cx="544830" cy="128270"/>
+                    </a:xfrm>
+                    <a:prstGeom prst="rect">
+                      <a:avLst/>
+                    </a:prstGeom>
+                    <a:noFill/>
+                    <a:ln>
+                      <a:noFill/>
+                    </a:ln>
+                  </pic:spPr>
+                </pic:pic>
+              </a:graphicData>
+            </a:graphic>
+          </wp:inline>
+        </w:drawing>
+      </w:r>
+      <w:r>
+        <w:t xml:space="preserve"> impliziert, dass es die Konstanten </w:t>
+      </w:r>
+      <w:r>
+        <w:rPr>
+          <w:rFonts w:ascii="Helvetica Neue" w:hAnsi="Helvetica Neue" w:cs="Helvetica Neue"/>
+          <w:noProof/>
+          <w:color w:val="000000"/>
+          <w:position w:val="-7"/>
+          <w:sz w:val="22"/>
+          <w:szCs w:val="22"/>
+          <w:lang w:eastAsia="en-US"/>
+        </w:rPr>
+        <w:drawing>
+          <wp:inline distT="0" distB="0" distL="0" distR="0" wp14:anchorId="0031A227" wp14:editId="6F362ABD">
+            <wp:extent cx="431800" cy="138430"/>
+            <wp:effectExtent l="0" t="0" r="0" b="1270"/>
+            <wp:docPr id="36" name="Grafik 36"/>
+            <wp:cNvGraphicFramePr>
+              <a:graphicFrameLocks xmlns:a="http://schemas.openxmlformats.org/drawingml/2006/main" noChangeAspect="1"/>
+            </wp:cNvGraphicFramePr>
+            <a:graphic xmlns:a="http://schemas.openxmlformats.org/drawingml/2006/main">
+              <a:graphicData uri="http://schemas.openxmlformats.org/drawingml/2006/picture">
+                <pic:pic xmlns:pic="http://schemas.openxmlformats.org/drawingml/2006/picture">
+                  <pic:nvPicPr>
+                    <pic:cNvPr id="0" name="Picture 29"/>
+                    <pic:cNvPicPr>
+                      <a:picLocks noChangeAspect="1" noChangeArrowheads="1"/>
+                    </pic:cNvPicPr>
+                  </pic:nvPicPr>
+                  <pic:blipFill>
+                    <a:blip r:embed="rId36">
+                      <a:extLst>
+                        <a:ext uri="{28A0092B-C50C-407E-A947-70E740481C1C}">
+                          <a14:useLocalDpi xmlns:a14="http://schemas.microsoft.com/office/drawing/2010/main" val="0"/>
+                        </a:ext>
+                      </a:extLst>
+                    </a:blip>
+                    <a:srcRect/>
+                    <a:stretch>
+                      <a:fillRect/>
+                    </a:stretch>
+                  </pic:blipFill>
+                  <pic:spPr bwMode="auto">
+                    <a:xfrm>
+                      <a:off x="0" y="0"/>
+                      <a:ext cx="431800" cy="138430"/>
+                    </a:xfrm>
+                    <a:prstGeom prst="rect">
+                      <a:avLst/>
+                    </a:prstGeom>
+                    <a:noFill/>
+                    <a:ln>
+                      <a:noFill/>
+                    </a:ln>
+                  </pic:spPr>
+                </pic:pic>
+              </a:graphicData>
+            </a:graphic>
+          </wp:inline>
+        </w:drawing>
+      </w:r>
+      <w:r>
+        <w:t xml:space="preserve"> und </w:t>
+      </w:r>
+      <w:r>
+        <w:rPr>
+          <w:rFonts w:ascii="Helvetica Neue" w:hAnsi="Helvetica Neue" w:cs="Helvetica Neue"/>
+          <w:noProof/>
+          <w:color w:val="000000"/>
+          <w:position w:val="-1"/>
+          <w:sz w:val="22"/>
+          <w:szCs w:val="22"/>
+          <w:lang w:eastAsia="en-US"/>
+        </w:rPr>
+        <w:drawing>
+          <wp:inline distT="0" distB="0" distL="0" distR="0" wp14:anchorId="074BE3F2" wp14:editId="5390E843">
+            <wp:extent cx="354330" cy="102870"/>
+            <wp:effectExtent l="0" t="0" r="1270" b="0"/>
+            <wp:docPr id="37" name="Grafik 37"/>
+            <wp:cNvGraphicFramePr>
+              <a:graphicFrameLocks xmlns:a="http://schemas.openxmlformats.org/drawingml/2006/main" noChangeAspect="1"/>
+            </wp:cNvGraphicFramePr>
+            <a:graphic xmlns:a="http://schemas.openxmlformats.org/drawingml/2006/main">
+              <a:graphicData uri="http://schemas.openxmlformats.org/drawingml/2006/picture">
+                <pic:pic xmlns:pic="http://schemas.openxmlformats.org/drawingml/2006/picture">
+                  <pic:nvPicPr>
+                    <pic:cNvPr id="0" name="Picture 31"/>
+                    <pic:cNvPicPr>
+                      <a:picLocks noChangeAspect="1" noChangeArrowheads="1"/>
+                    </pic:cNvPicPr>
+                  </pic:nvPicPr>
+                  <pic:blipFill>
+                    <a:blip r:embed="rId37">
+                      <a:extLst>
+                        <a:ext uri="{28A0092B-C50C-407E-A947-70E740481C1C}">
+                          <a14:useLocalDpi xmlns:a14="http://schemas.microsoft.com/office/drawing/2010/main" val="0"/>
+                        </a:ext>
+                      </a:extLst>
+                    </a:blip>
+                    <a:srcRect/>
+                    <a:stretch>
+                      <a:fillRect/>
+                    </a:stretch>
+                  </pic:blipFill>
+                  <pic:spPr bwMode="auto">
+                    <a:xfrm>
+                      <a:off x="0" y="0"/>
+                      <a:ext cx="354330" cy="102870"/>
+                    </a:xfrm>
+                    <a:prstGeom prst="rect">
+                      <a:avLst/>
+                    </a:prstGeom>
+                    <a:noFill/>
+                    <a:ln>
+                      <a:noFill/>
+                    </a:ln>
+                  </pic:spPr>
+                </pic:pic>
+              </a:graphicData>
+            </a:graphic>
+          </wp:inline>
+        </w:drawing>
+      </w:r>
+      <w:r>
+        <w:t xml:space="preserve"> gibt</w:t>
+      </w:r>
+      <w:r>
+        <w:t>, so dass</w:t>
+      </w:r>
+    </w:p>
+    <w:p>
+      <w:r>
+        <w:tab/>
+      </w:r>
+      <w:r>
+        <w:tab/>
+      </w:r>
+      <w:r>
+        <w:tab/>
+      </w:r>
+      <w:r>
+        <w:rPr>
+          <w:rFonts w:ascii="Helvetica Neue" w:hAnsi="Helvetica Neue" w:cs="Helvetica Neue"/>
+          <w:noProof/>
+          <w:color w:val="000000"/>
+          <w:position w:val="-5"/>
+          <w:sz w:val="22"/>
+          <w:szCs w:val="22"/>
+          <w:lang w:eastAsia="en-US"/>
+        </w:rPr>
+        <w:drawing>
+          <wp:inline distT="0" distB="0" distL="0" distR="0" wp14:anchorId="154A1DA2" wp14:editId="1886B29E">
+            <wp:extent cx="2044700" cy="128270"/>
+            <wp:effectExtent l="0" t="0" r="0" b="0"/>
+            <wp:docPr id="38" name="Grafik 38"/>
+            <wp:cNvGraphicFramePr>
+              <a:graphicFrameLocks xmlns:a="http://schemas.openxmlformats.org/drawingml/2006/main" noChangeAspect="1"/>
+            </wp:cNvGraphicFramePr>
+            <a:graphic xmlns:a="http://schemas.openxmlformats.org/drawingml/2006/main">
+              <a:graphicData uri="http://schemas.openxmlformats.org/drawingml/2006/picture">
+                <pic:pic xmlns:pic="http://schemas.openxmlformats.org/drawingml/2006/picture">
+                  <pic:nvPicPr>
+                    <pic:cNvPr id="0" name="Picture 33"/>
+                    <pic:cNvPicPr>
+                      <a:picLocks noChangeAspect="1" noChangeArrowheads="1"/>
+                    </pic:cNvPicPr>
+                  </pic:nvPicPr>
+                  <pic:blipFill>
+                    <a:blip r:embed="rId38">
+                      <a:extLst>
+                        <a:ext uri="{28A0092B-C50C-407E-A947-70E740481C1C}">
+                          <a14:useLocalDpi xmlns:a14="http://schemas.microsoft.com/office/drawing/2010/main" val="0"/>
+                        </a:ext>
+                      </a:extLst>
+                    </a:blip>
+                    <a:srcRect/>
+                    <a:stretch>
+                      <a:fillRect/>
+                    </a:stretch>
+                  </pic:blipFill>
+                  <pic:spPr bwMode="auto">
+                    <a:xfrm>
+                      <a:off x="0" y="0"/>
+                      <a:ext cx="2044700" cy="128270"/>
+                    </a:xfrm>
+                    <a:prstGeom prst="rect">
+                      <a:avLst/>
+                    </a:prstGeom>
+                    <a:noFill/>
+                    <a:ln>
+                      <a:noFill/>
+                    </a:ln>
+                  </pic:spPr>
+                </pic:pic>
+              </a:graphicData>
+            </a:graphic>
+          </wp:inline>
+        </w:drawing>
+      </w:r>
+      <w:r>
+        <w:t xml:space="preserve"> gilt.</w:t>
+      </w:r>
+    </w:p>
+    <w:p>
+      <w:r>
+        <w:tab/>
+      </w:r>
+      <w:r>
+        <w:tab/>
+      </w:r>
+      <w:r>
+        <w:t xml:space="preserve">Nun wird die Ungleichung mit d </w:t>
+      </w:r>
+      <w:r>
+        <w:t>multiplizieren</w:t>
+      </w:r>
+      <w:r>
+        <w:t>:</w:t>
+      </w:r>
+    </w:p>
+    <w:p>
+      <w:r>
+        <w:tab/>
+      </w:r>
+      <w:r>
+        <w:tab/>
+      </w:r>
+      <w:r>
+        <w:tab/>
+      </w:r>
+      <w:r>
+        <w:rPr>
+          <w:rFonts w:ascii="Helvetica Neue" w:hAnsi="Helvetica Neue" w:cs="Helvetica Neue"/>
+          <w:noProof/>
+          <w:color w:val="000000"/>
+          <w:position w:val="-5"/>
+          <w:sz w:val="22"/>
+          <w:szCs w:val="22"/>
+          <w:lang w:eastAsia="en-US"/>
+        </w:rPr>
+        <w:drawing>
+          <wp:inline distT="0" distB="0" distL="0" distR="0" wp14:anchorId="090B38BB" wp14:editId="27098B31">
+            <wp:extent cx="2399030" cy="128270"/>
+            <wp:effectExtent l="0" t="0" r="1270" b="0"/>
+            <wp:docPr id="40" name="Grafik 40"/>
+            <wp:cNvGraphicFramePr>
+              <a:graphicFrameLocks xmlns:a="http://schemas.openxmlformats.org/drawingml/2006/main" noChangeAspect="1"/>
+            </wp:cNvGraphicFramePr>
+            <a:graphic xmlns:a="http://schemas.openxmlformats.org/drawingml/2006/main">
+              <a:graphicData uri="http://schemas.openxmlformats.org/drawingml/2006/picture">
+                <pic:pic xmlns:pic="http://schemas.openxmlformats.org/drawingml/2006/picture">
+                  <pic:nvPicPr>
+                    <pic:cNvPr id="0" name="Picture 35"/>
+                    <pic:cNvPicPr>
+                      <a:picLocks noChangeAspect="1" noChangeArrowheads="1"/>
+                    </pic:cNvPicPr>
+                  </pic:nvPicPr>
+                  <pic:blipFill>
+                    <a:blip r:embed="rId39">
+                      <a:extLst>
+                        <a:ext uri="{28A0092B-C50C-407E-A947-70E740481C1C}">
+                          <a14:useLocalDpi xmlns:a14="http://schemas.microsoft.com/office/drawing/2010/main" val="0"/>
+                        </a:ext>
+                      </a:extLst>
+                    </a:blip>
+                    <a:srcRect/>
+                    <a:stretch>
+                      <a:fillRect/>
+                    </a:stretch>
+                  </pic:blipFill>
+                  <pic:spPr bwMode="auto">
+                    <a:xfrm>
+                      <a:off x="0" y="0"/>
+                      <a:ext cx="2399030" cy="128270"/>
+                    </a:xfrm>
+                    <a:prstGeom prst="rect">
+                      <a:avLst/>
+                    </a:prstGeom>
+                    <a:noFill/>
+                    <a:ln>
+                      <a:noFill/>
+                    </a:ln>
+                  </pic:spPr>
+                </pic:pic>
+              </a:graphicData>
+            </a:graphic>
+          </wp:inline>
+        </w:drawing>
+      </w:r>
+    </w:p>
+    <w:p>
+      <w:r>
+        <w:tab/>
+      </w:r>
+      <w:r>
+        <w:tab/>
+      </w:r>
+      <w:r>
+        <w:t xml:space="preserve">Nun werden </w:t>
+      </w:r>
+      <w:r>
+        <w:rPr>
+          <w:rFonts w:ascii="Helvetica Neue" w:hAnsi="Helvetica Neue" w:cs="Helvetica Neue"/>
+          <w:noProof/>
+          <w:color w:val="000000"/>
+          <w:position w:val="-1"/>
+          <w:sz w:val="22"/>
+          <w:szCs w:val="22"/>
+          <w:lang w:eastAsia="en-US"/>
+        </w:rPr>
+        <w:drawing>
+          <wp:inline distT="0" distB="0" distL="0" distR="0" wp14:anchorId="68DB0D39" wp14:editId="62B1A31E">
+            <wp:extent cx="380365" cy="102870"/>
+            <wp:effectExtent l="0" t="0" r="635" b="0"/>
+            <wp:docPr id="41" name="Grafik 41"/>
+            <wp:cNvGraphicFramePr>
+              <a:graphicFrameLocks xmlns:a="http://schemas.openxmlformats.org/drawingml/2006/main" noChangeAspect="1"/>
+            </wp:cNvGraphicFramePr>
+            <a:graphic xmlns:a="http://schemas.openxmlformats.org/drawingml/2006/main">
+              <a:graphicData uri="http://schemas.openxmlformats.org/drawingml/2006/picture">
+                <pic:pic xmlns:pic="http://schemas.openxmlformats.org/drawingml/2006/picture">
+                  <pic:nvPicPr>
+                    <pic:cNvPr id="0" name="Picture 37"/>
+                    <pic:cNvPicPr>
+                      <a:picLocks noChangeAspect="1" noChangeArrowheads="1"/>
+                    </pic:cNvPicPr>
+                  </pic:nvPicPr>
+                  <pic:blipFill>
+                    <a:blip r:embed="rId40">
+                      <a:extLst>
+                        <a:ext uri="{28A0092B-C50C-407E-A947-70E740481C1C}">
+                          <a14:useLocalDpi xmlns:a14="http://schemas.microsoft.com/office/drawing/2010/main" val="0"/>
+                        </a:ext>
+                      </a:extLst>
+                    </a:blip>
+                    <a:srcRect/>
+                    <a:stretch>
+                      <a:fillRect/>
+                    </a:stretch>
+                  </pic:blipFill>
+                  <pic:spPr bwMode="auto">
+                    <a:xfrm>
+                      <a:off x="0" y="0"/>
+                      <a:ext cx="380365" cy="102870"/>
+                    </a:xfrm>
+                    <a:prstGeom prst="rect">
+                      <a:avLst/>
+                    </a:prstGeom>
+                    <a:noFill/>
+                    <a:ln>
+                      <a:noFill/>
+                    </a:ln>
+                  </pic:spPr>
+                </pic:pic>
+              </a:graphicData>
+            </a:graphic>
+          </wp:inline>
+        </w:drawing>
+      </w:r>
+      <w:r>
+        <w:t xml:space="preserve"> und </w:t>
+      </w:r>
+      <w:r>
+        <w:rPr>
+          <w:rFonts w:ascii="Helvetica Neue" w:hAnsi="Helvetica Neue" w:cs="Helvetica Neue"/>
+          <w:noProof/>
+          <w:color w:val="000000"/>
+          <w:position w:val="-1"/>
+          <w:sz w:val="22"/>
+          <w:szCs w:val="22"/>
+          <w:lang w:eastAsia="en-US"/>
+        </w:rPr>
+        <w:drawing>
+          <wp:inline distT="0" distB="0" distL="0" distR="0" wp14:anchorId="5ED216AC" wp14:editId="7CA4A8BC">
+            <wp:extent cx="560070" cy="102870"/>
+            <wp:effectExtent l="0" t="0" r="0" b="0"/>
+            <wp:docPr id="42" name="Grafik 42"/>
+            <wp:cNvGraphicFramePr>
+              <a:graphicFrameLocks xmlns:a="http://schemas.openxmlformats.org/drawingml/2006/main" noChangeAspect="1"/>
+            </wp:cNvGraphicFramePr>
+            <a:graphic xmlns:a="http://schemas.openxmlformats.org/drawingml/2006/main">
+              <a:graphicData uri="http://schemas.openxmlformats.org/drawingml/2006/picture">
+                <pic:pic xmlns:pic="http://schemas.openxmlformats.org/drawingml/2006/picture">
+                  <pic:nvPicPr>
+                    <pic:cNvPr id="0" name="Picture 39"/>
+                    <pic:cNvPicPr>
+                      <a:picLocks noChangeAspect="1" noChangeArrowheads="1"/>
+                    </pic:cNvPicPr>
+                  </pic:nvPicPr>
+                  <pic:blipFill>
+                    <a:blip r:embed="rId41">
+                      <a:extLst>
+                        <a:ext uri="{28A0092B-C50C-407E-A947-70E740481C1C}">
+                          <a14:useLocalDpi xmlns:a14="http://schemas.microsoft.com/office/drawing/2010/main" val="0"/>
+                        </a:ext>
+                      </a:extLst>
+                    </a:blip>
+                    <a:srcRect/>
+                    <a:stretch>
+                      <a:fillRect/>
+                    </a:stretch>
+                  </pic:blipFill>
+                  <pic:spPr bwMode="auto">
+                    <a:xfrm>
+                      <a:off x="0" y="0"/>
+                      <a:ext cx="560070" cy="102870"/>
+                    </a:xfrm>
+                    <a:prstGeom prst="rect">
+                      <a:avLst/>
+                    </a:prstGeom>
+                    <a:noFill/>
+                    <a:ln>
+                      <a:noFill/>
+                    </a:ln>
+                  </pic:spPr>
+                </pic:pic>
+              </a:graphicData>
+            </a:graphic>
+          </wp:inline>
+        </w:drawing>
+      </w:r>
+      <w:r>
+        <w:t xml:space="preserve"> definiert</w:t>
+      </w:r>
+      <w:r>
+        <w:t>:</w:t>
+      </w:r>
+    </w:p>
+    <w:p>
+      <w:r>
+        <w:tab/>
+      </w:r>
+      <w:r>
+        <w:tab/>
+      </w:r>
+      <w:r>
+        <w:tab/>
+      </w:r>
+      <w:r>
+        <w:rPr>
+          <w:rFonts w:ascii="Helvetica Neue" w:hAnsi="Helvetica Neue" w:cs="Helvetica Neue"/>
+          <w:noProof/>
+          <w:color w:val="000000"/>
+          <w:position w:val="-5"/>
+          <w:sz w:val="22"/>
+          <w:szCs w:val="22"/>
+          <w:lang w:eastAsia="en-US"/>
+        </w:rPr>
+        <w:drawing>
+          <wp:inline distT="0" distB="0" distL="0" distR="0" wp14:anchorId="456BD41C" wp14:editId="304A9387">
+            <wp:extent cx="2172970" cy="128270"/>
+            <wp:effectExtent l="0" t="0" r="0" b="0"/>
+            <wp:docPr id="43" name="Grafik 43"/>
+            <wp:cNvGraphicFramePr>
+              <a:graphicFrameLocks xmlns:a="http://schemas.openxmlformats.org/drawingml/2006/main" noChangeAspect="1"/>
+            </wp:cNvGraphicFramePr>
+            <a:graphic xmlns:a="http://schemas.openxmlformats.org/drawingml/2006/main">
+              <a:graphicData uri="http://schemas.openxmlformats.org/drawingml/2006/picture">
+                <pic:pic xmlns:pic="http://schemas.openxmlformats.org/drawingml/2006/picture">
+                  <pic:nvPicPr>
+                    <pic:cNvPr id="0" name="Picture 41"/>
+                    <pic:cNvPicPr>
+                      <a:picLocks noChangeAspect="1" noChangeArrowheads="1"/>
+                    </pic:cNvPicPr>
+                  </pic:nvPicPr>
+                  <pic:blipFill>
+                    <a:blip r:embed="rId42">
+                      <a:extLst>
+                        <a:ext uri="{28A0092B-C50C-407E-A947-70E740481C1C}">
+                          <a14:useLocalDpi xmlns:a14="http://schemas.microsoft.com/office/drawing/2010/main" val="0"/>
+                        </a:ext>
+                      </a:extLst>
+                    </a:blip>
+                    <a:srcRect/>
+                    <a:stretch>
+                      <a:fillRect/>
+                    </a:stretch>
+                  </pic:blipFill>
+                  <pic:spPr bwMode="auto">
+                    <a:xfrm>
+                      <a:off x="0" y="0"/>
+                      <a:ext cx="2172970" cy="128270"/>
+                    </a:xfrm>
+                    <a:prstGeom prst="rect">
+                      <a:avLst/>
+                    </a:prstGeom>
+                    <a:noFill/>
+                    <a:ln>
+                      <a:noFill/>
+                    </a:ln>
+                  </pic:spPr>
+                </pic:pic>
+              </a:graphicData>
+            </a:graphic>
+          </wp:inline>
+        </w:drawing>
+      </w:r>
+    </w:p>
+    <w:p>
+      <w:r>
+        <w:tab/>
+      </w:r>
+      <w:r>
+        <w:tab/>
+        <w:t>Per Definition impliziert dies:</w:t>
+      </w:r>
+    </w:p>
+    <w:p>
+      <w:r>
+        <w:tab/>
+      </w:r>
+      <w:r>
+        <w:tab/>
+      </w:r>
+      <w:r>
+        <w:tab/>
+      </w:r>
+      <w:r>
+        <w:rPr>
+          <w:rFonts w:ascii="Helvetica Neue" w:hAnsi="Helvetica Neue" w:cs="Helvetica Neue"/>
+          <w:noProof/>
+          <w:color w:val="000000"/>
+          <w:position w:val="-5"/>
+          <w:sz w:val="22"/>
+          <w:szCs w:val="22"/>
+          <w:lang w:eastAsia="en-US"/>
+        </w:rPr>
+        <w:drawing>
+          <wp:inline distT="0" distB="0" distL="0" distR="0" wp14:anchorId="3BB59022" wp14:editId="1F809831">
+            <wp:extent cx="724535" cy="128270"/>
+            <wp:effectExtent l="0" t="0" r="0" b="0"/>
+            <wp:docPr id="44" name="Grafik 44"/>
+            <wp:cNvGraphicFramePr>
+              <a:graphicFrameLocks xmlns:a="http://schemas.openxmlformats.org/drawingml/2006/main" noChangeAspect="1"/>
+            </wp:cNvGraphicFramePr>
+            <a:graphic xmlns:a="http://schemas.openxmlformats.org/drawingml/2006/main">
+              <a:graphicData uri="http://schemas.openxmlformats.org/drawingml/2006/picture">
+                <pic:pic xmlns:pic="http://schemas.openxmlformats.org/drawingml/2006/picture">
+                  <pic:nvPicPr>
+                    <pic:cNvPr id="0" name="Picture 43"/>
+                    <pic:cNvPicPr>
+                      <a:picLocks noChangeAspect="1" noChangeArrowheads="1"/>
+                    </pic:cNvPicPr>
+                  </pic:nvPicPr>
+                  <pic:blipFill>
+                    <a:blip r:embed="rId43">
+                      <a:extLst>
+                        <a:ext uri="{28A0092B-C50C-407E-A947-70E740481C1C}">
+                          <a14:useLocalDpi xmlns:a14="http://schemas.microsoft.com/office/drawing/2010/main" val="0"/>
+                        </a:ext>
+                      </a:extLst>
+                    </a:blip>
+                    <a:srcRect/>
+                    <a:stretch>
+                      <a:fillRect/>
+                    </a:stretch>
+                  </pic:blipFill>
+                  <pic:spPr bwMode="auto">
+                    <a:xfrm>
+                      <a:off x="0" y="0"/>
+                      <a:ext cx="724535" cy="128270"/>
+                    </a:xfrm>
+                    <a:prstGeom prst="rect">
+                      <a:avLst/>
+                    </a:prstGeom>
+                    <a:noFill/>
+                    <a:ln>
+                      <a:noFill/>
+                    </a:ln>
+                  </pic:spPr>
+                </pic:pic>
+              </a:graphicData>
+            </a:graphic>
+          </wp:inline>
+        </w:drawing>
+      </w:r>
+    </w:p>
+    <w:p>
+      <w:pPr>
+        <w:ind w:left="1416" w:hanging="1416"/>
+      </w:pPr>
+      <w:r>
+        <w:rPr>
+          <w:u w:val="single"/>
+        </w:rPr>
+        <w:t>Erinnerung:</w:t>
+      </w:r>
+      <w:r>
+        <w:tab/>
+      </w:r>
+      <w:r>
+        <w:t xml:space="preserve">Die Vorherige Aussage </w:t>
+      </w:r>
+      <w:r>
+        <w:t xml:space="preserve">zeigt, dass die Groß-O-Notation </w:t>
+      </w:r>
+      <w:r>
+        <w:t xml:space="preserve">von </w:t>
+      </w:r>
+      <w:r>
+        <w:t>konstanten Faktoren abstrahiert.</w:t>
+      </w:r>
+    </w:p>
+    <w:p>
+      <w:pPr>
+        <w:jc w:val="left"/>
+      </w:pPr>
+      <w:r>
+        <w:br w:type="page"/>
+      </w:r>
+    </w:p>
+    <w:p>
+      <w:pPr>
+        <w:pStyle w:val="Heading3"/>
+      </w:pPr>
+      <w:r>
+        <w:t>Addi</w:t>
+      </w:r>
+      <w:r>
+        <w:t>tion</w:t>
+      </w:r>
+    </w:p>
+    <w:p>
+      <w:r>
+        <w:t xml:space="preserve">Angenommen es seien </w:t>
+      </w:r>
+      <w:r>
+        <w:rPr>
+          <w:rFonts w:ascii="Helvetica Neue" w:hAnsi="Helvetica Neue" w:cs="Helvetica Neue"/>
+          <w:noProof/>
+          <w:color w:val="000000"/>
+          <w:position w:val="-7"/>
+          <w:sz w:val="22"/>
+          <w:szCs w:val="22"/>
+          <w:lang w:eastAsia="en-US"/>
+        </w:rPr>
+        <w:drawing>
+          <wp:inline distT="0" distB="0" distL="0" distR="0" wp14:anchorId="3C6CD226" wp14:editId="2140441C">
+            <wp:extent cx="924560" cy="138430"/>
+            <wp:effectExtent l="0" t="0" r="2540" b="1270"/>
+            <wp:docPr id="46" name="Grafik 46"/>
+            <wp:cNvGraphicFramePr>
+              <a:graphicFrameLocks xmlns:a="http://schemas.openxmlformats.org/drawingml/2006/main" noChangeAspect="1"/>
+            </wp:cNvGraphicFramePr>
+            <a:graphic xmlns:a="http://schemas.openxmlformats.org/drawingml/2006/main">
+              <a:graphicData uri="http://schemas.openxmlformats.org/drawingml/2006/picture">
+                <pic:pic xmlns:pic="http://schemas.openxmlformats.org/drawingml/2006/picture">
+                  <pic:nvPicPr>
+                    <pic:cNvPr id="0" name="Picture 47"/>
+                    <pic:cNvPicPr>
+                      <a:picLocks noChangeAspect="1" noChangeArrowheads="1"/>
+                    </pic:cNvPicPr>
+                  </pic:nvPicPr>
+                  <pic:blipFill>
+                    <a:blip r:embed="rId44">
+                      <a:extLst>
+                        <a:ext uri="{28A0092B-C50C-407E-A947-70E740481C1C}">
+                          <a14:useLocalDpi xmlns:a14="http://schemas.microsoft.com/office/drawing/2010/main" val="0"/>
+                        </a:ext>
+                      </a:extLst>
+                    </a:blip>
+                    <a:srcRect/>
+                    <a:stretch>
+                      <a:fillRect/>
+                    </a:stretch>
+                  </pic:blipFill>
+                  <pic:spPr bwMode="auto">
+                    <a:xfrm>
+                      <a:off x="0" y="0"/>
+                      <a:ext cx="924560" cy="138430"/>
+                    </a:xfrm>
+                    <a:prstGeom prst="rect">
+                      <a:avLst/>
+                    </a:prstGeom>
+                    <a:noFill/>
+                    <a:ln>
+                      <a:noFill/>
+                    </a:ln>
+                  </pic:spPr>
+                </pic:pic>
+              </a:graphicData>
+            </a:graphic>
+          </wp:inline>
+        </w:drawing>
+      </w:r>
+      <w:r>
+        <w:t xml:space="preserve"> </w:t>
+      </w:r>
+      <w:r>
+        <w:t>gegeben. Dann hat man auch</w:t>
+      </w:r>
+    </w:p>
+    <w:p>
+      <w:r>
+        <w:tab/>
+      </w:r>
+      <w:r>
+        <w:rPr>
+          <w:rFonts w:ascii="Helvetica Neue" w:hAnsi="Helvetica Neue" w:cs="Helvetica Neue"/>
+          <w:noProof/>
+          <w:color w:val="000000"/>
+          <w:position w:val="-5"/>
+          <w:sz w:val="22"/>
+          <w:szCs w:val="22"/>
+          <w:lang w:eastAsia="en-US"/>
+        </w:rPr>
+        <w:drawing>
+          <wp:inline distT="0" distB="0" distL="0" distR="0" wp14:anchorId="54FD53D0" wp14:editId="29E6A618">
+            <wp:extent cx="2109470" cy="127000"/>
+            <wp:effectExtent l="0" t="0" r="0" b="0"/>
+            <wp:docPr id="48" name="Grafik 48"/>
+            <wp:cNvGraphicFramePr>
+              <a:graphicFrameLocks xmlns:a="http://schemas.openxmlformats.org/drawingml/2006/main" noChangeAspect="1"/>
+            </wp:cNvGraphicFramePr>
+            <a:graphic xmlns:a="http://schemas.openxmlformats.org/drawingml/2006/main">
+              <a:graphicData uri="http://schemas.openxmlformats.org/drawingml/2006/picture">
+                <pic:pic xmlns:pic="http://schemas.openxmlformats.org/drawingml/2006/picture">
+                  <pic:nvPicPr>
+                    <pic:cNvPr id="0" name="Picture 49"/>
+                    <pic:cNvPicPr>
+                      <a:picLocks noChangeAspect="1" noChangeArrowheads="1"/>
+                    </pic:cNvPicPr>
+                  </pic:nvPicPr>
+                  <pic:blipFill>
+                    <a:blip r:embed="rId45">
+                      <a:extLst>
+                        <a:ext uri="{28A0092B-C50C-407E-A947-70E740481C1C}">
+                          <a14:useLocalDpi xmlns:a14="http://schemas.microsoft.com/office/drawing/2010/main" val="0"/>
+                        </a:ext>
+                      </a:extLst>
+                    </a:blip>
+                    <a:srcRect/>
+                    <a:stretch>
+                      <a:fillRect/>
+                    </a:stretch>
+                  </pic:blipFill>
+                  <pic:spPr bwMode="auto">
+                    <a:xfrm>
+                      <a:off x="0" y="0"/>
+                      <a:ext cx="2109470" cy="127000"/>
+                    </a:xfrm>
+                    <a:prstGeom prst="rect">
+                      <a:avLst/>
+                    </a:prstGeom>
+                    <a:noFill/>
+                    <a:ln>
+                      <a:noFill/>
+                    </a:ln>
+                  </pic:spPr>
+                </pic:pic>
+              </a:graphicData>
+            </a:graphic>
+          </wp:inline>
+        </w:drawing>
+      </w:r>
+    </w:p>
+    <w:p>
+      <w:r>
+        <w:rPr>
+          <w:u w:val="single"/>
+        </w:rPr>
+        <w:t>Beweis:</w:t>
+      </w:r>
+      <w:r>
+        <w:tab/>
+      </w:r>
+      <w:r>
+        <w:t xml:space="preserve">Die Vorbedingung </w:t>
+      </w:r>
+      <w:r>
+        <w:rPr>
+          <w:rFonts w:ascii="Helvetica Neue" w:hAnsi="Helvetica Neue" w:cs="Helvetica Neue"/>
+          <w:noProof/>
+          <w:color w:val="000000"/>
+          <w:position w:val="-5"/>
+          <w:sz w:val="22"/>
+          <w:szCs w:val="22"/>
+          <w:lang w:eastAsia="en-US"/>
+        </w:rPr>
+        <w:drawing>
+          <wp:inline distT="0" distB="0" distL="0" distR="0" wp14:anchorId="4D035691" wp14:editId="5371BD98">
+            <wp:extent cx="506730" cy="127000"/>
+            <wp:effectExtent l="0" t="0" r="1270" b="0"/>
+            <wp:docPr id="49" name="Grafik 49"/>
+            <wp:cNvGraphicFramePr>
+              <a:graphicFrameLocks xmlns:a="http://schemas.openxmlformats.org/drawingml/2006/main" noChangeAspect="1"/>
+            </wp:cNvGraphicFramePr>
+            <a:graphic xmlns:a="http://schemas.openxmlformats.org/drawingml/2006/main">
+              <a:graphicData uri="http://schemas.openxmlformats.org/drawingml/2006/picture">
+                <pic:pic xmlns:pic="http://schemas.openxmlformats.org/drawingml/2006/picture">
+                  <pic:nvPicPr>
+                    <pic:cNvPr id="0" name="Picture 51"/>
+                    <pic:cNvPicPr>
+                      <a:picLocks noChangeAspect="1" noChangeArrowheads="1"/>
+                    </pic:cNvPicPr>
+                  </pic:nvPicPr>
+                  <pic:blipFill>
+                    <a:blip r:embed="rId46">
+                      <a:extLst>
+                        <a:ext uri="{28A0092B-C50C-407E-A947-70E740481C1C}">
+                          <a14:useLocalDpi xmlns:a14="http://schemas.microsoft.com/office/drawing/2010/main" val="0"/>
+                        </a:ext>
+                      </a:extLst>
+                    </a:blip>
+                    <a:srcRect/>
+                    <a:stretch>
+                      <a:fillRect/>
+                    </a:stretch>
+                  </pic:blipFill>
+                  <pic:spPr bwMode="auto">
+                    <a:xfrm>
+                      <a:off x="0" y="0"/>
+                      <a:ext cx="506730" cy="127000"/>
+                    </a:xfrm>
+                    <a:prstGeom prst="rect">
+                      <a:avLst/>
+                    </a:prstGeom>
+                    <a:noFill/>
+                    <a:ln>
+                      <a:noFill/>
+                    </a:ln>
+                  </pic:spPr>
+                </pic:pic>
+              </a:graphicData>
+            </a:graphic>
+          </wp:inline>
+        </w:drawing>
+      </w:r>
+      <w:r>
+        <w:t xml:space="preserve"> und </w:t>
+      </w:r>
+      <w:r>
+        <w:rPr>
+          <w:rFonts w:ascii="Helvetica Neue" w:hAnsi="Helvetica Neue" w:cs="Helvetica Neue"/>
+          <w:noProof/>
+          <w:color w:val="000000"/>
+          <w:position w:val="-5"/>
+          <w:sz w:val="22"/>
+          <w:szCs w:val="22"/>
+          <w:lang w:eastAsia="en-US"/>
+        </w:rPr>
+        <w:drawing>
+          <wp:inline distT="0" distB="0" distL="0" distR="0" wp14:anchorId="024C38A0" wp14:editId="3B5D925A">
+            <wp:extent cx="506730" cy="127000"/>
+            <wp:effectExtent l="0" t="0" r="1270" b="0"/>
+            <wp:docPr id="50" name="Grafik 50"/>
+            <wp:cNvGraphicFramePr>
+              <a:graphicFrameLocks xmlns:a="http://schemas.openxmlformats.org/drawingml/2006/main" noChangeAspect="1"/>
+            </wp:cNvGraphicFramePr>
+            <a:graphic xmlns:a="http://schemas.openxmlformats.org/drawingml/2006/main">
+              <a:graphicData uri="http://schemas.openxmlformats.org/drawingml/2006/picture">
+                <pic:pic xmlns:pic="http://schemas.openxmlformats.org/drawingml/2006/picture">
+                  <pic:nvPicPr>
+                    <pic:cNvPr id="0" name="Picture 53"/>
+                    <pic:cNvPicPr>
+                      <a:picLocks noChangeAspect="1" noChangeArrowheads="1"/>
+                    </pic:cNvPicPr>
+                  </pic:nvPicPr>
+                  <pic:blipFill>
+                    <a:blip r:embed="rId47">
+                      <a:extLst>
+                        <a:ext uri="{28A0092B-C50C-407E-A947-70E740481C1C}">
+                          <a14:useLocalDpi xmlns:a14="http://schemas.microsoft.com/office/drawing/2010/main" val="0"/>
+                        </a:ext>
+                      </a:extLst>
+                    </a:blip>
+                    <a:srcRect/>
+                    <a:stretch>
+                      <a:fillRect/>
+                    </a:stretch>
+                  </pic:blipFill>
+                  <pic:spPr bwMode="auto">
+                    <a:xfrm>
+                      <a:off x="0" y="0"/>
+                      <a:ext cx="506730" cy="127000"/>
+                    </a:xfrm>
+                    <a:prstGeom prst="rect">
+                      <a:avLst/>
+                    </a:prstGeom>
+                    <a:noFill/>
+                    <a:ln>
+                      <a:noFill/>
+                    </a:ln>
+                  </pic:spPr>
+                </pic:pic>
+              </a:graphicData>
+            </a:graphic>
+          </wp:inline>
+        </w:drawing>
+      </w:r>
+      <w:r>
+        <w:t xml:space="preserve"> </w:t>
+      </w:r>
+      <w:r>
+        <w:t xml:space="preserve">impliziert, dass es die Konstanten </w:t>
+      </w:r>
+    </w:p>
     <w:sectPr>
-      <w:headerReference w:type="default" r:id="rId8"/>
+      <w:headerReference w:type="default" r:id="rId48"/>
       <w:pgSz w:w="11900" w:h="16840"/>
       <w:pgMar w:top="1417" w:right="1417" w:bottom="1134" w:left="1417" w:header="708" w:footer="708" w:gutter="0"/>
       <w:cols w:space="708"/>
@@ -711,6 +3232,9 @@
       </w:r>
     </w:p>
   </w:endnote>
+  <w:endnote w:type="continuationNotice" w:id="1">
+    <w:p/>
+  </w:endnote>
 </w:endnotes>
 </file>
 
@@ -729,6 +3253,9 @@
         <w:continuationSeparator/>
       </w:r>
     </w:p>
+  </w:footnote>
+  <w:footnote w:type="continuationNotice" w:id="1">
+    <w:p/>
   </w:footnote>
 </w:footnotes>
 </file>
@@ -737,7 +3264,7 @@
 <w:hdr xmlns:wpc="http://schemas.microsoft.com/office/word/2010/wordprocessingCanvas" xmlns:cx="http://schemas.microsoft.com/office/drawing/2014/chartex" xmlns:cx1="http://schemas.microsoft.com/office/drawing/2015/9/8/chartex" xmlns:cx2="http://schemas.microsoft.com/office/drawing/2015/10/21/chartex" xmlns:cx3="http://schemas.microsoft.com/office/drawing/2016/5/9/chartex" xmlns:cx4="http://schemas.microsoft.com/office/drawing/2016/5/10/chartex" xmlns:cx5="http://schemas.microsoft.com/office/drawing/2016/5/11/chartex" xmlns:cx6="http://schemas.microsoft.com/office/drawing/2016/5/12/chartex" xmlns:cx7="http://schemas.microsoft.com/office/drawing/2016/5/13/chartex" xmlns:cx8="http://schemas.microsoft.com/office/drawing/2016/5/14/chartex" xmlns:mc="http://schemas.openxmlformats.org/markup-compatibility/2006" xmlns:aink="http://schemas.microsoft.com/office/drawing/2016/ink" xmlns:am3d="http://schemas.microsoft.com/office/drawing/2017/model3d" xmlns:o="urn:schemas-microsoft-com:office:office" xmlns:r="http://schemas.openxmlformats.org/officeDocument/2006/relationships" xmlns:m="http://schemas.openxmlformats.org/officeDocument/2006/math" xmlns:v="urn:schemas-microsoft-com:vml" xmlns:wp14="http://schemas.microsoft.com/office/word/2010/wordprocessingDrawing" xmlns:wp="http://schemas.openxmlformats.org/drawingml/2006/wordprocessingDrawing" xmlns:w10="urn:schemas-microsoft-com:office:word" xmlns:w="http://schemas.openxmlformats.org/wordprocessingml/2006/main" xmlns:w14="http://schemas.microsoft.com/office/word/2010/wordml" xmlns:w15="http://schemas.microsoft.com/office/word/2012/wordml" xmlns:w16cex="http://schemas.microsoft.com/office/word/2018/wordml/cex" xmlns:w16cid="http://schemas.microsoft.com/office/word/2016/wordml/cid" xmlns:w16="http://schemas.microsoft.com/office/word/2018/wordml" xmlns:w16se="http://schemas.microsoft.com/office/word/2015/wordml/symex" xmlns:wpg="http://schemas.microsoft.com/office/word/2010/wordprocessingGroup" xmlns:wpi="http://schemas.microsoft.com/office/word/2010/wordprocessingInk" xmlns:wne="http://schemas.microsoft.com/office/word/2006/wordml" xmlns:wps="http://schemas.microsoft.com/office/word/2010/wordprocessingShape" mc:Ignorable="w14 w15 w16se w16cid w16 w16cex wp14">
   <w:p>
     <w:pPr>
-      <w:pStyle w:val="Kopfzeile"/>
+      <w:pStyle w:val="Header"/>
     </w:pPr>
     <w:r>
       <w:t xml:space="preserve">Algorithmen und Komplexität von </w:t>
@@ -753,14 +3280,27 @@
     <w:r>
       <w:tab/>
     </w:r>
-    <w:fldSimple w:instr=" DATE  \* MERGEFORMAT ">
-      <w:r>
-        <w:rPr>
-          <w:noProof/>
-        </w:rPr>
-        <w:t>04.06.20</w:t>
-      </w:r>
-    </w:fldSimple>
+    <w:r>
+      <w:fldChar w:fldCharType="begin"/>
+    </w:r>
+    <w:r>
+      <w:instrText xml:space="preserve"> DATE  \* MERGEFORMAT </w:instrText>
+    </w:r>
+    <w:r>
+      <w:fldChar w:fldCharType="separate"/>
+    </w:r>
+    <w:r>
+      <w:rPr>
+        <w:noProof/>
+      </w:rPr>
+      <w:t>04.06.20</w:t>
+    </w:r>
+    <w:r>
+      <w:rPr>
+        <w:noProof/>
+      </w:rPr>
+      <w:fldChar w:fldCharType="end"/>
+    </w:r>
   </w:p>
 </w:hdr>
 </file>
@@ -1553,7 +4093,7 @@
     <w:lsdException w:name="Unresolved Mention" w:semiHidden="1" w:unhideWhenUsed="1"/>
     <w:lsdException w:name="Smart Link" w:semiHidden="1" w:unhideWhenUsed="1"/>
   </w:latentStyles>
-  <w:style w:type="paragraph" w:default="1" w:styleId="Standard">
+  <w:style w:type="paragraph" w:default="1" w:styleId="Normal">
     <w:name w:val="Normal"/>
     <w:qFormat/>
     <w:rsid w:val="000477DA"/>
@@ -1565,11 +4105,11 @@
       <w:lang w:eastAsia="de-DE"/>
     </w:rPr>
   </w:style>
-  <w:style w:type="paragraph" w:styleId="berschrift1">
+  <w:style w:type="paragraph" w:styleId="Heading1">
     <w:name w:val="heading 1"/>
-    <w:basedOn w:val="Standard"/>
-    <w:next w:val="Standard"/>
-    <w:link w:val="berschrift1Zchn"/>
+    <w:basedOn w:val="Normal"/>
+    <w:next w:val="Normal"/>
+    <w:link w:val="Heading1Char"/>
     <w:uiPriority w:val="9"/>
     <w:qFormat/>
     <w:rsid w:val="00E445F0"/>
@@ -1586,11 +4126,11 @@
       <w:szCs w:val="32"/>
     </w:rPr>
   </w:style>
-  <w:style w:type="paragraph" w:styleId="berschrift2">
+  <w:style w:type="paragraph" w:styleId="Heading2">
     <w:name w:val="heading 2"/>
-    <w:basedOn w:val="Standard"/>
-    <w:next w:val="Standard"/>
-    <w:link w:val="berschrift2Zchn"/>
+    <w:basedOn w:val="Normal"/>
+    <w:next w:val="Normal"/>
+    <w:link w:val="Heading2Char"/>
     <w:uiPriority w:val="9"/>
     <w:unhideWhenUsed/>
     <w:qFormat/>
@@ -1608,11 +4148,11 @@
       <w:szCs w:val="26"/>
     </w:rPr>
   </w:style>
-  <w:style w:type="paragraph" w:styleId="berschrift3">
+  <w:style w:type="paragraph" w:styleId="Heading3">
     <w:name w:val="heading 3"/>
-    <w:basedOn w:val="Standard"/>
-    <w:next w:val="Standard"/>
-    <w:link w:val="berschrift3Zchn"/>
+    <w:basedOn w:val="Normal"/>
+    <w:next w:val="Normal"/>
+    <w:link w:val="Heading3Char"/>
     <w:uiPriority w:val="9"/>
     <w:unhideWhenUsed/>
     <w:qFormat/>
@@ -1628,13 +4168,13 @@
       <w:color w:val="1F3763" w:themeColor="accent1" w:themeShade="7F"/>
     </w:rPr>
   </w:style>
-  <w:style w:type="character" w:default="1" w:styleId="Absatz-Standardschriftart">
+  <w:style w:type="character" w:default="1" w:styleId="DefaultParagraphFont">
     <w:name w:val="Default Paragraph Font"/>
     <w:uiPriority w:val="1"/>
     <w:semiHidden/>
     <w:unhideWhenUsed/>
   </w:style>
-  <w:style w:type="table" w:default="1" w:styleId="NormaleTabelle">
+  <w:style w:type="table" w:default="1" w:styleId="TableNormal">
     <w:name w:val="Normal Table"/>
     <w:uiPriority w:val="99"/>
     <w:semiHidden/>
@@ -1649,16 +4189,16 @@
       </w:tblCellMar>
     </w:tblPr>
   </w:style>
-  <w:style w:type="numbering" w:default="1" w:styleId="KeineListe">
+  <w:style w:type="numbering" w:default="1" w:styleId="NoList">
     <w:name w:val="No List"/>
     <w:uiPriority w:val="99"/>
     <w:semiHidden/>
     <w:unhideWhenUsed/>
   </w:style>
-  <w:style w:type="paragraph" w:styleId="Kopfzeile">
+  <w:style w:type="paragraph" w:styleId="Header">
     <w:name w:val="header"/>
-    <w:basedOn w:val="Standard"/>
-    <w:link w:val="KopfzeileZchn"/>
+    <w:basedOn w:val="Normal"/>
+    <w:link w:val="HeaderChar"/>
     <w:uiPriority w:val="99"/>
     <w:unhideWhenUsed/>
     <w:rsid w:val="00E445F0"/>
@@ -1669,10 +4209,10 @@
       </w:tabs>
     </w:pPr>
   </w:style>
-  <w:style w:type="character" w:customStyle="1" w:styleId="KopfzeileZchn">
-    <w:name w:val="Kopfzeile Zchn"/>
-    <w:basedOn w:val="Absatz-Standardschriftart"/>
-    <w:link w:val="Kopfzeile"/>
+  <w:style w:type="character" w:customStyle="1" w:styleId="HeaderChar">
+    <w:name w:val="Header Char"/>
+    <w:basedOn w:val="DefaultParagraphFont"/>
+    <w:link w:val="Header"/>
     <w:uiPriority w:val="99"/>
     <w:rsid w:val="00E445F0"/>
     <w:rPr>
@@ -1680,10 +4220,10 @@
       <w:lang w:eastAsia="de-DE"/>
     </w:rPr>
   </w:style>
-  <w:style w:type="paragraph" w:styleId="Fuzeile">
+  <w:style w:type="paragraph" w:styleId="Footer">
     <w:name w:val="footer"/>
-    <w:basedOn w:val="Standard"/>
-    <w:link w:val="FuzeileZchn"/>
+    <w:basedOn w:val="Normal"/>
+    <w:link w:val="FooterChar"/>
     <w:uiPriority w:val="99"/>
     <w:unhideWhenUsed/>
     <w:rsid w:val="00E445F0"/>
@@ -1694,10 +4234,10 @@
       </w:tabs>
     </w:pPr>
   </w:style>
-  <w:style w:type="character" w:customStyle="1" w:styleId="FuzeileZchn">
-    <w:name w:val="Fußzeile Zchn"/>
-    <w:basedOn w:val="Absatz-Standardschriftart"/>
-    <w:link w:val="Fuzeile"/>
+  <w:style w:type="character" w:customStyle="1" w:styleId="FooterChar">
+    <w:name w:val="Footer Char"/>
+    <w:basedOn w:val="DefaultParagraphFont"/>
+    <w:link w:val="Footer"/>
     <w:uiPriority w:val="99"/>
     <w:rsid w:val="00E445F0"/>
     <w:rPr>
@@ -1705,11 +4245,11 @@
       <w:lang w:eastAsia="de-DE"/>
     </w:rPr>
   </w:style>
-  <w:style w:type="paragraph" w:styleId="Titel">
+  <w:style w:type="paragraph" w:styleId="Title">
     <w:name w:val="Title"/>
-    <w:basedOn w:val="Standard"/>
-    <w:next w:val="Standard"/>
-    <w:link w:val="TitelZchn"/>
+    <w:basedOn w:val="Normal"/>
+    <w:next w:val="Normal"/>
+    <w:link w:val="TitleChar"/>
     <w:uiPriority w:val="10"/>
     <w:qFormat/>
     <w:rsid w:val="00E445F0"/>
@@ -1724,10 +4264,10 @@
       <w:szCs w:val="56"/>
     </w:rPr>
   </w:style>
-  <w:style w:type="character" w:customStyle="1" w:styleId="TitelZchn">
-    <w:name w:val="Titel Zchn"/>
-    <w:basedOn w:val="Absatz-Standardschriftart"/>
-    <w:link w:val="Titel"/>
+  <w:style w:type="character" w:customStyle="1" w:styleId="TitleChar">
+    <w:name w:val="Title Char"/>
+    <w:basedOn w:val="DefaultParagraphFont"/>
+    <w:link w:val="Title"/>
     <w:uiPriority w:val="10"/>
     <w:rsid w:val="00E445F0"/>
     <w:rPr>
@@ -1739,11 +4279,11 @@
       <w:lang w:eastAsia="de-DE"/>
     </w:rPr>
   </w:style>
-  <w:style w:type="paragraph" w:styleId="Untertitel">
+  <w:style w:type="paragraph" w:styleId="Subtitle">
     <w:name w:val="Subtitle"/>
-    <w:basedOn w:val="Standard"/>
-    <w:next w:val="Standard"/>
-    <w:link w:val="UntertitelZchn"/>
+    <w:basedOn w:val="Normal"/>
+    <w:next w:val="Normal"/>
+    <w:link w:val="SubtitleChar"/>
     <w:uiPriority w:val="11"/>
     <w:qFormat/>
     <w:rsid w:val="00E445F0"/>
@@ -1761,10 +4301,10 @@
       <w:szCs w:val="22"/>
     </w:rPr>
   </w:style>
-  <w:style w:type="character" w:customStyle="1" w:styleId="UntertitelZchn">
-    <w:name w:val="Untertitel Zchn"/>
-    <w:basedOn w:val="Absatz-Standardschriftart"/>
-    <w:link w:val="Untertitel"/>
+  <w:style w:type="character" w:customStyle="1" w:styleId="SubtitleChar">
+    <w:name w:val="Subtitle Char"/>
+    <w:basedOn w:val="DefaultParagraphFont"/>
+    <w:link w:val="Subtitle"/>
     <w:uiPriority w:val="11"/>
     <w:rsid w:val="00E445F0"/>
     <w:rPr>
@@ -1776,7 +4316,7 @@
       <w:lang w:eastAsia="de-DE"/>
     </w:rPr>
   </w:style>
-  <w:style w:type="paragraph" w:styleId="KeinLeerraum">
+  <w:style w:type="paragraph" w:styleId="NoSpacing">
     <w:name w:val="No Spacing"/>
     <w:uiPriority w:val="1"/>
     <w:qFormat/>
@@ -1789,10 +4329,10 @@
       <w:lang w:eastAsia="de-DE"/>
     </w:rPr>
   </w:style>
-  <w:style w:type="character" w:customStyle="1" w:styleId="berschrift1Zchn">
-    <w:name w:val="Überschrift 1 Zchn"/>
-    <w:basedOn w:val="Absatz-Standardschriftart"/>
-    <w:link w:val="berschrift1"/>
+  <w:style w:type="character" w:customStyle="1" w:styleId="Heading1Char">
+    <w:name w:val="Heading 1 Char"/>
+    <w:basedOn w:val="DefaultParagraphFont"/>
+    <w:link w:val="Heading1"/>
     <w:uiPriority w:val="9"/>
     <w:rsid w:val="00E445F0"/>
     <w:rPr>
@@ -1803,10 +4343,10 @@
       <w:lang w:eastAsia="de-DE"/>
     </w:rPr>
   </w:style>
-  <w:style w:type="paragraph" w:styleId="Inhaltsverzeichnisberschrift">
+  <w:style w:type="paragraph" w:styleId="TOCHeading">
     <w:name w:val="TOC Heading"/>
-    <w:basedOn w:val="berschrift1"/>
-    <w:next w:val="Standard"/>
+    <w:basedOn w:val="Heading1"/>
+    <w:next w:val="Normal"/>
     <w:uiPriority w:val="39"/>
     <w:unhideWhenUsed/>
     <w:qFormat/>
@@ -1824,10 +4364,10 @@
       <w:szCs w:val="28"/>
     </w:rPr>
   </w:style>
-  <w:style w:type="paragraph" w:styleId="Verzeichnis1">
+  <w:style w:type="paragraph" w:styleId="TOC1">
     <w:name w:val="toc 1"/>
-    <w:basedOn w:val="Standard"/>
-    <w:next w:val="Standard"/>
+    <w:basedOn w:val="Normal"/>
+    <w:next w:val="Normal"/>
     <w:autoRedefine/>
     <w:uiPriority w:val="39"/>
     <w:unhideWhenUsed/>
@@ -1844,10 +4384,10 @@
       <w:szCs w:val="20"/>
     </w:rPr>
   </w:style>
-  <w:style w:type="paragraph" w:styleId="Verzeichnis2">
+  <w:style w:type="paragraph" w:styleId="TOC2">
     <w:name w:val="toc 2"/>
-    <w:basedOn w:val="Standard"/>
-    <w:next w:val="Standard"/>
+    <w:basedOn w:val="Normal"/>
+    <w:next w:val="Normal"/>
     <w:autoRedefine/>
     <w:uiPriority w:val="39"/>
     <w:unhideWhenUsed/>
@@ -1865,10 +4405,10 @@
       <w:szCs w:val="20"/>
     </w:rPr>
   </w:style>
-  <w:style w:type="paragraph" w:styleId="Verzeichnis3">
+  <w:style w:type="paragraph" w:styleId="TOC3">
     <w:name w:val="toc 3"/>
-    <w:basedOn w:val="Standard"/>
-    <w:next w:val="Standard"/>
+    <w:basedOn w:val="Normal"/>
+    <w:next w:val="Normal"/>
     <w:autoRedefine/>
     <w:uiPriority w:val="39"/>
     <w:semiHidden/>
@@ -1884,10 +4424,10 @@
       <w:szCs w:val="20"/>
     </w:rPr>
   </w:style>
-  <w:style w:type="paragraph" w:styleId="Verzeichnis4">
+  <w:style w:type="paragraph" w:styleId="TOC4">
     <w:name w:val="toc 4"/>
-    <w:basedOn w:val="Standard"/>
-    <w:next w:val="Standard"/>
+    <w:basedOn w:val="Normal"/>
+    <w:next w:val="Normal"/>
     <w:autoRedefine/>
     <w:uiPriority w:val="39"/>
     <w:semiHidden/>
@@ -1903,10 +4443,10 @@
       <w:szCs w:val="20"/>
     </w:rPr>
   </w:style>
-  <w:style w:type="paragraph" w:styleId="Verzeichnis5">
+  <w:style w:type="paragraph" w:styleId="TOC5">
     <w:name w:val="toc 5"/>
-    <w:basedOn w:val="Standard"/>
-    <w:next w:val="Standard"/>
+    <w:basedOn w:val="Normal"/>
+    <w:next w:val="Normal"/>
     <w:autoRedefine/>
     <w:uiPriority w:val="39"/>
     <w:semiHidden/>
@@ -1922,10 +4462,10 @@
       <w:szCs w:val="20"/>
     </w:rPr>
   </w:style>
-  <w:style w:type="paragraph" w:styleId="Verzeichnis6">
+  <w:style w:type="paragraph" w:styleId="TOC6">
     <w:name w:val="toc 6"/>
-    <w:basedOn w:val="Standard"/>
-    <w:next w:val="Standard"/>
+    <w:basedOn w:val="Normal"/>
+    <w:next w:val="Normal"/>
     <w:autoRedefine/>
     <w:uiPriority w:val="39"/>
     <w:semiHidden/>
@@ -1941,10 +4481,10 @@
       <w:szCs w:val="20"/>
     </w:rPr>
   </w:style>
-  <w:style w:type="paragraph" w:styleId="Verzeichnis7">
+  <w:style w:type="paragraph" w:styleId="TOC7">
     <w:name w:val="toc 7"/>
-    <w:basedOn w:val="Standard"/>
-    <w:next w:val="Standard"/>
+    <w:basedOn w:val="Normal"/>
+    <w:next w:val="Normal"/>
     <w:autoRedefine/>
     <w:uiPriority w:val="39"/>
     <w:semiHidden/>
@@ -1960,10 +4500,10 @@
       <w:szCs w:val="20"/>
     </w:rPr>
   </w:style>
-  <w:style w:type="paragraph" w:styleId="Verzeichnis8">
+  <w:style w:type="paragraph" w:styleId="TOC8">
     <w:name w:val="toc 8"/>
-    <w:basedOn w:val="Standard"/>
-    <w:next w:val="Standard"/>
+    <w:basedOn w:val="Normal"/>
+    <w:next w:val="Normal"/>
     <w:autoRedefine/>
     <w:uiPriority w:val="39"/>
     <w:semiHidden/>
@@ -1979,10 +4519,10 @@
       <w:szCs w:val="20"/>
     </w:rPr>
   </w:style>
-  <w:style w:type="paragraph" w:styleId="Verzeichnis9">
+  <w:style w:type="paragraph" w:styleId="TOC9">
     <w:name w:val="toc 9"/>
-    <w:basedOn w:val="Standard"/>
-    <w:next w:val="Standard"/>
+    <w:basedOn w:val="Normal"/>
+    <w:next w:val="Normal"/>
     <w:autoRedefine/>
     <w:uiPriority w:val="39"/>
     <w:semiHidden/>
@@ -1998,10 +4538,10 @@
       <w:szCs w:val="20"/>
     </w:rPr>
   </w:style>
-  <w:style w:type="character" w:customStyle="1" w:styleId="berschrift2Zchn">
-    <w:name w:val="Überschrift 2 Zchn"/>
-    <w:basedOn w:val="Absatz-Standardschriftart"/>
-    <w:link w:val="berschrift2"/>
+  <w:style w:type="character" w:customStyle="1" w:styleId="Heading2Char">
+    <w:name w:val="Heading 2 Char"/>
+    <w:basedOn w:val="DefaultParagraphFont"/>
+    <w:link w:val="Heading2"/>
     <w:uiPriority w:val="9"/>
     <w:rsid w:val="00133133"/>
     <w:rPr>
@@ -2014,7 +4554,7 @@
   </w:style>
   <w:style w:type="character" w:styleId="Hyperlink">
     <w:name w:val="Hyperlink"/>
-    <w:basedOn w:val="Absatz-Standardschriftart"/>
+    <w:basedOn w:val="DefaultParagraphFont"/>
     <w:uiPriority w:val="99"/>
     <w:unhideWhenUsed/>
     <w:rsid w:val="00133133"/>
@@ -2023,9 +4563,9 @@
       <w:u w:val="single"/>
     </w:rPr>
   </w:style>
-  <w:style w:type="paragraph" w:styleId="Listenabsatz">
+  <w:style w:type="paragraph" w:styleId="ListParagraph">
     <w:name w:val="List Paragraph"/>
-    <w:basedOn w:val="Standard"/>
+    <w:basedOn w:val="Normal"/>
     <w:uiPriority w:val="34"/>
     <w:qFormat/>
     <w:rsid w:val="00F9571C"/>
@@ -2034,10 +4574,10 @@
       <w:contextualSpacing/>
     </w:pPr>
   </w:style>
-  <w:style w:type="character" w:customStyle="1" w:styleId="berschrift3Zchn">
-    <w:name w:val="Überschrift 3 Zchn"/>
-    <w:basedOn w:val="Absatz-Standardschriftart"/>
-    <w:link w:val="berschrift3"/>
+  <w:style w:type="character" w:customStyle="1" w:styleId="Heading3Char">
+    <w:name w:val="Heading 3 Char"/>
+    <w:basedOn w:val="DefaultParagraphFont"/>
+    <w:link w:val="Heading3"/>
     <w:uiPriority w:val="9"/>
     <w:rsid w:val="009148C3"/>
     <w:rPr>
@@ -2047,6 +4587,239 @@
     </w:rPr>
   </w:style>
 </w:styles>
+</file>
+
+<file path=word/ink/ink1.xml><?xml version="1.0" encoding="utf-8"?>
+<inkml:ink xmlns:inkml="http://www.w3.org/2003/InkML">
+  <inkml:definitions>
+    <inkml:context xml:id="ctx0">
+      <inkml:inkSource xml:id="inkSrc0">
+        <inkml:traceFormat>
+          <inkml:channel name="X" type="integer" min="-2.14748E9" max="2.14748E9" units="cm"/>
+          <inkml:channel name="Y" type="integer" min="-2.14748E9" max="2.14748E9" units="cm"/>
+          <inkml:channel name="F" type="integer" max="32767" units="dev"/>
+        </inkml:traceFormat>
+        <inkml:channelProperties>
+          <inkml:channelProperty channel="X" name="resolution" value="1000" units="1/cm"/>
+          <inkml:channelProperty channel="Y" name="resolution" value="1000" units="1/cm"/>
+          <inkml:channelProperty channel="F" name="resolution" value="0" units="1/dev"/>
+        </inkml:channelProperties>
+      </inkml:inkSource>
+      <inkml:timestamp xml:id="ts0" timeString="2020-06-04T16:48:09.036"/>
+    </inkml:context>
+    <inkml:brush xml:id="br0">
+      <inkml:brushProperty name="width" value="0.04286" units="cm"/>
+      <inkml:brushProperty name="height" value="0.04286" units="cm"/>
+    </inkml:brush>
+  </inkml:definitions>
+  <inkml:trace contextRef="#ctx0" brushRef="#br0">78 192 7642,'6'0'395,"0"0"10,-2 0-299,2-3 1,-6 2 366,3-4 23,-3 4-351,0-5 150,0 3-72,0-4-21,0 1 1,-2 1-287,0 1 77,-3 3-83,1-5 0,-2 5-9,0-1 26,-1 1 1,1 1 136,-1 0 0,3 0-25,0 0 1,0 3-105,0 2 1,-1-2 60,3 1-68,0 1 0,2 1 104,0 1-202,0-1 1,2 0-38,0 1 0,3-4-59,-1-1 0,2 1 109,0-1 0,3 1-49,-1-3 278,1 0 1,-3 0-134,1 0 103,-1 0 1,-1 0-94,-1 0 216,-3 0 0,3 0 179,-2 0 20,-1 0-217,2 0-93,-3 2 1,-1 0 23,-1 2 1,1-2-25,-1 3 1,1-3-76,1 2 1,0-2 74,0 2 1,0 1-37,0 1 1,0 1 43,0-1 1,1 0 7,1 1 0,1 1-27,1 1 1,2 0-2,-2 0 0,0-1 170,0 2 1,-2 0-103,2 1 1,-2 0 37,3-2 0,-3 2-53,2-3 0,-2 3 186,0-3-150,-2 1 0,0-3 175,0 1-100,-2-1 1,-2-2-86,-2-2 1,-1-1-118,1-1 1,-1 0 62,-2 0 1,2 0-219,-2 0 0,0-3 90,1-2 0,-3 0-157,2-2 0,-1 1 12,1-1 1,1-1 4,1-1 0,-1 1-416,2 1 1,-2 1 264,4 0 1,0 0-1234,0 2 1108,3-2 0,-2 4-641,3-2 1118,0 3 0,3-5 0,0 2 0</inkml:trace>
+  <inkml:trace contextRef="#ctx0" brushRef="#br0" timeOffset="594">297 45 7642,'3'-3'143,"0"3"107,-3-3-89,0 3 0,-1 0-37,-1 0 1,-1 3-58,-4 1 0,3 2 47,0 0 1,-1 1 17,-1-1 1,0 1-5,-1 2 1,1-2 166,-1 4 1,3-2 7,0 1 0,0 0-73,0 1 1,1 1-247,3-1 0,0 1 77,0 1 1,0-3-286,0 1 0,3-1 137,1 1 1,4-1-160,1-2 1,2-3 128,0 2 1,-1-2-505,0 1 1,1-2 68,2-2 0,-2 1-73,-1-1 0,-2 0 625,1-2 0,-2 1 0,-1 1 0,-1-1 0,-1 1 0,-3-2 0,2 0 0</inkml:trace>
+  <inkml:trace contextRef="#ctx0" brushRef="#br0" timeOffset="956">373 154 10220,'6'0'19,"1"2"-4,-1 1 1,0 2 108,1-1 1,1 1-303,1-1 0,0 2 108,0-2 1,-1 2-353,2 0 1,-2 1 179,1-1 0,0 0-302,-1 1 0,0-1 70,-3 1 0,0-1 105,0 1 1,-2-3 368,1 0 0,-2-2 0,3 3 0,-1-1 0</inkml:trace>
+  <inkml:trace contextRef="#ctx0" brushRef="#br0" timeOffset="1264">379 251 8510,'0'-4'879,"0"0"-246,0 2-157,0 2 0,0-6-429,0 2 0,3 0 28,1 0 1,2-1-164,0-1 1,3 0 123,-1-1 1,2 1-107,-2-1 0,-1 3 15,2 0 1,-2 0-608,-1 0 0,1-1-355,-1 3 1,-1 0-72,-1 2 542,0-3 546,3 2 0,-1-2 0,0 0 0,1 0 0</inkml:trace>
+  <inkml:trace contextRef="#ctx0" brushRef="#br0" timeOffset="2596">585 26 7642,'-3'0'-1193,"0"-1"1193,3-1 0,-3 1 0,0-1 0</inkml:trace>
+  <inkml:trace contextRef="#ctx0" brushRef="#br0" timeOffset="2887">578 20 7165,'0'-4'-537,"0"1"1,0 2 889,0-1 147,0 2-61,0-3-280,0 3 0,0-1-104,0-1 129,0 1 47,0-2-99,0 3 0,1 0-19,1 0 1,-1 3 67,3-1 0,-1 2-81,1-2 1,-2 3 24,2-1 0,0 0 2,0 0 0,2 1-137,-2 4 0,2-2 38,0 1 1,1 2-61,-1-2 1,0 4-9,1-2 0,-1 2 58,1 1 0,-2 0 4,0 0 1,0 0-1,-3 0 0,2-1-14,-2 1 1,0 0 19,-2 0 1,0 0-172,0 0 1,0-3-80,0 1 0,0-3-84,-2 3 1,0-2-258,-2 1 0,0-2 213,-3 1 1,1-1 349,-1 0 0,1-1 0,-1 3 0</inkml:trace>
+</inkml:ink>
+</file>
+
+<file path=word/ink/ink2.xml><?xml version="1.0" encoding="utf-8"?>
+<inkml:ink xmlns:inkml="http://www.w3.org/2003/InkML">
+  <inkml:definitions>
+    <inkml:context xml:id="ctx0">
+      <inkml:inkSource xml:id="inkSrc0">
+        <inkml:traceFormat>
+          <inkml:channel name="X" type="integer" min="-2.14748E9" max="2.14748E9" units="cm"/>
+          <inkml:channel name="Y" type="integer" min="-2.14748E9" max="2.14748E9" units="cm"/>
+          <inkml:channel name="F" type="integer" max="32767" units="dev"/>
+        </inkml:traceFormat>
+        <inkml:channelProperties>
+          <inkml:channelProperty channel="X" name="resolution" value="1000" units="1/cm"/>
+          <inkml:channelProperty channel="Y" name="resolution" value="1000" units="1/cm"/>
+          <inkml:channelProperty channel="F" name="resolution" value="0" units="1/dev"/>
+        </inkml:channelProperties>
+      </inkml:inkSource>
+      <inkml:timestamp xml:id="ts0" timeString="2020-06-04T16:47:16.904"/>
+    </inkml:context>
+    <inkml:brush xml:id="br0">
+      <inkml:brushProperty name="width" value="0.04286" units="cm"/>
+      <inkml:brushProperty name="height" value="0.04286" units="cm"/>
+      <inkml:brushProperty name="color" value="#004F8B"/>
+    </inkml:brush>
+  </inkml:definitions>
+  <inkml:trace contextRef="#ctx0" brushRef="#br0">885 7 6752,'0'-3'154,"0"0"-119,0 3 359,0 0-332,0 3-67,0-3 0,0 6 0,0-5 12,-3 4 1,3-3 6,-2 2 0,1-2 36,1 3 1,-1-3-43,-1 2 1,1-2 4,-1 2 0,1-1-10,1 1-1,-2 0 0,1 0-27,-1 1 0,1-3 54,1 2-50,0-3 0,-1 4 23,-1-2 1,1-1 39,-1 1 1,2-2-37,0 3 0,0-2-2,-3 3 0,2-3 0,-1 2-243,1-2 235,-2 3-122,3-1 106,-3-1 0,2 2 98,-1-2-64,1 1 18,-2-3-46,3 5 1,0-5 121,-3 1 118,3 1-173,-3-2 6,3 5 1,-1-6-1,-1 3-108,1 0 100,-2-2-122,3 5 86,0-6-19,-2 6 1,1-5 112,-1 4-91,1-4 204,1 5-181,0-5-50,0 4 14,0-4 1,0 3-4,0-2 0,-1-2 16,-1 2 0,2 0 22,-3 0-6,3-1-24,0 4 1,0-3-6,0 2 18,-3-2-13,2 3 1,-2-3-32,3 2-7,0-3-98,0 5 128,-3-2-12,3-1-1,-3 3 1,2-5 0,-1 4 0,1-3-34,-1 2 3,1-3 8,1 5 29,-2-2 1,1 0 27,-1 0 0,0-2 15,0 3 1,1-3 188,-1 2 0,2-2-154,0 3 1,-1-3-64,-1 2-15,1-3 17,-2 5-33,3-2-3,-3 2 1,3-2 5,-3 1 1,2-3 9,-1 2-34,1-3 207,-2 5 0,3-4-182,-2 2 0,1-2-7,-1 2 1,1-2 1,0 3 12,-1-3 0,1 1-31,-1-1 119,2-1-98,0 4 59,-3-1 1,2 0-40,-1 0 1,0-2 11,0 0 13,2 1-15,-3 1 1,2 0 19,-1 1-1,1-4-27,-2 5 1,3-3 2,-3 1 1,3-1 93,-2 0-77,1-3-30,1 6 1,-1-3 21,-1 1 1,1 0 24,-1-2 1,1-1-26,1 3-6,0-2 1,0 3 5,-2-3 0,1 1 12,-1-1-56,1-1 40,1 4 1,-2-3-110,0 2 112,0-2-76,2 3 0,0-3 23,0 2-4,0-3 36,-3 5-11,2-2 1,-2 0 84,3 0 1,0-2-86,-3 3 137,3-4-111,-3 5 1,3-5 2,0 3-25,-3-2-6,2 4 12,-2-3 0,3 1 19,-2 1-40,1-4 24,-2 5 0,3-5 36,0 4 1,-1-3-39,-1 2 215,1-3-197,-1 5 1,-1-5 46,1 4-48,0-4-8,2 5 1,-2-5-7,0 4 42,0-4-73,2 5 1,-1-5 42,-1 3-52,1-2 36,-2 4 54,0-3 0,3 1-24,-2 1 0,0-3-14,0 2 1,1-2-9,-1 3 1,1-3 17,-1 2 22,1-3 1,-2 5-11,3-2-46,-3-1 27,3 3 0,-4-3 48,2 1-42,1 2 8,-2-3-41,0 4 27,3-1 0,-4 0-14,2-2 1,1 0 10,-1-2 0,1-1-38,1 3 36,0-2-17,-2 4 18,1-3 0,-2 1 1,3 1 1,-2-3-12,0 2 9,0-2-12,2 3 9,-3-1 1,2 0-7,-1 0 1,1-1 0,1 1-4,-3-3 5,3 5 0,-4-3-2,2 1 1,1 0 42,-1-2-40,1-2 1,1 5 171,-3-2-163,3 2 0,-3-4 5,3 3 23,-3-2-63,2 3 0,-1-3-9,2 2-9,-3-2 28,2 3 1,-2-3 13,3 2 0,-2-2 46,0 2-56,0-2 27,2 3-13,-3-1 0,2 0 6,-1 1-8,1-4-5,-2 5-1,3-3 0,-4 2 6,2-1 1,1-2-7,-1 2 1,1-2 238,-1 3-213,1-1-21,-5 2 1,5-1 10,-1-1 0,2-2 13,0 2-102,-3-2 93,2 3 0,-3-3-72,2 2 1,2-2 51,-2 3 53,1-4-21,-2 5 16,2-3-36,-4 4 0,4-1 0,-3 0-21,2-2 0,1 0 26,-1-2 0,2-1-19,0 3 0,-3-1 12,1 1 1,0-2 15,2 2-26,-3-2 9,3 3 1,-4-2 0,2 2-1,1 0 1,-2-3 13,0 2-4,3-3-20,-3 5 10,0-2 1,2 0-8,-1 0 1,1-2 6,-1 0 23,1 1 4,-2-2-14,0 5 1,2-5-15,-1 3 13,-1-2 20,2 4 1,-4-5-15,3 3 4,0-2-2,-1 3 15,2-1 1,-4 0-35,3 0 0,0-1 0,2 1 0,-2-2-36,0 2 57,0-2-31,-1 3 1,2-3 10,-1 2 1,0-2 98,0 0-98,2 1 0,-4-1 210,2 2-181,1-3 17,-2 5-127,0-2 0,3 0 127,-2 0-215,-2-2 135,3 3 0,-1-3 7,2 2 1,-3-2-17,1 2 111,0-2 11,-1 4 0,3-5-55,-3 3 0,1-2 104,-1 3-88,1-4-62,-1 5 46,3-3 1,-5 2-59,3-1 0,-1 0 47,1 0 0,1-1-49,-1-1 1,0 0 5,0 2 0,1-2 1,-1 3 1,-1-3 118,1 2 1,-1-2-23,1 2 13,2-2 1,-4 3-41,2-3-69,1 3 0,-2-2-8,1 1 13,1 2 0,-3-5-67,2 4 1,1-3 83,-1 2 1,2-2-8,0 2 0,-3-2-12,1 3 1,0-3 106,2 2 0,-2-2-63,0 3 0,-1-3 28,1 2 1,1-2-65,-1 2 1,1-1-1,-2 1 1,3-2-49,-2 2 88,1-2-220,-2 3 145,2-1 1,-2 2-1,1-2 1,1-1 12,-1 0 1,1-2 110,1 3 0,-2-2-100,0 3 0,0-3 218,2 2-170,-3 0-3,2 3-40,-5-1 38,6 1 1,-4-2-119,2 0 111,1 0-56,-2-1 1,3 0 33,0 0 0,-2-1 1,0 1 1,0-2 42,2 2 1,-2-2-42,0 3 0,0-3 28,2 2 1,-1 0-21,-1 0 1,1 0 4,-1-2 3,1 1 1,0 1-53,-1 1 0,2-3 24,-3 2 1,3-2 12,0 3 1,0-3 74,0 2 1,-2-2-76,-1 2 92,1-2 1,2 4-78,0-2 1,0-1 3,-3 2 0,3-3 14,-2 2 0,1-2-61,1 2 87,-3 1-87,2 1 1,-2 1 7,3-1 1,-2-2 26,0 1 1,0-3 11,2 2 1,-1-2-15,-1 2 0,2-1 36,-3 1 0,3-2-30,0 2 1,-1-2 24,-1 3 1,1-3-60,-1 2 1,1-2-28,1 2-169,0-2 215,-3 4-24,3-3 0,-3 1 11,3 1 0,-1-4 212,-1 1-231,1 2 103,-2-1 0,3 2-18,-2-1 1,1-2-7,-1 2-35,1-2 45,-2 3-142,2-1 106,-1 2 0,-1-1-38,1-1 1,0-2 11,2 2 68,0-2-15,-3 4 11,3-3-45,-3 4 0,1-3 4,-1 0 1,1-2-15,2 2 0,0-1 16,-2 1 1,1-2-27,-1 2 31,1-2-46,1 3 29,-3-1 1,2 0 1,-1 1 1,2-3 12,0 2 1,-1-3-8,-1 2-66,1 0 62,-2 1-30,3 2 1,-1-2 22,-1 1 1,2-3 6,-3 2 1,3-2 33,0 2 1,-1-1 4,-1 1 1,1-2-34,-1 2 0,1-2-2,1 3 1,-2-3 5,0 2 3,0 0 0,1 1-44,-1-1-52,1 0-17,-2 3 40,1-1-15,1 0 77,-2 1 0,2-1-24,-1-2 0,1 2 47,-1-2 1,2-1-46,0 2 1,-1-3 82,-1 2 0,1-2-62,-1 3 0,1-3 27,1 2 1,0-2 8,-3 2-130,3 1 0,-3-1 8,3 0 0,0-2 70,0 3 0,-2-3 0,0 2 1,-1-2-15,3 2 0,0-1 65,0 1 0,0-1-82,-2 2 106,1 0-59,-2-1 1,1 2 9,0 1 0,0-3-19,2 0 0,-1-2 10,-1 3-102,1-1 92,-2 2 1,2 0-73,-1-2 54,2 2 13,-3-2 7,0 2 0,2 0 2,-1 1 1,1-3 13,1 0 0,-2-1-22,0 1 1,0-2-113,2 2 0,0-2 69,0 3 1,-1-3-51,-1 2 1,1-2 69,-1 3 1,1-3-283,1 2-82,0-3 321,0 5 0,0-5-245,0 4 0,0-3-181,0 2-402,0-2 566,0 3 1,0-3-871,0 2 1206,0-3 0,0 2 0,-2 0 0,-2 1 0</inkml:trace>
+</inkml:ink>
+</file>
+
+<file path=word/ink/ink3.xml><?xml version="1.0" encoding="utf-8"?>
+<inkml:ink xmlns:inkml="http://www.w3.org/2003/InkML">
+  <inkml:definitions>
+    <inkml:context xml:id="ctx0">
+      <inkml:inkSource xml:id="inkSrc0">
+        <inkml:traceFormat>
+          <inkml:channel name="X" type="integer" min="-2.14748E9" max="2.14748E9" units="cm"/>
+          <inkml:channel name="Y" type="integer" min="-2.14748E9" max="2.14748E9" units="cm"/>
+          <inkml:channel name="F" type="integer" max="32767" units="dev"/>
+        </inkml:traceFormat>
+        <inkml:channelProperties>
+          <inkml:channelProperty channel="X" name="resolution" value="1000" units="1/cm"/>
+          <inkml:channelProperty channel="Y" name="resolution" value="1000" units="1/cm"/>
+          <inkml:channelProperty channel="F" name="resolution" value="0" units="1/dev"/>
+        </inkml:channelProperties>
+      </inkml:inkSource>
+      <inkml:timestamp xml:id="ts0" timeString="2020-06-04T16:48:04.777"/>
+    </inkml:context>
+    <inkml:brush xml:id="br0">
+      <inkml:brushProperty name="width" value="0.04286" units="cm"/>
+      <inkml:brushProperty name="height" value="0.04286" units="cm"/>
+    </inkml:brush>
+  </inkml:definitions>
+  <inkml:trace contextRef="#ctx0" brushRef="#br0">13 309 7597,'3'-6'243,"-1"-1"-152,0 1 0,-1 2-60,1-1 1,-2 3 120,3-2 1,-2 0 0,1-3 1,-1 1-50,1 0 1,1-2-94,-1 0 1,2 0-22,-2-3-10,3 1 1,-2-5-63,2 0 0,0-2 91,-3 2 0,2-3-63,-2 1 0,2 0 37,-2 0 1,1 4 120,-3-2 1,0 6-60,0-2 218,0 4 139,-3 0-183,-1 4-199,-2 0 1,2 3 72,-1 0 1,4 1-120,-1 1 0,-1-1 186,1 3-191,0 1 1,2 1 35,0 0 1,0 1 11,0-1 1,0 1 16,0 2 0,0-2 3,0 2 1,0 0 84,0-1 1,2 4-79,0-1 1,2 1-6,-2 1 1,3 0 15,-3 2 1,2 1-54,-2 4 1,3-1 44,-1 0 0,0 3 36,0-1 1,0 0-18,0-1 0,1-1-2,-3 0 1,1-3 137,-1-1 0,-1 0-87,1 0 1,-1-4 78,-1 2 1,0-5-47,0 1 0,-1-2-101,-1-1 1,1-1 10,-1-1 1,1-3-161,-2 2 150,3-3 1,-5 0-111,3-3 1,-3 2 20,3-3 0,-3-1 52,1-1 1,-2 0-83,0-1 1,-1 0 66,1-1 0,0 0-24,-1 0 1,1-1-142,-1 0 0,1 0-235,-1 3 0,2-2-37,1-1 0,1 0-259,3 3 0,0-3-233,0 1 1,0-1 124,3 3 808,0 0 0,3-4 0,1 0 0</inkml:trace>
+  <inkml:trace contextRef="#ctx0" brushRef="#br0" timeOffset="742">265 39 7594,'0'-4'-582,"2"-1"1,-1 3 524,1-2 1,1 2 551,-1-3 1,0 3-284,-2-2 1,1 3 139,1-1 241,-1-2-407,2 3 0,-4-2-70,-1 3 0,1 0 87,-4 0 0,3 3-25,-2 2 0,0 0 3,-3 2 0,1-1 17,-1 0 0,1 3-64,0 0 0,-1 1 38,1-1 1,1 2-119,1-3 1,0 3 59,-3 0 0,4-1-114,1 1 1,-1 0-32,1 1 0,0 3-91,2 0 0,0 0-117,0-2 1,2 0 114,0 0 0,3 0-153,-1-1 0,2-1 72,0 0 1,1-3-32,-1 0 0,1-1-79,-1 0 0,3-2-461,-1 0 452,1-2 0,-3-1 22,0 0 0,1 0 31,-1-2 1,-1-2 270,-1 0 0,0-3 0,3-2 0,-1-3 0</inkml:trace>
+  <inkml:trace contextRef="#ctx0" brushRef="#br0" timeOffset="1209">321 153 9882,'7'2'168,"-1"1"1,1 1-128,-1-2 1,-2 3-76,1-1 1,-1 0 67,2 0 1,1 0-144,-1 3 1,2-1-132,-2 1 0,4-1-95,-6 0 0,3-1 86,-3-1 0,2 0-333,0 0-690,1 2 613,-1-6 659,1 6 0,-1-5 0,0 2 0</inkml:trace>
+  <inkml:trace contextRef="#ctx0" brushRef="#br0" timeOffset="1529">335 264 7824,'-3'-3'1012,"0"-3"1,3 5-889,0-4 0,2 3 74,0-2 0,3 0-159,-1-3 0,3 1 109,1-1 1,-1 1-56,2 0 0,0-1-33,0 1 1,-1-3 35,-1 1 0,-1-1-389,1 3 0,-1 0 64,0 2-1294,1-2 762,-1 3-299,1-1 299,-4 1 204,0 3 557,-3 3 0,0-2 0,0 2 0</inkml:trace>
+  <inkml:trace contextRef="#ctx0" brushRef="#br0" timeOffset="2046">514 0 6162,'3'0'1034,"0"0"0,-2 0-401,1 0 1,-1 3-484,4-1 0,-3 3 3,2-1 1,0 2-46,3 0 0,-1 1 41,-2 2 1,2-1-12,-2 2 0,1 2-21,-1 3 1,1-2 29,-3 2 0,0-1-115,-2 1 1,0 0 65,0 2 1,0-3-232,0 1 0,0-2-49,0 0 1,0 0-55,0 0 0,-2-1 0,0-1 0,-2 0 64,2-2 1,-3 0-136,3 0 101,-3-2-166,2 2 1,-3-5-130,2 0 501,1-2 0,-3 1 0,-1-3 0</inkml:trace>
+</inkml:ink>
+</file>
+
+<file path=word/ink/ink4.xml><?xml version="1.0" encoding="utf-8"?>
+<inkml:ink xmlns:inkml="http://www.w3.org/2003/InkML">
+  <inkml:definitions>
+    <inkml:context xml:id="ctx0">
+      <inkml:inkSource xml:id="inkSrc0">
+        <inkml:traceFormat>
+          <inkml:channel name="X" type="integer" min="-2.14748E9" max="2.14748E9" units="cm"/>
+          <inkml:channel name="Y" type="integer" min="-2.14748E9" max="2.14748E9" units="cm"/>
+          <inkml:channel name="F" type="integer" max="32767" units="dev"/>
+        </inkml:traceFormat>
+        <inkml:channelProperties>
+          <inkml:channelProperty channel="X" name="resolution" value="1000" units="1/cm"/>
+          <inkml:channelProperty channel="Y" name="resolution" value="1000" units="1/cm"/>
+          <inkml:channelProperty channel="F" name="resolution" value="0" units="1/dev"/>
+        </inkml:channelProperties>
+      </inkml:inkSource>
+      <inkml:timestamp xml:id="ts0" timeString="2020-06-04T16:47:58.344"/>
+    </inkml:context>
+    <inkml:brush xml:id="br0">
+      <inkml:brushProperty name="width" value="0.04286" units="cm"/>
+      <inkml:brushProperty name="height" value="0.04286" units="cm"/>
+      <inkml:brushProperty name="color" value="#E71225"/>
+    </inkml:brush>
+  </inkml:definitions>
+  <inkml:trace contextRef="#ctx0" brushRef="#br0">0 1027 6014,'0'-4'0,"0"1"0,0 3 1820,0 0-1758,3 0-4,-2 0-16,5 0 42,-6 0-121,6 0 0,-5 0 103,4 0-130,-4 0 1,3 0 90,-2 0-49,-1 0 0,2 1 20,-1 1-5,-1-1 0,3 2 69,-2-3 17,-2 0-55,3 3 21,0-3 50,-2 3 130,5-3 100,-6 3-81,6-2 1,-5 2-961,4-3 543,-4 0 173,2 2 0,0-1 0,-2 2 226,3-3-191,-2 0 1,1 0-20,0 0 133,-3 0 1,4 2-92,-2 0-23,-1 0 0,2-2 77,-1 0-61,-1 0 0,3 1 13,-2 1-32,-1-1 70,1 2-89,1 0-116,-2-3 1,2 4-179,-3-2 281,3-1 192,-3 2-182,3 0 1,-3-3 87,0 3-80,3-3 0,-2 1 14,1 1-4,-1-1 0,-1 2-107,2-1 30,-1-1 0,2 3-77,-3-2 74,0-1 0,1 3 21,1-1 34,-1-1 1,2 0-47,-1 0 99,-1 0-87,2 1 303,0-2-194,-3 2 0,4-1 14,-2 0-144,-1 0 0,2-1 78,-3 1 1,0-1-226,3 1 136,-3-2-12,3 3 39,-3-2 80,3 2 6,-2 0 1,2-3 76,-1 3 91,-1-3-179,2 3-46,-3-2 47,3 2 1,-2-3-225,1 3 224,-2-3-153,3 3 83,-2 0 0,3-2-39,-2 1 57,-2-2 2,3 3 1,-2-2 37,1 1 0,-1 0-48,1 0 70,-1-2-48,1 3 0,-1-2 20,1 1 1,0-1-16,0 1-2,-1-1-14,1 2 15,1-3-15,-2 3 1,2-2 11,-3 1-10,3-1 6,-3 2 1,4-3 66,-2 0-60,-1 2 9,2-1 1,-3 2-18,3-3 1,-3 1 16,2 1-31,-1-1 1,0 1 20,1-2 1,-1 1-24,1 1 20,-1-1 104,-1 2-38,2-3 12,-1 3-55,2-3-10,0 3 0,-3-2-28,3 1 0,-2-1 55,1 1-272,-1-1 228,2-1 1,-3 0-51,3 2 48,-3-1-29,3 2 198,0-3-176,-2 3 84,2-2-62,-1 1 0,-1-1 9,1 1 0,0-1 21,0 1-72,-1-1 29,1-1-9,1 0-91,-2 3 99,5-3-69,-6 3 56,6-3-26,-5 3 1,2-2 79,0 1-17,-3-1 1,4-1 26,-2 0 15,-1 3 2,1-3-54,1 3 0,-1-2-15,2 1 19,-3-1 1,3 2-23,-2-3 1,0 0 28,2 0-215,-3 0 179,5 2 2,-2-1 1,0 2 16,0-3 1,-2 1-27,0 1 72,1-1 1,-1 1-58,2-2 14,-3 0 1,3 1-16,-2 1-22,-1-1-27,4 2 1,-3-3-12,2 0 0,-2 0-3,0 3 31,1-3 55,-2 3-42,5-3 1,-5 0 230,3 0-217,-2 0 1,1 2 136,0 0-102,-3 1 1,4-3 30,-2 0-104,-1 0 67,4 0 0,-3 0-87,2 0 1,-2 0 74,2 0-39,-2 0 23,4 0 1,-5 0 157,3 0-105,-2 0-14,3 0 0,-3 0 166,2 0-143,-2 0-65,3 0 75,-1 0-124,2 0 90,1 0 1,-2-1-7,0-1 1,-2 1 5,-1-1 0,0 1 0,2 1 1,-2 0-32,2 0 1,-1 0 36,1 0-58,-3 0 62,5 0-260,-2 0 231,2 0-276,0 0 244,1-3-1,-1 3 19,1-3-29,-1 3 1,-2 0 90,1 0 0,-3 0-91,2 0 168,-3-3-115,5 2-11,-2-2 1,0 3-65,0 0 1,-2 0-13,3-2 1,-3 1 61,2-1 0,-2 1-8,3 1 1,-3-1 97,2-1-122,-3 1 284,5-1-196,-2-1 0,0 2 16,0-1 1,-2 0-64,0 0 0,1 2 1,0-4-228,1 2 239,2 1 1,-3-2-78,1 0 47,2 3 0,-5-4-20,4 2 12,-1 1 0,0-4 86,0 3 1,-1 0-22,1 2 0,-3-1-37,1-1-98,2 1 108,0-1-209,2-1 189,0 2 0,-1-2-35,-1 0 1,-2 3 17,2-2 1,-1 1 3,1 1 1,-3-1 7,1-1 17,2 1 24,-1-2 1,2 1-55,-1 0 123,-3 0-99,5 2 1,-4-2 10,2 0 0,-2 0-7,2 2 0,-2-1-20,0-1-32,1 1 1,-1-2-10,2 3 0,-2-1-18,3-1-25,-4 2 111,5-3 0,-5 1-66,3-1 138,-2 1-101,3 2 1,-3-2 49,2 0-19,-2 0 0,1 2 14,-1 0-187,-1-3 156,5 2 1,-3-2-2,1 1 0,-1 1-8,0-1 1,-2 0 75,3 0-76,-2 2 0,3-4 64,-3 2 0,1 1-45,-1-1 0,-1-1 0,3 1 0,-2-1 6,0 1 10,2 1-34,-1-4 0,3 3 17,-2-2 1,1 2 39,-3-3-45,3 4 94,-1-5 1,0 5-61,0-3 1,-1 2 3,1 0-56,-3-1 69,5 2-148,-3-5 0,2 5 110,-1-4 1,-2 4-81,2-1 1,-2 0 104,0 0-8,2 2 70,-1-6 1,1 5-27,1-1 20,-4-2 1,3 3-32,-2-3-58,-1 2 0,2-3 28,-1 3 0,-1-1-110,1 1 1,1 1 65,-1-4 0,1 4-202,-1-1 255,-1-2-56,4 1 0,-3-3 93,2 2 0,-2 0-106,0 2 304,1 1-219,-2-4 0,4 3-31,-3-2 0,1 3-65,-1-2-7,-1 0 2,5-1 0,-4 0 63,3 0 65,0 2-89,-1-3 1,0 2 104,0-1 0,-1 0-83,1 2 238,-3 1-211,5-5 0,-5 6 76,4-2-165,-4-2 0,4 3 86,-3-4 0,1 4-198,-1-1 116,-1-2-29,5 1 1,-5-2 55,3 1 120,-2 3-51,4-5 0,-6 4 337,2-2-328,2 3 0,-3-4 23,4 3 1,-4-1-78,1 1 26,2 1 1,-4-3-251,3 2 175,0 2-16,1-6 0,0 4 66,0-2-65,-2 3 67,3-5 0,-3 5 213,2-4-85,-2 4-117,3-5 0,-4 5-87,1-4 0,1 3 129,-1-2-280,0 3 167,1-5 1,-2 5 4,4-4 113,-4 4-24,5-5 1,-5 3 82,4-1 0,-4 0-74,1 2 0,0 2-30,0-3 58,-2 0-165,6-1 1,-4 0 78,2 0 1,-3 2-16,1-3 1,1 3-35,-1-2 0,3 2-14,-3-2 0,1 2 68,-1 0-49,-1-2 66,4 1 1,-4-1-7,1-1 1,1 3 27,-1-2-40,0 2 25,1-3-41,1 1 1,0-2-3,0 2 0,-2-1-25,3 3 0,-3-3 34,2 1 1,-2 1 4,2 1 0,-1-2-17,1 0 94,-3 1-71,5-3 1,-5 4 5,4-3 0,-4 2-6,1 1 0,1 0 3,-1-2 1,1 2-7,-1-3 9,-1 4-125,5-5 109,-3 3-10,4-4 0,-3 2 31,0 0 1,-2 0 19,3 3 70,-4-3-43,5 2 1,-5-3-46,3 2 1,-2 0 3,0 2 0,-1 1-16,1-1 49,-1-1-101,5-1 0,-5 0 40,1-1-8,1 4 0,-1-4-2,2 3 1,-3-1 12,2 1 1,-2 1-1,1-4-1,-1 4 4,5-5 0,-5 3 0,3-1 1,-2 0-47,0 2 1,1 1-66,-1-3 47,3 2 1,-4-3 69,4 3 1,-3-1-50,2 1 144,-3 1-120,5-4 0,-5 3 121,4-2-106,-4 3 0,3-4 78,-2 2 0,-1 1-57,1-1 1,1 2 6,-1-3 0,1 2-9,-1 0 1,-2 1 21,3-1 54,0 1-74,1-5 0,0 5-36,0-4 1,-2 4 33,3-1 0,-3 0-17,2 0 0,-2 2 0,2-3 1,-1 1-5,1-1 0,-2 1-6,2 0 0,-2 1 7,3-1 1,-3-1 36,2 1-32,0-3 1,1 3 17,-1-2 0,-2 2-7,2-2 24,-2 2-27,4-4 0,-4 5 0,3-3 1,-2 2-28,-1-3 36,-1 4-20,5-5 0,-5 3 6,3-1 0,-1 0 29,1 2 0,-2 1-23,2-3 67,-2 2-50,3-3 0,-3 3 1,2-2 58,-2 2-72,3-3 0,-3 2-54,2-1 81,-3 1-90,5 0 56,-2-1 0,0 0-1,0 0 1,-2 2 10,3 0 0,-3-1 1,2 1 1,-2-1-16,2 1 0,-1 2 5,1-3 0,-2 1-35,2-1 0,-2 1 48,3-1-207,-1 3 184,2-6 1,1 3-38,-1-1 1,-2 0 20,1 2 7,-1 1 1,2-4 28,1 3 0,-3-1-44,0 1 22,1 2 0,1-5-5,0 2 40,1 1-31,-1-1 0,0 2 73,-2-3 1,2 2-49,-2 0 1,-1 1 34,-1-1-44,2 1 0,-1-5 1,3 5-14,-2-3 1,0 2 16,-2 0 1,-1-1-42,4 1 0,-3-1 30,2 1 1,-2 1 43,3-1 1,-3-1-47,2 1 0,-2 0 43,2 2 0,-1-2-85,1 0 0,-1-1 68,2 1-143,0 1 0,-1-4 115,2 3 1,-1-1-133,-1 1 111,0 1 0,3-4-18,-1 3 0,0-1-45,-2 1 1,2 1 69,-2-1 0,0 1 200,0-1-164,0 1 0,3-3 24,-1 2 0,-2 2-43,0-3 1,1 2-40,1-1 0,-2 1 55,1-1 0,-1 1-134,2-2 95,1 3 0,-1-4-10,1 2 0,-1 1 182,0-1-168,1-1 1,-1 2 95,1-1 1,-1-1-73,1 1 0,-3-1 9,0 1 1,0 1-19,3-1 0,-1 1 9,1-2 1,-3 3-29,0-2 0,0-1-13,3 1 0,-1-1-98,1 1 115,-1 1 0,1-2 55,-1 3-54,0-3 0,1 2 22,-1-1 0,-2-1-21,1 1 32,-1 0-20,2-1 0,1 3 3,-1-3 1,-1 2-40,-1-1 33,0 1 0,2-2 24,1 0 1,-3 3-27,0-2 35,1 1 0,1 0-28,1-1 1,-3 1-62,0-1 1,0 1 32,0-1 0,2 1-4,-2-1 0,2 1-57,0 1 0,-2-2 68,1 0 1,-1 0-7,2 2 1,-1-1-42,-1-1 157,0 1 0,3-2-75,-1 3 1,-2-2 77,0 0 0,-1 0-91,1 2 1,-2 0 0,2 0 1,-2-2-69,3 0 85,-4-1 1,4 3-127,-3-2 102,3 1-75,-1-2 0,2 3 48,1 0 1,-3-2-195,0 0 215,0 0 0,3 2-1,-1 0 1,-1-3 10,-1 1 0,-2 0-31,2 2 0,1 0 64,1 0 0,0-1-52,-2-1 1,2 2-69,-2-3 1,-1 3 74,2 0 0,-1 0-84,2 0 0,-1-2 31,-1 0 153,0-1-39,3 3-18,-1 0 0,-2 0 14,1 0-44,-1 0 0,0 0 25,1 0 0,-3 0-8,2 0 1,-2-2-37,2 0 74,-2 0-33,3 2 0,-3 0 156,2 0-150,-2 0-240,0 0 158,-2 0-626,0 0-554,0-3 631,0 2 1,1-1-665,1 2 1263,-1 0 0,2 0 0,-3 0 0</inkml:trace>
+</inkml:ink>
+</file>
+
+<file path=word/ink/ink5.xml><?xml version="1.0" encoding="utf-8"?>
+<inkml:ink xmlns:inkml="http://www.w3.org/2003/InkML">
+  <inkml:definitions>
+    <inkml:context xml:id="ctx0">
+      <inkml:inkSource xml:id="inkSrc0">
+        <inkml:traceFormat>
+          <inkml:channel name="X" type="integer" min="-2.14748E9" max="2.14748E9" units="cm"/>
+          <inkml:channel name="Y" type="integer" min="-2.14748E9" max="2.14748E9" units="cm"/>
+          <inkml:channel name="F" type="integer" max="32767" units="dev"/>
+        </inkml:traceFormat>
+        <inkml:channelProperties>
+          <inkml:channelProperty channel="X" name="resolution" value="1000" units="1/cm"/>
+          <inkml:channelProperty channel="Y" name="resolution" value="1000" units="1/cm"/>
+          <inkml:channelProperty channel="F" name="resolution" value="0" units="1/dev"/>
+        </inkml:channelProperties>
+      </inkml:inkSource>
+      <inkml:timestamp xml:id="ts0" timeString="2020-06-04T16:47:23.146"/>
+    </inkml:context>
+    <inkml:brush xml:id="br0">
+      <inkml:brushProperty name="width" value="0.04286" units="cm"/>
+      <inkml:brushProperty name="height" value="0.04286" units="cm"/>
+      <inkml:brushProperty name="color" value="#004F8B"/>
+    </inkml:brush>
+  </inkml:definitions>
+  <inkml:trace contextRef="#ctx0" brushRef="#br0">2662 1 5972,'-3'0'0,"0"0"0,3 0 62,0 0 123,0 3-154,0-3 181,0 3-113,0 0-38,0-2-29,0 2 18,0-1-59,0-1-164,0 5 87,0-5 73,0 4 0,0-3 184,0 2-184,0-3 111,0 5 1,0-4-54,0 2 0,0-2 54,0 2 1,0-2-97,0 3 0,-2-3 85,0 2-148,0-3 126,2 5-70,0-2 0,0 0 21,0 0 0,0-2 48,0 3 0,-1-3-3,-1 2 17,1-2-20,-2 3 6,3-1-94,0 2 1,0-1 85,-3-1-156,3-3 62,-3 5 0,3-5-62,0 4 79,0-4 9,0 5 1,0-5 5,0 3 1,-1-2-22,-1 0 136,1 2 1,-2-3-32,3 3 145,0-2-194,0 3 1,0-2-40,-2 2 0,1-2-23,-1-1 0,1 0 32,1 2-29,0-3 38,0 5 83,-3-2-95,2 2 114,-1 0 1,1 0-40,-1-2 17,1 2-132,-2-2 111,3 2-213,-3 1 188,3-1-84,-3 0 1,3-1 35,0-1 0,0-2-18,0 2 0,0-2 10,0 3 0,-2-3 142,-1 2-134,1-2 1,2 3 150,0 0-99,0-3-10,0 4-63,-3-2 61,3 2-42,-3 0 17,3 1 1,-1-1-63,-1-2 52,1 2 1,-1-3 41,2 4 0,0-3 7,0 0 0,-3-2 10,1 3 0,0-3-40,2 2 0,0-2 4,0 2 1,-2-2-13,0 3 18,0-1 1,2 0-93,0 1 0,0-3 95,0 2-24,-3 0 128,2 3-128,-2-1 0,3 0 138,-3-2-104,3 2 44,-3-3-49,3 4 0,0-3-51,0 0 0,0-2 31,0 3 1,0-3-17,0 2 1,-1-2 28,-1 3 1,1-3-14,-1 2 0,1-2 62,1 2-42,0 1-17,0 1 27,-2 1-88,1-1 62,-2 0-15,3 1-47,0-1 1,0-2 45,0 1 0,0-3-16,0 2 0,-2-2 7,0 3 0,0-3 67,2 2 0,0-2-59,0 2 0,0-1-3,0 1 0,-1-2 5,-1 2 1,1-2-1,-1 3 1,1-3-26,1 2 38,0-3-45,0 5 27,0-2 1,-1 1 93,-1 0-86,2 0 51,-3-1-44,3 2-1,0 1-13,-3-1 26,2 1-62,-2-1 42,3 0 0,-2-1-34,0-1 0,0-2 26,2 2 1,0-1-59,0 1 1,0-2 51,0 2 0,0-2 1,0 3 4,-3-1 3,2 2-9,-1 1 1,1-3 18,-1 0 0,1-2-12,-1 3 1,1-3-7,1 2 1,0-2 5,0 3 0,-1-3-3,-1 2 5,2-3-4,-3 5 1,2-3 101,-1 1-96,1 2 163,-2-3-136,3 4-34,-3-1 0,3 1-29,-2-1 48,1-2 0,0 1-54,-1-3 57,1 3 34,-2-2-50,3 4 0,0-2 88,-2 0-81,1 0 1,-2-1 0,3 0-21,0 1 0,0-3 37,0 2-85,-3-3 76,2 5-114,-1-2 1,2 0 87,0 0 1,0-2-18,0 3 17,-3-4-2,2 5 45,-2-3-7,3 4 1,0-2 0,-2 0 0,0 0 63,1 0 1,0-2-69,1 2 0,-2-3-105,0 2 94,-1-3-5,3 5 0,0-4-52,0 2 56,-2-3 25,1 5-41,-2-3 1,2 2 76,-1-1 1,1-2-55,-1 2 70,2-2-86,0 4 1,-3-5-1,1 3 0,0-2-5,2 3 38,0-4-61,0 5 0,-2-5 32,0 4 0,0-3-6,2 2-3,0-3 16,0 5 0,0-5-13,0 4 0,-1-3 2,-1 2-2,1-2 11,-2 3-25,3-4 16,0 5 1,0-5 5,0 3-9,0-2 1,0 3 167,-3-3-135,3 3 1,-3-4 45,3 4-116,0-4 58,0 5 0,0-5-52,0 4 0,-1-3 70,-1 2-186,1-3 149,-1 5 1,2-5-49,0 4 119,0-4 16,0 5-6,-3-3-74,2 4 1,-2-3-12,3 0 0,0-1 17,0 1 0,-1-3-3,-1 1 28,2 2-145,-3 0 1,3 0 91,0 0 1,0-2-8,0 2 1,-1-2 175,-1 0-163,1 2 0,-2-3 96,3 3-82,0-2 2,0 3 0,0-3 29,0 2-238,0-2 173,0 3 1,0-3-57,0 2 78,0-3 1,0 3-37,0-2 243,0-1-172,0 4 0,0-3 184,-3 2-180,3-2 5,-3 3-34,3-1 0,0 0-8,0 0-147,0-2 166,0 4 1,0-5 43,0 3-64,0-2 266,0 3-207,0-1 0,-1 0 57,-1 1-100,1-4 10,-2 5-158,3-3 0,0 1 72,0 1-21,0-4 1,0 4 57,-2-3 172,1 0-171,-2 1 0,3-1 169,0 2-116,0-3 1,-1 4 27,-1-2 0,1-1-30,-1 1 1,2-2 10,0 3-69,0-2 0,-1 1 52,-1-1 1,1 0-166,-1 2 143,1-3-12,1 5 1,0-4-6,0 2 71,-3-3-51,3 5 0,-3-5 4,3 4 75,0-4-73,-3 5 1,2-5 175,-1 4-149,1-4-42,1 5 0,0-5-3,0 3-11,-2-2 19,1 4 1,-2-5 14,3 3 0,0-2 19,0 3-28,-3-4 1,2 3-8,-1-2 0,2-1 5,0 3 5,0-2 0,0 1-2,0 0-3,0-3 1,0 4 50,0-2-46,0-1 0,-3 2 114,1-1-107,0-1 101,2 5 1,0-5-67,0 4 83,0-4-124,-3 5 0,3-5 5,-3 3-163,3-2 117,0 3-81,0-4 109,0 5-18,-3-5-18,2 4 206,-2-4-125,3 5 0,0-5-10,-3 3-22,3-2 23,-3 4-97,3-6 0,-1 5 76,-1-3 1,1 1-119,-1-1 85,1-1-31,1 2 62,0 0 0,0-2 10,0 3 67,0-2 0,-2 1-91,0 0 38,0-3-9,2 6-27,0-5 18,-3 4 1,2-3-32,-1 2 13,2-2-3,0 3 0,0-3 27,0 2-3,-3-3-15,2 5 0,-2-4 5,3 2-6,0-3 0,0 4 4,-3-3 1,3 1-1,-2-1-4,1-1 0,1 3-3,0-2 19,0-2 1,-1 5-16,-1-2 13,1-1-5,-2 1-13,3-3 9,0 6 0,0-5-24,0 4 22,-2-4-3,1 2-3,-2 0 1,3-2 1,0 4 0,-1-4 15,-1 1 1,1 0-13,-1 0 19,2-2 1,0 4-6,0-2 1,0-1-24,-3 2 8,2-1-20,-2-1 1,3 3 22,0-2 1,-1-1-37,-1 1 29,2-2-1,-3 3-2,3-2 3,0 2 12,0-3-14,0 3 8,-3-3 0,2 4 0,-1-2-1,1-1 1,1 2-3,-3-3 1,3 0 39,-2 3-38,1-3 1,1 4-1,0-2 0,-1-1-36,-1 1 16,1-1 0,-2-1 11,3 2 1,0-1 1,0 2 2,-2-3 1,1 1-10,-1 1 41,1-1-41,1 1 26,0-2 1,-1 3 7,-1-1 9,2 0-31,-3-2 9,3 0-35,0 3 31,0-3-8,-3 3 5,2-3 75,-2 0 15,3 3-38,0-2 0,0 2-64,-3-3 45,3 2-163,-3-1 157,3 2-66,0-3 0,0 1 31,0 1-27,-3-1 168,2 1-142,-2-2 0,3 1 31,0 1 0,0-1-16,-2 1-33,1-1 38,-2-1 0,3 1-139,0 1 85,0-2-25,0 3 139,-3-3-104,2 0 161,-1 0-134,2 0 0,-3 1 38,1 1-10,0-1-128,2 2 74,0-3 0,-1 0-57,-1 0 63,2 0-17,-3 0 10,3 0 10,0 0 66,-3 0-73,2 0 128,-2 0-100,3 0 15,-2 0 68,1 0 5,-2 0-33,0 0-22,2 0 46,-1 0 0,1 0-34,-1 0 17,1 0-10,-2 0-94,3 0 0,-2 0-2,0 3-13,0-3 21,2 3 0,-1-3 32,-1 0-37,1 0 11,-2 0 42,3 0-35,-3 0 62,3 0-31,-3 0 4,3 0-4,-3 0-2,2 0-5,-2 0 0,3 0 1,0 0 80,-2 0-73,1 0-12,-2 0 1,3 0 9,0-3 6,-3 3-2,2-3 16,-1 3-25,2 0 0,-1-2 184,-1-1-178,1 1 6,-2 2-26,3 0 1,0 0 27,-3 0 0,3 0 40,-2-3-27,1 3 178,1-3-189,0 3 1,-1 0 44,-1 0-57,1 0 0,-2-1 14,3-1-91,0 1 95,0-2 0,0 3-112,-2 0 103,1 0 35,-2 0-51,3 0 1,-1 0 138,-1-2-81,1 1 22,-1-2-132,2 3 98,0 0-245,-3 0 213,2 0 0,-2-1-145,3-1 110,0 1-17,-3-1 15,3 2 12,-3 0 0,3-1 71,0-1 0,-1 1-77,-1-1 60,1 1-27,-2 1-92,3 0 0,0-1 76,0-1-83,-3 2 73,3-3-3,-3 3 12,3 0 1,-1-2-36,-1 0 80,1-1-62,-2 3 84,3 0 1,0 0-56,0-2 137,-2 1-144,1-2 0,-2 3 0,3-1-64,0-1 1,-1 1 84,-1-1-248,2 2 208,-3 0-3,3 0-8,0-3 0,-1 2 60,-1-1-34,1 1 9,-2 1-17,3-3 2,0 3-4,0-3 7,-3 3-6,3-3-4,-3 2 45,3-2 1,0 3 0,0-3 9,0 3-35,0-3 1,-3 3 0,2-1 2,-1-1 10,1 1-165,1-2 141,0 3-24,0-2 0,0 1 1,-2-1 146,1 1-82,-2 1 1,3-1 52,0-1-71,0 1 11,0-1-22,0 2 0,-2-1 40,0-1-129,0 1 75,2-2-5,0 3 1,-1 0-203,-1 0-343,1-3-1303,-2 3 873,3-3 988,0 3 0,-3 0 0,0 0 0</inkml:trace>
+  <inkml:trace contextRef="#ctx0" brushRef="#br0" timeOffset="1511">39 1996 5991,'0'3'0,"0"0"0,-3-3 0,0 0 0</inkml:trace>
+  <inkml:trace contextRef="#ctx0" brushRef="#br0" timeOffset="8734">33 2004 7793,'-4'0'-901,"1"0"0,3 0 718,-3 0 197,3 0 207,-3 0-163,3 0-191,0 0 63,-3 0-15,2 0 74,-2 0 11,3 0 0,0 0-50,-2 0 50,1 0 102,-2 0-148,3 0 622,0 0-547,0 3 1,-1-2 283,-1 1-105,1-2 8,-1 0-82,2 0 797,0 0-1112,2 0 228,-1 0-25,5 0 0,-5-2-17,4 0 37,-4 0 1,3 0 14,-2 0 1,-1-1 15,3 1 0,-1 0-60,1-2 0,-2 2 28,2-2 0,-2 1-74,3-1 0,-2 2 65,1-2 0,2 2-40,-2-3 1,0 2 43,0-1-68,1-2 17,1 2 0,-2-1 5,1 0 1,-4 2 99,1 1 0,0 1-68,0-1 31,-2 1 1,3 0-14,-3-1-70,0 1-2,3-1 10,-2 2 0,4-1 35,-3-1-18,0 1-18,1-2 4,-2 3 225,4-3-195,-4 3 6,5-3 14,-6 0-28,6 2-46,-5-2-192,5 1 181,-6 1 1,5-3 22,-3 2-27,1 1-11,-1-1 99,-1-1 0,3 2-57,-2-1 0,-1 0 51,1 0 1,-1 2-32,1-3 0,-1 2 3,1-1 8,2 1 1,-4-2-9,2 0 24,2 3 0,-3-3-29,4 3 241,-4-3-218,2 2 53,0-2 1,-2 3-34,1-2 1,-1 1 46,1-1-128,-1 1 1,3-1 101,-2 0-114,-2 0 0,5 1 69,-2-1 0,-1 1-136,1-1 116,-3 1 0,5 1 29,-3-3 86,1 3-43,-1-3 1,-1 2 33,1-1-63,2 1-44,-3-2 37,4 3 1,-3 0-31,2 0 26,-3-2 0,3 1 55,-2-1-10,-1 1 1,2-1 285,-1 0-138,-1 0-164,2 2 1,-1-1-139,0-1 153,0 1 0,-1-2-196,1 3 136,-1 0 1,3-2-362,-2 0 32,-2 0 194,6 2 230,-5 0-183,5-3 303,-6 2-154,6-2 41,-5 0 1,2 3-21,-1-2-30,-1 1 1,3 1-86,-2 0 1,-2-1 60,3-1 0,-2 1-264,1-1 189,-1 2 0,2-3-17,0 1 38,-3 0 0,4 2 212,-2 0-114,-1-3-32,4 3 0,-4-4 137,1 2-152,2 1 1,-3-2-51,4 3 100,-4 0-266,5-3 1,-5 3 64,3-2 1,-2-1-31,3 1 0,-3-1 94,2 3 0,-2 0 38,3 0 159,-4-2-196,5 1 1,-5-2 361,3 3-193,-2 0 1,1-2 136,0 0-59,-3 0-233,6 2 160,-5 0-203,4 0 1,-3 0 7,2 0 36,-2-3 1,1 2 57,-1-1-42,-1 1 249,5 1-217,-6 0 185,6 0-131,-5 0-92,4 0 0,-3 0 6,2 0 1,-2 0-125,3 0 1,-3 0-42,2 0 156,-3 0-208,5 0 124,-2-3 153,2 3 1,-2-3-139,1 3 247,-4 0-50,5 0 94,-6 0-166,6 0 1,-4 0 6,2 0-24,-3 0 1,3 0 29,-2 0-36,-1 0 1,2 0 21,-1 0 98,-1 0 0,3 0-39,-2 0-30,-1 0 0,2 0-56,-1 0 1,-1 0 37,1 3 1,0-3-220,0 2 143,-2-1-54,6-1 89,-5 0 0,4 1-193,-3 1 180,0-1 7,1 2 0,-2-3 226,4 0-225,-4 2 1,3-1 132,-2 1-112,-2-1 1,4 0 18,-2 1-75,-1-1-8,5 1 79,-6 1-85,6-2 69,-5 2-24,4 0 233,-4-3-214,5 3 0,-5-2 222,1 1-198,-2-1 0,3 2 35,-1 0-80,0-3 1,-1 3-38,1-3-186,-2 3 153,3-2 27,0 4 11,-2-4 192,2 5-166,-1-6 0,-1 4 260,1-2-226,-1-1 1,0 2 37,1 0-45,-1-3 48,1 3-93,-2 0 1,1-2 68,1 1-124,-1 1 92,2-2 0,-3 3-14,0-2 16,3-1 4,-3 1 0,3-1 106,-3 1-105,0-1 86,3 2-63,-2 0-20,2-3 1,-3 3 25,3-3-35,-3 3 43,3-2 0,-3 2-26,0-1 0,1-1 79,1 1-66,-1-1 28,2 2-33,-3-2 1,0 2 2,2-1-2,-1-1 1,2 3-71,-3-2 43,0-2-5,0 3 1,1-1 1,1 1 6,-2-1 1,3-2 3,-3 3-1,0-3 0,0 4 206,0-2-169,3-1 0,-2 2 53,1-1-85,-1-1 1,-1 3-1,0-2 1,0-1-57,3 1 96,-3 1-61,3-2 23,-3 5 1,1-6 31,1 2 2,-1 2-17,2-3 1,-3 2 58,0-1 13,2-1-107,-1 2 63,2 0-77,-3-2 1,2 2 62,0-1-43,0-1 1,-1 2 63,1-3-3,-1 3 73,2-3 0,-2 5-89,1-2 61,-2-1-24,3-2-46,0 3 56,-2-3-86,2 6 34,0-5 0,-3 2-162,2-1 103,-1-1 1,1 3-12,0-2 162,0-2 1,-1 3-74,1-3 0,-1 1 170,1 1-187,-1-1 1,-1 2-43,0 0 1,1-3 56,1 2 2,-2-1-48,3 2-44,-3-2-29,3 4 72,-2-4 0,2 3 136,-3-2-132,0-1 0,0 2 214,3-1-82,-3-1-103,3 5 0,-3-5 108,0 3-47,0-2-158,3 4 106,-2-3 0,2 1-179,-3 1 99,0-4-15,2 5 37,-1-3 0,3 2-14,-2-1 41,-1-3-20,1 5 0,-1-5 123,1 4-108,-1-4 125,2 5-110,0-5-30,-3 4 1,3-3 4,-3 2-5,0-3-33,3 2 53,-2 0-106,2-2 78,-1 4 0,-1-4-3,2 5 86,0-5-59,-2 4 1,1-3 3,-2 2 1,1-3-13,1 2 1,-1 0 0,2-1-78,-3 2 79,0-3 1,2 3-81,0-2 67,0-1 1,-2 2 53,0-1 0,1-1-17,1 1 0,-1 0 47,1 0-151,-1-1 94,-1 4-331,3-4 197,-3 5-7,3-6 0,-1 4 63,0-2-30,1-1 166,-1 2-132,-1-1 1,3-1 108,-2 1 0,-1 0-84,1 0 0,-1-1-146,1 1 163,-1-2 1,2 1-33,0 1 32,-3-1 1,4 2-21,-2-3 225,-1 0-236,2 3 195,-1-3-152,-1 3 0,2-2 36,-3 1 2,3-1-90,-2 2 0,1-3-3,-2 3-21,3-3 8,-2 3 0,2-2 39,-3 1 1,1-1 103,1 1-99,-2-2 1,3 1 195,-3 1-189,0-1 40,3 2 0,-2-2-30,1 1-112,-1-2 80,-1 3 0,2-2-66,0 1-95,0-1 166,-2 2 1,1-3 49,1 3-93,-1-3 116,1 3 1,-2-2-38,0 1 1,1-1 26,1 1-19,-1-1 1,2-1-6,-3 2 15,0-1-14,3 2-89,-3-3 77,3 3-93,-3-2 87,3 1 1,-2-1 9,1 1 17,-1-1 0,-1 2 26,3-3-37,-3 0 0,3 1-15,-3 1 54,0-2-27,3 3-84,-2-3 31,2 0-11,-3 3 45,2-2-18,-1 2 31,2-3 1,-3 0-31,0 2 25,3-1-13,-2 2 43,1-3-23,-2 0-1,0 3-18,0-2 0,3 1-25,-2-2 31,2 0 1,-3 1-3,0 1 0,1-1-3,1 1-54,-2-1 26,3-1-4,-3 0 7,0 0 9,3 0-18,-2 3 14,2-3-3,-3 3 1,0-3-2,2 0 21,-1 0 5,2 0 1,-3 1 0,0 1 0,1-1-34,1 1 4,-1-1-165,1-1 163,-2 0-5,0 0-11,3 0 42,-2 0-22,2 0 1,-2 2 164,1 0-104,-2 0 28,3-2-29,-3 0 25,0 0-216,3 0 167,-2 0-80,2 0 0,-3 0 61,3 0 1,-3 1-14,2 1 12,-1-1 14,-1 2 101,3-3-121,-2 0 44,2 0 1,-3 0-17,2 0-75,-1 0 12,2 0 1,-2 0-76,1 0 44,-1 0 1,2 0 38,-1 0 52,-1 0 1,2 0-79,0 0 110,-3 0 0,3-1-106,-3-1 196,3 1-121,-2-2 8,4 3-38,-4 0 1,4-1 35,-3-1-148,0 2 114,1-3 69,-2 3 1,4-1-75,-3-1 113,0 1-72,1-2-2,-2 3 1,4 0-5,-3-3 1,0 3 1,-1-3-57,1 3 52,-1 0 1,2 0-118,-1 0 85,-1-3 103,2 2-89,0-2 176,-3 1-144,6 1-3,-5-2 0,2 2-24,-3-1 40,3 1-47,-3-1 36,6-1-65,-5 2 0,4-2 36,-3 0-9,0 3 14,1-3 2,-2 0 3,4 2 2,-4-4-1,5 4 0,-6-3-2,3 2 0,-2 1-10,1-1 1,-1 1 22,1-1-7,-1 1 0,-1-2 116,2 3-113,-1-3 46,2 3 0,-2-5-27,1 2-35,-1 1 1,1 2 44,-2-3-39,0 3 0,1-4-1,1 2-6,-1 1 1,2-2 7,-3 1 4,0 1 35,3-5 0,-3 5-29,3-3 52,-3 2 0,1-3-29,1 3 17,-1 0-38,2-1 0,-3 2 19,0-4-82,3 4 67,-3-5 1,3 5 17,-3-4-16,0 4-21,3-5 0,-2 5 14,1-3-12,-1 2 1,-1-3 9,2 3 1,-1-1-11,1 1-19,-1 1 26,-1-4 0,0 3 17,0-2 0,2 2-21,0-2 0,0 1 7,-2-1 0,0 2 1,0-2 49,0 2 0,0-3-41,0 0 0,0 2 0,0-2 1,0 3-19,0-2 1,0 2 18,0-2 1,0 2-35,0-3 0,1 2 26,1-2 0,-1 0 58,1 0 0,-1 2-55,-1-1 1,0 1 64,0-1 1,0 2-29,0-2 0,2 2 4,0-3 1,0 3 2,-2-2 31,0 3-109,0-5 0,1 3 55,1-1 1,-1 0-84,1 2 0,-1 1 68,-1-4 1,2 3-69,0-2 0,0 2 34,-2-3 3,3 4 0,-2-4 109,4 3-97,-4-3 1,3 2 38,-2-1-31,-2-2 1,4 5 63,-2-4 1,-1 3-54,1-2 0,-1 2-30,2-2 0,-3 1-7,2-1 1,0 3-181,0-1-6,-1-2 176,4 0 110,-4-2-108,5 0 1,-5 1 90,3 1 0,-2 2-104,0-2 169,-1 2 0,-1-3-49,3 3 1,-3-1 32,2 1-135,-1 1 1,0-4 58,1 3 1,-1-1-135,1 1 1,-1 1 68,-1-3 0,2 1 4,0-1 0,1 2 8,-1-2 1,-1 2 36,1-3 1,-2 3 25,0-2 0,3 2 135,-1-2 1,0 1-43,-2-1 0,1 3-54,1-1-153,-2-2 1,3 3 121,-3-4 1,1 3-333,1-2 207,-1 2-84,5-3 120,-6 1 1,5-2-22,-3-1 0,1 3 69,-1 0 0,-1 2 11,1-3 1,-1 3 197,-1-2-117,3 3-89,-3-5 0,4 3 40,-2-1-78,-1-2 1,2 5 29,0-4 0,-3 3-6,2-2 0,-1 2-65,-1-3 58,3 4 65,-2-5-60,4 3 126,-4-4 1,2 3-96,-3 0 251,3 2-207,-2-3-65,4 1 0,-4 0 0,1 0 1,0 1-214,0-1-86,-2 3 174,6-5 27,-5 2 49,4-2 0,-4 2 136,1-1 1,1 3 35,-1-2-43,0 3-65,1-5 1,-2 2 0,4 0-240,-3 0 173,0 2-163,1-3 166,-2 1 27,5-2 0,-5 1-25,3 1 0,-2 2 119,0-2 0,-1 2-85,1 0 14,-1-1 0,3 0-26,-2-1 0,-1 0 24,1 2 1,-1 1-282,1-1 214,-1-2 0,2 3-36,0-3 90,-3 2 0,4-3 137,-2 3-94,-1-3 101,2 4 0,-3-4-62,2 3 0,-1-1-3,1 1-91,-1 2 133,-1-3-269,3 0 0,-2 1 57,1-2-19,1 3 0,-1-3 98,2 2 33,-3 1 0,3-4 295,-2 3-261,-1 0 1,2 0-3,0 0-17,-3 0 1,3 1-44,-3-1 0,1 1 11,1-1-237,-1 1 149,1-2 0,1 2-342,-1-3 438,0 2-119,1-1 255,-3 1-248,3 1 375,0-2-157,-2 0-64,2 2 1,-3-2-208,3 1 199,-3 1-87,3-2 1,-2 3 41,1-3 5,-1 3 1,2-4-38,-3 2 88,2 1-10,-1-2-15,2 3 1,-2-2-28,1 0 13,-1 0-80,1 2 1,-1-1 72,1-1-113,-1 1 90,2-1 1,-2 2-66,1 0 70,-2 0 0,3-1-10,-3-1 0,1 1 58,1-1-66,-1 1 65,2 1-51,-1 0-65,-1 0 0,3-2 59,-2 0-50,-1 0 1,2 2 30,-1 0 26,-1 0 0,3 0 59,-2 0 0,-2-1-92,3-1 269,-3 1-230,3-2 9,-2 3 32,2 0-265,0 0 61,-3 0 50,6 0 98,-5 0 1,2 0-43,-1 0 237,-1 0-208,2 0 0,-2 0-23,1 0 34,-1 0 344,1 0-59,-2 0-258,3 0-55,-2 0 98,2 0-268,0 0 117,-3 3 56,6-2-8,-5 2 244,4-3-180,-4 0 0,3 0 28,-2 3-20,-1-3 10,1 3-31,1-3 1,-2 1 29,1 1-250,2-1 215,-4 2 1,4-3-142,-2 0 143,-1 0 0,2 0-8,0 0 217,-3 2-229,3-1 164,0 2-126,-2 0 4,2-2 0,-1 2 35,0-1-92,0-1 0,-2 3 7,0-2 6,3-2 0,-3 4-30,3-2 47,-3-1 0,1 2 25,1-3-35,-1 2 20,2-1 0,-3 3-13,3-2 30,-3-1 1,3 2-50,-3-1 17,0-1 1,2 3-69,0-2-52,1-2 1,-3 4-13,2-2 79,-1-1 117,2 2-124,0 0 79,-2-3 1,2 4 5,-1-2 33,-1-1-64,2 2 19,0-1-16,-3-1 1,3 3 10,-3-2 1,1-1 18,1 1-12,-1-2 5,2 3-9,-1-2 0,-1 2 4,1 0 27,-1-3-26,2 3 1,-2-2 3,1 1 1,-1-1-4,1 1-73,-1-1 69,2 1 1,-2-1-102,1 1 44,-2 2 46,3-3 1,-2 2-127,1-1 74,-1-1-23,2 2 56,-3 0 0,0-3 51,3 3 1,-3-2-72,2 1 125,-1-1-66,-1 2 0,2-3 18,0 3-16,1-3 0,-3 4-9,0-2 1,0-1 23,2 1-21,-1-2 0,2 1-22,-3 1 19,0-1-79,3 2 1,-2-2 57,1 1 0,-1-2-26,1 3 42,-1-3 0,3 0-34,-2 0 72,-2 0-49,3 3 0,-2-2 127,1 1-111,-1-1 48,2 2-44,-3-3 0,0 3 1,2-3 1,-1 1 0,1 1-5,-1-1 79,-1 2-70,3-3 105,-2 2-89,1-1 10,-2 2 1,1-3-33,1 0 0,-1 3 5,2-2-14,-3 1-174,0-2 180,3 3-163,-3-2 131,3 2 1,-3-3 44,3 0 2,-2 3 174,2-3-200,0 3 29,-3-3 1,3 1 5,-3 1-79,0-1 0,1 2 83,1-3-287,-1 0 122,2 0 97,-3 0 0,0 0 212,2 0-224,-1 2 240,2-1-113,-3 2-23,0-3-17,0 0 11,3 0-67,-3 0 0,3 1-53,-3 1-30,0-1 94,0 1 1,1-2 221,1 0-220,-1 0 270,2 0-242,-3 0 0,0 1-25,0 1 42,0-1 6,0 2-103,0-3 100,0 0-105,3 0 68,-3 0-81,3 0 73,-3 0-322,0 0-289,0 3 163,0-3-978,0 3 1431,0-3 0,3 0 0,1 0 0</inkml:trace>
+</inkml:ink>
+</file>
+
+<file path=word/ink/ink6.xml><?xml version="1.0" encoding="utf-8"?>
+<inkml:ink xmlns:inkml="http://www.w3.org/2003/InkML">
+  <inkml:definitions>
+    <inkml:context xml:id="ctx0">
+      <inkml:inkSource xml:id="inkSrc0">
+        <inkml:traceFormat>
+          <inkml:channel name="X" type="integer" min="-2.14748E9" max="2.14748E9" units="cm"/>
+          <inkml:channel name="Y" type="integer" min="-2.14748E9" max="2.14748E9" units="cm"/>
+          <inkml:channel name="F" type="integer" max="32767" units="dev"/>
+        </inkml:traceFormat>
+        <inkml:channelProperties>
+          <inkml:channelProperty channel="X" name="resolution" value="1000" units="1/cm"/>
+          <inkml:channelProperty channel="Y" name="resolution" value="1000" units="1/cm"/>
+          <inkml:channelProperty channel="F" name="resolution" value="0" units="1/dev"/>
+        </inkml:channelProperties>
+      </inkml:inkSource>
+      <inkml:timestamp xml:id="ts0" timeString="2020-06-04T16:46:48.890"/>
+    </inkml:context>
+    <inkml:brush xml:id="br0">
+      <inkml:brushProperty name="width" value="0.04286" units="cm"/>
+      <inkml:brushProperty name="height" value="0.04286" units="cm"/>
+      <inkml:brushProperty name="color" value="#FFFFFF"/>
+    </inkml:brush>
+  </inkml:definitions>
+  <inkml:trace contextRef="#ctx0" brushRef="#br0">617 205 8389,'0'-7'909,"-3"2"-888,-1 0 1,-2 2-392,-3 1 1,-4 1 691,-4-1 1,-2 4-101,-3 2 1,0 4 9,-4 1 1,0 2-159,1 0 0,-3 1 123,0 1 1,3-1-142,4-2 1,4 0 11,2-1 0,2-3-35,2 1 0,5-1-315,4-2 0,1 0-308,1 0 0,1-2 258,1 0 0,5-1-26,6-1 0,3-2 106,5-2 1,5-1 11,4-6 0,2 0 3,2-4 1,2 1 22,2-4 1,0 1 168,-1-2 1,-2 2 44,-3 0 0,-3 2 84,-1-2 0,-11 5-149,-4 2 385,-7 2 0,-7 4-166,-5-1 1,-3 4 114,-4-1 1,-3 2-5,-1 2 0,-4 1 96,-3 4 1,-2 0-125,-1 2 0,-3 1 110,-2 2 1,-3 1-30,-1 0 1,-2 3-143,0 1 0,1 1-45,1 2 1,5-2 84,-1-1 0,8-2-391,5-4 9,5-2 0,14-5-91,5 1 0,4-4-48,6 1 0,5-4 101,5-2 1,5-3-10,4-1 0,2-2-8,2-3 0,0 0-92,-2-2 0,3 0 27,-1-2 1,1 2-98,1-2 0,-3 2 110,-3-2 0,-5 2 85,-3-2 0,-8 6 208,-7 0 0,-5 4-28,-9 2 1,-6 0 366,-6 3 0,-3 0-224,-4 2 1,-1 1 168,-2 1 0,-4 2-136,-1 2 0,-1 0 350,-1 1 1,0 1-60,0 1 1,-2 5 21,-1-2 1,1 3-212,2-3 1,0 2-10,0 1 1,4-2-275,5 2 0,5-4 131,9-2-196,4-2 1,10-1 30,4-2 1,6-1-410,4-3 0,6-2 8,5-2 1,6-1-35,0-6 1,3 3 92,-3-3 0,2 0-91,-2-1 1,2-1 106,-3 0 0,-1 0 180,-9 0 0,-1 3 160,-7-1 0,-3 1 33,-5-1 0,-4 2 0,-7 2 0,-5 2 91,-6 0 0,-4 3 115,-4 2 1,0 0 65,-2 0 1,-4 1 296,-3 3 0,-1 1-116,-1 3 0,0 2-126,0 1 0,-3 1 19,-1 1 0,-1 2-120,0 0 1,1 3-114,4-1 1,0-1-1,6 1 1,5-4 56,9-2 0,5-3-451,7-6 0,6 3 177,5-3 1,7 0-248,6-2 0,4-4 177,6-2 1,5-2-332,4-5 1,1 2 171,1-4 1,-3 1-119,1-1 1,-2 0 111,2-2 0,-7 1 92,-2-1 1,-7-1 105,-5 3 0,-8-1 141,-3 1 0,-8 5 121,-5-1 0,-4 4-132,-7 3 0,-5 0 487,-1 2 1,-5 1-230,1-1 0,-5 4 251,-2 2 0,-2 3-149,-2 1 0,-1 0 62,-2 3 0,0 0-55,0 1 0,-1 2 29,-3 1 1,5-1-141,-1 0 1,10-3-3,3-2 0,9-2-335,4-1 1,8-2-83,5-2 0,7-1-226,8-1 1,8-2 103,2-2 1,7-1-213,2-6 1,3 3 133,1-3 1,0 0-7,3-1 1,-4-1 57,0 3 1,-4-2 77,-5 1 1,-5 2 231,-6 0-31,-6 2 1,-7 1 270,-6 2 1,-4 1 3,-4 3 0,-5 0 151,-4 0 0,-2 0 75,-3 0 0,-3 2-170,-2 0 0,-4 6 19,1-2 0,1 2-66,-1-2 0,-2 3 114,-2 2 1,-3 1-93,3 1 1,1 1-149,3 1 1,0-2-220,7 2 0,4-4 90,10-3 1,4-3-414,7-3 1,5 1 237,6-1 1,6-1-249,7-3 1,6-4 183,7-2 1,3-4-46,3 2 1,-1-5-17,-3 1 0,-2-1-25,2 2 1,-3 0 179,-4 0 1,-6 3 36,-9 2 429,-6-2-226,-6 2 1,-8 0 70,-5 4 0,-6 1-59,-3 3 1,-3 0 94,-1 0 1,-1 0-23,-4 0 1,-1 3-3,-3 1 0,-3 2 72,1 0 0,1 0-97,-1 1 1,1 0 110,-1 1 0,-3 2-147,3 0 1,1 2-145,5-4 1,3 3 208,4-2-246,4-1 0,7-4 99,6-2 1,9-1-151,6-1 1,6 0-89,5 0 0,5-3-58,6-2 0,2-1-22,4-2 1,-4 0 78,4-3 0,-3 3 3,-1 0 0,-3-2 31,0 2 1,-6-1 155,-2 3 0,-6 0-117,-7 2 1,-3-2 289,-8 2 1,-2 0 21,-4 0 0,-5 3 22,-3-2 1,-3 1 215,-2-1 0,-4 1-165,-5 2 1,-1 1 36,0 1 0,-5 0-68,-2 2 0,0 0 59,-2 3 1,1 0-36,1 1 1,-3 0-252,-1 3 0,4-3-4,2 0 0,6 1-241,2-3 243,8 2 1,6-7 16,10 1 0,8-1-320,10-1 1,4-3 124,6-2 1,5 0-63,4-2 0,0-1 14,4-1 1,-2-2 117,4 3 1,-4-1 9,1 3 0,-2 0-6,-4 2 1,-3-1 21,-3 3 1,-6 0 13,-1 2 1,-6 0 141,-4 0 0,-5 0-119,-4 0 306,-2 0-222,-8 3 1,-2-2 345,-10 3 0,-1 1-95,-5 1 0,-4 0 47,-2 1 1,-3 0-121,-1 1 1,-3 0-72,0 3 1,-1 0-109,-3 2 0,-2 2 120,-2-1 0,0 1-302,6-2 1,3-3 55,6-1 1,3-2-182,6-1 159,8-2 1,8-1 78,10-3 0,3-3-163,9-1 1,2-3 54,7-1 0,4-2 197,6-3 1,4 0-92,0 0 1,1 0 31,-2 1 0,1-1-88,1 0 1,3 1-110,-3 1 0,0 2 1,-7 2 1,-3 2 74,-6 0 1,0 0 127,-6 3 1,-4 0-84,-7 2 0,-1-1 187,-3-1 1,-2 2 27,-4-3 0,-2 3 37,-5 0 1,-4 0 7,-4 3 1,-6-1 224,-3 3 0,-4 3-89,0-2 0,-3 3-40,-1-1 1,-6 1-152,2 2 0,-3 2 59,1 0 1,-3 0-143,-4 4 0,2 0 58,0 0 1,4-1-146,4-4 1,6 0-17,5-1-32,6-4 120,10-5 1,10-2-139,9 0 1,7-2-47,5-3 1,5-1 92,9-3 0,3-1-7,5-5 0,2 2 42,2 0 0,-2 0-143,2 2 1,3 0 75,1 0 1,-3 0-149,2 2 0,-6 1 16,-3 1 0,-2 3 88,-5 0 1,-9 0 171,-2 0 1,-9 1-292,-4 3 435,-5-3 0,-3 3-90,-6-2 0,-4 1 314,-4 1 1,-7 1-146,-2 1 1,-6 1 36,-3 4 0,-5 0-35,-4 1 0,-3 2-86,-5 3 0,2-2 69,-2 0 1,-3-1-49,-1 3 1,-4 3-148,-5 1 0,5-2 89,2 0 0,7-4-188,8-2 1,8-4-80,6-1 59,10-3 0,6 2 25,10-3 1,6-3-203,9-1 0,3-2 97,8-3 0,6 0 76,5-2 1,7-3-102,1 1 0,0 1 54,0 1 1,1 1 52,1 0 0,3 0-64,0 4 1,-3 2 0,-6 2 0,-3 2 29,-3 0 0,-2 0 29,-5 0 1,-6 0 70,-9 0-88,-1 2 1,-5 0 215,-2 2 0,-5-2-64,-7 0 1,0-1 422,-8 1 0,-4 2-149,-7 2 0,-4 1 9,-1-1 0,-8 3-143,-1-1 0,-9 4-40,0-2 1,-5 2-24,0 1 1,-3 2 38,-4 0 0,-3 2-82,0-2 1,4 0 21,11-2 1,4-1-176,9-1 1,5-4-101,9-3 80,5-2 0,15 0 22,2-2 1,9 0-202,6-2 1,8-3 30,4-3 1,9-2 117,5-3 1,6 0-93,5 0 0,0 0 123,-1 1 1,2-1-110,3 0 1,3 1 32,-1 1 0,-2 3-123,-9 3 1,-5 3 165,-5 2 0,-6 0-10,-7 0 1,-6 0 303,-9 0-179,-5 0 424,-3 0 0,-6 0-201,-1 0 1,-5-1-13,-4-1 0,-5 1-11,-6-1 1,-4 2 165,-5 2 0,-2 2-33,-6 2 0,-1-2-107,-3 0 1,0 1-32,0 1 0,-4 1-6,-4 2 1,2-1-238,-3 2 1,3-1 115,7 2 0,0-3-215,6 3 0,8-3-118,7 0 200,11-3 0,7-3-36,7-2 1,5 0-214,6 0 0,8 0 8,7 0 1,6-2 135,5-3 1,3-1 143,5-3 1,1 1-90,4-2 0,0 2-25,1-1 1,-2 3-15,1 2 1,-7-1-14,-4 3 0,-3-1 97,-1 3 1,-9 1 29,-6 1 0,-6-1 114,-5 1 0,-2 1-148,-3-1 191,-2 0 1,-4 0-59,-4 1 1,-6-1 273,-2-2 1,-4 2-83,-3 0 1,-6 3 5,-3-1 0,-6 2-75,-2 0 1,-2-1-32,-3-1 0,-2 0 62,-4 3 1,-3 0-72,-4 1 0,-1 0-172,1 3 0,-1-3 105,4 3 1,2-3-162,9 0 0,11-1-9,9-3 105,11-1 0,8-3-204,9 0 1,8-1-20,7-1 0,8-1-18,3-4 1,8-1 65,3-1 0,4 0 2,1 0 1,-2 1 6,1-2 0,4 2 9,0-1 1,2 3 65,-8 2 0,-1 1-8,-3 3 1,-3 0-14,-6 0 0,-6 2 17,-6 0 0,-6 3 191,-3-1-170,-3-1 160,-7 3 1,-3-5-102,-4 1 0,-5-2 337,-4 0 0,-3 0-90,-3 0 0,-4-2 37,-2 0 0,-6 0-9,-3 2 1,-3 0-147,0 0 1,0 2-98,-2 0 0,-4 3 54,1 0 0,-4 0-83,3 2 1,0-1 87,0 0 1,3 1-149,6-1 0,6 1 16,9-1-25,8 1 0,9-3 34,9 0 0,7-3-155,8 2 1,6-3 57,4 0 0,3-2 111,6 0 0,1-2-68,3 2 1,0-3 37,0 3 1,-1-2-51,-1 2 1,-5 0 38,-4 2 0,-4 3-72,-2 1 1,-7 2 89,-4 0 22,-6 0 1,-4 1 99,-5-1 0,-2-2-119,-2-2 0,-3 1 225,-3-1 0,-3 2-55,-4-2 1,-2 1-13,-4-1 1,-3 1 27,-4 1 1,-4 2-29,-4-2 0,-1 1 158,1 0 0,-3 0-104,1-3 1,-4 3 77,-5-1 1,4 2-70,0 0 0,4 1 44,2-1 1,8-2 69,6 1-262,8-4 0,9 2 32,10-3 1,6 0-174,7 0 1,3 0-186,6 0 0,5 0 162,4 0 1,2-2-102,4 0 1,1-3 51,3 3 0,-2-1-10,-1 1 0,5 1 32,0-1 0,-2 2-20,-6 0 0,-4 2 91,-3 0 0,-4 2 27,-7-2 0,-3 3 111,-7-3-253,-2 0 341,-6 1 0,-3-3-62,-4 3 0,-4-3 173,-3 0 0,-5 0-84,-3 0 0,-3 0 31,-4 0 1,-2 2 9,-2 0 1,-4 1-61,-3-3 0,-1 2-43,0 0 1,-3 1 9,-2-1 0,-3-1-25,-1 1 1,0 1 2,4-1 1,6 0-76,5-2 1,2 0 146,9 0-87,4 0 0,14 0-140,3 0 1,6 0-222,7 0 0,4-1 111,7-1 1,3-2 20,7-2 0,3 0 132,3-1 0,0 1-50,3-1 1,-3 3 89,3 0 1,-1 2-97,1 0 0,-2 2-152,-5 0 0,-4 0 72,-4 2 1,-3 0 67,-4 2 1,-3-2 136,-7 3 1,-4-4-243,-3 1 367,-2-1 1,-3-1-90,-6 0 0,-3 0 0,-5 0 1,-2-2-28,-4 0 1,-3-1 193,-3 1 0,-4 1-30,-5-1 0,1 0 51,-3 0 0,1 1 23,-2-4 0,0 4-122,-1-1 0,-1 0-97,0 0 0,1 2 65,6-3 0,3 3-132,3 0 0,10 0 230,5 0-237,8 0 0,8-2-69,5-1 1,9 1-167,5-1 1,5 2-40,5-3 1,4-1 90,5-1 0,1 0-48,3 2 1,-3-1 92,1 3 0,0-1-172,2 1 1,-3 1 33,-1-1 1,-6 1 107,-3 1 1,-3 3 54,-6-1 0,-4 1 167,-6-1 1,-6-1-99,-5 3 0,-2-2 155,-2 0 0,-3 1 297,-3-1 1,-5 1-198,-4-1 1,-2-1 130,-3 4 1,-1-3-110,-5 2 1,-1 0 37,-3 0 0,-1 2-26,-1-2 1,1-1-38,-1 2 1,-2-3-47,0 2 1,-2-2-20,0 3 1,5-4-45,3 1 1,8-1 203,5-1-125,6 0 0,8 0-26,7 0 1,8 0-421,8 0 0,4 0 124,4 0 0,5-1 12,1-1 0,4 1-108,0-1 0,3 1 79,-1 1 0,3 0-80,-2 0 1,0 0-8,0 0 1,-3 3-41,1-1 1,-7 2 120,-4-2 1,-5 2 56,-4-2 0,-3 3 21,-5-3 229,-5 0 0,-4-2-1,-4 0 1,-2 1-133,-5 1 1,-4-1 273,-4 1 1,-2-1-94,-2 1 0,-4-1 107,-3 1 1,-4 1-106,0-1 1,0 2 100,-5-1 0,1-1-84,-3 1 1,-1-3-49,-1 2 1,0 0-17,0 0 1,3-1-4,-1 1 1,5-1-139,6-1 1,5 0 277,8 0-185,3 0 1,10 0 16,4 0 0,5 0-452,8 0 0,5-1 162,5-1 1,5 0-40,4-2 1,2 2-25,5-2 1,0 0 125,2 0 0,0 1-84,-2 3 1,2 0 76,0 0 1,-2 1-76,-3 1 1,-5 1 94,-5 4 0,-5-2 84,-4 0 1,-4 0-56,-7 0 219,1-2 112,-8-1 0,-1-2-87,-5 0 1,-3 0 34,-3 0 0,-4 0-92,-2 0 0,-2 0 33,-2 0 1,-2 0-33,-3 0 0,-2 0-12,-2 0 0,-2 0-21,0 0 0,-1 0-4,-1 0 1,-2 0-119,-5 0 0,2 0 59,-2-2 1,3 1-21,2-1 1,1 0 51,3 0 1,8-1 246,5-4-251,10 1 1,4-1 153,10 1 0,5 0-283,7 2 0,7-2-200,4 2 1,3-1 51,3 1 0,1-1 96,1 3 1,2-1-31,-4 3 0,3 0 25,-1 0 0,-1 0 1,-1 0 1,-2 3 15,-2 2 0,-1 0 22,-4 2 0,-2-3 113,-4 0 1,-4 0-196,-4 0 264,-2-1 1,-6-3-90,-3 0 1,-4 0 263,-7 0 1,-1 0-77,-7 0 1,0-1 44,-4-1 0,-4 1 17,-5-1 1,-3 1-41,-4 1 1,1 0-33,-1 0 0,-3 0-26,-3 0 0,-4 0-69,-2 0 0,-1 0 50,5 0 0,3 0 28,3 0 1,4-2-39,5 0 0,8-2 337,11 2-405,6-3 1,10 2-166,8-1 0,7-2 2,5 2 0,8 0 149,3 0 0,8 0-182,3-3 0,4 1 37,0 2 1,1-1-122,1 3 1,1 0 21,4 2 1,-2 0-67,-3 0 1,-5 2-52,-1 0 1,-6 3 38,-2-1 1,-8 1 323,-8 0 0,-4 0-254,-4-3 230,-3 0-95,-7-2 0,-6 0 458,-5 0 0,-4-1-184,-3-1 1,-5 1 234,-3-4 1,-6 4-115,-3-1 1,-3-1 16,-3 1 1,-3 0-249,1 2 0,-4 0 81,-1 0 0,-1 0-138,-3 0 0,0 0 66,0 0 0,-1 0-66,0 3 1,9-3 32,5 2 1,7 1 50,7-1 0,6 1-3,8-3 1,5 0 2,5 0 0,5 0-380,8 0 1,7-3 118,6 1 0,6-2 13,2 2 1,5-3 80,4 1 0,3-1-53,3 0 1,0 0 46,-2 3 1,1 0-186,-3 2 0,0 0-11,-2 0 0,-7 0-14,-3 0 0,-5 2 271,-5 0 0,-4 3-116,-2-3 1,-7 1 251,-4-1-182,-4-2 1,-6 3 346,-3-3 0,-4 0-132,-4 0 0,-3-2 38,-6 0 0,-1-1-24,-5 1 0,-3 1 76,-3-1 0,-6 1 13,2 1 0,-6 0-86,-3 0 0,-2 0-131,-4 0 1,-1 0 85,0 0 0,-2 0-88,0 0 0,8 3 59,3-1 1,10 0 42,5-2-61,9 0 1,8 0 315,11 0-407,16 0 1,4-1-250,12-1 0,1-1 21,3-1 0,5-2 93,6 2 1,3-2 45,3 0 1,1 2 44,-1-1 1,0 3-187,1-2 1,2 2-40,0 0 1,-3 2 94,-8 0 1,-2 2 17,-5 0 0,-5 2-3,-5-2 0,-8 0 164,-5-2-154,-8 0 1,0 0 521,-7 0 0,-2 0-205,-5 0 0,-3 0 105,-6 0 1,-5 0-75,-3-2 0,-7 1 54,-1-1 0,-5 1-65,-2 1 1,-4 0 8,0 0 1,-4 1 66,2 1 1,-5-1-99,1 1 1,-5 1-38,2-1 0,2 1-5,7-1 1,6-2-121,3 3 1,7-3 55,5 0-79,11 0 1,8 0 128,7 0 1,7-2-47,6 0 1,6-3-98,5 1 1,5-2 18,6 0 1,3-1 2,0 1 1,3-1-9,-2 1 0,0 0 34,0 2 0,-3-1 80,1 3 1,-7 0-92,-7 2 1,-5 0-191,-5 0 1,-5 0 161,-3 3 0,-5-2 40,-4 3 0,-4 0-250,-5 0 1,-2 2-125,-2-2 0,-1 1-501,-3-1 0,-3 2 615,1-2 1,-2 1 412,1 0 0,-1 0 382,1-3 0,-2 3-238,0-1 1,-1 1-122,-3-1 0,2 2 28,-2-2 0,1-1-25,-1-1 1,4-1-47,1-1 0,5-1-67,3-1 0,2-2-99,3-2 0,3-3-258,5-2 1,2-2-147,2-2 1,5 1 71,3-3 0,2 3 327,1-1 1,0-1-90,0 1 1,2 2 114,0 3 1,0 2-30,-2-1 0,-3 4 2,-2 1 0,1 2 43,0 0 1,-3 4-6,-1 3 1,-3 1 89,2 3 0,-2 1-50,0 3 1,-1-1 142,1 1 1,-1 2-101,1 0 1,2 1-42,0-1 1,-1-2-18,2 2 0,-1-3 34,2-2 1,1 0-84,-1 1 1,1-4 35,-1-3-35,1-2 339,-1 1-290,-2-6 1,-2-3-114,-2-2 0,0-3 74,-2 2 1,-1-2-96,-2 0 1,0-2 118,0-2 0,0 1-35,-2-3 1,1 2 15,-1-2 1,1 0-12,0-2 0,-1-3-139,1 1 0,2 2 78,-1 2 0,4 3 286,-1 1-183,-2 3 1,3 7-57,-4 1 1,4 6 12,-1 2 0,-2 7 208,0 0 1,0 4-62,0 0 1,1 4-43,-2 0 0,2 3 37,3-3 0,0 0 121,0-1 1,1 1-189,1 0 0,2 1 33,2-3 0,4-3 33,0-1 0,0-2 13,1-2 1,-3-2-383,0-5 218,-1-1 0,-3-6 294,-2-1 1,-2-5-171,-2-2 0,-2-1-51,-2-1 0,-1 0-97,-2-2 1,2 1 142,-4-4 1,1 2-168,-1-1 0,-1-2 94,1-1 0,1-1-135,0-2 0,2-2 29,-1 1 0,3 0 43,2 0 0,1 5 142,3 4 28,0 4-340,0 5 1,3 7 77,1 5 0,-1 4 301,2 5 1,-2 2-34,2 2 0,0 3 83,0 1 0,0 2-103,-1 1 1,2 0-24,-2 2 1,1-2-95,2 2 0,0-2 16,2-3 1,-2-1 9,4-5 0,-3-2 49,1-4 1,-2-5-133,-1-4 0,-2-2 67,1-2 1,-4-2 305,1-5 0,0-1-151,0-3 1,-2-2-149,3-2 0,-5-3 2,0-1 0,-4-2-130,0-2 1,-1-2-169,-1-1 0,-1 1 92,0-3 1,1 0 12,1-2 0,1 0-30,-1 0 0,4 6 13,1 2 0,1 7 45,1 4 212,0 6 1,0 6-150,0 5 0,2 3 1,0 6 1,3 3 410,-1 4 1,2 2-146,1 3 0,-1 4 17,0 1 0,1 1-95,-1 1 0,3 0-32,-1 0 0,3 0-48,-2-2 0,2 0 1,0-2 0,-1-5-122,0-4 0,-3-7 77,0-1-4,-1-3 1,-5-5 18,1-3 1,-1-3 273,-1-4 1,-1 0-80,-1-1 0,1-3-247,-4-4 1,4-1 25,-1-4 1,-2-1-118,0 0 0,0-4 42,0 2 0,0-5-148,0-2 0,1-3-26,1-1 1,1-3 110,-1 3 0,1 3 202,1 3 0,0 6-88,0 5 0,1 5-134,1 7 1,-1 6 150,1 5 1,-2 6 20,0 6 1,0 3 334,0 2 1,0 3-151,0 2 1,0 3 167,0 4 1,3-1-110,1-2 0,0 0-137,0 0 0,3 1-26,1-1 1,3-4-92,-2-6 0,1-4 110,-1-3 1,1-1-64,-1-8 0,-3-1 34,-1-5 0,-4-3 1,1-1 0,-1-2 198,-1-3 0,-1-1-65,-1-3 1,1-2-297,-4-3 1,0-1 89,-3-2 0,1-2-155,-2-3 0,0-1 3,0-3 0,1 0-4,1-7 1,2 0 35,0-3 0,3 0 45,2 0 0,0 7 69,0 5 1,0 9-139,2 8-27,-1 5 1,4 7 184,-3 4 0,0 2-5,-2 8 1,3 5 49,-1 3 1,0 4 187,-2 1 0,1 5 16,1-1 0,-2 4-158,3 1 1,-2-2 47,1-1 0,-1 1-38,1-1 1,2-2-131,0-2 1,2-6 86,0 0 1,2-7-149,1-4 0,0-6 8,-3-2 1,0-5 84,-2 0 0,1-2 222,-3-5 0,0-3-64,-2-3 1,0 0-161,0-4 0,0 0 70,0-3 0,-3 0-220,-4-1 0,1-2 142,-3-2 0,0-1-329,0 0 1,-2-2 1,0 1 1,1-3-129,0 2 0,2 0 429,-1 2 1,2 5-184,1 4 197,2 4 1,1 11-76,3 4 1,0 5 149,0 8 0,0 5-8,0 6 1,0 1 326,0 5 1,0-1-113,0 6 0,1-6-6,1 1 1,2-2-76,2 0 1,1 0-93,-1-4 1,3-3 56,-1-6 1,1-2-21,0-4 1,-2 0-210,2-5 0,-4-1 94,-1-5 0,-3-1 1,1-1 0,-1-1 105,-1-4 0,-1-2-1,-1-2 1,1-1-296,-3-1 1,-1-2 72,-4 0 0,1-3-129,-2 1 1,-1-2 60,-2-2 1,0-2-212,0-3 1,1 1 118,-1-1 1,2-1-92,0 1 1,1 1 25,0 5 438,0 3 0,5 10-17,0 5 0,0 10-89,0 7 0,0 8 384,-2 2 1,1 7-166,-1 0 1,3 4 246,0-2 0,3 0-149,-2-2 0,3 0 48,0-2 0,3-5-147,1-3 1,2-5-36,3-2 0,1-4-1,3 0 0,-3-6-191,1-1 1,-3-2-13,0-2 0,-1-1 63,0-1 0,-1-5-8,-2-3 0,1-3 47,-3-2 1,0 0-273,-2-4 1,0 0 20,0-4 1,0 1 34,0-1 0,-1-1-172,-1-4 0,-1 2 121,-1 0 0,-2 1-70,2 4 0,-1 0 15,1 4 0,-1 4 320,3 5-160,0 4 1,2 4-49,0 7 0,-3 5 502,1 5 0,0 4-197,2 3 1,-2 4 56,0 2 1,0-2-59,2 0 1,0-2 58,0 0 0,0-3 9,0 1 0,0-6-254,0-1 0,0-6 114,0-2-163,3-5 0,-2-1 184,3-3 0,-2-3-61,0-1 0,-1-5-214,-1-1 1,0-5 120,0 0 0,0-3-75,0-1 1,0-1 126,0-4 1,0 1-412,0-3 1,-1 0 16,-1-2 0,0-1-113,-2-3 1,3 2 408,-1 3 1,-1 4-86,1 3 0,-1 5 299,1 4 0,1 5-90,-1 6 0,1 9 67,1 6 0,-2 6 0,0 2 1,-3 5 401,3 2 1,0 1-153,2 1 0,0 2-20,0-2 1,0-2-190,0-4 0,3-3-134,1-2 1,5-2-75,2-4 1,1-3 53,3-6 1,-1-2-227,1-2 0,-2-2 52,-3-2 1,0-2 110,-4-5 0,0-1 18,1-3 1,-1-2-27,1-2 1,-2-3 14,0-1 1,0-2-6,-3-3 1,2 0-267,-2-2 1,2-2 97,-1-4 1,1-2 18,-2-2 0,3-3 65,-1 1 1,1 5 192,0 5 1,0 7-173,-3 6 118,0 4 0,-2 10-41,0 3 0,-1 7 153,-1 6 1,-2 5 298,-2 6 0,0 1-165,-1 3 1,1 1 161,-1 3 1,1 0-119,0 0 0,2 1 44,2-1 0,1-2-18,1-1 1,0-1-268,0-1 1,4-4 83,2-4 1,1-4-210,4-5 0,-3-5-238,0 0 259,-1-4 0,0-2 128,-1-1 1,-2-4-47,-2-5 1,1-1-214,2-1 0,-2-3 62,2-3 0,-4-1-41,1-4 1,-1 1 25,-1-3 0,0-1 34,0-3 1,0-1-208,0-5 1,0 2 48,0-3 1,0 3 67,0-2 0,0 8 36,0 2 1,0 11 269,0 4-112,0 6 0,0 8-98,0 5 0,0 5 488,0 4 1,0 2-199,0 6 1,0 3 99,0 4 1,0 3-106,0 1 1,-2 2 196,0 3 1,-1-4-152,3 2 0,0-5-75,0 0 1,1-4 6,1-2 0,2-8-135,2-3 0,-1-5-150,-1-4 102,0-3 1,0-3 195,-2-4 0,-1-2-139,-1-2 0,0-3 154,0 1 1,0-6-58,0 1 1,-1-4-322,-1 0 1,1-4-71,-1 0 0,-1-3-69,1 0 0,-2-3-170,1-1 0,-2-4 187,1-1 0,1-3-4,1 0 1,1-1 51,1 0 1,0 2 123,0 5 0,0 4-76,0 11 0,1 6 249,1 7 1,-1 3 19,1 3 1,-1 4 22,-1 7 1,0 4 48,0 4 0,0 5 363,0 2 1,0 1 67,0 2 1,1 1-348,1 0 1,-1 2 0,3-2-1,1-3 1,1-2 676,1-3-844,-1-3 1,0-3 40,1-5 1,-1-3-167,1-8-131,-4-1 169,3-3 0,-5-1 238,1-1 1,-2-2-78,0-5 0,0-1-321,0-3 1,0 0 42,0-2 0,-2-2 32,0-5 0,0 0 12,2-4 0,-2-2-206,0-2 0,0-2-294,2-3 0,0-2 214,0-4 0,2 3 0,3 4 1,-2 5 44,2 3 1,-3 8 531,2 7 0,-3 5-208,2 8 0,-3 8 268,0 5 1,0 3-59,0 3 1,0 4 90,0 3 1,0 5 320,0-1 1,-2 4-226,0-2 1,0 1 202,2-1 1,-2-1-152,0 4 0,-1-7-178,3 0 0,1-4-60,1-5 0,0 0-164,2-6 0,0-4 87,3-4 0,-3-1-55,0-4-137,-2 0 0,3-3 41,-3-1 0,0-2 254,-2-5 0,0-1-135,0-3 0,0 0-303,0-2 1,-2-2-41,0-2 1,-1-3-42,1-1 0,1-3 29,-1-2 0,1 0-238,1-4 1,0 0 60,0-6 1,0 1 96,0-4 1,0 8 291,0 3 0,0 6-266,0 5 311,0 8 0,0 10 106,0 9 1,0 5 158,0 6 1,0 4 44,0 3 0,0 2 170,0 4 1,-2 3 197,0-1 1,0 0-248,2-2 1,0 0-35,0 0 0,0 2-119,3-2 1,-2-4-141,3-7 1,-2-2 158,3-2 1,-3 0-350,2-4 0,-3-3-127,2-6-12,-3-3 409,0 2 53,0-9 0,-3 1-276,-1-5 1,-1 1 73,1-2 0,-2-2-252,2-4 0,-2-2-9,0 0 0,0-3-40,2-2 1,-1-3 9,3 0 1,-1-4-247,1 1 1,1-3-246,-1-2 1,1 2 277,1 3 1,1 2 380,1 5 1,-1 4-66,1 6 0,-2 6 112,-2 5 0,0 5 7,-2 6 0,0 5 184,-3 7 0,1 4 110,0 3 0,2 4 325,2 1 1,-1 4-56,1 0 0,0-1-213,5-4 0,-2-1-13,3-1 1,3-2-113,1-4 1,1-6-71,-3-5 0,1-3 5,-1-4 1,0 0-200,1-2 0,-3-1 119,0-6 1,-2 2-68,0-3 1,-1-1-67,-1-1 1,2-3 99,0-2 1,0-4-214,-2-2 1,0-2 67,0 0 1,0-2-203,0-1 0,0-4 60,0 0 1,1-3-46,1-1 1,2-5-3,2-1 1,0 0-102,1 0 1,-2 9 418,0 3 1,0 9-68,-3 7 1,0 4-35,-2 4 1,0 5-52,0 5 0,-1 4 579,-1 5 1,1 4-39,-4 3 0,3 1 128,-2 3 0,2 2-288,-2-2 0,1 2 182,-1 2 0,2-1-56,-2 1 1,2-4 74,0-2 0,2-3-360,2-1 0,2-5 198,2-4-472,1-4 206,-1-5 0,-2-3-30,1-3 1,-4-1 35,1-1 1,-1-2-92,-1-5 0,-1 1-48,-1-2 1,1-3 109,-1-2 0,1-4-188,-1 0 1,1-1 63,-1-3 1,1-1-302,1-1 1,0-4 148,0-1 0,2-1-229,0-1 0,3 0 216,0 0 1,0 4 148,2 4 0,-3 6-8,0 7 1,-1 5 105,1 3 1,-3 8 71,1 4 1,-1 4-47,-1 4 1,0 1 587,0 8 0,0-1-97,0 5 1,0-2 65,0 2 0,0-3-186,0 1 1,0 0 54,0 0 0,0-3-271,0-4 1,0-2 94,0-1 1,2-1-151,0-5 135,3 0-428,-4-9 186,5 0 0,-6-6 129,3-1 1,-5-2-125,0 0 0,-3-3-183,1 1 0,0-6-47,0 2 1,0-6 120,0 1 1,-1-3-68,3-2 0,0-2 87,2 1 1,0-3-373,0-2 0,0-1 144,0-3 1,2 3 108,0 4 1,2 5 337,-1 5 1,-1 5-69,1 3 35,-3 4 1,3 8-119,-3 4 0,0 6 533,0 4 1,-1 3-235,-1 4 0,2 0 114,-3 2 0,1-1 46,-1 0 0,1 0 3,2-2 1,0 1-108,0 0 0,0-6-66,0 0 0,0-8-212,0 1 1,0-4 148,0-1-421,0-3 266,0-3 1,0-9-9,0-1 0,0-5-144,0 2 1,0-4 13,0-2 0,0-1-97,0-2 1,0-2-168,-3-1 1,3-3 153,-2-2 1,1-1-202,1-3 0,0 3 96,0 1 1,0 2 402,0 3 1,0 6-90,0 7 1,0 6-145,0 6 0,-1 8 280,-1 10 0,-2 2 408,-2 6 0,-1 4 109,-2 2 1,1 3-269,-2-1 0,2-3 16,-1-1 1,2-4-22,1 0 1,0-5-326,2-1 0,-1-5-48,3-2 0,0-5-202,2-1 0,0-3-274,2-1 363,2-3 0,2-2-211,1 0 1,0 0 110,2-2 1,-2-5-106,1-4 0,2-1 90,1-1 1,1-2-33,1-2 1,0-5-48,-1-1 1,1-2-129,0-1 0,0-2 124,0-2 0,-1-2-92,-1 0 0,-3 3 268,-4 1 1,-1 3-19,-3 4 1,-5 5 331,-4 8 1,-5 3-217,-3 3 1,-4 2 368,0 0 1,-6 2-40,-1 3 0,-3 3 126,-1 0 0,-3 4-75,-1-2 1,1 3 153,1 2 0,1 1-118,1 1 1,0 1-65,2-1 1,3 1-315,6-1 1,3-1 170,8-3 1,1-2-341,5-1 0,4-4-26,7 0 1,5-1-177,5 2 1,7-3-233,4 0 1,3-2 281,4 0 0,1-2-160,5-2 1,0-1 103,2-1 1,-4-2 140,-3 2 0,0-4-1,0-1 1,1-2 148,-5 0 1,-3-1 25,-8-1 0,-3 0 100,-7-2 0,-3 1 39,-3-1 0,-10 2 228,-6 3 1,-8 1 271,-3 5 0,-3 1-286,-2 3 0,-6 0 285,-3 0 1,-3 5-212,-4 1 0,5 2 125,-2-1 0,3 3 16,0 2 1,0 2-31,0 3 0,5 0-332,2 2 0,10-1-148,5-1 0,7-5-214,6 1 1,8-5 203,7 1 1,9-4-535,10-1 0,4-3 321,7 2 0,2-3-263,4 0 1,1-3-38,-3-1 1,2 1-187,-2-2 0,-4 1 399,-7-2 0,-8 1 104,-11 1 649,-7 3 0,-12-2-340,-8 3 1,-7 0 749,-9 0 0,-3 0-362,-3 0 1,-2 0 272,-2 3 1,-2-2-287,1 3 1,2 1-69,-1 1 1,3 0-388,1 1 1,3 0-276,6 2 0,3 0-1057,3 4 1,6 1 1339,2 1 0,5 1 0,4 3 0</inkml:trace>
+</inkml:ink>
+</file>
+
+<file path=word/ink/ink7.xml><?xml version="1.0" encoding="utf-8"?>
+<inkml:ink xmlns:inkml="http://www.w3.org/2003/InkML">
+  <inkml:definitions>
+    <inkml:context xml:id="ctx0">
+      <inkml:inkSource xml:id="inkSrc0">
+        <inkml:traceFormat>
+          <inkml:channel name="X" type="integer" min="-2.14748E9" max="2.14748E9" units="cm"/>
+          <inkml:channel name="Y" type="integer" min="-2.14748E9" max="2.14748E9" units="cm"/>
+          <inkml:channel name="F" type="integer" max="32767" units="dev"/>
+        </inkml:traceFormat>
+        <inkml:channelProperties>
+          <inkml:channelProperty channel="X" name="resolution" value="1000" units="1/cm"/>
+          <inkml:channelProperty channel="Y" name="resolution" value="1000" units="1/cm"/>
+          <inkml:channelProperty channel="F" name="resolution" value="0" units="1/dev"/>
+        </inkml:channelProperties>
+      </inkml:inkSource>
+      <inkml:timestamp xml:id="ts0" timeString="2020-06-04T16:46:38.644"/>
+    </inkml:context>
+    <inkml:brush xml:id="br0">
+      <inkml:brushProperty name="width" value="0.04286" units="cm"/>
+      <inkml:brushProperty name="height" value="0.04286" units="cm"/>
+      <inkml:brushProperty name="color" value="#FFFFFF"/>
+    </inkml:brush>
+  </inkml:definitions>
+  <inkml:trace contextRef="#ctx0" brushRef="#br0">398 1 8046,'-26'10'0,"-2"-2"0,-1 0 1,-4 1-1,-1 2 0,0 3 382,1 4-436,0 0 1,1 4-541,3-1 594,-3 3 0,6-4 0,-3 2 0</inkml:trace>
+</inkml:ink>
+</file>
+
+<file path=word/ink/ink8.xml><?xml version="1.0" encoding="utf-8"?>
+<inkml:ink xmlns:inkml="http://www.w3.org/2003/InkML">
+  <inkml:definitions>
+    <inkml:context xml:id="ctx0">
+      <inkml:inkSource xml:id="inkSrc0">
+        <inkml:traceFormat>
+          <inkml:channel name="X" type="integer" min="-2.14748E9" max="2.14748E9" units="cm"/>
+          <inkml:channel name="Y" type="integer" min="-2.14748E9" max="2.14748E9" units="cm"/>
+          <inkml:channel name="F" type="integer" max="32767" units="dev"/>
+        </inkml:traceFormat>
+        <inkml:channelProperties>
+          <inkml:channelProperty channel="X" name="resolution" value="1000" units="1/cm"/>
+          <inkml:channelProperty channel="Y" name="resolution" value="1000" units="1/cm"/>
+          <inkml:channelProperty channel="F" name="resolution" value="0" units="1/dev"/>
+        </inkml:channelProperties>
+      </inkml:inkSource>
+      <inkml:timestamp xml:id="ts0" timeString="2020-06-04T16:47:52.183"/>
+    </inkml:context>
+    <inkml:brush xml:id="br0">
+      <inkml:brushProperty name="width" value="0.04286" units="cm"/>
+      <inkml:brushProperty name="height" value="0.04286" units="cm"/>
+      <inkml:brushProperty name="color" value="#E71225"/>
+    </inkml:brush>
+  </inkml:definitions>
+  <inkml:trace contextRef="#ctx0" brushRef="#br0">7 937 6690,'-4'0'1291,"1"0"-811,3 0-181,0 0 265,0-3 0,0 3-33,0-3-279,0 0 0,1 2 13,1-4 1,-1 3-193,1-2 0,1 2 83,-1-3 0,2 3-107,-2-2 1,3 0 86,0 0 0,-2-2-209,2 2 1,-1-1 35,2 1 0,1-2 12,-1 2 1,-2-2 101,1 0 1,-1 2 1,2-1 1,-1 1-59,-1-2 1,-2 1 47,2 1 1,-2 2-35,3-2 0,-3 1 44,2-1 1,-2 2-212,3-2 1,-3 2-36,2 0-224,0-1 345,3-1 1,-3 1-24,0 0 1,-2 1 156,3-1 1,-4 1-75,1-1 0,0 3 163,0-2-180,-2 1 54,3-2-45,0 2 0,-1-4-217,2 3 120,-3 0-273,5-1 141,-2 2 112,-1-4 158,3 4 1,-5-3-21,4 2 297,-4 2-303,2-3 1,-2 2 69,1-1-21,-2 1-34,3-2 0,-2 3-153,1 0 144,-1-2 0,2 1-197,-1-1 170,-1 1 0,3 0-69,-2-1 68,-1 1 7,1-1 143,1-1-150,-2 2 29,2-2 0,-1 2 3,0-1-42,0 2 1,-1-3 25,1 3 0,-1-1-238,1-1 206,-1 1-12,2-2 3,-3 0 13,6 3 1,-5-4 119,1 2-128,1 1 61,-2-2-35,5 1-46,-5 1 21,4-2 1,-3 1-36,2 0-28,-3 0 1,3 1 66,-2-1 0,-1 1-16,4-1 0,-4 1-30,1-2 156,2 3 1,-3-4-133,1 2 262,1 1-201,-2-2 0,3 3 43,-2 0-88,-2-2 14,3 1 0,-2-2-63,1 3 1,-1-1 78,1-1 1,-1 1-272,2-1 209,-3 2-53,3 0 172,0-3 14,-2 2 44,4-2 1,-4 2-125,1-1 33,-1 2 1,0-3 9,1 3-151,-2 0 137,3 0 0,-1-1-360,1-1-22,-1 1 162,1-2 308,-3 3-169,6-3 0,-5 3 373,4-2-239,-4 1 38,2 1 0,-2 0-61,1 0 1,-1-1 27,1-1-245,-2 1 236,3-2-322,-2 3 200,5 0 1,-5 0-70,3 0 76,-2-2 0,1 1 182,-1-1-198,-1 1 217,5 1-45,-5 0 0,2-1-8,-1-1-75,-1 2 1,3-3 1,-2 3-152,-2 0 0,4 0 65,-2 0-215,-1 0 196,5 0 1,-5 0 30,3 0-14,-2 0 26,3 0 1,-3 0 143,2 0-141,-2 0 1,1 0 252,-1 0-215,-1 0 72,5 0-81,-6 0 0,4 0-1,-2 0-7,-1 0 1,2 0 31,-1 0-54,-1 0 1,3 0 32,-2 0-40,-1 0 0,2 0 21,-1 0 6,-1 0 7,5 0-1,-6 0 1,4 0 19,-2 0-23,-1 0 1,2 0 3,0 0-1,-3 0 1,4 0-59,-2 0 55,-1 0 1,2 0-25,-1 0 14,-1 0 0,3 2-13,-2 0 2,-2 0 6,3-2 9,0 0-8,-2 3-22,5-2 0,-6 2 19,2-1-96,2-1 1,-3 3 41,1-2 31,1-2 1,-1 4 73,2-2-100,-2-1 101,3 2 1,-4-3-80,1 3 53,2-3 1,-4 4-21,3-2 85,0-1-57,-2 2 1,4-3 22,-3 2-43,0-1 12,1 2-100,-2 0 92,4-2 0,-4 2-6,1-1-2,2-1 44,-4 2-6,6 0-11,-5-3 1,2 4-12,-3-2-3,3-1 1,-3 2-9,2-1 10,-1-1 1,1 3-23,0-2 18,1-1 1,-3 2-13,0-1-3,0-1 1,2 3-15,0-2 67,0-2-43,-2 3 1,1-1 46,1 1-43,-1-1 12,1 1-6,-2-3-68,0 6 15,3-5-11,-2 4 27,2-4 1,-2 4-1,1-3 34,-2 0 0,3-1-39,-3 1 50,0-1 0,1 2-39,1 0 55,-1-3 1,2 4-36,-3-2 2,0-1 0,0 2-79,2-1 79,-1-1 0,2 3-165,-3-2 140,0-1 28,3 1-43,-2 1 124,1-2 0,-2 3-68,0-2 1,3-2 0,-2 4-5,1-2 2,-1-1 1,0 2-111,1-3 117,-2 3-131,3-3 1,-2 5 88,1-3-66,-1 0 30,2 1 230,0-2-113,-3 5 87,3-6 1,-2 5-36,1-2 42,-1-1-106,2 1 6,-3-3 0,2 4-203,0-2 77,0-1 0,-2 2-34,0-1 103,0-1-8,3 2 275,-3 0-271,3-2 67,-3 4 1,1-4-14,1 1 3,-1 2 1,2-3-57,-3 3-8,0-2-57,0 3 1,0-3 97,0 2-84,3-2 49,-3 3 68,3-4-69,-3 5 1,2-5 208,0 3-161,1-2-10,-3 4 1,0-5-50,2 3 42,-1-2 0,2 1-44,-3-1 0,0 0 53,0 2 54,0-2 1,1 3-76,1-3 0,-1 0 98,1 1-75,-2-3-36,0 6 0,0-5-13,0 4 1,1-4-5,1 1 0,-1 0-193,1 0 218,-1-1-36,-1 4 0,0-3-7,0 2 23,0-3 0,2 3-31,0-2 145,0-1-77,-2 5 1,0-5 43,0 3-58,0-2 1,1 3 2,1-3 1,-1 1-25,1-1 26,-1-2-37,-1 6 1,0-4 20,0 2-7,3-3 67,-3 5 0,3-5-55,-3 4 47,0-4-40,3 5 1,-2-5-23,1 4 37,-2-4-85,0 5 1,3-5 12,-1 3 17,0-2 0,-2 1 21,0-1 1,1-1-23,1 1 67,-2 2 0,3-3-48,-3 4 0,1-4 117,1 1-106,-1 2 1,2-3 26,-3 3-12,0-2 0,0 3-75,3-3 0,-3 1 52,2-1 1,-1-1-21,-1 4-31,3-4 45,-2 5 0,2-3 18,-1 1 1,-1 0-19,1-2 0,0-2 114,0 2-104,-1 2 0,1-3 260,-2 4-148,3-4-86,-2 5 0,2-5 4,-3 4 36,3-4-181,-3 5 165,3-6-23,-3 6-133,3-5 41,-2 5 0,2-5 67,-3 3 0,0-2-3,2 0 8,-1 1 0,2-1-10,-3 2 22,0-3 1,0 3-10,0-2-68,3-1 42,-2 5 0,1-6 24,-2 6 1,1-5 1,1 4 49,-1-4 0,2 3-57,-3-2 51,0-1-32,0 4-10,0-4 1,1 4 8,1-3 1,-2 1-67,3-1-101,-3-1 148,0 5-9,0-6 3,0 6-1,0-5 68,0 4-60,3-4 5,-2 5 81,2-6-67,-3 6 0,0-4-17,0 2 13,0-3 0,0 3-125,3-2 120,-3-1-25,3 4 7,-3-4 4,0 5 158,0-5-124,0 4 1,1-3 43,1 2-38,-1-3-46,2 5 51,-3-5-78,0 4 38,0-1-3,0 0-1,0 1 1,2-3 0,-1 1 3,1-1 12,-1-2-10,-1 6 1,0-4 0,0 2 2,0-3-4,3 2 2,-2 0 1,1-2-1,-2 4-8,0-4 0,1 2-11,1-3-51,-1 3 60,2-2-101,-3 4 85,0-4 39,3 5-46,-3-6 122,3 6-48,-3-5 0,1 4-47,1-3 21,-1 0-5,2 1 0,-3-2-7,0 4 16,0-4-145,0 5 125,2-3 0,-1 2-6,1-1 8,-1-3 3,-1 5 0,2-5-20,0 4 12,0-4 0,-1 4-130,1-3 125,-1 0-182,2 1 187,0 1 1,-2 1-5,3 0 44,-2 0-79,4-1 78,-6 2 1,5-1-47,-3-1 1,0-2 44,-2 2-19,3-2 0,-2 3-48,5-4 13,-6 5 1,4-5 15,-2 4-3,-1-4 10,2 2 0,-3-1-13,3 0 15,-3 0 0,3-1-8,-3 1 1,1-1 5,1 1 0,-1-1 1,1 2-1,-1-3 0,-1 3-3,2-3 0,-1 3-19,2-2 1,-2 2 14,1-3 5,-1 0 1,1 0-5,-2 2 1,1-1 2,1 1-16,-1-1 9,2-1 0,-2 2 1,1 0-48,-2 0 0,3-1 58,-3 1 0,1-1-23,1 1 36,-1-1-37,2 2 42,-3-3-28,2 3 1,-1-2 14,1 1-20,-1-1 1,-1 2 0,2-3 3,0 2-1,0-1 40,-2 2-40,0-3 17,3 3-51,-2-2 20,2 1 0,-2 1-11,1-1-1,-2 0 7,3-2 3,-3 3-4,0-3-6,3 3 205,-2 0-180,2-2 44,-3 2 0,0-1-47,3 0 5,-3 0-159,3-2 170,-3 3-89,0-2 1,1 2 49,1-3 51,-1 2-74,2-1 176,-3 2 1,0-1-65,2 0 21,-1 0-62,2-2 0,-3 1 32,0 1-132,0-1 1,1 2 123,1-3-285,-1 0 109,1 3 100,-2-3 1,1 3 25,1-3 9,-1 0 161,2 3-195,-3-2 77,0 2-21,3-3-93,-3 0-28,3 2-24,-3-1 102,3 2-18,-2-3 39,2 0 0,-3 0-2,2 0 13,-1 3-42,2-2 111,-3 1-72,3-2 127,-2 0-126,1 0 1,-1 0 5,1 0-20,-1 3 23,2-2-28,-3 2 25,3-3-15,-3 0 5,3 0 1,-2 0-17,1 0 12,-1 0 4,2 0 0,-3 2-137,3 0 126,-3 0-137,3-2 116,0 0 13,-2 0 0,2 0-31,-1 0 47,-1 0 16,2 0 9,0 0 5,-3 0 0,4 0-36,-2 0-29,-1 0 1,2 0 37,0 0-36,-3-3 1,4 3 13,-2-2 16,-1 1 1,4 0 23,-3-1 7,0 1 55,1-2 1,-2 3-80,1-2 11,1 1 1,-1-2 20,2 3-72,-3-3 1,3 2 50,-2-1 0,-1 1-39,1-1 1,-1 1 24,1-1 0,-1 0-13,1 0 75,2 2-72,-3-3 144,4 0-125,-4 2 1,4-2-6,-3 0 15,0 3 1,-1-3-131,1 3 83,-1 0 0,2-2-45,0 0 15,-3 0 0,4 1 16,-2-1 62,-1 1 0,2-2-64,-1 3 243,-1-3-215,2 3 84,0-6-75,-2 5 0,2-2-15,-1 0-45,-1 3 1,3-4 74,-2 2-69,-2 1 1,4-2 23,-2 1 68,-1 1-80,2-5 171,-1 5-81,-1-4-39,2 4-164,0-5 163,-2 6 1,2-5-24,-1 3 0,-1-1 12,1 1 1,0 1 23,0-1-33,-2-2 0,4 3 135,-2-4 0,-1 3 37,1-2-103,-1 3 0,-1-4-54,3 2 0,-3 1 62,2-1-61,-1 3 55,2-6-299,-2 2 220,4-2 1,-3 0-55,2 2 156,-3-2 0,3 4-101,-2-3 252,-1 0-214,5 1-3,-6-2 1,4 1 12,-2 1 0,-1 2-60,1-2 0,-1 1 24,1-1 0,-1 2-12,1-2 1,1 2 9,-1-3 0,1 2 9,-1-1 0,-1 0 118,1 2 1,0 0-32,0-2 81,-2 3-145,3-5 0,-1 5 13,1-4 0,-1 3-16,-2-2-9,3 2-126,-3-3 135,6 1 0,-5 0-41,4 0 21,-4-1 1,3 0 261,-2 0-245,-2 0 0,4 2-1,-2-1 0,-1-2 4,1 2 1,1 0 2,-1 0 0,0 2-2,-2-3-20,3 1 0,-2-2 13,4-1 1,-4 3 1,1 0 0,1 2 130,-1-3 1,0 3-123,-2-2 0,3 2 90,-1-3-96,0 1-6,1-2 1,-3-1 57,6 1-106,-5-1 0,2 2 67,-1 1-88,-1-2 59,5 2 0,-5-2-1,4-1 43,-4 4 0,2-3 6,-3 2 0,2 0-7,0 0 0,0 2-23,-2-2 0,1 1-7,1-1 0,-1 2 14,1-2 0,-1 0-50,2 0 49,-3-2 0,4 3-72,-2-4 0,-1 3 45,1 0 1,1-1 0,-1 0 165,2 0-156,-2 0 0,1 2 144,-1-1-133,-1-2 1,2 3 1,0-1 1,-3 0 19,2 2 0,0 1-78,0-4 45,-1 4 0,2-4-12,-1 3 6,-1-3-19,5 1 256,-5-2-181,4-1 0,-3 1-37,2 0 0,-3 1 13,2 1 1,-1 2-42,1-2 0,-1 0 16,1 0-83,-3-2 1,5 3 50,-3-4-30,3 1 49,-1-1 0,2 1-4,-2 0 1,-1 1 54,0 1 1,-3 2-52,2-2 1,1 1 118,-1-1 1,1 2-65,-3-2 1,2 2-24,0-3 1,1 3-86,-1-2 1,-1 2 81,1-3 0,1 3-116,-1-2 102,3 0 0,-4-2 34,3 2-47,-2-2 0,3 3 75,-3-4 1,1 3-7,-1 0 1,-1 1 17,1-1 0,-1 2-73,1-2 0,-1 2 8,1-3 0,0 3-94,0-2 0,-1 0 103,3 0 0,-2-2-143,0 2 122,2-2 1,-3 0-40,3 0 90,-2-1 0,3 1 8,-3-1 0,1 2-36,-1 0 0,-1 0 12,1 0 0,-1 2-98,1-1 0,-1 1 83,1-1 0,-1 1-339,2-2 186,-3 0 104,6 1 0,-5-2-20,4-1 0,-4 3 13,1 0 0,1 1 200,-1-1 1,0 2-117,-2-2 1,3 2-11,-1-3 0,1 3-20,-1-2 1,-2 2-48,3-2 1,-2 0 73,1 0-97,-1-2 42,5 2 0,-3-2 1,1 0 4,1 2 1,-3-2-2,2 2 0,-3 1 12,2-2 1,-1 3-9,1-2 0,1 2 0,-2-3 0,1 2 3,-1-1 1,-1-2-3,4 2 1,-3 0-1,2 0 0,-2-1 2,0-1 0,1 2-2,-1 0 1,2 1-1,-2-1 0,0 2 125,-2-2-120,3-1 1,-1-1 30,2 0 0,-3 1-22,1 1 1,0 0-32,0 0 11,-1-2 1,4 3-4,-3-3 0,0 1 4,-2 1 0,2 2 10,0-2 1,1 1 68,-1-1-76,-1 0 225,2-3-188,0 1 34,-3 0-69,3-1 0,-1 1-6,0-1 0,1 3-89,-1 0 1,0 2 106,2-3 0,-2 3-44,0-2 8,1 0 79,1-3 1,0 2-81,0 0 146,-2 0 1,1 2 26,-1-2-100,-1 0 1,3 2-111,-2-1 100,-1-2 0,4 5-124,-3-4 0,1 3 63,-1-2 1,-2 2-16,3-3 23,0 1 1,0 0 5,1 0 1,-1 1-15,-3-1 1,2 2 96,0-2 1,1 2-62,-1-3 16,-1 4-216,2-5 190,0 3 1,-2-2-47,3 1 1,-2 2 14,0-2 0,1 2-8,-1-3 0,2 3 7,-2-2 1,3 2 22,-3-3 0,0 3 86,-2-2 0,2 2-98,0-2 0,1 2 278,-1-3-253,-1 4 1,3-4 119,-2 3-104,-2-3 0,4 3 5,-2-2-70,-1 3-2,2-5 0,-1 4-87,0-2 123,0 3 1,-1-3 120,1 2-135,-1 1 171,1-4-136,1 4 1,-2-5 0,3 5-19,-2-4 1,-2 3 0,3-1-1,-1-1 1,1 1-142,1 1 1,-2-3 126,2 3 1,-2-1-4,0 1 1,1 1 18,-1-4 1,1 4 5,-1-1 0,-1-2 0,2 1-16,-1-1 0,-1 1 25,1 0-17,-1 3 1,0-5-68,1 3 1,-2-1 64,3 1 0,-2 1-66,1-1 57,-1-2 1,2 3-2,-3-3 0,2 1 74,0-1 16,0 3-3,1-5 1,-2 5-72,1-4 58,-2 4 1,1-4-9,1 3-80,-1 0-41,2-1-18,-3 2-12,3-5 1,-3 5 93,3-3 0,-2 2-11,1 0-22,-1-1 99,5-1 0,-6 0-82,2-1 1,0 4 220,0-1-172,-1-2 0,2 3 19,-3-3 0,0 2-158,2 0 132,-1-2 0,3 4-158,-2-2 143,-1-2 0,2 3-49,-1-4 28,-1 4 1,4-3 19,-3 2-3,0 1 0,-1-1 3,1 2 3,-1-3 0,2 2 17,-1-1-3,-1-2-18,2 4 1,-2-4-195,1 2 186,-1 1 0,2-2-68,-1 3 58,-1-2 1,3 1 5,-2-1 48,-2-2-73,6 3 58,-5-1 1,4 1-44,-3-1-21,0 1 0,-1-2 33,1 3-38,-1 0-12,4 0 1,-4-1-79,1-1 132,2 2 1,-3-3-57,3 3 138,-2 0 1,1 0-123,0 0 135,-3 0 0,4 0-86,-2 0 64,-1 0-48,2 0 4,-3 0 1,0 0-99,2 0 100,-1 0-66,2 0 36,0 0-6,-2 0 0,2 0 2,-1 0-82,-1 0 75,2 0-2,0 0 18,-3 0 0,4 0-19,-2 0 37,-1 0-35,2 0-70,-3 0 71,2 3-58,-1-3 1,3 3 69,-2-3 0,-1 1-10,1 1 12,-2-1-45,3 2 111,-2-3 0,4 0-87,-3 2 117,0-1 0,-1 2-83,1-3 0,-1 1 74,1 1-60,-1-1 0,-1 1-56,3-2 1,-3 0 1,3 1-43,-3 1-1,0-1 1,1 2 57,1-3-906,-1 0 484,2 0 437,-3 0 0,2 0 0,2 0 0</inkml:trace>
+</inkml:ink>
 </file>
 
 <file path=word/theme/theme1.xml><?xml version="1.0" encoding="utf-8"?>

</xml_diff>

<commit_message>
:white_check_mark: Everything including chapter 3
</commit_message>
<xml_diff>
--- a/Zusammenfassung.docx
+++ b/Zusammenfassung.docx
@@ -1,6 +1,6 @@
 
 <file path=word/document.xml><?xml version="1.0" encoding="utf-8"?>
-<w:document xmlns:wpc="http://schemas.microsoft.com/office/word/2010/wordprocessingCanvas" xmlns:cx="http://schemas.microsoft.com/office/drawing/2014/chartex" xmlns:cx1="http://schemas.microsoft.com/office/drawing/2015/9/8/chartex" xmlns:cx2="http://schemas.microsoft.com/office/drawing/2015/10/21/chartex" xmlns:cx3="http://schemas.microsoft.com/office/drawing/2016/5/9/chartex" xmlns:cx4="http://schemas.microsoft.com/office/drawing/2016/5/10/chartex" xmlns:cx5="http://schemas.microsoft.com/office/drawing/2016/5/11/chartex" xmlns:cx6="http://schemas.microsoft.com/office/drawing/2016/5/12/chartex" xmlns:cx7="http://schemas.microsoft.com/office/drawing/2016/5/13/chartex" xmlns:cx8="http://schemas.microsoft.com/office/drawing/2016/5/14/chartex" xmlns:mc="http://schemas.openxmlformats.org/markup-compatibility/2006" xmlns:aink="http://schemas.microsoft.com/office/drawing/2016/ink" xmlns:am3d="http://schemas.microsoft.com/office/drawing/2017/model3d" xmlns:o="urn:schemas-microsoft-com:office:office" xmlns:r="http://schemas.openxmlformats.org/officeDocument/2006/relationships" xmlns:m="http://schemas.openxmlformats.org/officeDocument/2006/math" xmlns:v="urn:schemas-microsoft-com:vml" xmlns:wp14="http://schemas.microsoft.com/office/word/2010/wordprocessingDrawing" xmlns:wp="http://schemas.openxmlformats.org/drawingml/2006/wordprocessingDrawing" xmlns:w10="urn:schemas-microsoft-com:office:word" xmlns:w="http://schemas.openxmlformats.org/wordprocessingml/2006/main" xmlns:w14="http://schemas.microsoft.com/office/word/2010/wordml" xmlns:w15="http://schemas.microsoft.com/office/word/2012/wordml" xmlns:w16cex="http://schemas.microsoft.com/office/word/2018/wordml/cex" xmlns:w16cid="http://schemas.microsoft.com/office/word/2016/wordml/cid" xmlns:w16="http://schemas.microsoft.com/office/word/2018/wordml" xmlns:w16se="http://schemas.microsoft.com/office/word/2015/wordml/symex" xmlns:wpg="http://schemas.microsoft.com/office/word/2010/wordprocessingGroup" xmlns:wpi="http://schemas.microsoft.com/office/word/2010/wordprocessingInk" xmlns:wne="http://schemas.microsoft.com/office/word/2006/wordml" xmlns:wps="http://schemas.microsoft.com/office/word/2010/wordprocessingShape" mc:Ignorable="w14 w15 w16se w16cid w16 w16cex wp14">
+<w:document xmlns:wpc="http://schemas.microsoft.com/office/word/2010/wordprocessingCanvas" xmlns:cx="http://schemas.microsoft.com/office/drawing/2014/chartex" xmlns:cx1="http://schemas.microsoft.com/office/drawing/2015/9/8/chartex" xmlns:cx2="http://schemas.microsoft.com/office/drawing/2015/10/21/chartex" xmlns:cx3="http://schemas.microsoft.com/office/drawing/2016/5/9/chartex" xmlns:cx4="http://schemas.microsoft.com/office/drawing/2016/5/10/chartex" xmlns:cx5="http://schemas.microsoft.com/office/drawing/2016/5/11/chartex" xmlns:cx6="http://schemas.microsoft.com/office/drawing/2016/5/12/chartex" xmlns:cx7="http://schemas.microsoft.com/office/drawing/2016/5/13/chartex" xmlns:cx8="http://schemas.microsoft.com/office/drawing/2016/5/14/chartex" xmlns:mc="http://schemas.openxmlformats.org/markup-compatibility/2006" xmlns:aink="http://schemas.microsoft.com/office/drawing/2016/ink" xmlns:am3d="http://schemas.microsoft.com/office/drawing/2017/model3d" xmlns:o="urn:schemas-microsoft-com:office:office" xmlns:r="http://schemas.openxmlformats.org/officeDocument/2006/relationships" xmlns:m="http://schemas.openxmlformats.org/officeDocument/2006/math" xmlns:v="urn:schemas-microsoft-com:vml" xmlns:wp14="http://schemas.microsoft.com/office/word/2010/wordprocessingDrawing" xmlns:wp="http://schemas.openxmlformats.org/drawingml/2006/wordprocessingDrawing" xmlns:w10="urn:schemas-microsoft-com:office:word" xmlns:w="http://schemas.openxmlformats.org/wordprocessingml/2006/main" xmlns:w14="http://schemas.microsoft.com/office/word/2010/wordml" xmlns:w15="http://schemas.microsoft.com/office/word/2012/wordml" xmlns:w16cid="http://schemas.microsoft.com/office/word/2016/wordml/cid" xmlns:w16se="http://schemas.microsoft.com/office/word/2015/wordml/symex" xmlns:wpg="http://schemas.microsoft.com/office/word/2010/wordprocessingGroup" xmlns:wpi="http://schemas.microsoft.com/office/word/2010/wordprocessingInk" xmlns:wne="http://schemas.microsoft.com/office/word/2006/wordml" xmlns:wps="http://schemas.microsoft.com/office/word/2010/wordprocessingShape" mc:Ignorable="w14 w15 w16se w16cid wp14">
   <w:body>
     <w:p/>
     <w:p/>
@@ -45,6 +45,14 @@
     </w:p>
     <w:sdt>
       <w:sdtPr>
+        <w:rPr>
+          <w:rFonts w:ascii="Times New Roman" w:eastAsia="Times New Roman" w:hAnsi="Times New Roman" w:cs="Times New Roman"/>
+          <w:b w:val="0"/>
+          <w:bCs w:val="0"/>
+          <w:color w:val="auto"/>
+          <w:sz w:val="24"/>
+          <w:szCs w:val="24"/>
+        </w:rPr>
         <w:id w:val="1576170222"/>
         <w:docPartObj>
           <w:docPartGallery w:val="Table of Contents"/>
@@ -53,11 +61,7 @@
       </w:sdtPr>
       <w:sdtEndPr>
         <w:rPr>
-          <w:rFonts w:ascii="Times New Roman" w:eastAsia="Times New Roman" w:hAnsi="Times New Roman" w:cs="Times New Roman"/>
           <w:noProof/>
-          <w:color w:val="auto"/>
-          <w:sz w:val="24"/>
-          <w:szCs w:val="24"/>
         </w:rPr>
       </w:sdtEndPr>
       <w:sdtContent>
@@ -1801,9 +1805,9 @@
               </wp:anchor>
             </w:drawing>
           </mc:Choice>
-          <mc:Fallback>
+          <mc:Fallback xmlns:w16="http://schemas.microsoft.com/office/word/2018/wordml" xmlns:w16cex="http://schemas.microsoft.com/office/word/2018/wordml/cex">
             <w:pict>
-              <v:line w14:anchorId="6467DD57" id="Gerade Verbindung 12" o:spid="_x0000_s1026" style="position:absolute;flip:y;z-index:251658251;visibility:visible;mso-wrap-style:square;mso-wrap-distance-left:9pt;mso-wrap-distance-top:0;mso-wrap-distance-right:9pt;mso-wrap-distance-bottom:0;mso-position-horizontal:absolute;mso-position-horizontal-relative:text;mso-position-vertical:absolute;mso-position-vertical-relative:text" from="409.95pt,5.7pt" to="412.15pt,139.7pt" o:gfxdata="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" strokecolor="black [3200]" strokeweight=".5pt">
+              <v:line w14:anchorId="6467DD57" id="Gerade Verbindung 12" o:spid="_x0000_s1026" style="position:absolute;flip:y;z-index:251658251;visibility:visible;mso-wrap-style:square;mso-wrap-distance-left:9pt;mso-wrap-distance-top:0;mso-wrap-distance-right:9pt;mso-wrap-distance-bottom:0;mso-position-horizontal:absolute;mso-position-horizontal-relative:text;mso-position-vertical:absolute;mso-position-vertical-relative:text" from="409.95pt,5.7pt" to="412.15pt,139.7pt" o:gfxdata="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" strokecolor="black [3200]" strokeweight=".5pt">
                 <v:stroke joinstyle="miter"/>
               </v:line>
             </w:pict>
@@ -1846,7 +1850,7 @@
               </wp:anchor>
             </w:drawing>
           </mc:Choice>
-          <mc:Fallback>
+          <mc:Fallback xmlns:w16="http://schemas.microsoft.com/office/word/2018/wordml" xmlns:w16cex="http://schemas.microsoft.com/office/word/2018/wordml/cex">
             <w:pict>
               <v:shapetype w14:anchorId="59B67808" id="_x0000_t75" coordsize="21600,21600" o:spt="75" o:preferrelative="t" path="m@4@5l@4@11@9@11@9@5xe" filled="f" stroked="f">
                 <v:stroke joinstyle="miter"/>
@@ -1867,7 +1871,7 @@
                 <v:path o:extrusionok="f" gradientshapeok="t" o:connecttype="rect"/>
                 <o:lock v:ext="edit" aspectratio="t"/>
               </v:shapetype>
-              <v:shape id="Freihand 47" o:spid="_x0000_s1026" type="#_x0000_t75" style="position:absolute;margin-left:423.4pt;margin-top:24.45pt;width:20.85pt;height:13.55pt;z-index:251658248;visibility:visible;mso-wrap-style:square;mso-wrap-distance-left:9pt;mso-wrap-distance-top:0;mso-wrap-distance-right:9pt;mso-wrap-distance-bottom:0;mso-position-horizontal:absolute;mso-position-horizontal-relative:text;mso-position-vertical:absolute;mso-position-vertical-relative:text" o:gfxdata="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">
+              <v:shape id="Freihand 47" o:spid="_x0000_s1026" type="#_x0000_t75" style="position:absolute;margin-left:423.4pt;margin-top:24.45pt;width:20.85pt;height:13.55pt;z-index:251658248;visibility:visible;mso-wrap-style:square;mso-wrap-distance-left:9pt;mso-wrap-distance-top:0;mso-wrap-distance-right:9pt;mso-wrap-distance-bottom:0;mso-position-horizontal:absolute;mso-position-horizontal-relative:text;mso-position-vertical:absolute;mso-position-vertical-relative:text" o:gfxdata="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">
                 <v:imagedata r:id="rId9" o:title=""/>
               </v:shape>
             </w:pict>
@@ -1910,9 +1914,9 @@
               </wp:anchor>
             </w:drawing>
           </mc:Choice>
-          <mc:Fallback>
+          <mc:Fallback xmlns:w16="http://schemas.microsoft.com/office/word/2018/wordml" xmlns:w16cex="http://schemas.microsoft.com/office/word/2018/wordml/cex">
             <w:pict>
-              <v:shape w14:anchorId="6E377251" id="Freihand 27" o:spid="_x0000_s1026" type="#_x0000_t75" style="position:absolute;margin-left:405.65pt;margin-top:6.1pt;width:26.3pt;height:61.8pt;z-index:251658243;visibility:visible;mso-wrap-style:square;mso-wrap-distance-left:9pt;mso-wrap-distance-top:0;mso-wrap-distance-right:9pt;mso-wrap-distance-bottom:0;mso-position-horizontal:absolute;mso-position-horizontal-relative:text;mso-position-vertical:absolute;mso-position-vertical-relative:text" o:gfxdata="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">
+              <v:shape w14:anchorId="6E377251" id="Freihand 27" o:spid="_x0000_s1026" type="#_x0000_t75" style="position:absolute;margin-left:405.65pt;margin-top:6.1pt;width:26.3pt;height:61.8pt;z-index:251658243;visibility:visible;mso-wrap-style:square;mso-wrap-distance-left:9pt;mso-wrap-distance-top:0;mso-wrap-distance-right:9pt;mso-wrap-distance-bottom:0;mso-position-horizontal:absolute;mso-position-horizontal-relative:text;mso-position-vertical:absolute;mso-position-vertical-relative:text" o:gfxdata="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">
                 <v:imagedata r:id="rId11" o:title=""/>
               </v:shape>
             </w:pict>
@@ -1920,6 +1924,9 @@
         </mc:AlternateContent>
       </w:r>
       <w:r>
+        <w:rPr>
+          <w:noProof/>
+        </w:rPr>
         <w:drawing>
           <wp:anchor distT="0" distB="0" distL="114300" distR="114300" simplePos="0" relativeHeight="251658240" behindDoc="0" locked="0" layoutInCell="1" allowOverlap="1" wp14:anchorId="612D65AA" wp14:editId="7AEA7748">
             <wp:simplePos x="0" y="0"/>
@@ -2009,6 +2016,70 @@
         <mc:AlternateContent>
           <mc:Choice Requires="wpi">
             <w:drawing>
+              <wp:anchor distT="0" distB="0" distL="114300" distR="114300" simplePos="0" relativeHeight="251658245" behindDoc="0" locked="0" layoutInCell="1" allowOverlap="1" wp14:anchorId="27938A2D" wp14:editId="1A88C542">
+                <wp:simplePos x="0" y="0"/>
+                <wp:positionH relativeFrom="column">
+                  <wp:posOffset>4196080</wp:posOffset>
+                </wp:positionH>
+                <wp:positionV relativeFrom="paragraph">
+                  <wp:posOffset>421005</wp:posOffset>
+                </wp:positionV>
+                <wp:extent cx="845640" cy="605520"/>
+                <wp:effectExtent l="38100" t="38100" r="5715" b="29845"/>
+                <wp:wrapNone/>
+                <wp:docPr id="32" name="Freihand 32"/>
+                <wp:cNvGraphicFramePr/>
+                <a:graphic xmlns:a="http://schemas.openxmlformats.org/drawingml/2006/main">
+                  <a:graphicData uri="http://schemas.microsoft.com/office/word/2010/wordprocessingInk">
+                    <w14:contentPart bwMode="auto" r:id="rId13">
+                      <w14:nvContentPartPr>
+                        <w14:cNvContentPartPr/>
+                      </w14:nvContentPartPr>
+                      <w14:xfrm>
+                        <a:off x="0" y="0"/>
+                        <a:ext cx="845640" cy="605520"/>
+                      </w14:xfrm>
+                    </w14:contentPart>
+                  </a:graphicData>
+                </a:graphic>
+              </wp:anchor>
+            </w:drawing>
+          </mc:Choice>
+          <mc:Fallback>
+            <w:pict>
+              <v:shapetype w14:anchorId="5D5230D4" id="_x0000_t75" coordsize="21600,21600" o:spt="75" o:preferrelative="t" path="m@4@5l@4@11@9@11@9@5xe" filled="f" stroked="f">
+                <v:stroke joinstyle="miter"/>
+                <v:formulas>
+                  <v:f eqn="if lineDrawn pixelLineWidth 0"/>
+                  <v:f eqn="sum @0 1 0"/>
+                  <v:f eqn="sum 0 0 @1"/>
+                  <v:f eqn="prod @2 1 2"/>
+                  <v:f eqn="prod @3 21600 pixelWidth"/>
+                  <v:f eqn="prod @3 21600 pixelHeight"/>
+                  <v:f eqn="sum @0 0 1"/>
+                  <v:f eqn="prod @6 1 2"/>
+                  <v:f eqn="prod @7 21600 pixelWidth"/>
+                  <v:f eqn="sum @8 21600 0"/>
+                  <v:f eqn="prod @7 21600 pixelHeight"/>
+                  <v:f eqn="sum @10 21600 0"/>
+                </v:formulas>
+                <v:path o:extrusionok="f" gradientshapeok="t" o:connecttype="rect"/>
+                <o:lock v:ext="edit" aspectratio="t"/>
+              </v:shapetype>
+              <v:shape id="Freihand 32" o:spid="_x0000_s1026" type="#_x0000_t75" style="position:absolute;margin-left:329.8pt;margin-top:32.55pt;width:67.8pt;height:48.9pt;z-index:251658245;visibility:visible;mso-wrap-style:square;mso-wrap-distance-left:9pt;mso-wrap-distance-top:0;mso-wrap-distance-right:9pt;mso-wrap-distance-bottom:0;mso-position-horizontal:absolute;mso-position-horizontal-relative:text;mso-position-vertical:absolute;mso-position-vertical-relative:text" o:gfxdata="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">
+                <v:imagedata r:id="rId14" o:title=""/>
+              </v:shape>
+            </w:pict>
+          </mc:Fallback>
+        </mc:AlternateContent>
+      </w:r>
+      <w:r>
+        <w:rPr>
+          <w:noProof/>
+        </w:rPr>
+        <mc:AlternateContent>
+          <mc:Choice Requires="wpi">
+            <w:drawing>
               <wp:anchor distT="0" distB="0" distL="114300" distR="114300" simplePos="0" relativeHeight="251658247" behindDoc="0" locked="0" layoutInCell="1" allowOverlap="1" wp14:anchorId="3BD10C80" wp14:editId="32F130FD">
                 <wp:simplePos x="0" y="0"/>
                 <wp:positionH relativeFrom="column">
@@ -2024,7 +2095,7 @@
                 <wp:cNvGraphicFramePr/>
                 <a:graphic xmlns:a="http://schemas.openxmlformats.org/drawingml/2006/main">
                   <a:graphicData uri="http://schemas.microsoft.com/office/word/2010/wordprocessingInk">
-                    <w14:contentPart bwMode="auto" r:id="rId13">
+                    <w14:contentPart bwMode="auto" r:id="rId15">
                       <w14:nvContentPartPr>
                         <w14:cNvContentPartPr/>
                       </w14:nvContentPartPr>
@@ -2038,10 +2109,10 @@
               </wp:anchor>
             </w:drawing>
           </mc:Choice>
-          <mc:Fallback>
+          <mc:Fallback xmlns:w16="http://schemas.microsoft.com/office/word/2018/wordml" xmlns:w16cex="http://schemas.microsoft.com/office/word/2018/wordml/cex">
             <w:pict>
-              <v:shape w14:anchorId="7DD3F401" id="Freihand 39" o:spid="_x0000_s1026" type="#_x0000_t75" style="position:absolute;margin-left:441.4pt;margin-top:15.8pt;width:17.8pt;height:15.2pt;z-index:251658247;visibility:visible;mso-wrap-style:square;mso-wrap-distance-left:9pt;mso-wrap-distance-top:0;mso-wrap-distance-right:9pt;mso-wrap-distance-bottom:0;mso-position-horizontal:absolute;mso-position-horizontal-relative:text;mso-position-vertical:absolute;mso-position-vertical-relative:text" o:gfxdata="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">
-                <v:imagedata r:id="rId14" o:title=""/>
+              <v:shape w14:anchorId="7DD3F401" id="Freihand 39" o:spid="_x0000_s1026" type="#_x0000_t75" style="position:absolute;margin-left:441.4pt;margin-top:15.8pt;width:17.8pt;height:15.2pt;z-index:251658247;visibility:visible;mso-wrap-style:square;mso-wrap-distance-left:9pt;mso-wrap-distance-top:0;mso-wrap-distance-right:9pt;mso-wrap-distance-bottom:0;mso-position-horizontal:absolute;mso-position-horizontal-relative:text;mso-position-vertical:absolute;mso-position-vertical-relative:text" o:gfxdata="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">
+                <v:imagedata r:id="rId16" o:title=""/>
               </v:shape>
             </w:pict>
           </mc:Fallback>
@@ -2069,7 +2140,7 @@
                 <wp:cNvGraphicFramePr/>
                 <a:graphic xmlns:a="http://schemas.openxmlformats.org/drawingml/2006/main">
                   <a:graphicData uri="http://schemas.microsoft.com/office/word/2010/wordprocessingInk">
-                    <w14:contentPart bwMode="auto" r:id="rId15">
+                    <w14:contentPart bwMode="auto" r:id="rId17">
                       <w14:nvContentPartPr>
                         <w14:cNvContentPartPr/>
                       </w14:nvContentPartPr>
@@ -2083,10 +2154,10 @@
               </wp:anchor>
             </w:drawing>
           </mc:Choice>
-          <mc:Fallback>
+          <mc:Fallback xmlns:w16="http://schemas.microsoft.com/office/word/2018/wordml" xmlns:w16cex="http://schemas.microsoft.com/office/word/2018/wordml/cex">
             <w:pict>
-              <v:shape w14:anchorId="47D35F99" id="Freihand 33" o:spid="_x0000_s1026" type="#_x0000_t75" style="position:absolute;margin-left:396.55pt;margin-top:4.4pt;width:74.3pt;height:38.15pt;z-index:251658246;visibility:visible;mso-wrap-style:square;mso-wrap-distance-left:9pt;mso-wrap-distance-top:0;mso-wrap-distance-right:9pt;mso-wrap-distance-bottom:0;mso-position-horizontal:absolute;mso-position-horizontal-relative:text;mso-position-vertical:absolute;mso-position-vertical-relative:text" o:gfxdata="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">
-                <v:imagedata r:id="rId16" o:title=""/>
+              <v:shape w14:anchorId="47D35F99" id="Freihand 33" o:spid="_x0000_s1026" type="#_x0000_t75" style="position:absolute;margin-left:396.55pt;margin-top:4.4pt;width:74.3pt;height:38.15pt;z-index:251658246;visibility:visible;mso-wrap-style:square;mso-wrap-distance-left:9pt;mso-wrap-distance-top:0;mso-wrap-distance-right:9pt;mso-wrap-distance-bottom:0;mso-position-horizontal:absolute;mso-position-horizontal-relative:text;mso-position-vertical:absolute;mso-position-vertical-relative:text" o:gfxdata="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">
+                <v:imagedata r:id="rId18" o:title=""/>
               </v:shape>
             </w:pict>
           </mc:Fallback>
@@ -2114,7 +2185,7 @@
                 <wp:cNvGraphicFramePr/>
                 <a:graphic xmlns:a="http://schemas.openxmlformats.org/drawingml/2006/main">
                   <a:graphicData uri="http://schemas.microsoft.com/office/word/2010/wordprocessingInk">
-                    <w14:contentPart bwMode="auto" r:id="rId17">
+                    <w14:contentPart bwMode="auto" r:id="rId19">
                       <w14:nvContentPartPr>
                         <w14:cNvContentPartPr/>
                       </w14:nvContentPartPr>
@@ -2128,10 +2199,10 @@
               </wp:anchor>
             </w:drawing>
           </mc:Choice>
-          <mc:Fallback>
+          <mc:Fallback xmlns:w16="http://schemas.microsoft.com/office/word/2018/wordml" xmlns:w16cex="http://schemas.microsoft.com/office/word/2018/wordml/cex">
             <w:pict>
-              <v:shape w14:anchorId="3FB76DA8" id="Freihand 31" o:spid="_x0000_s1026" type="#_x0000_t75" style="position:absolute;margin-left:330.35pt;margin-top:10.15pt;width:76.65pt;height:67.45pt;z-index:251658244;visibility:visible;mso-wrap-style:square;mso-wrap-distance-left:9pt;mso-wrap-distance-top:0;mso-wrap-distance-right:9pt;mso-wrap-distance-bottom:0;mso-position-horizontal:absolute;mso-position-horizontal-relative:text;mso-position-vertical:absolute;mso-position-vertical-relative:text" o:gfxdata="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">
-                <v:imagedata r:id="rId18" o:title=""/>
+              <v:shape w14:anchorId="3FB76DA8" id="Freihand 31" o:spid="_x0000_s1026" type="#_x0000_t75" style="position:absolute;margin-left:330.35pt;margin-top:10.15pt;width:76.65pt;height:67.45pt;z-index:251658244;visibility:visible;mso-wrap-style:square;mso-wrap-distance-left:9pt;mso-wrap-distance-top:0;mso-wrap-distance-right:9pt;mso-wrap-distance-bottom:0;mso-position-horizontal:absolute;mso-position-horizontal-relative:text;mso-position-vertical:absolute;mso-position-vertical-relative:text" o:gfxdata="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">
+                <v:imagedata r:id="rId20" o:title=""/>
               </v:shape>
             </w:pict>
           </mc:Fallback>
@@ -2159,7 +2230,7 @@
                 <wp:cNvGraphicFramePr/>
                 <a:graphic xmlns:a="http://schemas.openxmlformats.org/drawingml/2006/main">
                   <a:graphicData uri="http://schemas.microsoft.com/office/word/2010/wordprocessingInk">
-                    <w14:contentPart bwMode="auto" r:id="rId19">
+                    <w14:contentPart bwMode="auto" r:id="rId21">
                       <w14:nvContentPartPr>
                         <w14:cNvContentPartPr/>
                       </w14:nvContentPartPr>
@@ -2173,10 +2244,10 @@
               </wp:anchor>
             </w:drawing>
           </mc:Choice>
-          <mc:Fallback>
+          <mc:Fallback xmlns:w16="http://schemas.microsoft.com/office/word/2018/wordml" xmlns:w16cex="http://schemas.microsoft.com/office/word/2018/wordml/cex">
             <w:pict>
-              <v:shape w14:anchorId="116B0788" id="Freihand 25" o:spid="_x0000_s1026" type="#_x0000_t75" style="position:absolute;margin-left:421.95pt;margin-top:44.05pt;width:28.35pt;height:19.75pt;z-index:251658242;visibility:visible;mso-wrap-style:square;mso-wrap-distance-left:9pt;mso-wrap-distance-top:0;mso-wrap-distance-right:9pt;mso-wrap-distance-bottom:0;mso-position-horizontal:absolute;mso-position-horizontal-relative:text;mso-position-vertical:absolute;mso-position-vertical-relative:text" o:gfxdata="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">
-                <v:imagedata r:id="rId20" o:title=""/>
+              <v:shape w14:anchorId="116B0788" id="Freihand 25" o:spid="_x0000_s1026" type="#_x0000_t75" style="position:absolute;margin-left:421.95pt;margin-top:44.05pt;width:28.35pt;height:19.75pt;z-index:251658242;visibility:visible;mso-wrap-style:square;mso-wrap-distance-left:9pt;mso-wrap-distance-top:0;mso-wrap-distance-right:9pt;mso-wrap-distance-bottom:0;mso-position-horizontal:absolute;mso-position-horizontal-relative:text;mso-position-vertical:absolute;mso-position-vertical-relative:text" o:gfxdata="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">
+                <v:imagedata r:id="rId22" o:title=""/>
               </v:shape>
             </w:pict>
           </mc:Fallback>
@@ -2204,7 +2275,7 @@
                 <wp:cNvGraphicFramePr/>
                 <a:graphic xmlns:a="http://schemas.openxmlformats.org/drawingml/2006/main">
                   <a:graphicData uri="http://schemas.microsoft.com/office/word/2010/wordprocessingInk">
-                    <w14:contentPart bwMode="auto" r:id="rId21">
+                    <w14:contentPart bwMode="auto" r:id="rId23">
                       <w14:nvContentPartPr>
                         <w14:cNvContentPartPr/>
                       </w14:nvContentPartPr>
@@ -2218,10 +2289,10 @@
               </wp:anchor>
             </w:drawing>
           </mc:Choice>
-          <mc:Fallback>
+          <mc:Fallback xmlns:w16="http://schemas.microsoft.com/office/word/2018/wordml" xmlns:w16cex="http://schemas.microsoft.com/office/word/2018/wordml/cex">
             <w:pict>
-              <v:shape w14:anchorId="5CF91353" id="Freihand 24" o:spid="_x0000_s1026" type="#_x0000_t75" style="position:absolute;margin-left:431.65pt;margin-top:45.1pt;width:12.5pt;height:7.05pt;z-index:251658241;visibility:visible;mso-wrap-style:square;mso-wrap-distance-left:9pt;mso-wrap-distance-top:0;mso-wrap-distance-right:9pt;mso-wrap-distance-bottom:0;mso-position-horizontal:absolute;mso-position-horizontal-relative:text;mso-position-vertical:absolute;mso-position-vertical-relative:text" o:gfxdata="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">
-                <v:imagedata r:id="rId22" o:title=""/>
+              <v:shape w14:anchorId="5CF91353" id="Freihand 24" o:spid="_x0000_s1026" type="#_x0000_t75" style="position:absolute;margin-left:431.65pt;margin-top:45.1pt;width:12.5pt;height:7.05pt;z-index:251658241;visibility:visible;mso-wrap-style:square;mso-wrap-distance-left:9pt;mso-wrap-distance-top:0;mso-wrap-distance-right:9pt;mso-wrap-distance-bottom:0;mso-position-horizontal:absolute;mso-position-horizontal-relative:text;mso-position-vertical:absolute;mso-position-vertical-relative:text" o:gfxdata="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">
+                <v:imagedata r:id="rId24" o:title=""/>
               </v:shape>
             </w:pict>
           </mc:Fallback>
@@ -2258,7 +2329,7 @@
                     </pic:cNvPicPr>
                   </pic:nvPicPr>
                   <pic:blipFill>
-                    <a:blip r:embed="rId23">
+                    <a:blip r:embed="rId25">
                       <a:extLst>
                         <a:ext uri="{28A0092B-C50C-407E-A947-70E740481C1C}">
                           <a14:useLocalDpi xmlns:a14="http://schemas.microsoft.com/office/drawing/2010/main" val="0"/>
@@ -2326,7 +2397,7 @@
                     </pic:cNvPicPr>
                   </pic:nvPicPr>
                   <pic:blipFill>
-                    <a:blip r:embed="rId24">
+                    <a:blip r:embed="rId26">
                       <a:extLst>
                         <a:ext uri="{28A0092B-C50C-407E-A947-70E740481C1C}">
                           <a14:useLocalDpi xmlns:a14="http://schemas.microsoft.com/office/drawing/2010/main" val="0"/>
@@ -2388,7 +2459,7 @@
                     </pic:cNvPicPr>
                   </pic:nvPicPr>
                   <pic:blipFill>
-                    <a:blip r:embed="rId23">
+                    <a:blip r:embed="rId25">
                       <a:extLst>
                         <a:ext uri="{28A0092B-C50C-407E-A947-70E740481C1C}">
                           <a14:useLocalDpi xmlns:a14="http://schemas.microsoft.com/office/drawing/2010/main" val="0"/>
@@ -2450,7 +2521,7 @@
                     </pic:cNvPicPr>
                   </pic:nvPicPr>
                   <pic:blipFill>
-                    <a:blip r:embed="rId24">
+                    <a:blip r:embed="rId26">
                       <a:extLst>
                         <a:ext uri="{28A0092B-C50C-407E-A947-70E740481C1C}">
                           <a14:useLocalDpi xmlns:a14="http://schemas.microsoft.com/office/drawing/2010/main" val="0"/>
@@ -2493,13 +2564,13 @@
         <mc:AlternateContent>
           <mc:Choice Requires="wps">
             <w:drawing>
-              <wp:anchor distT="0" distB="0" distL="114300" distR="114300" simplePos="0" relativeHeight="251658250" behindDoc="0" locked="0" layoutInCell="1" allowOverlap="1" wp14:anchorId="6D46E6D1" wp14:editId="4EF046C1">
+              <wp:anchor distT="0" distB="0" distL="114300" distR="114300" simplePos="0" relativeHeight="251658250" behindDoc="0" locked="0" layoutInCell="1" allowOverlap="1" wp14:anchorId="6D46E6D1" wp14:editId="73701584">
                 <wp:simplePos x="0" y="0"/>
                 <wp:positionH relativeFrom="column">
-                  <wp:posOffset>5157470</wp:posOffset>
+                  <wp:posOffset>5186045</wp:posOffset>
                 </wp:positionH>
                 <wp:positionV relativeFrom="paragraph">
-                  <wp:posOffset>116840</wp:posOffset>
+                  <wp:posOffset>88265</wp:posOffset>
                 </wp:positionV>
                 <wp:extent cx="222885" cy="236220"/>
                 <wp:effectExtent l="0" t="0" r="18415" b="17780"/>
@@ -2581,7 +2652,7 @@
                 <v:stroke joinstyle="miter"/>
                 <v:path gradientshapeok="t" o:connecttype="rect"/>
               </v:shapetype>
-              <v:shape id="Textfeld 14" o:spid="_x0000_s1026" type="#_x0000_t202" style="position:absolute;left:0;text-align:left;margin-left:406.1pt;margin-top:9.2pt;width:17.55pt;height:18.6pt;z-index:251658250;visibility:visible;mso-wrap-style:square;mso-width-percent:0;mso-height-percent:0;mso-wrap-distance-left:9pt;mso-wrap-distance-top:0;mso-wrap-distance-right:9pt;mso-wrap-distance-bottom:0;mso-position-horizontal:absolute;mso-position-horizontal-relative:text;mso-position-vertical:absolute;mso-position-vertical-relative:text;mso-width-percent:0;mso-height-percent:0;mso-width-relative:margin;mso-height-relative:margin;v-text-anchor:top" o:gfxdata="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" fillcolor="white [3201]" strokecolor="white [3212]" strokeweight="1pt">
+              <v:shape id="Textfeld 14" o:spid="_x0000_s1026" type="#_x0000_t202" style="position:absolute;left:0;text-align:left;margin-left:408.35pt;margin-top:6.95pt;width:17.55pt;height:18.6pt;z-index:251658250;visibility:visible;mso-wrap-style:square;mso-width-percent:0;mso-height-percent:0;mso-wrap-distance-left:9pt;mso-wrap-distance-top:0;mso-wrap-distance-right:9pt;mso-wrap-distance-bottom:0;mso-position-horizontal:absolute;mso-position-horizontal-relative:text;mso-position-vertical:absolute;mso-position-vertical-relative:text;mso-width-percent:0;mso-height-percent:0;mso-width-relative:margin;mso-height-relative:margin;v-text-anchor:top" o:gfxdata="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" fillcolor="white [3201]" strokecolor="white [3212]" strokeweight="1pt">
                 <v:textbox>
                   <w:txbxContent>
                     <w:p>
@@ -2601,51 +2672,6 @@
                     </w:p>
                   </w:txbxContent>
                 </v:textbox>
-              </v:shape>
-            </w:pict>
-          </mc:Fallback>
-        </mc:AlternateContent>
-      </w:r>
-      <w:r>
-        <w:rPr>
-          <w:noProof/>
-        </w:rPr>
-        <mc:AlternateContent>
-          <mc:Choice Requires="wpi">
-            <w:drawing>
-              <wp:anchor distT="0" distB="0" distL="114300" distR="114300" simplePos="0" relativeHeight="251658245" behindDoc="0" locked="0" layoutInCell="1" allowOverlap="1" wp14:anchorId="27938A2D" wp14:editId="01D1CBCB">
-                <wp:simplePos x="0" y="0"/>
-                <wp:positionH relativeFrom="column">
-                  <wp:posOffset>4196234</wp:posOffset>
-                </wp:positionH>
-                <wp:positionV relativeFrom="paragraph">
-                  <wp:posOffset>-280008</wp:posOffset>
-                </wp:positionV>
-                <wp:extent cx="845640" cy="605520"/>
-                <wp:effectExtent l="38100" t="38100" r="5715" b="29845"/>
-                <wp:wrapNone/>
-                <wp:docPr id="32" name="Freihand 32"/>
-                <wp:cNvGraphicFramePr/>
-                <a:graphic xmlns:a="http://schemas.openxmlformats.org/drawingml/2006/main">
-                  <a:graphicData uri="http://schemas.microsoft.com/office/word/2010/wordprocessingInk">
-                    <w14:contentPart bwMode="auto" r:id="rId25">
-                      <w14:nvContentPartPr>
-                        <w14:cNvContentPartPr/>
-                      </w14:nvContentPartPr>
-                      <w14:xfrm>
-                        <a:off x="0" y="0"/>
-                        <a:ext cx="845185" cy="605155"/>
-                      </w14:xfrm>
-                    </w14:contentPart>
-                  </a:graphicData>
-                </a:graphic>
-              </wp:anchor>
-            </w:drawing>
-          </mc:Choice>
-          <mc:Fallback>
-            <w:pict>
-              <v:shape w14:anchorId="322BB9F2" id="Freihand 32" o:spid="_x0000_s1026" type="#_x0000_t75" style="position:absolute;margin-left:329.8pt;margin-top:-22.65pt;width:67.8pt;height:48.9pt;z-index:251658245;visibility:visible;mso-wrap-style:square;mso-wrap-distance-left:9pt;mso-wrap-distance-top:0;mso-wrap-distance-right:9pt;mso-wrap-distance-bottom:0;mso-position-horizontal:absolute;mso-position-horizontal-relative:text;mso-position-vertical:absolute;mso-position-vertical-relative:text" o:gfxdata="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">
-                <v:imagedata r:id="rId26" o:title=""/>
               </v:shape>
             </w:pict>
           </mc:Fallback>
@@ -2717,9 +2743,9 @@
               </wp:anchor>
             </w:drawing>
           </mc:Choice>
-          <mc:Fallback>
+          <mc:Fallback xmlns:w16="http://schemas.microsoft.com/office/word/2018/wordml" xmlns:w16cex="http://schemas.microsoft.com/office/word/2018/wordml/cex">
             <w:pict>
-              <v:rect w14:anchorId="782F86AE" id="Rechteck 13" o:spid="_x0000_s1026" style="position:absolute;margin-left:406.4pt;margin-top:8pt;width:5.75pt;height:5.9pt;z-index:251658249;visibility:visible;mso-wrap-style:square;mso-wrap-distance-left:9pt;mso-wrap-distance-top:0;mso-wrap-distance-right:9pt;mso-wrap-distance-bottom:0;mso-position-horizontal:absolute;mso-position-horizontal-relative:text;mso-position-vertical:absolute;mso-position-vertical-relative:text;v-text-anchor:middle" o:gfxdata="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" fillcolor="white [3201]" strokecolor="white [3212]" strokeweight="1pt"/>
+              <v:rect w14:anchorId="782F86AE" id="Rechteck 13" o:spid="_x0000_s1026" style="position:absolute;margin-left:406.4pt;margin-top:8pt;width:5.75pt;height:5.9pt;z-index:251658249;visibility:visible;mso-wrap-style:square;mso-wrap-distance-left:9pt;mso-wrap-distance-top:0;mso-wrap-distance-right:9pt;mso-wrap-distance-bottom:0;mso-position-horizontal:absolute;mso-position-horizontal-relative:text;mso-position-vertical:absolute;mso-position-vertical-relative:text;v-text-anchor:middle" o:gfxdata="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" fillcolor="white [3201]" strokecolor="white [3212]" strokeweight="1pt"/>
             </w:pict>
           </mc:Fallback>
         </mc:AlternateContent>
@@ -2843,6 +2869,9 @@
         <w:ind w:left="1416" w:hanging="1416"/>
       </w:pPr>
       <w:r>
+        <w:rPr>
+          <w:noProof/>
+        </w:rPr>
         <w:drawing>
           <wp:inline distT="0" distB="0" distL="0" distR="0" wp14:anchorId="356699C0" wp14:editId="05C410A8">
             <wp:extent cx="4654626" cy="987798"/>
@@ -2902,6 +2931,9 @@
         <w:jc w:val="left"/>
       </w:pPr>
       <w:r>
+        <w:rPr>
+          <w:noProof/>
+        </w:rPr>
         <w:drawing>
           <wp:inline distT="0" distB="0" distL="0" distR="0" wp14:anchorId="1FC1B3DF" wp14:editId="4AFA8305">
             <wp:extent cx="4660565" cy="952959"/>
@@ -2944,6 +2976,9 @@
         <w:jc w:val="left"/>
       </w:pPr>
       <w:r>
+        <w:rPr>
+          <w:noProof/>
+        </w:rPr>
         <w:drawing>
           <wp:inline distT="0" distB="0" distL="0" distR="0" wp14:anchorId="598FC666" wp14:editId="094AE580">
             <wp:extent cx="4667572" cy="1481769"/>
@@ -3005,6 +3040,9 @@
         <w:ind w:left="1416" w:hanging="1416"/>
       </w:pPr>
       <w:r>
+        <w:rPr>
+          <w:noProof/>
+        </w:rPr>
         <w:drawing>
           <wp:inline distT="0" distB="0" distL="0" distR="0" wp14:anchorId="36915ECD" wp14:editId="5B6CA9D0">
             <wp:extent cx="4711033" cy="3309650"/>
@@ -3061,6 +3099,9 @@
     </w:p>
     <w:p>
       <w:r>
+        <w:rPr>
+          <w:noProof/>
+        </w:rPr>
         <w:drawing>
           <wp:inline distT="0" distB="0" distL="0" distR="0" wp14:anchorId="00B4DD40" wp14:editId="0D8183E4">
             <wp:extent cx="4682415" cy="2319051"/>
@@ -3114,6 +3155,9 @@
     </w:p>
     <w:p>
       <w:r>
+        <w:rPr>
+          <w:noProof/>
+        </w:rPr>
         <w:drawing>
           <wp:inline distT="0" distB="0" distL="0" distR="0" wp14:anchorId="302F3E41" wp14:editId="2752A4BE">
             <wp:extent cx="4538949" cy="3917373"/>
@@ -4969,12 +5013,9 @@
       <w:pPr>
         <w:jc w:val="left"/>
       </w:pPr>
-      <w:r>
-        <w:br w:type="page"/>
-      </w:r>
-    </w:p>
-    <w:p/>
-    <w:p/>
+      <w:bookmarkStart w:id="32" w:name="_GoBack"/>
+      <w:bookmarkEnd w:id="32"/>
+    </w:p>
     <w:sectPr>
       <w:headerReference w:type="default" r:id="rId55"/>
       <w:pgSz w:w="11900" w:h="16840"/>
@@ -4987,7 +5028,7 @@
 </file>
 
 <file path=word/endnotes.xml><?xml version="1.0" encoding="utf-8"?>
-<w:endnotes xmlns:wpc="http://schemas.microsoft.com/office/word/2010/wordprocessingCanvas" xmlns:cx="http://schemas.microsoft.com/office/drawing/2014/chartex" xmlns:cx1="http://schemas.microsoft.com/office/drawing/2015/9/8/chartex" xmlns:cx2="http://schemas.microsoft.com/office/drawing/2015/10/21/chartex" xmlns:cx3="http://schemas.microsoft.com/office/drawing/2016/5/9/chartex" xmlns:cx4="http://schemas.microsoft.com/office/drawing/2016/5/10/chartex" xmlns:cx5="http://schemas.microsoft.com/office/drawing/2016/5/11/chartex" xmlns:cx6="http://schemas.microsoft.com/office/drawing/2016/5/12/chartex" xmlns:cx7="http://schemas.microsoft.com/office/drawing/2016/5/13/chartex" xmlns:cx8="http://schemas.microsoft.com/office/drawing/2016/5/14/chartex" xmlns:mc="http://schemas.openxmlformats.org/markup-compatibility/2006" xmlns:aink="http://schemas.microsoft.com/office/drawing/2016/ink" xmlns:am3d="http://schemas.microsoft.com/office/drawing/2017/model3d" xmlns:o="urn:schemas-microsoft-com:office:office" xmlns:r="http://schemas.openxmlformats.org/officeDocument/2006/relationships" xmlns:m="http://schemas.openxmlformats.org/officeDocument/2006/math" xmlns:v="urn:schemas-microsoft-com:vml" xmlns:wp14="http://schemas.microsoft.com/office/word/2010/wordprocessingDrawing" xmlns:wp="http://schemas.openxmlformats.org/drawingml/2006/wordprocessingDrawing" xmlns:w10="urn:schemas-microsoft-com:office:word" xmlns:w="http://schemas.openxmlformats.org/wordprocessingml/2006/main" xmlns:w14="http://schemas.microsoft.com/office/word/2010/wordml" xmlns:w15="http://schemas.microsoft.com/office/word/2012/wordml" xmlns:w16cex="http://schemas.microsoft.com/office/word/2018/wordml/cex" xmlns:w16cid="http://schemas.microsoft.com/office/word/2016/wordml/cid" xmlns:w16="http://schemas.microsoft.com/office/word/2018/wordml" xmlns:w16se="http://schemas.microsoft.com/office/word/2015/wordml/symex" xmlns:wpg="http://schemas.microsoft.com/office/word/2010/wordprocessingGroup" xmlns:wpi="http://schemas.microsoft.com/office/word/2010/wordprocessingInk" xmlns:wne="http://schemas.microsoft.com/office/word/2006/wordml" xmlns:wps="http://schemas.microsoft.com/office/word/2010/wordprocessingShape" mc:Ignorable="w14 w15 w16se w16cid w16 w16cex wp14">
+<w:endnotes xmlns:wpc="http://schemas.microsoft.com/office/word/2010/wordprocessingCanvas" xmlns:cx="http://schemas.microsoft.com/office/drawing/2014/chartex" xmlns:cx1="http://schemas.microsoft.com/office/drawing/2015/9/8/chartex" xmlns:cx2="http://schemas.microsoft.com/office/drawing/2015/10/21/chartex" xmlns:cx3="http://schemas.microsoft.com/office/drawing/2016/5/9/chartex" xmlns:cx4="http://schemas.microsoft.com/office/drawing/2016/5/10/chartex" xmlns:cx5="http://schemas.microsoft.com/office/drawing/2016/5/11/chartex" xmlns:cx6="http://schemas.microsoft.com/office/drawing/2016/5/12/chartex" xmlns:cx7="http://schemas.microsoft.com/office/drawing/2016/5/13/chartex" xmlns:cx8="http://schemas.microsoft.com/office/drawing/2016/5/14/chartex" xmlns:mc="http://schemas.openxmlformats.org/markup-compatibility/2006" xmlns:aink="http://schemas.microsoft.com/office/drawing/2016/ink" xmlns:am3d="http://schemas.microsoft.com/office/drawing/2017/model3d" xmlns:o="urn:schemas-microsoft-com:office:office" xmlns:r="http://schemas.openxmlformats.org/officeDocument/2006/relationships" xmlns:m="http://schemas.openxmlformats.org/officeDocument/2006/math" xmlns:v="urn:schemas-microsoft-com:vml" xmlns:wp14="http://schemas.microsoft.com/office/word/2010/wordprocessingDrawing" xmlns:wp="http://schemas.openxmlformats.org/drawingml/2006/wordprocessingDrawing" xmlns:w10="urn:schemas-microsoft-com:office:word" xmlns:w="http://schemas.openxmlformats.org/wordprocessingml/2006/main" xmlns:w14="http://schemas.microsoft.com/office/word/2010/wordml" xmlns:w15="http://schemas.microsoft.com/office/word/2012/wordml" xmlns:w16cid="http://schemas.microsoft.com/office/word/2016/wordml/cid" xmlns:w16se="http://schemas.microsoft.com/office/word/2015/wordml/symex" xmlns:wpg="http://schemas.microsoft.com/office/word/2010/wordprocessingGroup" xmlns:wpi="http://schemas.microsoft.com/office/word/2010/wordprocessingInk" xmlns:wne="http://schemas.microsoft.com/office/word/2006/wordml" xmlns:wps="http://schemas.microsoft.com/office/word/2010/wordprocessingShape" mc:Ignorable="w14 w15 w16se w16cid wp14">
   <w:endnote w:type="separator" w:id="-1">
     <w:p>
       <w:r>
@@ -5009,7 +5050,7 @@
 </file>
 
 <file path=word/footnotes.xml><?xml version="1.0" encoding="utf-8"?>
-<w:footnotes xmlns:wpc="http://schemas.microsoft.com/office/word/2010/wordprocessingCanvas" xmlns:cx="http://schemas.microsoft.com/office/drawing/2014/chartex" xmlns:cx1="http://schemas.microsoft.com/office/drawing/2015/9/8/chartex" xmlns:cx2="http://schemas.microsoft.com/office/drawing/2015/10/21/chartex" xmlns:cx3="http://schemas.microsoft.com/office/drawing/2016/5/9/chartex" xmlns:cx4="http://schemas.microsoft.com/office/drawing/2016/5/10/chartex" xmlns:cx5="http://schemas.microsoft.com/office/drawing/2016/5/11/chartex" xmlns:cx6="http://schemas.microsoft.com/office/drawing/2016/5/12/chartex" xmlns:cx7="http://schemas.microsoft.com/office/drawing/2016/5/13/chartex" xmlns:cx8="http://schemas.microsoft.com/office/drawing/2016/5/14/chartex" xmlns:mc="http://schemas.openxmlformats.org/markup-compatibility/2006" xmlns:aink="http://schemas.microsoft.com/office/drawing/2016/ink" xmlns:am3d="http://schemas.microsoft.com/office/drawing/2017/model3d" xmlns:o="urn:schemas-microsoft-com:office:office" xmlns:r="http://schemas.openxmlformats.org/officeDocument/2006/relationships" xmlns:m="http://schemas.openxmlformats.org/officeDocument/2006/math" xmlns:v="urn:schemas-microsoft-com:vml" xmlns:wp14="http://schemas.microsoft.com/office/word/2010/wordprocessingDrawing" xmlns:wp="http://schemas.openxmlformats.org/drawingml/2006/wordprocessingDrawing" xmlns:w10="urn:schemas-microsoft-com:office:word" xmlns:w="http://schemas.openxmlformats.org/wordprocessingml/2006/main" xmlns:w14="http://schemas.microsoft.com/office/word/2010/wordml" xmlns:w15="http://schemas.microsoft.com/office/word/2012/wordml" xmlns:w16cex="http://schemas.microsoft.com/office/word/2018/wordml/cex" xmlns:w16cid="http://schemas.microsoft.com/office/word/2016/wordml/cid" xmlns:w16="http://schemas.microsoft.com/office/word/2018/wordml" xmlns:w16se="http://schemas.microsoft.com/office/word/2015/wordml/symex" xmlns:wpg="http://schemas.microsoft.com/office/word/2010/wordprocessingGroup" xmlns:wpi="http://schemas.microsoft.com/office/word/2010/wordprocessingInk" xmlns:wne="http://schemas.microsoft.com/office/word/2006/wordml" xmlns:wps="http://schemas.microsoft.com/office/word/2010/wordprocessingShape" mc:Ignorable="w14 w15 w16se w16cid w16 w16cex wp14">
+<w:footnotes xmlns:wpc="http://schemas.microsoft.com/office/word/2010/wordprocessingCanvas" xmlns:cx="http://schemas.microsoft.com/office/drawing/2014/chartex" xmlns:cx1="http://schemas.microsoft.com/office/drawing/2015/9/8/chartex" xmlns:cx2="http://schemas.microsoft.com/office/drawing/2015/10/21/chartex" xmlns:cx3="http://schemas.microsoft.com/office/drawing/2016/5/9/chartex" xmlns:cx4="http://schemas.microsoft.com/office/drawing/2016/5/10/chartex" xmlns:cx5="http://schemas.microsoft.com/office/drawing/2016/5/11/chartex" xmlns:cx6="http://schemas.microsoft.com/office/drawing/2016/5/12/chartex" xmlns:cx7="http://schemas.microsoft.com/office/drawing/2016/5/13/chartex" xmlns:cx8="http://schemas.microsoft.com/office/drawing/2016/5/14/chartex" xmlns:mc="http://schemas.openxmlformats.org/markup-compatibility/2006" xmlns:aink="http://schemas.microsoft.com/office/drawing/2016/ink" xmlns:am3d="http://schemas.microsoft.com/office/drawing/2017/model3d" xmlns:o="urn:schemas-microsoft-com:office:office" xmlns:r="http://schemas.openxmlformats.org/officeDocument/2006/relationships" xmlns:m="http://schemas.openxmlformats.org/officeDocument/2006/math" xmlns:v="urn:schemas-microsoft-com:vml" xmlns:wp14="http://schemas.microsoft.com/office/word/2010/wordprocessingDrawing" xmlns:wp="http://schemas.openxmlformats.org/drawingml/2006/wordprocessingDrawing" xmlns:w10="urn:schemas-microsoft-com:office:word" xmlns:w="http://schemas.openxmlformats.org/wordprocessingml/2006/main" xmlns:w14="http://schemas.microsoft.com/office/word/2010/wordml" xmlns:w15="http://schemas.microsoft.com/office/word/2012/wordml" xmlns:w16cid="http://schemas.microsoft.com/office/word/2016/wordml/cid" xmlns:w16se="http://schemas.microsoft.com/office/word/2015/wordml/symex" xmlns:wpg="http://schemas.microsoft.com/office/word/2010/wordprocessingGroup" xmlns:wpi="http://schemas.microsoft.com/office/word/2010/wordprocessingInk" xmlns:wne="http://schemas.microsoft.com/office/word/2006/wordml" xmlns:wps="http://schemas.microsoft.com/office/word/2010/wordprocessingShape" mc:Ignorable="w14 w15 w16se w16cid wp14">
   <w:footnote w:type="separator" w:id="-1">
     <w:p>
       <w:r>
@@ -5031,7 +5072,7 @@
 </file>
 
 <file path=word/header1.xml><?xml version="1.0" encoding="utf-8"?>
-<w:hdr xmlns:wpc="http://schemas.microsoft.com/office/word/2010/wordprocessingCanvas" xmlns:cx="http://schemas.microsoft.com/office/drawing/2014/chartex" xmlns:cx1="http://schemas.microsoft.com/office/drawing/2015/9/8/chartex" xmlns:cx2="http://schemas.microsoft.com/office/drawing/2015/10/21/chartex" xmlns:cx3="http://schemas.microsoft.com/office/drawing/2016/5/9/chartex" xmlns:cx4="http://schemas.microsoft.com/office/drawing/2016/5/10/chartex" xmlns:cx5="http://schemas.microsoft.com/office/drawing/2016/5/11/chartex" xmlns:cx6="http://schemas.microsoft.com/office/drawing/2016/5/12/chartex" xmlns:cx7="http://schemas.microsoft.com/office/drawing/2016/5/13/chartex" xmlns:cx8="http://schemas.microsoft.com/office/drawing/2016/5/14/chartex" xmlns:mc="http://schemas.openxmlformats.org/markup-compatibility/2006" xmlns:aink="http://schemas.microsoft.com/office/drawing/2016/ink" xmlns:am3d="http://schemas.microsoft.com/office/drawing/2017/model3d" xmlns:o="urn:schemas-microsoft-com:office:office" xmlns:r="http://schemas.openxmlformats.org/officeDocument/2006/relationships" xmlns:m="http://schemas.openxmlformats.org/officeDocument/2006/math" xmlns:v="urn:schemas-microsoft-com:vml" xmlns:wp14="http://schemas.microsoft.com/office/word/2010/wordprocessingDrawing" xmlns:wp="http://schemas.openxmlformats.org/drawingml/2006/wordprocessingDrawing" xmlns:w10="urn:schemas-microsoft-com:office:word" xmlns:w="http://schemas.openxmlformats.org/wordprocessingml/2006/main" xmlns:w14="http://schemas.microsoft.com/office/word/2010/wordml" xmlns:w15="http://schemas.microsoft.com/office/word/2012/wordml" xmlns:w16cex="http://schemas.microsoft.com/office/word/2018/wordml/cex" xmlns:w16cid="http://schemas.microsoft.com/office/word/2016/wordml/cid" xmlns:w16="http://schemas.microsoft.com/office/word/2018/wordml" xmlns:w16se="http://schemas.microsoft.com/office/word/2015/wordml/symex" xmlns:wpg="http://schemas.microsoft.com/office/word/2010/wordprocessingGroup" xmlns:wpi="http://schemas.microsoft.com/office/word/2010/wordprocessingInk" xmlns:wne="http://schemas.microsoft.com/office/word/2006/wordml" xmlns:wps="http://schemas.microsoft.com/office/word/2010/wordprocessingShape" mc:Ignorable="w14 w15 w16se w16cid w16 w16cex wp14">
+<w:hdr xmlns:wpc="http://schemas.microsoft.com/office/word/2010/wordprocessingCanvas" xmlns:cx="http://schemas.microsoft.com/office/drawing/2014/chartex" xmlns:cx1="http://schemas.microsoft.com/office/drawing/2015/9/8/chartex" xmlns:cx2="http://schemas.microsoft.com/office/drawing/2015/10/21/chartex" xmlns:cx3="http://schemas.microsoft.com/office/drawing/2016/5/9/chartex" xmlns:cx4="http://schemas.microsoft.com/office/drawing/2016/5/10/chartex" xmlns:cx5="http://schemas.microsoft.com/office/drawing/2016/5/11/chartex" xmlns:cx6="http://schemas.microsoft.com/office/drawing/2016/5/12/chartex" xmlns:cx7="http://schemas.microsoft.com/office/drawing/2016/5/13/chartex" xmlns:cx8="http://schemas.microsoft.com/office/drawing/2016/5/14/chartex" xmlns:mc="http://schemas.openxmlformats.org/markup-compatibility/2006" xmlns:aink="http://schemas.microsoft.com/office/drawing/2016/ink" xmlns:am3d="http://schemas.microsoft.com/office/drawing/2017/model3d" xmlns:o="urn:schemas-microsoft-com:office:office" xmlns:r="http://schemas.openxmlformats.org/officeDocument/2006/relationships" xmlns:m="http://schemas.openxmlformats.org/officeDocument/2006/math" xmlns:v="urn:schemas-microsoft-com:vml" xmlns:wp14="http://schemas.microsoft.com/office/word/2010/wordprocessingDrawing" xmlns:wp="http://schemas.openxmlformats.org/drawingml/2006/wordprocessingDrawing" xmlns:w10="urn:schemas-microsoft-com:office:word" xmlns:w="http://schemas.openxmlformats.org/wordprocessingml/2006/main" xmlns:w14="http://schemas.microsoft.com/office/word/2010/wordml" xmlns:w15="http://schemas.microsoft.com/office/word/2012/wordml" xmlns:w16cid="http://schemas.microsoft.com/office/word/2016/wordml/cid" xmlns:w16se="http://schemas.microsoft.com/office/word/2015/wordml/symex" xmlns:wpg="http://schemas.microsoft.com/office/word/2010/wordprocessingGroup" xmlns:wpi="http://schemas.microsoft.com/office/word/2010/wordprocessingInk" xmlns:wne="http://schemas.microsoft.com/office/word/2006/wordml" xmlns:wps="http://schemas.microsoft.com/office/word/2010/wordprocessingShape" mc:Ignorable="w14 w15 w16se w16cid wp14">
   <w:p>
     <w:pPr>
       <w:pStyle w:val="Kopfzeile"/>
@@ -5039,57 +5080,31 @@
     <w:r>
       <w:t xml:space="preserve">Algorithmen und Komplexität von </w:t>
     </w:r>
-    <w:r>
-      <w:fldChar w:fldCharType="begin"/>
-    </w:r>
-    <w:r>
-      <w:instrText xml:space="preserve"> AUTHOR  \* MERGEFORMAT </w:instrText>
-    </w:r>
-    <w:r>
-      <w:fldChar w:fldCharType="separate"/>
-    </w:r>
-    <w:r>
-      <w:rPr>
-        <w:noProof/>
-      </w:rPr>
-      <w:t>Noah Wollenhaupt</w:t>
-    </w:r>
-    <w:r>
-      <w:rPr>
-        <w:noProof/>
-      </w:rPr>
-      <w:fldChar w:fldCharType="end"/>
-    </w:r>
+    <w:fldSimple w:instr=" AUTHOR  \* MERGEFORMAT ">
+      <w:r>
+        <w:rPr>
+          <w:noProof/>
+        </w:rPr>
+        <w:t>Noah Wollenhaupt</w:t>
+      </w:r>
+    </w:fldSimple>
     <w:r>
       <w:tab/>
     </w:r>
-    <w:r>
-      <w:fldChar w:fldCharType="begin"/>
-    </w:r>
-    <w:r>
-      <w:instrText xml:space="preserve"> DATE  \* MERGEFORMAT </w:instrText>
-    </w:r>
-    <w:r>
-      <w:fldChar w:fldCharType="separate"/>
-    </w:r>
-    <w:r>
-      <w:rPr>
-        <w:noProof/>
-      </w:rPr>
-      <w:t>04.06.20</w:t>
-    </w:r>
-    <w:r>
-      <w:rPr>
-        <w:noProof/>
-      </w:rPr>
-      <w:fldChar w:fldCharType="end"/>
-    </w:r>
+    <w:fldSimple w:instr=" DATE  \* MERGEFORMAT ">
+      <w:r>
+        <w:rPr>
+          <w:noProof/>
+        </w:rPr>
+        <w:t>04.06.2020</w:t>
+      </w:r>
+    </w:fldSimple>
   </w:p>
 </w:hdr>
 </file>
 
 <file path=word/numbering.xml><?xml version="1.0" encoding="utf-8"?>
-<w:numbering xmlns:wpc="http://schemas.microsoft.com/office/word/2010/wordprocessingCanvas" xmlns:cx="http://schemas.microsoft.com/office/drawing/2014/chartex" xmlns:cx1="http://schemas.microsoft.com/office/drawing/2015/9/8/chartex" xmlns:cx2="http://schemas.microsoft.com/office/drawing/2015/10/21/chartex" xmlns:cx3="http://schemas.microsoft.com/office/drawing/2016/5/9/chartex" xmlns:cx4="http://schemas.microsoft.com/office/drawing/2016/5/10/chartex" xmlns:cx5="http://schemas.microsoft.com/office/drawing/2016/5/11/chartex" xmlns:cx6="http://schemas.microsoft.com/office/drawing/2016/5/12/chartex" xmlns:cx7="http://schemas.microsoft.com/office/drawing/2016/5/13/chartex" xmlns:cx8="http://schemas.microsoft.com/office/drawing/2016/5/14/chartex" xmlns:mc="http://schemas.openxmlformats.org/markup-compatibility/2006" xmlns:aink="http://schemas.microsoft.com/office/drawing/2016/ink" xmlns:am3d="http://schemas.microsoft.com/office/drawing/2017/model3d" xmlns:o="urn:schemas-microsoft-com:office:office" xmlns:r="http://schemas.openxmlformats.org/officeDocument/2006/relationships" xmlns:m="http://schemas.openxmlformats.org/officeDocument/2006/math" xmlns:v="urn:schemas-microsoft-com:vml" xmlns:wp14="http://schemas.microsoft.com/office/word/2010/wordprocessingDrawing" xmlns:wp="http://schemas.openxmlformats.org/drawingml/2006/wordprocessingDrawing" xmlns:w10="urn:schemas-microsoft-com:office:word" xmlns:w="http://schemas.openxmlformats.org/wordprocessingml/2006/main" xmlns:w14="http://schemas.microsoft.com/office/word/2010/wordml" xmlns:w15="http://schemas.microsoft.com/office/word/2012/wordml" xmlns:w16cex="http://schemas.microsoft.com/office/word/2018/wordml/cex" xmlns:w16cid="http://schemas.microsoft.com/office/word/2016/wordml/cid" xmlns:w16="http://schemas.microsoft.com/office/word/2018/wordml" xmlns:w16se="http://schemas.microsoft.com/office/word/2015/wordml/symex" xmlns:wpg="http://schemas.microsoft.com/office/word/2010/wordprocessingGroup" xmlns:wpi="http://schemas.microsoft.com/office/word/2010/wordprocessingInk" xmlns:wne="http://schemas.microsoft.com/office/word/2006/wordml" xmlns:wps="http://schemas.microsoft.com/office/word/2010/wordprocessingShape" mc:Ignorable="w14 w15 w16se w16cid w16 w16cex wp14">
+<w:numbering xmlns:wpc="http://schemas.microsoft.com/office/word/2010/wordprocessingCanvas" xmlns:cx="http://schemas.microsoft.com/office/drawing/2014/chartex" xmlns:cx1="http://schemas.microsoft.com/office/drawing/2015/9/8/chartex" xmlns:cx2="http://schemas.microsoft.com/office/drawing/2015/10/21/chartex" xmlns:cx3="http://schemas.microsoft.com/office/drawing/2016/5/9/chartex" xmlns:cx4="http://schemas.microsoft.com/office/drawing/2016/5/10/chartex" xmlns:cx5="http://schemas.microsoft.com/office/drawing/2016/5/11/chartex" xmlns:cx6="http://schemas.microsoft.com/office/drawing/2016/5/12/chartex" xmlns:cx7="http://schemas.microsoft.com/office/drawing/2016/5/13/chartex" xmlns:cx8="http://schemas.microsoft.com/office/drawing/2016/5/14/chartex" xmlns:mc="http://schemas.openxmlformats.org/markup-compatibility/2006" xmlns:aink="http://schemas.microsoft.com/office/drawing/2016/ink" xmlns:am3d="http://schemas.microsoft.com/office/drawing/2017/model3d" xmlns:o="urn:schemas-microsoft-com:office:office" xmlns:r="http://schemas.openxmlformats.org/officeDocument/2006/relationships" xmlns:m="http://schemas.openxmlformats.org/officeDocument/2006/math" xmlns:v="urn:schemas-microsoft-com:vml" xmlns:wp14="http://schemas.microsoft.com/office/word/2010/wordprocessingDrawing" xmlns:wp="http://schemas.openxmlformats.org/drawingml/2006/wordprocessingDrawing" xmlns:w10="urn:schemas-microsoft-com:office:word" xmlns:w="http://schemas.openxmlformats.org/wordprocessingml/2006/main" xmlns:w14="http://schemas.microsoft.com/office/word/2010/wordml" xmlns:w15="http://schemas.microsoft.com/office/word/2012/wordml" xmlns:w16cid="http://schemas.microsoft.com/office/word/2016/wordml/cid" xmlns:w16se="http://schemas.microsoft.com/office/word/2015/wordml/symex" xmlns:wpg="http://schemas.microsoft.com/office/word/2010/wordprocessingGroup" xmlns:wpi="http://schemas.microsoft.com/office/word/2010/wordprocessingInk" xmlns:wne="http://schemas.microsoft.com/office/word/2006/wordml" xmlns:wps="http://schemas.microsoft.com/office/word/2010/wordprocessingShape" mc:Ignorable="w14 w15 w16se w16cid wp14">
   <w:abstractNum w:abstractNumId="0" w15:restartNumberingAfterBreak="0">
     <w:nsid w:val="07711C11"/>
     <w:multiLevelType w:val="hybridMultilevel"/>
@@ -5949,7 +5964,7 @@
 </file>
 
 <file path=word/styles.xml><?xml version="1.0" encoding="utf-8"?>
-<w:styles xmlns:mc="http://schemas.openxmlformats.org/markup-compatibility/2006" xmlns:r="http://schemas.openxmlformats.org/officeDocument/2006/relationships" xmlns:w="http://schemas.openxmlformats.org/wordprocessingml/2006/main" xmlns:w14="http://schemas.microsoft.com/office/word/2010/wordml" xmlns:w15="http://schemas.microsoft.com/office/word/2012/wordml" xmlns:w16cex="http://schemas.microsoft.com/office/word/2018/wordml/cex" xmlns:w16cid="http://schemas.microsoft.com/office/word/2016/wordml/cid" xmlns:w16="http://schemas.microsoft.com/office/word/2018/wordml" xmlns:w16se="http://schemas.microsoft.com/office/word/2015/wordml/symex" mc:Ignorable="w14 w15 w16se w16cid w16 w16cex">
+<w:styles xmlns:mc="http://schemas.openxmlformats.org/markup-compatibility/2006" xmlns:r="http://schemas.openxmlformats.org/officeDocument/2006/relationships" xmlns:w="http://schemas.openxmlformats.org/wordprocessingml/2006/main" xmlns:w14="http://schemas.microsoft.com/office/word/2010/wordml" xmlns:w15="http://schemas.microsoft.com/office/word/2012/wordml" xmlns:w16cid="http://schemas.microsoft.com/office/word/2016/wordml/cid" xmlns:w16se="http://schemas.microsoft.com/office/word/2015/wordml/symex" mc:Ignorable="w14 w15 w16se w16cid">
   <w:docDefaults>
     <w:rPrDefault>
       <w:rPr>
@@ -5961,7 +5976,7 @@
     </w:rPrDefault>
     <w:pPrDefault/>
   </w:docDefaults>
-  <w:latentStyles w:defLockedState="0" w:defUIPriority="99" w:defSemiHidden="0" w:defUnhideWhenUsed="0" w:defQFormat="0" w:count="376">
+  <w:latentStyles w:defLockedState="0" w:defUIPriority="99" w:defSemiHidden="0" w:defUnhideWhenUsed="0" w:defQFormat="0" w:count="377">
     <w:lsdException w:name="Normal" w:uiPriority="0" w:qFormat="1"/>
     <w:lsdException w:name="heading 1" w:uiPriority="9" w:qFormat="1"/>
     <w:lsdException w:name="heading 2" w:semiHidden="1" w:uiPriority="9" w:unhideWhenUsed="1" w:qFormat="1"/>
@@ -6067,7 +6082,6 @@
     <w:lsdException w:name="HTML Sample" w:semiHidden="1" w:unhideWhenUsed="1"/>
     <w:lsdException w:name="HTML Typewriter" w:semiHidden="1" w:unhideWhenUsed="1"/>
     <w:lsdException w:name="HTML Variable" w:semiHidden="1" w:unhideWhenUsed="1"/>
-    <w:lsdException w:name="Normal Table" w:semiHidden="1" w:unhideWhenUsed="1"/>
     <w:lsdException w:name="annotation subject" w:semiHidden="1" w:unhideWhenUsed="1"/>
     <w:lsdException w:name="No List" w:semiHidden="1" w:unhideWhenUsed="1"/>
     <w:lsdException w:name="Outline List 1" w:semiHidden="1" w:unhideWhenUsed="1"/>
@@ -6114,10 +6128,8 @@
     <w:lsdException w:name="Table Subtle 2" w:semiHidden="1" w:unhideWhenUsed="1"/>
     <w:lsdException w:name="Table Web 1" w:semiHidden="1" w:unhideWhenUsed="1"/>
     <w:lsdException w:name="Table Web 2" w:semiHidden="1" w:unhideWhenUsed="1"/>
-    <w:lsdException w:name="Table Web 3" w:semiHidden="1" w:unhideWhenUsed="1"/>
     <w:lsdException w:name="Balloon Text" w:semiHidden="1" w:unhideWhenUsed="1"/>
     <w:lsdException w:name="Table Grid" w:uiPriority="39"/>
-    <w:lsdException w:name="Table Theme" w:semiHidden="1" w:unhideWhenUsed="1"/>
     <w:lsdException w:name="Placeholder Text" w:semiHidden="1"/>
     <w:lsdException w:name="No Spacing" w:uiPriority="1" w:qFormat="1"/>
     <w:lsdException w:name="Light Shading" w:uiPriority="60"/>
@@ -6338,6 +6350,7 @@
     <w:lsdException w:name="Hashtag" w:semiHidden="1" w:unhideWhenUsed="1"/>
     <w:lsdException w:name="Unresolved Mention" w:semiHidden="1" w:unhideWhenUsed="1"/>
     <w:lsdException w:name="Smart Link" w:semiHidden="1" w:unhideWhenUsed="1"/>
+    <w:lsdException w:name="Smart Link Error" w:semiHidden="1" w:unhideWhenUsed="1"/>
   </w:latentStyles>
   <w:style w:type="paragraph" w:default="1" w:styleId="Standard">
     <w:name w:val="Normal"/>
@@ -6910,6 +6923,34 @@
           <inkml:channelProperty channel="F" name="resolution" value="0" units="1/dev"/>
         </inkml:channelProperties>
       </inkml:inkSource>
+      <inkml:timestamp xml:id="ts0" timeString="2020-06-04T16:47:52.183"/>
+    </inkml:context>
+    <inkml:brush xml:id="br0">
+      <inkml:brushProperty name="width" value="0.04286" units="cm"/>
+      <inkml:brushProperty name="height" value="0.04286" units="cm"/>
+      <inkml:brushProperty name="color" value="#E71225"/>
+    </inkml:brush>
+  </inkml:definitions>
+  <inkml:trace contextRef="#ctx0" brushRef="#br0">7 938 6690,'-4'0'1291,"1"0"-811,3 0-181,0 0 265,0-3 0,0 3-33,0-3-279,0 0 0,1 2 13,1-4 1,-1 3-193,1-2 0,1 2 83,-1-3 0,2 3-107,-2-2 1,3 0 86,0 0 0,-2-2-209,2 2 1,-1-1 35,2 1 0,1-2 12,-1 2 1,-2-2 101,1 0 1,-1 2 1,2-1 1,-1 1-59,-1-2 1,-2 1 47,2 1 1,-2 2-35,3-2 0,-3 1 44,2-1 1,-2 2-212,3-2 1,-3 2-36,2 0-224,0-1 345,3-1 1,-3 1-24,0 0 1,-2 1 156,3-1 1,-4 1-75,1-1 0,0 3 163,0-2-180,-2 1 54,3-2-45,0 2 0,-1-4-217,2 3 120,-3 0-273,5-1 141,-2 2 112,-1-4 158,3 4 1,-5-3-21,4 2 297,-4 2-303,2-3 1,-2 2 69,1-1-21,-2 1-34,3-2 0,-2 3-153,1 0 144,-1-2 0,2 1-197,-1-1 170,-1 1 0,3 0-69,-2-1 68,-1 1 7,1-1 143,1-1-150,-2 2 29,2-2 0,-1 2 3,0-1-42,0 2 1,-1-3 25,1 3 0,-1-1-238,1-1 206,-1 1-12,2-2 3,-3 0 13,6 3 1,-5-4 119,1 2-128,1 1 61,-2-2-35,5 1-46,-5 1 21,4-2 1,-3 1-36,2 0-28,-3 0 1,3 1 66,-2-1 0,-1 1-16,4-1 0,-4 1-30,1-2 156,2 3 1,-3-4-133,1 2 262,1 1-201,-2-2 0,3 3 43,-2 0-88,-2-2 14,3 1 0,-2-2-63,1 3 1,-1-1 78,1-1 1,-1 1-272,2-1 209,-3 2-53,3 0 172,0-3 14,-2 2 44,4-2 1,-4 2-125,1-1 33,-1 2 1,0-3 9,1 3-151,-2 0 137,3 0 0,-1-1-360,1-1-22,-1 1 162,1-2 308,-3 3-169,6-3 0,-5 3 373,4-2-239,-4 1 38,2 1 0,-2 0-61,1 0 1,-1-1 27,1-1-245,-2 1 236,3-2-322,-2 3 200,5 0 1,-5 0-70,3 0 76,-2-2 0,1 1 182,-1-1-198,-1 1 217,5 1-45,-5 0 0,2-1-8,-1-1-75,-1 2 1,3-3 1,-2 3-152,-2 0 0,4 0 65,-2 0-215,-1 0 196,5 0 1,-5 0 30,3 0-14,-2 0 26,3 0 1,-3 0 143,2 0-141,-2 0 1,1 0 252,-1 0-215,-1 0 72,5 0-81,-6 0 0,4 0-1,-1 0-7,-2 0 1,2 0 31,-1 0-54,-1 0 1,3 0 32,-2 0-40,-1 0 0,2 0 21,-1 0 6,-1 0 7,5 0-1,-6 0 1,4 0 19,-2 0-23,-1 0 1,2 0 3,0 0-1,-3 0 1,4 0-59,-2 0 55,-1 0 1,2 0-25,-1 0 14,-1 0 0,3 2-13,-2 0 2,-2 0 6,3-2 9,0 0-8,-2 3-22,5-2 0,-6 2 19,2-1-96,2-1 1,-3 3 41,1-2 31,1-2 1,-1 4 73,2-2-100,-2-1 101,3 2 1,-4-3-80,1 3 53,2-3 1,-4 4-21,3-2 85,0-1-57,-2 2 1,4-3 22,-3 2-43,0-1 12,1 2-100,-2 0 92,4-2 0,-4 2-6,1-1-2,2-1 44,-4 2-6,6 0-11,-5-3 1,2 4-12,-3-2-3,3-1 1,-3 2-9,2-1 10,-1-1 1,1 3-23,0-2 18,1-1 1,-3 2-13,0-1-3,0-1 1,2 3-15,0-2 67,0-2-43,-2 3 1,1-1 46,1 1-43,-1-1 12,1 1-6,-2-3-68,0 6 15,3-5-11,-2 4 27,2-4 1,-2 4-1,1-3 34,-2 0 0,3-1-39,-3 1 50,0-1 0,1 2-39,1 0 55,-1-3 1,2 4-36,-3-2 2,0-1 0,0 2-79,2-1 79,-1-1 0,2 3-165,-3-2 140,0-1 28,3 1-43,-2 1 124,1-2 0,-2 3-68,0-2 1,3-2 0,-2 4-5,1-2 2,-1-1 1,0 2-111,1-3 117,-2 3-131,3-3 1,-2 5 88,1-3-66,-1 0 30,2 1 230,0-2-113,-3 5 87,3-6 1,-2 5-36,1-2 42,-1-1-106,2 1 6,-3-3 0,2 4-203,0-2 77,0-1 0,-2 2-34,0-1 103,0-1-8,3 2 275,-3 0-271,3-2 67,-3 4 1,1-4-14,1 1 3,-1 2 1,2-3-57,-3 3-8,0-2-57,0 3 1,0-3 97,0 2-84,3-2 49,-3 3 68,3-4-69,-3 5 1,2-5 208,0 3-161,1-2-10,-3 4 1,0-5-50,2 3 42,-1-2 0,2 1-44,-3-1 0,0 0 53,0 2 54,0-2 1,1 3-76,1-3 0,-1 0 98,1 1-75,-2-3-36,0 6 0,0-5-13,0 4 1,1-4-5,1 1 0,-1 0-193,1 0 218,-1-1-36,-1 4 0,0-3-7,0 2 23,0-3 0,2 3-31,0-2 145,0-1-77,-2 5 1,0-5 43,0 3-58,0-2 1,1 3 2,1-3 1,-1 1-25,1-1 26,-1-2-37,-1 6 1,0-4 20,0 2-7,3-3 67,-3 5 0,3-5-55,-3 4 47,0-4-40,3 5 1,-2-5-23,1 4 37,-2-4-85,0 5 1,3-5 12,-1 3 17,0-2 0,-2 1 21,0-1 1,1-1-23,1 1 67,-2 2 0,3-3-48,-3 4 0,1-4 117,1 1-106,-1 2 1,2-3 26,-3 3-12,0-2 0,0 3-75,3-3 0,-3 1 52,2-1 1,-1-1-21,-1 4-31,3-4 45,-2 5 0,2-3 18,-1 1 1,-1 0-19,1-2 0,0-2 114,0 2-104,-1 2 0,1-3 260,-2 4-148,3-4-86,-2 5 0,2-5 4,-3 4 36,3-4-181,-3 5 165,3-6-23,-3 6-133,3-5 41,-2 5 0,2-5 67,-3 3 0,0-2-3,2 0 8,-1 1 0,2-1-10,-3 2 22,0-3 1,0 3-10,0-2-68,3-1 42,-2 5 0,1-6 24,-2 6 1,1-5 1,1 4 49,-1-4 0,2 3-57,-3-2 51,0-1-32,0 4-10,0-4 1,1 4 8,1-3 1,-2 1-67,3-1-101,-3-1 148,0 5-9,0-6 3,0 7-1,0-6 68,0 4-60,3-4 5,-2 5 81,2-6-67,-3 6 0,0-4-17,0 2 13,0-3 0,0 3-125,3-2 120,-3-1-25,3 4 7,-3-4 4,0 5 158,0-5-124,0 4 1,1-3 43,1 2-38,-1-3-46,2 5 51,-3-5-78,0 4 38,0-1-3,0 0-1,0 1 1,2-3 0,-1 1 3,1-1 12,-1-2-10,-1 6 1,0-4 0,0 2 2,0-3-4,3 2 2,-2 0 1,1-2-1,-2 4-8,0-4 0,1 2-11,1-3-51,-1 3 60,2-2-101,-3 4 85,0-4 39,3 5-46,-3-6 122,3 6-48,-3-5 0,1 4-47,1-3 21,-1 0-5,2 1 0,-3-2-7,0 4 16,0-4-145,0 5 125,2-3 0,-1 2-6,1-1 8,-1-3 3,-1 5 0,2-5-20,0 4 12,0-4 0,-1 4-130,1-3 125,-1 0-182,2 1 187,0 1 1,-2 1-5,3 0 44,-2 0-79,4-1 78,-6 2 1,5-1-47,-3-1 1,0-2 44,-2 2-19,3-2 0,-2 3-48,5-4 13,-6 5 1,4-5 15,-2 4-3,-1-4 10,2 2 0,-3-1-13,3 0 15,-3 0 0,3-1-8,-3 1 1,1-1 5,1 1 0,-1-1 1,1 2-1,-1-3 0,-1 3-3,2-3 0,-1 3-19,2-2 1,-2 2 14,1-3 5,-1 0 1,1 0-5,-2 2 1,1-1 2,1 1-16,-1-1 9,2-1 0,-2 2 1,1 0-48,-2 0 0,3-1 58,-3 1 0,1-1-23,1 1 36,-1-1-37,2 2 42,-3-3-28,2 3 1,-1-2 14,1 1-20,-1-1 1,-1 2 0,2-3 3,0 2-1,0-1 40,-2 2-40,0-3 17,3 3-51,-2-2 20,2 1 0,-2 1-11,1-1-1,-2 0 7,3-2 3,-3 3-4,0-3-6,3 3 205,-2 0-180,2-2 44,-3 2 0,0-1-47,3 0 5,-3 0-159,3-2 170,-3 3-89,0-2 1,1 2 49,1-3 51,-1 2-74,2-1 176,-3 2 1,0-1-65,2 0 21,-1 0-62,2-2 0,-3 1 32,0 1-132,0-1 1,1 2 123,1-3-285,-1 0 109,1 3 100,-2-3 1,1 3 25,1-3 9,-1 0 161,2 3-195,-3-2 77,0 2-21,3-3-93,-3 0-28,3 2-24,-3-1 102,3 2-18,-2-3 39,2 0 0,-3 0-2,2 0 13,-1 3-42,2-2 111,-3 1-72,3-2 127,-2 0-126,1 0 1,-1 0 5,1 0-20,-1 3 23,2-2-28,-3 2 25,3-3-15,-3 0 5,3 0 1,-2 0-17,1 0 12,-1 0 4,2 0 0,-3 2-137,3 0 126,-3 0-137,3-2 116,0 0 13,-2 0 0,2 0-31,-1 0 47,-1 0 16,2 0 9,0 0 5,-3 0 0,4 0-36,-2 0-29,-1 0 1,2 0 37,0 0-36,-3-3 1,4 3 13,-2-2 16,-1 1 1,4 0 23,-3-1 7,0 1 55,1-2 1,-2 3-80,1-2 11,1 1 1,-1-2 20,2 3-72,-3-3 1,3 2 50,-2-1 0,-1 1-39,1-1 1,-1 1 24,1-1 0,-1 0-13,1 0 75,2 2-72,-3-3 144,4 0-125,-4 2 1,4-2-6,-3 0 15,0 3 1,-1-3-131,1 3 83,-1 0 0,2-2-45,0 0 15,-3 0 0,4 1 16,-2-1 62,-1 1 0,2-2-64,-1 3 243,-1-3-215,2 3 84,0-6-75,-2 5 0,2-2-15,-1 0-45,-1 3 1,3-4 74,-2 2-69,-2 1 1,4-2 23,-2 1 68,-1 1-80,2-5 171,-1 5-81,-1-4-39,2 4-164,0-5 163,-2 6 1,2-5-24,-1 3 0,-1-1 12,1 1 1,0 1 23,0-1-33,-2-2 0,4 3 135,-2-4 0,-1 3 37,1-2-103,-1 3 0,-1-4-54,3 2 0,-3 1 62,2-1-61,-1 3 55,2-6-299,-2 2 220,4-2 1,-3 0-55,2 2 156,-3-2 0,3 4-101,-2-3 252,-1 0-214,5 1-3,-6-2 1,4 1 12,-2 1 0,-1 2-60,1-2 0,-1 1 24,1-1 0,-1 2-12,1-2 1,1 2 9,-1-3 0,1 2 9,-1-1 0,-1 0 118,1 2 1,0 0-32,0-2 81,-2 3-145,3-5 0,0 5 13,0-4 0,-1 3-16,-2-2-9,3 2-126,-3-3 135,6 1 0,-5 0-41,4 0 21,-4-1 1,3 0 261,-2 0-245,-2 0 0,4 2-1,-2-1 0,-1-2 4,1 2 1,1 0 2,-1 0 0,0 2-2,-2-3-20,3 1 0,-2-2 13,4-1 1,-4 3 1,1 0 0,1 2 130,-1-3 1,0 3-123,-2-2 0,3 2 90,-1-3-96,0 1-6,1-2 1,-3-1 57,6 1-106,-5-1 0,2 2 67,-1 0-88,-1-1 59,5 2 0,-5-2-1,4-1 43,-4 4 0,2-3 6,-3 2 0,2 0-7,0 0 0,0 2-23,-2-2 0,1 1-7,1-1 0,-1 2 14,1-2 0,-1 0-50,2 0 49,-3-2 0,4 3-72,-2-4 0,-1 3 45,1 0 1,1-1 0,-1 0 165,2 0-156,-2 0 0,1 2 144,-1-1-133,-1-2 1,2 3 1,0-1 1,-3 0 19,2 2 0,0 1-78,0-4 45,-1 4 0,2-4-12,-1 3 6,-1-3-19,5 1 256,-5-2-181,4-1 0,-3 1-37,2 0 0,-3 1 13,2 1 1,-1 2-42,1-2 0,-1 0 16,1 0-83,-3-2 1,5 3 50,-3-4-30,3 1 49,-1-1 0,2 1-4,-2 0 1,-1 1 54,0 1 1,-3 2-52,2-2 1,1 1 118,-1-1 1,1 2-65,-3-2 1,2 2-24,0-3 1,1 3-86,-1-2 1,-1 2 81,1-3 0,1 3-116,-1-2 102,3 0 0,-4-2 34,3 2-47,-2-2 0,3 3 75,-3-4 1,1 3-7,-1 0 1,-1 1 17,1-1 0,-1 2-73,1-2 0,-1 2 8,1-3 0,0 3-94,0-2 0,-1 0 103,3 0 0,-2-2-143,0 2 122,2-2 1,-3 0-40,3 0 90,-2-1 0,3 1 8,-3-1 0,1 2-36,-1 0 0,-1 0 12,1 0 0,-1 2-98,1-1 0,-1 1 83,1-1 0,-1 1-339,2-2 186,-3 0 104,6 1 0,-5-2-20,4-1 0,-4 3 13,1 0 0,1 1 200,-1-1 1,0 2-117,-2-2 1,3 2-11,-1-3 0,1 3-20,-1-2 1,-2 2-48,3-2 1,-2 0 73,1 0-97,-1-2 42,5 2 0,-3-2 1,1 0 4,1 2 1,-3-2-2,2 2 0,-3 1 12,2-2 1,-1 3-9,1-2 0,1 2 0,-2-3 0,1 2 3,-1-1 1,-1-2-3,4 2 1,-3 0-1,2 0 0,-2-1 2,0-1 0,1 2-2,-1 0 1,2 1-1,-2-1 0,0 2 125,-2-2-120,3-1 1,-1-1 30,2 0 0,-3 1-22,1 1 1,0 0-32,0 0 11,-1-2 1,4 3-4,-3-3 0,0 1 4,-2 1 0,2 2 10,0-2 1,1 1 68,-1-1-76,-1 0 225,2-3-188,0 1 34,-3 0-69,3-1 0,-1 1-6,0-1 0,1 3-89,-1 0 1,0 2 106,2-3 0,-2 3-44,0-2 8,1 0 79,1-3 1,0 2-81,0 0 146,-2 0 1,1 2 26,-1-2-100,-1-1 1,3 3-111,-2-1 100,-1-2 0,4 5-124,-3-4 0,1 3 63,-1-2 1,-2 2-16,3-3 23,0 1 1,0 0 5,1 0 1,-1 1-15,-3-1 1,2 2 96,0-2 1,1 2-62,-1-3 16,-1 4-216,2-5 190,0 3 1,-2-2-47,3 1 1,-2 2 14,0-2 0,1 2-8,-1-3 0,2 3 7,-2-2 1,3 2 22,-3-3 0,0 3 86,-2-2 0,2 2-98,0-2 0,1 2 278,-1-3-253,-1 4 1,3-4 119,-2 3-104,-2-3 0,4 3 5,-2-2-70,-1 3-2,2-5 0,-1 4-87,0-2 123,0 3 1,-1-3 120,1 2-135,-1 1 171,1-4-136,1 4 1,-2-5 0,3 5-19,-2-4 1,-2 3 0,3-1-1,-1-1 1,1 1-142,1 1 1,-2-3 126,2 3 1,-2-1-4,0 1 1,1 1 18,-1-4 1,1 4 5,-1-1 0,-1-2 0,2 1-16,-1-1 0,-1 1 25,1 0-17,-1 3 1,0-5-68,1 3 1,-2-1 64,3 1 0,-2 1-66,1-1 57,-1-2 1,2 3-2,-3-3 0,2 1 74,0-1 16,0 3-3,1-5 1,-2 5-72,1-4 58,-2 4 1,1-4-9,1 3-80,-1 0-41,2-1-18,-3 2-12,3-5 1,-3 5 93,3-3 0,-2 2-11,1 0-22,-1-1 99,5-1 0,-6 0-82,2-1 1,0 4 220,0-1-172,-1-2 0,2 3 19,-3-3 0,0 2-158,2 0 132,-1-2 0,3 4-158,-2-2 143,-1-2 0,2 3-49,-1-4 28,-1 4 1,4-3 19,-3 2-3,0 1 0,-1-1 3,1 2 3,-1-3 0,2 2 17,-1-1-3,-1-2-18,2 4 1,-2-4-195,1 2 186,-1 1 0,2-2-68,-1 3 58,-1-2 1,3 1 5,-2-1 48,-2-2-73,6 3 58,-5-1 1,4 1-44,-3-1-21,0 1 0,-1-2 33,1 3-38,-1 0-12,4 0 1,-4-1-79,1-1 132,2 2 1,-3-3-57,3 3 138,-2 0 1,1 0-123,0 0 135,-3 0 0,4 0-86,-2 0 64,-1 0-48,2 0 4,-3 0 1,0 0-99,2 0 100,-1 0-66,2 0 36,0 0-6,-2 0 0,2 0 2,-1 0-82,-1 0 75,2 0-2,0 0 18,-3 0 0,4 0-19,-2 0 37,-1 0-35,2 0-70,-3 0 71,2 3-58,-1-3 1,3 3 69,-2-3 0,-1 1-10,1 1 12,-2-1-45,3 2 111,-2-3 0,4 0-87,-3 2 117,1-1 0,-2 2-83,1-3 0,-1 1 74,1 1-60,-1-1 0,-1 1-56,3-2 1,-3 0 1,3 1-43,-3 1-1,0-1 1,1 2 57,1-3-906,-1 0 484,2 0 437,-3 0 0,2 0 0,2 0 0</inkml:trace>
+</inkml:ink>
+</file>
+
+<file path=word/ink/ink4.xml><?xml version="1.0" encoding="utf-8"?>
+<inkml:ink xmlns:inkml="http://www.w3.org/2003/InkML">
+  <inkml:definitions>
+    <inkml:context xml:id="ctx0">
+      <inkml:inkSource xml:id="inkSrc0">
+        <inkml:traceFormat>
+          <inkml:channel name="X" type="integer" min="-2.14748E9" max="2.14748E9" units="cm"/>
+          <inkml:channel name="Y" type="integer" min="-2.14748E9" max="2.14748E9" units="cm"/>
+          <inkml:channel name="F" type="integer" max="32767" units="dev"/>
+        </inkml:traceFormat>
+        <inkml:channelProperties>
+          <inkml:channelProperty channel="X" name="resolution" value="1000" units="1/cm"/>
+          <inkml:channelProperty channel="Y" name="resolution" value="1000" units="1/cm"/>
+          <inkml:channelProperty channel="F" name="resolution" value="0" units="1/dev"/>
+        </inkml:channelProperties>
+      </inkml:inkSource>
       <inkml:timestamp xml:id="ts0" timeString="2020-06-04T16:48:04.777"/>
     </inkml:context>
     <inkml:brush xml:id="br0">
@@ -6925,7 +6966,7 @@
 </inkml:ink>
 </file>
 
-<file path=word/ink/ink4.xml><?xml version="1.0" encoding="utf-8"?>
+<file path=word/ink/ink5.xml><?xml version="1.0" encoding="utf-8"?>
 <inkml:ink xmlns:inkml="http://www.w3.org/2003/InkML">
   <inkml:definitions>
     <inkml:context xml:id="ctx0">
@@ -6953,7 +6994,7 @@
 </inkml:ink>
 </file>
 
-<file path=word/ink/ink5.xml><?xml version="1.0" encoding="utf-8"?>
+<file path=word/ink/ink6.xml><?xml version="1.0" encoding="utf-8"?>
 <inkml:ink xmlns:inkml="http://www.w3.org/2003/InkML">
   <inkml:definitions>
     <inkml:context xml:id="ctx0">
@@ -6983,7 +7024,7 @@
 </inkml:ink>
 </file>
 
-<file path=word/ink/ink6.xml><?xml version="1.0" encoding="utf-8"?>
+<file path=word/ink/ink7.xml><?xml version="1.0" encoding="utf-8"?>
 <inkml:ink xmlns:inkml="http://www.w3.org/2003/InkML">
   <inkml:definitions>
     <inkml:context xml:id="ctx0">
@@ -7011,7 +7052,7 @@
 </inkml:ink>
 </file>
 
-<file path=word/ink/ink7.xml><?xml version="1.0" encoding="utf-8"?>
+<file path=word/ink/ink8.xml><?xml version="1.0" encoding="utf-8"?>
 <inkml:ink xmlns:inkml="http://www.w3.org/2003/InkML">
   <inkml:definitions>
     <inkml:context xml:id="ctx0">
@@ -7036,34 +7077,6 @@
     </inkml:brush>
   </inkml:definitions>
   <inkml:trace contextRef="#ctx0" brushRef="#br0">398 1 8046,'-26'10'0,"-2"-2"0,-1 0 1,-4 1-1,-1 2 0,0 3 382,1 4-436,0 0 1,1 4-541,3-1 594,-3 3 0,6-4 0,-3 2 0</inkml:trace>
-</inkml:ink>
-</file>
-
-<file path=word/ink/ink8.xml><?xml version="1.0" encoding="utf-8"?>
-<inkml:ink xmlns:inkml="http://www.w3.org/2003/InkML">
-  <inkml:definitions>
-    <inkml:context xml:id="ctx0">
-      <inkml:inkSource xml:id="inkSrc0">
-        <inkml:traceFormat>
-          <inkml:channel name="X" type="integer" min="-2.14748E9" max="2.14748E9" units="cm"/>
-          <inkml:channel name="Y" type="integer" min="-2.14748E9" max="2.14748E9" units="cm"/>
-          <inkml:channel name="F" type="integer" max="32767" units="dev"/>
-        </inkml:traceFormat>
-        <inkml:channelProperties>
-          <inkml:channelProperty channel="X" name="resolution" value="1000" units="1/cm"/>
-          <inkml:channelProperty channel="Y" name="resolution" value="1000" units="1/cm"/>
-          <inkml:channelProperty channel="F" name="resolution" value="0" units="1/dev"/>
-        </inkml:channelProperties>
-      </inkml:inkSource>
-      <inkml:timestamp xml:id="ts0" timeString="2020-06-04T16:47:52.183"/>
-    </inkml:context>
-    <inkml:brush xml:id="br0">
-      <inkml:brushProperty name="width" value="0.04286" units="cm"/>
-      <inkml:brushProperty name="height" value="0.04286" units="cm"/>
-      <inkml:brushProperty name="color" value="#E71225"/>
-    </inkml:brush>
-  </inkml:definitions>
-  <inkml:trace contextRef="#ctx0" brushRef="#br0">7 937 6690,'-4'0'1291,"1"0"-811,3 0-181,0 0 265,0-3 0,0 3-33,0-3-279,0 0 0,1 2 13,1-4 1,-1 3-193,1-2 0,1 2 83,-1-3 0,2 3-107,-2-2 1,3 0 86,0 0 0,-2-2-209,2 2 1,-1-1 35,2 1 0,1-2 12,-1 2 1,-2-2 101,1 0 1,-1 2 1,2-1 1,-1 1-59,-1-2 1,-2 1 47,2 1 1,-2 2-35,3-2 0,-3 1 44,2-1 1,-2 2-212,3-2 1,-3 2-36,2 0-224,0-1 345,3-1 1,-3 1-24,0 0 1,-2 1 156,3-1 1,-4 1-75,1-1 0,0 3 163,0-2-180,-2 1 54,3-2-45,0 2 0,-1-4-217,2 3 120,-3 0-273,5-1 141,-2 2 112,-1-4 158,3 4 1,-5-3-21,4 2 297,-4 2-303,2-3 1,-2 2 69,1-1-21,-2 1-34,3-2 0,-2 3-153,1 0 144,-1-2 0,2 1-197,-1-1 170,-1 1 0,3 0-69,-2-1 68,-1 1 7,1-1 143,1-1-150,-2 2 29,2-2 0,-1 2 3,0-1-42,0 2 1,-1-3 25,1 3 0,-1-1-238,1-1 206,-1 1-12,2-2 3,-3 0 13,6 3 1,-5-4 119,1 2-128,1 1 61,-2-2-35,5 1-46,-5 1 21,4-2 1,-3 1-36,2 0-28,-3 0 1,3 1 66,-2-1 0,-1 1-16,4-1 0,-4 1-30,1-2 156,2 3 1,-3-4-133,1 2 262,1 1-201,-2-2 0,3 3 43,-2 0-88,-2-2 14,3 1 0,-2-2-63,1 3 1,-1-1 78,1-1 1,-1 1-272,2-1 209,-3 2-53,3 0 172,0-3 14,-2 2 44,4-2 1,-4 2-125,1-1 33,-1 2 1,0-3 9,1 3-151,-2 0 137,3 0 0,-1-1-360,1-1-22,-1 1 162,1-2 308,-3 3-169,6-3 0,-5 3 373,4-2-239,-4 1 38,2 1 0,-2 0-61,1 0 1,-1-1 27,1-1-245,-2 1 236,3-2-322,-2 3 200,5 0 1,-5 0-70,3 0 76,-2-2 0,1 1 182,-1-1-198,-1 1 217,5 1-45,-5 0 0,2-1-8,-1-1-75,-1 2 1,3-3 1,-2 3-152,-2 0 0,4 0 65,-2 0-215,-1 0 196,5 0 1,-5 0 30,3 0-14,-2 0 26,3 0 1,-3 0 143,2 0-141,-2 0 1,1 0 252,-1 0-215,-1 0 72,5 0-81,-6 0 0,4 0-1,-2 0-7,-1 0 1,2 0 31,-1 0-54,-1 0 1,3 0 32,-2 0-40,-1 0 0,2 0 21,-1 0 6,-1 0 7,5 0-1,-6 0 1,4 0 19,-2 0-23,-1 0 1,2 0 3,0 0-1,-3 0 1,4 0-59,-2 0 55,-1 0 1,2 0-25,-1 0 14,-1 0 0,3 2-13,-2 0 2,-2 0 6,3-2 9,0 0-8,-2 3-22,5-2 0,-6 2 19,2-1-96,2-1 1,-3 3 41,1-2 31,1-2 1,-1 4 73,2-2-100,-2-1 101,3 2 1,-4-3-80,1 3 53,2-3 1,-4 4-21,3-2 85,0-1-57,-2 2 1,4-3 22,-3 2-43,0-1 12,1 2-100,-2 0 92,4-2 0,-4 2-6,1-1-2,2-1 44,-4 2-6,6 0-11,-5-3 1,2 4-12,-3-2-3,3-1 1,-3 2-9,2-1 10,-1-1 1,1 3-23,0-2 18,1-1 1,-3 2-13,0-1-3,0-1 1,2 3-15,0-2 67,0-2-43,-2 3 1,1-1 46,1 1-43,-1-1 12,1 1-6,-2-3-68,0 6 15,3-5-11,-2 4 27,2-4 1,-2 4-1,1-3 34,-2 0 0,3-1-39,-3 1 50,0-1 0,1 2-39,1 0 55,-1-3 1,2 4-36,-3-2 2,0-1 0,0 2-79,2-1 79,-1-1 0,2 3-165,-3-2 140,0-1 28,3 1-43,-2 1 124,1-2 0,-2 3-68,0-2 1,3-2 0,-2 4-5,1-2 2,-1-1 1,0 2-111,1-3 117,-2 3-131,3-3 1,-2 5 88,1-3-66,-1 0 30,2 1 230,0-2-113,-3 5 87,3-6 1,-2 5-36,1-2 42,-1-1-106,2 1 6,-3-3 0,2 4-203,0-2 77,0-1 0,-2 2-34,0-1 103,0-1-8,3 2 275,-3 0-271,3-2 67,-3 4 1,1-4-14,1 1 3,-1 2 1,2-3-57,-3 3-8,0-2-57,0 3 1,0-3 97,0 2-84,3-2 49,-3 3 68,3-4-69,-3 5 1,2-5 208,0 3-161,1-2-10,-3 4 1,0-5-50,2 3 42,-1-2 0,2 1-44,-3-1 0,0 0 53,0 2 54,0-2 1,1 3-76,1-3 0,-1 0 98,1 1-75,-2-3-36,0 6 0,0-5-13,0 4 1,1-4-5,1 1 0,-1 0-193,1 0 218,-1-1-36,-1 4 0,0-3-7,0 2 23,0-3 0,2 3-31,0-2 145,0-1-77,-2 5 1,0-5 43,0 3-58,0-2 1,1 3 2,1-3 1,-1 1-25,1-1 26,-1-2-37,-1 6 1,0-4 20,0 2-7,3-3 67,-3 5 0,3-5-55,-3 4 47,0-4-40,3 5 1,-2-5-23,1 4 37,-2-4-85,0 5 1,3-5 12,-1 3 17,0-2 0,-2 1 21,0-1 1,1-1-23,1 1 67,-2 2 0,3-3-48,-3 4 0,1-4 117,1 1-106,-1 2 1,2-3 26,-3 3-12,0-2 0,0 3-75,3-3 0,-3 1 52,2-1 1,-1-1-21,-1 4-31,3-4 45,-2 5 0,2-3 18,-1 1 1,-1 0-19,1-2 0,0-2 114,0 2-104,-1 2 0,1-3 260,-2 4-148,3-4-86,-2 5 0,2-5 4,-3 4 36,3-4-181,-3 5 165,3-6-23,-3 6-133,3-5 41,-2 5 0,2-5 67,-3 3 0,0-2-3,2 0 8,-1 1 0,2-1-10,-3 2 22,0-3 1,0 3-10,0-2-68,3-1 42,-2 5 0,1-6 24,-2 6 1,1-5 1,1 4 49,-1-4 0,2 3-57,-3-2 51,0-1-32,0 4-10,0-4 1,1 4 8,1-3 1,-2 1-67,3-1-101,-3-1 148,0 5-9,0-6 3,0 6-1,0-5 68,0 4-60,3-4 5,-2 5 81,2-6-67,-3 6 0,0-4-17,0 2 13,0-3 0,0 3-125,3-2 120,-3-1-25,3 4 7,-3-4 4,0 5 158,0-5-124,0 4 1,1-3 43,1 2-38,-1-3-46,2 5 51,-3-5-78,0 4 38,0-1-3,0 0-1,0 1 1,2-3 0,-1 1 3,1-1 12,-1-2-10,-1 6 1,0-4 0,0 2 2,0-3-4,3 2 2,-2 0 1,1-2-1,-2 4-8,0-4 0,1 2-11,1-3-51,-1 3 60,2-2-101,-3 4 85,0-4 39,3 5-46,-3-6 122,3 6-48,-3-5 0,1 4-47,1-3 21,-1 0-5,2 1 0,-3-2-7,0 4 16,0-4-145,0 5 125,2-3 0,-1 2-6,1-1 8,-1-3 3,-1 5 0,2-5-20,0 4 12,0-4 0,-1 4-130,1-3 125,-1 0-182,2 1 187,0 1 1,-2 1-5,3 0 44,-2 0-79,4-1 78,-6 2 1,5-1-47,-3-1 1,0-2 44,-2 2-19,3-2 0,-2 3-48,5-4 13,-6 5 1,4-5 15,-2 4-3,-1-4 10,2 2 0,-3-1-13,3 0 15,-3 0 0,3-1-8,-3 1 1,1-1 5,1 1 0,-1-1 1,1 2-1,-1-3 0,-1 3-3,2-3 0,-1 3-19,2-2 1,-2 2 14,1-3 5,-1 0 1,1 0-5,-2 2 1,1-1 2,1 1-16,-1-1 9,2-1 0,-2 2 1,1 0-48,-2 0 0,3-1 58,-3 1 0,1-1-23,1 1 36,-1-1-37,2 2 42,-3-3-28,2 3 1,-1-2 14,1 1-20,-1-1 1,-1 2 0,2-3 3,0 2-1,0-1 40,-2 2-40,0-3 17,3 3-51,-2-2 20,2 1 0,-2 1-11,1-1-1,-2 0 7,3-2 3,-3 3-4,0-3-6,3 3 205,-2 0-180,2-2 44,-3 2 0,0-1-47,3 0 5,-3 0-159,3-2 170,-3 3-89,0-2 1,1 2 49,1-3 51,-1 2-74,2-1 176,-3 2 1,0-1-65,2 0 21,-1 0-62,2-2 0,-3 1 32,0 1-132,0-1 1,1 2 123,1-3-285,-1 0 109,1 3 100,-2-3 1,1 3 25,1-3 9,-1 0 161,2 3-195,-3-2 77,0 2-21,3-3-93,-3 0-28,3 2-24,-3-1 102,3 2-18,-2-3 39,2 0 0,-3 0-2,2 0 13,-1 3-42,2-2 111,-3 1-72,3-2 127,-2 0-126,1 0 1,-1 0 5,1 0-20,-1 3 23,2-2-28,-3 2 25,3-3-15,-3 0 5,3 0 1,-2 0-17,1 0 12,-1 0 4,2 0 0,-3 2-137,3 0 126,-3 0-137,3-2 116,0 0 13,-2 0 0,2 0-31,-1 0 47,-1 0 16,2 0 9,0 0 5,-3 0 0,4 0-36,-2 0-29,-1 0 1,2 0 37,0 0-36,-3-3 1,4 3 13,-2-2 16,-1 1 1,4 0 23,-3-1 7,0 1 55,1-2 1,-2 3-80,1-2 11,1 1 1,-1-2 20,2 3-72,-3-3 1,3 2 50,-2-1 0,-1 1-39,1-1 1,-1 1 24,1-1 0,-1 0-13,1 0 75,2 2-72,-3-3 144,4 0-125,-4 2 1,4-2-6,-3 0 15,0 3 1,-1-3-131,1 3 83,-1 0 0,2-2-45,0 0 15,-3 0 0,4 1 16,-2-1 62,-1 1 0,2-2-64,-1 3 243,-1-3-215,2 3 84,0-6-75,-2 5 0,2-2-15,-1 0-45,-1 3 1,3-4 74,-2 2-69,-2 1 1,4-2 23,-2 1 68,-1 1-80,2-5 171,-1 5-81,-1-4-39,2 4-164,0-5 163,-2 6 1,2-5-24,-1 3 0,-1-1 12,1 1 1,0 1 23,0-1-33,-2-2 0,4 3 135,-2-4 0,-1 3 37,1-2-103,-1 3 0,-1-4-54,3 2 0,-3 1 62,2-1-61,-1 3 55,2-6-299,-2 2 220,4-2 1,-3 0-55,2 2 156,-3-2 0,3 4-101,-2-3 252,-1 0-214,5 1-3,-6-2 1,4 1 12,-2 1 0,-1 2-60,1-2 0,-1 1 24,1-1 0,-1 2-12,1-2 1,1 2 9,-1-3 0,1 2 9,-1-1 0,-1 0 118,1 2 1,0 0-32,0-2 81,-2 3-145,3-5 0,-1 5 13,1-4 0,-1 3-16,-2-2-9,3 2-126,-3-3 135,6 1 0,-5 0-41,4 0 21,-4-1 1,3 0 261,-2 0-245,-2 0 0,4 2-1,-2-1 0,-1-2 4,1 2 1,1 0 2,-1 0 0,0 2-2,-2-3-20,3 1 0,-2-2 13,4-1 1,-4 3 1,1 0 0,1 2 130,-1-3 1,0 3-123,-2-2 0,3 2 90,-1-3-96,0 1-6,1-2 1,-3-1 57,6 1-106,-5-1 0,2 2 67,-1 1-88,-1-2 59,5 2 0,-5-2-1,4-1 43,-4 4 0,2-3 6,-3 2 0,2 0-7,0 0 0,0 2-23,-2-2 0,1 1-7,1-1 0,-1 2 14,1-2 0,-1 0-50,2 0 49,-3-2 0,4 3-72,-2-4 0,-1 3 45,1 0 1,1-1 0,-1 0 165,2 0-156,-2 0 0,1 2 144,-1-1-133,-1-2 1,2 3 1,0-1 1,-3 0 19,2 2 0,0 1-78,0-4 45,-1 4 0,2-4-12,-1 3 6,-1-3-19,5 1 256,-5-2-181,4-1 0,-3 1-37,2 0 0,-3 1 13,2 1 1,-1 2-42,1-2 0,-1 0 16,1 0-83,-3-2 1,5 3 50,-3-4-30,3 1 49,-1-1 0,2 1-4,-2 0 1,-1 1 54,0 1 1,-3 2-52,2-2 1,1 1 118,-1-1 1,1 2-65,-3-2 1,2 2-24,0-3 1,1 3-86,-1-2 1,-1 2 81,1-3 0,1 3-116,-1-2 102,3 0 0,-4-2 34,3 2-47,-2-2 0,3 3 75,-3-4 1,1 3-7,-1 0 1,-1 1 17,1-1 0,-1 2-73,1-2 0,-1 2 8,1-3 0,0 3-94,0-2 0,-1 0 103,3 0 0,-2-2-143,0 2 122,2-2 1,-3 0-40,3 0 90,-2-1 0,3 1 8,-3-1 0,1 2-36,-1 0 0,-1 0 12,1 0 0,-1 2-98,1-1 0,-1 1 83,1-1 0,-1 1-339,2-2 186,-3 0 104,6 1 0,-5-2-20,4-1 0,-4 3 13,1 0 0,1 1 200,-1-1 1,0 2-117,-2-2 1,3 2-11,-1-3 0,1 3-20,-1-2 1,-2 2-48,3-2 1,-2 0 73,1 0-97,-1-2 42,5 2 0,-3-2 1,1 0 4,1 2 1,-3-2-2,2 2 0,-3 1 12,2-2 1,-1 3-9,1-2 0,1 2 0,-2-3 0,1 2 3,-1-1 1,-1-2-3,4 2 1,-3 0-1,2 0 0,-2-1 2,0-1 0,1 2-2,-1 0 1,2 1-1,-2-1 0,0 2 125,-2-2-120,3-1 1,-1-1 30,2 0 0,-3 1-22,1 1 1,0 0-32,0 0 11,-1-2 1,4 3-4,-3-3 0,0 1 4,-2 1 0,2 2 10,0-2 1,1 1 68,-1-1-76,-1 0 225,2-3-188,0 1 34,-3 0-69,3-1 0,-1 1-6,0-1 0,1 3-89,-1 0 1,0 2 106,2-3 0,-2 3-44,0-2 8,1 0 79,1-3 1,0 2-81,0 0 146,-2 0 1,1 2 26,-1-2-100,-1 0 1,3 2-111,-2-1 100,-1-2 0,4 5-124,-3-4 0,1 3 63,-1-2 1,-2 2-16,3-3 23,0 1 1,0 0 5,1 0 1,-1 1-15,-3-1 1,2 2 96,0-2 1,1 2-62,-1-3 16,-1 4-216,2-5 190,0 3 1,-2-2-47,3 1 1,-2 2 14,0-2 0,1 2-8,-1-3 0,2 3 7,-2-2 1,3 2 22,-3-3 0,0 3 86,-2-2 0,2 2-98,0-2 0,1 2 278,-1-3-253,-1 4 1,3-4 119,-2 3-104,-2-3 0,4 3 5,-2-2-70,-1 3-2,2-5 0,-1 4-87,0-2 123,0 3 1,-1-3 120,1 2-135,-1 1 171,1-4-136,1 4 1,-2-5 0,3 5-19,-2-4 1,-2 3 0,3-1-1,-1-1 1,1 1-142,1 1 1,-2-3 126,2 3 1,-2-1-4,0 1 1,1 1 18,-1-4 1,1 4 5,-1-1 0,-1-2 0,2 1-16,-1-1 0,-1 1 25,1 0-17,-1 3 1,0-5-68,1 3 1,-2-1 64,3 1 0,-2 1-66,1-1 57,-1-2 1,2 3-2,-3-3 0,2 1 74,0-1 16,0 3-3,1-5 1,-2 5-72,1-4 58,-2 4 1,1-4-9,1 3-80,-1 0-41,2-1-18,-3 2-12,3-5 1,-3 5 93,3-3 0,-2 2-11,1 0-22,-1-1 99,5-1 0,-6 0-82,2-1 1,0 4 220,0-1-172,-1-2 0,2 3 19,-3-3 0,0 2-158,2 0 132,-1-2 0,3 4-158,-2-2 143,-1-2 0,2 3-49,-1-4 28,-1 4 1,4-3 19,-3 2-3,0 1 0,-1-1 3,1 2 3,-1-3 0,2 2 17,-1-1-3,-1-2-18,2 4 1,-2-4-195,1 2 186,-1 1 0,2-2-68,-1 3 58,-1-2 1,3 1 5,-2-1 48,-2-2-73,6 3 58,-5-1 1,4 1-44,-3-1-21,0 1 0,-1-2 33,1 3-38,-1 0-12,4 0 1,-4-1-79,1-1 132,2 2 1,-3-3-57,3 3 138,-2 0 1,1 0-123,0 0 135,-3 0 0,4 0-86,-2 0 64,-1 0-48,2 0 4,-3 0 1,0 0-99,2 0 100,-1 0-66,2 0 36,0 0-6,-2 0 0,2 0 2,-1 0-82,-1 0 75,2 0-2,0 0 18,-3 0 0,4 0-19,-2 0 37,-1 0-35,2 0-70,-3 0 71,2 3-58,-1-3 1,3 3 69,-2-3 0,-1 1-10,1 1 12,-2-1-45,3 2 111,-2-3 0,4 0-87,-3 2 117,0-1 0,-1 2-83,1-3 0,-1 1 74,1 1-60,-1-1 0,-1 1-56,3-2 1,-3 0 1,3 1-43,-3 1-1,0-1 1,1 2 57,1-3-906,-1 0 484,2 0 437,-3 0 0,2 0 0,2 0 0</inkml:trace>
 </inkml:ink>
 </file>
 
@@ -7367,7 +7380,7 @@
 </file>
 
 <file path=customXml/itemProps1.xml><?xml version="1.0" encoding="utf-8"?>
-<ds:datastoreItem xmlns:ds="http://schemas.openxmlformats.org/officeDocument/2006/customXml" ds:itemID="{08CA24EE-F620-064B-A827-DC8C0C8C8425}">
+<ds:datastoreItem xmlns:ds="http://schemas.openxmlformats.org/officeDocument/2006/customXml" ds:itemID="{57B9B20D-7238-438C-8384-E91794D0F9CB}">
   <ds:schemaRefs>
     <ds:schemaRef ds:uri="http://schemas.openxmlformats.org/officeDocument/2006/bibliography"/>
   </ds:schemaRefs>

</xml_diff>